<commit_message>
finish notes for 2021-06-29
</commit_message>
<xml_diff>
--- a/academic/Plague Denmark Paper.docx
+++ b/academic/Plague Denmark Paper.docx
@@ -69,14 +69,14 @@
           <w:rPr>
             <w:rStyle w:val="Hyperlink"/>
           </w:rPr>
-          <w:t xml:space="preserve">ktmeaton/obsidian-public@8af43fcc</w:t>
+          <w:t xml:space="preserve">ktmeaton/obsidian-public@df41ffe5</w:t>
         </w:r>
       </w:hyperlink>
       <w:r>
         <w:t xml:space="preserve"> </w:t>
       </w:r>
       <w:r>
-        <w:t xml:space="preserve">on June 28, 2021.</w:t>
+        <w:t xml:space="preserve">on June 29, 2021.</w:t>
       </w:r>
       <w:r>
         <w:t xml:space="preserve"> </w:t>
@@ -1674,7 +1674,7 @@
         <w:pStyle w:val="FirstParagraph"/>
       </w:pPr>
       <w:r>
-        <w:t xml:space="preserve">15 individuals were identified as plague-positive based on a combination of PCR assays, shotgun sequencing, and targeted enrichment for the</w:t>
+        <w:t xml:space="preserve">13 individuals were identified as plague-positive based on a combination of PCR assays, shotgun sequencing, and targeted enrichment for the</w:t>
       </w:r>
       <w:r>
         <w:t xml:space="preserve"> </w:t>
@@ -1689,38 +1689,7 @@
         <w:t xml:space="preserve"> </w:t>
       </w:r>
       <w:r>
-        <w:t xml:space="preserve">whole genome (Table</w:t>
-      </w:r>
-      <w:r>
-        <w:t xml:space="preserve"> </w:t>
-      </w:r>
-      <w:hyperlink w:anchor="tbl:pcr_shotgun_summary">
-        <w:r>
-          <w:rPr>
-            <w:rStyle w:val="Hyperlink"/>
-          </w:rPr>
-          <w:t xml:space="preserve">2</w:t>
-        </w:r>
-      </w:hyperlink>
-      <w:r>
-        <w:t xml:space="preserve"> </w:t>
-      </w:r>
-      <w:r>
-        <w:t xml:space="preserve">and</w:t>
-      </w:r>
-      <w:r>
-        <w:t xml:space="preserve"> </w:t>
-      </w:r>
-      <w:hyperlink w:anchor="tbl:enrichment_summary">
-        <w:r>
-          <w:rPr>
-            <w:rStyle w:val="Hyperlink"/>
-          </w:rPr>
-          <w:t xml:space="preserve">3</w:t>
-        </w:r>
-      </w:hyperlink>
-      <w:r>
-        <w:t xml:space="preserve">). 9 individuals had coverage levels sufficient for phylogenetic analysis as determined by having 50% of the chromosome covered by at least 3X (Table ??).</w:t>
+        <w:t xml:space="preserve">whole genome (Table ?? and ??). 4 individuals had chromosomal coverage insufficient for phylogenetic analysis (&lt;3X mean).</w:t>
       </w:r>
     </w:p>
     <w:p>
@@ -1763,14 +1732,20 @@
       <w:r>
         <w:t xml:space="preserve">is only detected during the Danish medieval period (1225–1536).</w:t>
       </w:r>
+      <w:r>
+        <w:t xml:space="preserve"> </w:t>
+      </w:r>
+      <w:r>
+        <w:t xml:space="preserve">- Are G25A and G25B two individuals from the same grave??</w:t>
+      </w:r>
     </w:p>
-    <w:bookmarkStart w:id="0" w:name="tbl:pcr_shotgun_summary"/>
+    <w:bookmarkStart w:id="0" w:name="tbl:positive_summary"/>
     <w:p>
       <w:pPr>
         <w:pStyle w:val="TableCaption"/>
       </w:pPr>
       <w:r>
-        <w:t xml:space="preserve">Table 2: Plague PCR and shotgun summary.</w:t>
+        <w:t xml:space="preserve">Table 2: Plague positive summary.</w:t>
       </w:r>
       <w:r>
         <w:t xml:space="preserve"> </w:t>
@@ -1781,7 +1756,7 @@
         <w:tblStyle w:val="Table"/>
         <w:tblW w:type="pct" w:w="0.0"/>
         <w:tblLook w:firstRow="1"/>
-        <w:tblCaption w:val="Table 2: Plague PCR and shotgun summary. "/>
+        <w:tblCaption w:val="Table 2: Plague positive summary. "/>
       </w:tblPr>
       <w:tblGrid/>
       <w:tr>
@@ -1890,6 +1865,74 @@
             </w:r>
           </w:p>
         </w:tc>
+        <w:tc>
+          <w:tcPr>
+            <w:tcBorders>
+              <w:bottom w:val="single"/>
+            </w:tcBorders>
+            <w:vAlign w:val="bottom"/>
+          </w:tcPr>
+          <w:p>
+            <w:pPr>
+              <w:pStyle w:val="Compact"/>
+              <w:jc w:val="left"/>
+            </w:pPr>
+            <w:r>
+              <w:t xml:space="preserve">Chrom</w:t>
+            </w:r>
+          </w:p>
+        </w:tc>
+        <w:tc>
+          <w:tcPr>
+            <w:tcBorders>
+              <w:bottom w:val="single"/>
+            </w:tcBorders>
+            <w:vAlign w:val="bottom"/>
+          </w:tcPr>
+          <w:p>
+            <w:pPr>
+              <w:pStyle w:val="Compact"/>
+              <w:jc w:val="left"/>
+            </w:pPr>
+            <w:r>
+              <w:t xml:space="preserve">pCD1</w:t>
+            </w:r>
+          </w:p>
+        </w:tc>
+        <w:tc>
+          <w:tcPr>
+            <w:tcBorders>
+              <w:bottom w:val="single"/>
+            </w:tcBorders>
+            <w:vAlign w:val="bottom"/>
+          </w:tcPr>
+          <w:p>
+            <w:pPr>
+              <w:pStyle w:val="Compact"/>
+              <w:jc w:val="left"/>
+            </w:pPr>
+            <w:r>
+              <w:t xml:space="preserve">pMT1</w:t>
+            </w:r>
+          </w:p>
+        </w:tc>
+        <w:tc>
+          <w:tcPr>
+            <w:tcBorders>
+              <w:bottom w:val="single"/>
+            </w:tcBorders>
+            <w:vAlign w:val="bottom"/>
+          </w:tcPr>
+          <w:p>
+            <w:pPr>
+              <w:pStyle w:val="Compact"/>
+              <w:jc w:val="left"/>
+            </w:pPr>
+            <w:r>
+              <w:t xml:space="preserve">pPCP1</w:t>
+            </w:r>
+          </w:p>
+        </w:tc>
       </w:tr>
       <w:tr>
         <w:tc>
@@ -1899,29 +1942,29 @@
               <w:jc w:val="center"/>
             </w:pPr>
             <w:r>
-              <w:t xml:space="preserve">GrGC15</w:t>
-            </w:r>
-          </w:p>
-        </w:tc>
-        <w:tc>
-          <w:p>
-            <w:pPr>
-              <w:pStyle w:val="Compact"/>
-              <w:jc w:val="center"/>
-            </w:pPr>
-            <w:r>
-              <w:t xml:space="preserve">D51</w:t>
-            </w:r>
-          </w:p>
-        </w:tc>
-        <w:tc>
-          <w:p>
-            <w:pPr>
-              <w:pStyle w:val="Compact"/>
-              <w:jc w:val="center"/>
-            </w:pPr>
-            <w:r>
-              <w:t xml:space="preserve">VSM 29F</w:t>
+              <w:t xml:space="preserve">G16</w:t>
+            </w:r>
+          </w:p>
+        </w:tc>
+        <w:tc>
+          <w:p>
+            <w:pPr>
+              <w:pStyle w:val="Compact"/>
+              <w:jc w:val="center"/>
+            </w:pPr>
+            <w:r>
+              <w:t xml:space="preserve">D71</w:t>
+            </w:r>
+          </w:p>
+        </w:tc>
+        <w:tc>
+          <w:p>
+            <w:pPr>
+              <w:pStyle w:val="Compact"/>
+              <w:jc w:val="center"/>
+            </w:pPr>
+            <w:r>
+              <w:t xml:space="preserve">ASR 1015</w:t>
             </w:r>
           </w:p>
         </w:tc>
@@ -1943,18 +1986,62 @@
               <w:jc w:val="center"/>
             </w:pPr>
             <w:r>
-              <w:t xml:space="preserve">0.67</w:t>
-            </w:r>
-          </w:p>
-        </w:tc>
-        <w:tc>
-          <w:p>
-            <w:pPr>
-              <w:pStyle w:val="Compact"/>
-              <w:jc w:val="center"/>
-            </w:pPr>
-            <w:r>
-              <w:t xml:space="preserve">0.05</w:t>
+              <w:t xml:space="preserve">5.95</w:t>
+            </w:r>
+          </w:p>
+        </w:tc>
+        <w:tc>
+          <w:p>
+            <w:pPr>
+              <w:pStyle w:val="Compact"/>
+              <w:jc w:val="center"/>
+            </w:pPr>
+            <w:r>
+              <w:t xml:space="preserve">0.18</w:t>
+            </w:r>
+          </w:p>
+        </w:tc>
+        <w:tc>
+          <w:p>
+            <w:pPr>
+              <w:pStyle w:val="Compact"/>
+              <w:jc w:val="left"/>
+            </w:pPr>
+            <w:r>
+              <w:t xml:space="preserve">22.6</w:t>
+            </w:r>
+          </w:p>
+        </w:tc>
+        <w:tc>
+          <w:p>
+            <w:pPr>
+              <w:pStyle w:val="Compact"/>
+              <w:jc w:val="left"/>
+            </w:pPr>
+            <w:r>
+              <w:t xml:space="preserve">39.4</w:t>
+            </w:r>
+          </w:p>
+        </w:tc>
+        <w:tc>
+          <w:p>
+            <w:pPr>
+              <w:pStyle w:val="Compact"/>
+              <w:jc w:val="left"/>
+            </w:pPr>
+            <w:r>
+              <w:t xml:space="preserve">14.7</w:t>
+            </w:r>
+          </w:p>
+        </w:tc>
+        <w:tc>
+          <w:p>
+            <w:pPr>
+              <w:pStyle w:val="Compact"/>
+              <w:jc w:val="left"/>
+            </w:pPr>
+            <w:r>
+              <w:t xml:space="preserve">4.6</w:t>
             </w:r>
           </w:p>
         </w:tc>
@@ -1967,29 +2054,29 @@
               <w:jc w:val="center"/>
             </w:pPr>
             <w:r>
-              <w:t xml:space="preserve">GrID319</w:t>
-            </w:r>
-          </w:p>
-        </w:tc>
-        <w:tc>
-          <w:p>
-            <w:pPr>
-              <w:pStyle w:val="Compact"/>
-              <w:jc w:val="center"/>
-            </w:pPr>
-            <w:r>
-              <w:t xml:space="preserve">R21</w:t>
-            </w:r>
-          </w:p>
-        </w:tc>
-        <w:tc>
-          <w:p>
-            <w:pPr>
-              <w:pStyle w:val="Compact"/>
-              <w:jc w:val="center"/>
-            </w:pPr>
-            <w:r>
-              <w:t xml:space="preserve">VSM 29F</w:t>
+              <w:t xml:space="preserve">G861 x1035</w:t>
+            </w:r>
+          </w:p>
+        </w:tc>
+        <w:tc>
+          <w:p>
+            <w:pPr>
+              <w:pStyle w:val="Compact"/>
+              <w:jc w:val="center"/>
+            </w:pPr>
+            <w:r>
+              <w:t xml:space="preserve">D75</w:t>
+            </w:r>
+          </w:p>
+        </w:tc>
+        <w:tc>
+          <w:p>
+            <w:pPr>
+              <w:pStyle w:val="Compact"/>
+              <w:jc w:val="center"/>
+            </w:pPr>
+            <w:r>
+              <w:t xml:space="preserve">ASR 1015</w:t>
             </w:r>
           </w:p>
         </w:tc>
@@ -2011,18 +2098,62 @@
               <w:jc w:val="center"/>
             </w:pPr>
             <w:r>
-              <w:t xml:space="preserve">0.85</w:t>
-            </w:r>
-          </w:p>
-        </w:tc>
-        <w:tc>
-          <w:p>
-            <w:pPr>
-              <w:pStyle w:val="Compact"/>
-              <w:jc w:val="center"/>
-            </w:pPr>
-            <w:r>
-              <w:t xml:space="preserve">0.01</w:t>
+              <w:t xml:space="preserve">4.42</w:t>
+            </w:r>
+          </w:p>
+        </w:tc>
+        <w:tc>
+          <w:p>
+            <w:pPr>
+              <w:pStyle w:val="Compact"/>
+              <w:jc w:val="center"/>
+            </w:pPr>
+            <w:r>
+              <w:t xml:space="preserve">0.23</w:t>
+            </w:r>
+          </w:p>
+        </w:tc>
+        <w:tc>
+          <w:p>
+            <w:pPr>
+              <w:pStyle w:val="Compact"/>
+              <w:jc w:val="left"/>
+            </w:pPr>
+            <w:r>
+              <w:t xml:space="preserve">17.4</w:t>
+            </w:r>
+          </w:p>
+        </w:tc>
+        <w:tc>
+          <w:p>
+            <w:pPr>
+              <w:pStyle w:val="Compact"/>
+              <w:jc w:val="left"/>
+            </w:pPr>
+            <w:r>
+              <w:t xml:space="preserve">40.2</w:t>
+            </w:r>
+          </w:p>
+        </w:tc>
+        <w:tc>
+          <w:p>
+            <w:pPr>
+              <w:pStyle w:val="Compact"/>
+              <w:jc w:val="left"/>
+            </w:pPr>
+            <w:r>
+              <w:t xml:space="preserve">16.5</w:t>
+            </w:r>
+          </w:p>
+        </w:tc>
+        <w:tc>
+          <w:p>
+            <w:pPr>
+              <w:pStyle w:val="Compact"/>
+              <w:jc w:val="left"/>
+            </w:pPr>
+            <w:r>
+              <w:t xml:space="preserve">3.4</w:t>
             </w:r>
           </w:p>
         </w:tc>
@@ -2035,29 +2166,29 @@
               <w:jc w:val="center"/>
             </w:pPr>
             <w:r>
-              <w:t xml:space="preserve">A146x3011</w:t>
-            </w:r>
-          </w:p>
-        </w:tc>
-        <w:tc>
-          <w:p>
-            <w:pPr>
-              <w:pStyle w:val="Compact"/>
-              <w:jc w:val="center"/>
-            </w:pPr>
-            <w:r>
-              <w:t xml:space="preserve">P187</w:t>
-            </w:r>
-          </w:p>
-        </w:tc>
-        <w:tc>
-          <w:p>
-            <w:pPr>
-              <w:pStyle w:val="Compact"/>
-              <w:jc w:val="center"/>
-            </w:pPr>
-            <w:r>
-              <w:t xml:space="preserve">HOM 1046</w:t>
+              <w:t xml:space="preserve">G25B x98</w:t>
+            </w:r>
+          </w:p>
+        </w:tc>
+        <w:tc>
+          <w:p>
+            <w:pPr>
+              <w:pStyle w:val="Compact"/>
+              <w:jc w:val="center"/>
+            </w:pPr>
+            <w:r>
+              <w:t xml:space="preserve">R36</w:t>
+            </w:r>
+          </w:p>
+        </w:tc>
+        <w:tc>
+          <w:p>
+            <w:pPr>
+              <w:pStyle w:val="Compact"/>
+              <w:jc w:val="center"/>
+            </w:pPr>
+            <w:r>
+              <w:t xml:space="preserve">ASR 1015</w:t>
             </w:r>
           </w:p>
         </w:tc>
@@ -2079,18 +2210,62 @@
               <w:jc w:val="center"/>
             </w:pPr>
             <w:r>
-              <w:t xml:space="preserve">0.68</w:t>
-            </w:r>
-          </w:p>
-        </w:tc>
-        <w:tc>
-          <w:p>
-            <w:pPr>
-              <w:pStyle w:val="Compact"/>
-              <w:jc w:val="center"/>
-            </w:pPr>
-            <w:r>
-              <w:t xml:space="preserve">0.01</w:t>
+              <w:t xml:space="preserve">8.41</w:t>
+            </w:r>
+          </w:p>
+        </w:tc>
+        <w:tc>
+          <w:p>
+            <w:pPr>
+              <w:pStyle w:val="Compact"/>
+              <w:jc w:val="center"/>
+            </w:pPr>
+            <w:r>
+              <w:t xml:space="preserve">0.25</w:t>
+            </w:r>
+          </w:p>
+        </w:tc>
+        <w:tc>
+          <w:p>
+            <w:pPr>
+              <w:pStyle w:val="Compact"/>
+              <w:jc w:val="left"/>
+            </w:pPr>
+            <w:r>
+              <w:t xml:space="preserve">24.0</w:t>
+            </w:r>
+          </w:p>
+        </w:tc>
+        <w:tc>
+          <w:p>
+            <w:pPr>
+              <w:pStyle w:val="Compact"/>
+              <w:jc w:val="left"/>
+            </w:pPr>
+            <w:r>
+              <w:t xml:space="preserve">51.8</w:t>
+            </w:r>
+          </w:p>
+        </w:tc>
+        <w:tc>
+          <w:p>
+            <w:pPr>
+              <w:pStyle w:val="Compact"/>
+              <w:jc w:val="left"/>
+            </w:pPr>
+            <w:r>
+              <w:t xml:space="preserve">14.9</w:t>
+            </w:r>
+          </w:p>
+        </w:tc>
+        <w:tc>
+          <w:p>
+            <w:pPr>
+              <w:pStyle w:val="Compact"/>
+              <w:jc w:val="left"/>
+            </w:pPr>
+            <w:r>
+              <w:t xml:space="preserve">5.8</w:t>
             </w:r>
           </w:p>
         </w:tc>
@@ -2103,29 +2278,29 @@
               <w:jc w:val="center"/>
             </w:pPr>
             <w:r>
-              <w:t xml:space="preserve">G371</w:t>
-            </w:r>
-          </w:p>
-        </w:tc>
-        <w:tc>
-          <w:p>
-            <w:pPr>
-              <w:pStyle w:val="Compact"/>
-              <w:jc w:val="center"/>
-            </w:pPr>
-            <w:r>
-              <w:t xml:space="preserve">P212</w:t>
-            </w:r>
-          </w:p>
-        </w:tc>
-        <w:tc>
-          <w:p>
-            <w:pPr>
-              <w:pStyle w:val="Compact"/>
-              <w:jc w:val="center"/>
-            </w:pPr>
-            <w:r>
-              <w:t xml:space="preserve">VKH 1201</w:t>
+              <w:t xml:space="preserve">G25A</w:t>
+            </w:r>
+          </w:p>
+        </w:tc>
+        <w:tc>
+          <w:p>
+            <w:pPr>
+              <w:pStyle w:val="Compact"/>
+              <w:jc w:val="center"/>
+            </w:pPr>
+            <w:r>
+              <w:t xml:space="preserve">D62</w:t>
+            </w:r>
+          </w:p>
+        </w:tc>
+        <w:tc>
+          <w:p>
+            <w:pPr>
+              <w:pStyle w:val="Compact"/>
+              <w:jc w:val="center"/>
+            </w:pPr>
+            <w:r>
+              <w:t xml:space="preserve">ASR 1015</w:t>
             </w:r>
           </w:p>
         </w:tc>
@@ -2147,18 +2322,62 @@
               <w:jc w:val="center"/>
             </w:pPr>
             <w:r>
-              <w:t xml:space="preserve">0.61</w:t>
-            </w:r>
-          </w:p>
-        </w:tc>
-        <w:tc>
-          <w:p>
-            <w:pPr>
-              <w:pStyle w:val="Compact"/>
-              <w:jc w:val="center"/>
-            </w:pPr>
-            <w:r>
-              <w:t xml:space="preserve">0.04</w:t>
+              <w:t xml:space="preserve">1.12</w:t>
+            </w:r>
+          </w:p>
+        </w:tc>
+        <w:tc>
+          <w:p>
+            <w:pPr>
+              <w:pStyle w:val="Compact"/>
+              <w:jc w:val="center"/>
+            </w:pPr>
+            <w:r>
+              <w:t xml:space="preserve">0.10</w:t>
+            </w:r>
+          </w:p>
+        </w:tc>
+        <w:tc>
+          <w:p>
+            <w:pPr>
+              <w:pStyle w:val="Compact"/>
+              <w:jc w:val="left"/>
+            </w:pPr>
+            <w:r>
+              <w:t xml:space="preserve">3.8</w:t>
+            </w:r>
+          </w:p>
+        </w:tc>
+        <w:tc>
+          <w:p>
+            <w:pPr>
+              <w:pStyle w:val="Compact"/>
+              <w:jc w:val="left"/>
+            </w:pPr>
+            <w:r>
+              <w:t xml:space="preserve">10.5</w:t>
+            </w:r>
+          </w:p>
+        </w:tc>
+        <w:tc>
+          <w:p>
+            <w:pPr>
+              <w:pStyle w:val="Compact"/>
+              <w:jc w:val="left"/>
+            </w:pPr>
+            <w:r>
+              <w:t xml:space="preserve">2.5</w:t>
+            </w:r>
+          </w:p>
+        </w:tc>
+        <w:tc>
+          <w:p>
+            <w:pPr>
+              <w:pStyle w:val="Compact"/>
+              <w:jc w:val="left"/>
+            </w:pPr>
+            <w:r>
+              <w:t xml:space="preserve">0.9</w:t>
             </w:r>
           </w:p>
         </w:tc>
@@ -2171,62 +2390,106 @@
               <w:jc w:val="center"/>
             </w:pPr>
             <w:r>
-              <w:t xml:space="preserve">A1155x1155</w:t>
-            </w:r>
-          </w:p>
-        </w:tc>
-        <w:tc>
-          <w:p>
-            <w:pPr>
-              <w:pStyle w:val="Compact"/>
-              <w:jc w:val="center"/>
-            </w:pPr>
-            <w:r>
-              <w:t xml:space="preserve">P384</w:t>
-            </w:r>
-          </w:p>
-        </w:tc>
-        <w:tc>
-          <w:p>
-            <w:pPr>
-              <w:pStyle w:val="Compact"/>
-              <w:jc w:val="center"/>
-            </w:pPr>
-            <w:r>
-              <w:t xml:space="preserve">HOM 1649</w:t>
-            </w:r>
-          </w:p>
-        </w:tc>
-        <w:tc>
-          <w:p>
-            <w:pPr>
-              <w:pStyle w:val="Compact"/>
-              <w:jc w:val="center"/>
-            </w:pPr>
-            <w:r>
-              <w:t xml:space="preserve">4/6</w:t>
-            </w:r>
-          </w:p>
-        </w:tc>
-        <w:tc>
-          <w:p>
-            <w:pPr>
-              <w:pStyle w:val="Compact"/>
-              <w:jc w:val="center"/>
-            </w:pPr>
-            <w:r>
-              <w:t xml:space="preserve">0.11</w:t>
-            </w:r>
-          </w:p>
-        </w:tc>
-        <w:tc>
-          <w:p>
-            <w:pPr>
-              <w:pStyle w:val="Compact"/>
-              <w:jc w:val="center"/>
-            </w:pPr>
-            <w:r>
-              <w:t xml:space="preserve">0.01</w:t>
+              <w:t xml:space="preserve">G207</w:t>
+            </w:r>
+          </w:p>
+        </w:tc>
+        <w:tc>
+          <w:p>
+            <w:pPr>
+              <w:pStyle w:val="Compact"/>
+              <w:jc w:val="center"/>
+            </w:pPr>
+            <w:r>
+              <w:t xml:space="preserve">D72</w:t>
+            </w:r>
+          </w:p>
+        </w:tc>
+        <w:tc>
+          <w:p>
+            <w:pPr>
+              <w:pStyle w:val="Compact"/>
+              <w:jc w:val="center"/>
+            </w:pPr>
+            <w:r>
+              <w:t xml:space="preserve">ASR 1015</w:t>
+            </w:r>
+          </w:p>
+        </w:tc>
+        <w:tc>
+          <w:p>
+            <w:pPr>
+              <w:pStyle w:val="Compact"/>
+              <w:jc w:val="center"/>
+            </w:pPr>
+            <w:r>
+              <w:t xml:space="preserve">6/6</w:t>
+            </w:r>
+          </w:p>
+        </w:tc>
+        <w:tc>
+          <w:p>
+            <w:pPr>
+              <w:pStyle w:val="Compact"/>
+              <w:jc w:val="center"/>
+            </w:pPr>
+            <w:r>
+              <w:t xml:space="preserve">12.94</w:t>
+            </w:r>
+          </w:p>
+        </w:tc>
+        <w:tc>
+          <w:p>
+            <w:pPr>
+              <w:pStyle w:val="Compact"/>
+              <w:jc w:val="center"/>
+            </w:pPr>
+            <w:r>
+              <w:t xml:space="preserve">0.04</w:t>
+            </w:r>
+          </w:p>
+        </w:tc>
+        <w:tc>
+          <w:p>
+            <w:pPr>
+              <w:pStyle w:val="Compact"/>
+              <w:jc w:val="left"/>
+            </w:pPr>
+            <w:r>
+              <w:t xml:space="preserve">6.0</w:t>
+            </w:r>
+          </w:p>
+        </w:tc>
+        <w:tc>
+          <w:p>
+            <w:pPr>
+              <w:pStyle w:val="Compact"/>
+              <w:jc w:val="left"/>
+            </w:pPr>
+            <w:r>
+              <w:t xml:space="preserve">13.5</w:t>
+            </w:r>
+          </w:p>
+        </w:tc>
+        <w:tc>
+          <w:p>
+            <w:pPr>
+              <w:pStyle w:val="Compact"/>
+              <w:jc w:val="left"/>
+            </w:pPr>
+            <w:r>
+              <w:t xml:space="preserve">5.8</w:t>
+            </w:r>
+          </w:p>
+        </w:tc>
+        <w:tc>
+          <w:p>
+            <w:pPr>
+              <w:pStyle w:val="Compact"/>
+              <w:jc w:val="left"/>
+            </w:pPr>
+            <w:r>
+              <w:t xml:space="preserve">2.2</w:t>
             </w:r>
           </w:p>
         </w:tc>
@@ -2239,29 +2502,29 @@
               <w:jc w:val="center"/>
             </w:pPr>
             <w:r>
-              <w:t xml:space="preserve">A1480x1480</w:t>
-            </w:r>
-          </w:p>
-        </w:tc>
-        <w:tc>
-          <w:p>
-            <w:pPr>
-              <w:pStyle w:val="Compact"/>
-              <w:jc w:val="center"/>
-            </w:pPr>
-            <w:r>
-              <w:t xml:space="preserve">P387</w:t>
-            </w:r>
-          </w:p>
-        </w:tc>
-        <w:tc>
-          <w:p>
-            <w:pPr>
-              <w:pStyle w:val="Compact"/>
-              <w:jc w:val="center"/>
-            </w:pPr>
-            <w:r>
-              <w:t xml:space="preserve">HOM 1649</w:t>
+              <w:t xml:space="preserve">A19 X21</w:t>
+            </w:r>
+          </w:p>
+        </w:tc>
+        <w:tc>
+          <w:p>
+            <w:pPr>
+              <w:pStyle w:val="Compact"/>
+              <w:jc w:val="center"/>
+            </w:pPr>
+            <w:r>
+              <w:t xml:space="preserve">D24</w:t>
+            </w:r>
+          </w:p>
+        </w:tc>
+        <w:tc>
+          <w:p>
+            <w:pPr>
+              <w:pStyle w:val="Compact"/>
+              <w:jc w:val="center"/>
+            </w:pPr>
+            <w:r>
+              <w:t xml:space="preserve">ØHM 1247</w:t>
             </w:r>
           </w:p>
         </w:tc>
@@ -2283,7 +2546,7 @@
               <w:jc w:val="center"/>
             </w:pPr>
             <w:r>
-              <w:t xml:space="preserve">0.04</w:t>
+              <w:t xml:space="preserve">0.55</w:t>
             </w:r>
           </w:p>
         </w:tc>
@@ -2295,6 +2558,53 @@
             </w:pPr>
             <w:r>
               <w:t xml:space="preserve">0.01</w:t>
+            </w:r>
+          </w:p>
+        </w:tc>
+        <w:tc>
+          <w:p>
+            <w:pPr>
+              <w:pStyle w:val="Compact"/>
+              <w:jc w:val="left"/>
+            </w:pPr>
+            <w:r>
+              <w:rPr>
+                <w:b/>
+              </w:rPr>
+              <w:t xml:space="preserve">2.6</w:t>
+            </w:r>
+          </w:p>
+        </w:tc>
+        <w:tc>
+          <w:p>
+            <w:pPr>
+              <w:pStyle w:val="Compact"/>
+              <w:jc w:val="left"/>
+            </w:pPr>
+            <w:r>
+              <w:t xml:space="preserve">6.1</w:t>
+            </w:r>
+          </w:p>
+        </w:tc>
+        <w:tc>
+          <w:p>
+            <w:pPr>
+              <w:pStyle w:val="Compact"/>
+              <w:jc w:val="left"/>
+            </w:pPr>
+            <w:r>
+              <w:t xml:space="preserve">1.9</w:t>
+            </w:r>
+          </w:p>
+        </w:tc>
+        <w:tc>
+          <w:p>
+            <w:pPr>
+              <w:pStyle w:val="Compact"/>
+              <w:jc w:val="left"/>
+            </w:pPr>
+            <w:r>
+              <w:t xml:space="preserve">0.7</w:t>
             </w:r>
           </w:p>
         </w:tc>
@@ -2307,40 +2617,51 @@
               <w:jc w:val="center"/>
             </w:pPr>
             <w:r>
-              <w:t xml:space="preserve">A21x23</w:t>
-            </w:r>
-          </w:p>
-        </w:tc>
-        <w:tc>
-          <w:p>
-            <w:pPr>
-              <w:pStyle w:val="Compact"/>
-              <w:jc w:val="center"/>
-            </w:pPr>
-            <w:r>
-              <w:t xml:space="preserve">D25</w:t>
-            </w:r>
-          </w:p>
-        </w:tc>
-        <w:tc>
-          <w:p>
-            <w:pPr>
-              <w:pStyle w:val="Compact"/>
-              <w:jc w:val="center"/>
-            </w:pPr>
-            <w:r>
-              <w:t xml:space="preserve">ØHM 1247</w:t>
-            </w:r>
-          </w:p>
-        </w:tc>
-        <w:tc>
-          <w:p>
-            <w:pPr>
-              <w:pStyle w:val="Compact"/>
-              <w:jc w:val="center"/>
-            </w:pPr>
-            <w:r>
-              <w:t xml:space="preserve">4/6</w:t>
+              <w:t xml:space="preserve">A146 x3011</w:t>
+            </w:r>
+          </w:p>
+        </w:tc>
+        <w:tc>
+          <w:p>
+            <w:pPr>
+              <w:pStyle w:val="Compact"/>
+              <w:jc w:val="center"/>
+            </w:pPr>
+            <w:r>
+              <w:t xml:space="preserve">P187</w:t>
+            </w:r>
+          </w:p>
+        </w:tc>
+        <w:tc>
+          <w:p>
+            <w:pPr>
+              <w:pStyle w:val="Compact"/>
+              <w:jc w:val="center"/>
+            </w:pPr>
+            <w:r>
+              <w:t xml:space="preserve">HOM 1046</w:t>
+            </w:r>
+          </w:p>
+        </w:tc>
+        <w:tc>
+          <w:p>
+            <w:pPr>
+              <w:pStyle w:val="Compact"/>
+              <w:jc w:val="center"/>
+            </w:pPr>
+            <w:r>
+              <w:t xml:space="preserve">6/6</w:t>
+            </w:r>
+          </w:p>
+        </w:tc>
+        <w:tc>
+          <w:p>
+            <w:pPr>
+              <w:pStyle w:val="Compact"/>
+              <w:jc w:val="center"/>
+            </w:pPr>
+            <w:r>
+              <w:t xml:space="preserve">0.68</w:t>
             </w:r>
           </w:p>
         </w:tc>
@@ -2359,10 +2680,43 @@
           <w:p>
             <w:pPr>
               <w:pStyle w:val="Compact"/>
-              <w:jc w:val="center"/>
-            </w:pPr>
-            <w:r>
-              <w:t xml:space="preserve">0.00</w:t>
+              <w:jc w:val="left"/>
+            </w:pPr>
+            <w:r>
+              <w:t xml:space="preserve">4.9</w:t>
+            </w:r>
+          </w:p>
+        </w:tc>
+        <w:tc>
+          <w:p>
+            <w:pPr>
+              <w:pStyle w:val="Compact"/>
+              <w:jc w:val="left"/>
+            </w:pPr>
+            <w:r>
+              <w:t xml:space="preserve">18.4</w:t>
+            </w:r>
+          </w:p>
+        </w:tc>
+        <w:tc>
+          <w:p>
+            <w:pPr>
+              <w:pStyle w:val="Compact"/>
+              <w:jc w:val="left"/>
+            </w:pPr>
+            <w:r>
+              <w:t xml:space="preserve">6.6</w:t>
+            </w:r>
+          </w:p>
+        </w:tc>
+        <w:tc>
+          <w:p>
+            <w:pPr>
+              <w:pStyle w:val="Compact"/>
+              <w:jc w:val="left"/>
+            </w:pPr>
+            <w:r>
+              <w:t xml:space="preserve">52.2</w:t>
             </w:r>
           </w:p>
         </w:tc>
@@ -2375,62 +2729,109 @@
               <w:jc w:val="center"/>
             </w:pPr>
             <w:r>
-              <w:t xml:space="preserve">G25A</w:t>
-            </w:r>
-          </w:p>
-        </w:tc>
-        <w:tc>
-          <w:p>
-            <w:pPr>
-              <w:pStyle w:val="Compact"/>
-              <w:jc w:val="center"/>
-            </w:pPr>
-            <w:r>
-              <w:t xml:space="preserve">D62</w:t>
-            </w:r>
-          </w:p>
-        </w:tc>
-        <w:tc>
-          <w:p>
-            <w:pPr>
-              <w:pStyle w:val="Compact"/>
-              <w:jc w:val="center"/>
-            </w:pPr>
-            <w:r>
-              <w:t xml:space="preserve">ASR 1015</w:t>
-            </w:r>
-          </w:p>
-        </w:tc>
-        <w:tc>
-          <w:p>
-            <w:pPr>
-              <w:pStyle w:val="Compact"/>
-              <w:jc w:val="center"/>
-            </w:pPr>
-            <w:r>
-              <w:t xml:space="preserve">6/6</w:t>
-            </w:r>
-          </w:p>
-        </w:tc>
-        <w:tc>
-          <w:p>
-            <w:pPr>
-              <w:pStyle w:val="Compact"/>
-              <w:jc w:val="center"/>
-            </w:pPr>
-            <w:r>
-              <w:t xml:space="preserve">1.12</w:t>
-            </w:r>
-          </w:p>
-        </w:tc>
-        <w:tc>
-          <w:p>
-            <w:pPr>
-              <w:pStyle w:val="Compact"/>
-              <w:jc w:val="center"/>
-            </w:pPr>
-            <w:r>
-              <w:t xml:space="preserve">0.10</w:t>
+              <w:t xml:space="preserve">A1155 x1155</w:t>
+            </w:r>
+          </w:p>
+        </w:tc>
+        <w:tc>
+          <w:p>
+            <w:pPr>
+              <w:pStyle w:val="Compact"/>
+              <w:jc w:val="center"/>
+            </w:pPr>
+            <w:r>
+              <w:t xml:space="preserve">P384</w:t>
+            </w:r>
+          </w:p>
+        </w:tc>
+        <w:tc>
+          <w:p>
+            <w:pPr>
+              <w:pStyle w:val="Compact"/>
+              <w:jc w:val="center"/>
+            </w:pPr>
+            <w:r>
+              <w:t xml:space="preserve">HOM 1649</w:t>
+            </w:r>
+          </w:p>
+        </w:tc>
+        <w:tc>
+          <w:p>
+            <w:pPr>
+              <w:pStyle w:val="Compact"/>
+              <w:jc w:val="center"/>
+            </w:pPr>
+            <w:r>
+              <w:t xml:space="preserve">4/6</w:t>
+            </w:r>
+          </w:p>
+        </w:tc>
+        <w:tc>
+          <w:p>
+            <w:pPr>
+              <w:pStyle w:val="Compact"/>
+              <w:jc w:val="center"/>
+            </w:pPr>
+            <w:r>
+              <w:t xml:space="preserve">0.11</w:t>
+            </w:r>
+          </w:p>
+        </w:tc>
+        <w:tc>
+          <w:p>
+            <w:pPr>
+              <w:pStyle w:val="Compact"/>
+              <w:jc w:val="center"/>
+            </w:pPr>
+            <w:r>
+              <w:t xml:space="preserve">0.01</w:t>
+            </w:r>
+          </w:p>
+        </w:tc>
+        <w:tc>
+          <w:p>
+            <w:pPr>
+              <w:pStyle w:val="Compact"/>
+              <w:jc w:val="left"/>
+            </w:pPr>
+            <w:r>
+              <w:rPr>
+                <w:b/>
+              </w:rPr>
+              <w:t xml:space="preserve">1.1</w:t>
+            </w:r>
+          </w:p>
+        </w:tc>
+        <w:tc>
+          <w:p>
+            <w:pPr>
+              <w:pStyle w:val="Compact"/>
+              <w:jc w:val="left"/>
+            </w:pPr>
+            <w:r>
+              <w:t xml:space="preserve">4.8</w:t>
+            </w:r>
+          </w:p>
+        </w:tc>
+        <w:tc>
+          <w:p>
+            <w:pPr>
+              <w:pStyle w:val="Compact"/>
+              <w:jc w:val="left"/>
+            </w:pPr>
+            <w:r>
+              <w:t xml:space="preserve">1.4</w:t>
+            </w:r>
+          </w:p>
+        </w:tc>
+        <w:tc>
+          <w:p>
+            <w:pPr>
+              <w:pStyle w:val="Compact"/>
+              <w:jc w:val="left"/>
+            </w:pPr>
+            <w:r>
+              <w:t xml:space="preserve">19.6</w:t>
             </w:r>
           </w:p>
         </w:tc>
@@ -2443,29 +2844,29 @@
               <w:jc w:val="center"/>
             </w:pPr>
             <w:r>
-              <w:t xml:space="preserve">G16</w:t>
-            </w:r>
-          </w:p>
-        </w:tc>
-        <w:tc>
-          <w:p>
-            <w:pPr>
-              <w:pStyle w:val="Compact"/>
-              <w:jc w:val="center"/>
-            </w:pPr>
-            <w:r>
-              <w:t xml:space="preserve">D71</w:t>
-            </w:r>
-          </w:p>
-        </w:tc>
-        <w:tc>
-          <w:p>
-            <w:pPr>
-              <w:pStyle w:val="Compact"/>
-              <w:jc w:val="center"/>
-            </w:pPr>
-            <w:r>
-              <w:t xml:space="preserve">ASR 1015</w:t>
+              <w:t xml:space="preserve">A1480 x1480</w:t>
+            </w:r>
+          </w:p>
+        </w:tc>
+        <w:tc>
+          <w:p>
+            <w:pPr>
+              <w:pStyle w:val="Compact"/>
+              <w:jc w:val="center"/>
+            </w:pPr>
+            <w:r>
+              <w:t xml:space="preserve">P387</w:t>
+            </w:r>
+          </w:p>
+        </w:tc>
+        <w:tc>
+          <w:p>
+            <w:pPr>
+              <w:pStyle w:val="Compact"/>
+              <w:jc w:val="center"/>
+            </w:pPr>
+            <w:r>
+              <w:t xml:space="preserve">HOM 1649</w:t>
             </w:r>
           </w:p>
         </w:tc>
@@ -2487,18 +2888,62 @@
               <w:jc w:val="center"/>
             </w:pPr>
             <w:r>
-              <w:t xml:space="preserve">5.95</w:t>
-            </w:r>
-          </w:p>
-        </w:tc>
-        <w:tc>
-          <w:p>
-            <w:pPr>
-              <w:pStyle w:val="Compact"/>
-              <w:jc w:val="center"/>
-            </w:pPr>
-            <w:r>
-              <w:t xml:space="preserve">0.18</w:t>
+              <w:t xml:space="preserve">0.04</w:t>
+            </w:r>
+          </w:p>
+        </w:tc>
+        <w:tc>
+          <w:p>
+            <w:pPr>
+              <w:pStyle w:val="Compact"/>
+              <w:jc w:val="center"/>
+            </w:pPr>
+            <w:r>
+              <w:t xml:space="preserve">0.01</w:t>
+            </w:r>
+          </w:p>
+        </w:tc>
+        <w:tc>
+          <w:p>
+            <w:pPr>
+              <w:pStyle w:val="Compact"/>
+              <w:jc w:val="left"/>
+            </w:pPr>
+            <w:r>
+              <w:t xml:space="preserve">6.5</w:t>
+            </w:r>
+          </w:p>
+        </w:tc>
+        <w:tc>
+          <w:p>
+            <w:pPr>
+              <w:pStyle w:val="Compact"/>
+              <w:jc w:val="left"/>
+            </w:pPr>
+            <w:r>
+              <w:t xml:space="preserve">21.7</w:t>
+            </w:r>
+          </w:p>
+        </w:tc>
+        <w:tc>
+          <w:p>
+            <w:pPr>
+              <w:pStyle w:val="Compact"/>
+              <w:jc w:val="left"/>
+            </w:pPr>
+            <w:r>
+              <w:t xml:space="preserve">5.0</w:t>
+            </w:r>
+          </w:p>
+        </w:tc>
+        <w:tc>
+          <w:p>
+            <w:pPr>
+              <w:pStyle w:val="Compact"/>
+              <w:jc w:val="left"/>
+            </w:pPr>
+            <w:r>
+              <w:t xml:space="preserve">75.0</w:t>
             </w:r>
           </w:p>
         </w:tc>
@@ -2511,29 +2956,29 @@
               <w:jc w:val="center"/>
             </w:pPr>
             <w:r>
-              <w:t xml:space="preserve">G207</w:t>
-            </w:r>
-          </w:p>
-        </w:tc>
-        <w:tc>
-          <w:p>
-            <w:pPr>
-              <w:pStyle w:val="Compact"/>
-              <w:jc w:val="center"/>
-            </w:pPr>
-            <w:r>
-              <w:t xml:space="preserve">D72</w:t>
-            </w:r>
-          </w:p>
-        </w:tc>
-        <w:tc>
-          <w:p>
-            <w:pPr>
-              <w:pStyle w:val="Compact"/>
-              <w:jc w:val="center"/>
-            </w:pPr>
-            <w:r>
-              <w:t xml:space="preserve">ASR 1015</w:t>
+              <w:t xml:space="preserve">G371</w:t>
+            </w:r>
+          </w:p>
+        </w:tc>
+        <w:tc>
+          <w:p>
+            <w:pPr>
+              <w:pStyle w:val="Compact"/>
+              <w:jc w:val="center"/>
+            </w:pPr>
+            <w:r>
+              <w:t xml:space="preserve">P212</w:t>
+            </w:r>
+          </w:p>
+        </w:tc>
+        <w:tc>
+          <w:p>
+            <w:pPr>
+              <w:pStyle w:val="Compact"/>
+              <w:jc w:val="center"/>
+            </w:pPr>
+            <w:r>
+              <w:t xml:space="preserve">VKH 1201</w:t>
             </w:r>
           </w:p>
         </w:tc>
@@ -2555,7 +3000,7 @@
               <w:jc w:val="center"/>
             </w:pPr>
             <w:r>
-              <w:t xml:space="preserve">12.94</w:t>
+              <w:t xml:space="preserve">0.61</w:t>
             </w:r>
           </w:p>
         </w:tc>
@@ -2567,6 +3012,50 @@
             </w:pPr>
             <w:r>
               <w:t xml:space="preserve">0.04</w:t>
+            </w:r>
+          </w:p>
+        </w:tc>
+        <w:tc>
+          <w:p>
+            <w:pPr>
+              <w:pStyle w:val="Compact"/>
+              <w:jc w:val="left"/>
+            </w:pPr>
+            <w:r>
+              <w:t xml:space="preserve">6.7</w:t>
+            </w:r>
+          </w:p>
+        </w:tc>
+        <w:tc>
+          <w:p>
+            <w:pPr>
+              <w:pStyle w:val="Compact"/>
+              <w:jc w:val="left"/>
+            </w:pPr>
+            <w:r>
+              <w:t xml:space="preserve">26.3</w:t>
+            </w:r>
+          </w:p>
+        </w:tc>
+        <w:tc>
+          <w:p>
+            <w:pPr>
+              <w:pStyle w:val="Compact"/>
+              <w:jc w:val="left"/>
+            </w:pPr>
+            <w:r>
+              <w:t xml:space="preserve">8.5</w:t>
+            </w:r>
+          </w:p>
+        </w:tc>
+        <w:tc>
+          <w:p>
+            <w:pPr>
+              <w:pStyle w:val="Compact"/>
+              <w:jc w:val="left"/>
+            </w:pPr>
+            <w:r>
+              <w:t xml:space="preserve">56.6</w:t>
             </w:r>
           </w:p>
         </w:tc>
@@ -2579,29 +3068,29 @@
               <w:jc w:val="center"/>
             </w:pPr>
             <w:r>
-              <w:t xml:space="preserve">G861x1035</w:t>
-            </w:r>
-          </w:p>
-        </w:tc>
-        <w:tc>
-          <w:p>
-            <w:pPr>
-              <w:pStyle w:val="Compact"/>
-              <w:jc w:val="center"/>
-            </w:pPr>
-            <w:r>
-              <w:t xml:space="preserve">D75</w:t>
-            </w:r>
-          </w:p>
-        </w:tc>
-        <w:tc>
-          <w:p>
-            <w:pPr>
-              <w:pStyle w:val="Compact"/>
-              <w:jc w:val="center"/>
-            </w:pPr>
-            <w:r>
-              <w:t xml:space="preserve">ASR 1015</w:t>
+              <w:t xml:space="preserve">Gr GC 15</w:t>
+            </w:r>
+          </w:p>
+        </w:tc>
+        <w:tc>
+          <w:p>
+            <w:pPr>
+              <w:pStyle w:val="Compact"/>
+              <w:jc w:val="center"/>
+            </w:pPr>
+            <w:r>
+              <w:t xml:space="preserve">D51</w:t>
+            </w:r>
+          </w:p>
+        </w:tc>
+        <w:tc>
+          <w:p>
+            <w:pPr>
+              <w:pStyle w:val="Compact"/>
+              <w:jc w:val="center"/>
+            </w:pPr>
+            <w:r>
+              <w:t xml:space="preserve">VSM 29F</w:t>
             </w:r>
           </w:p>
         </w:tc>
@@ -2623,18 +3112,62 @@
               <w:jc w:val="center"/>
             </w:pPr>
             <w:r>
-              <w:t xml:space="preserve">4.42</w:t>
-            </w:r>
-          </w:p>
-        </w:tc>
-        <w:tc>
-          <w:p>
-            <w:pPr>
-              <w:pStyle w:val="Compact"/>
-              <w:jc w:val="center"/>
-            </w:pPr>
-            <w:r>
-              <w:t xml:space="preserve">0.23</w:t>
+              <w:t xml:space="preserve">0.67</w:t>
+            </w:r>
+          </w:p>
+        </w:tc>
+        <w:tc>
+          <w:p>
+            <w:pPr>
+              <w:pStyle w:val="Compact"/>
+              <w:jc w:val="center"/>
+            </w:pPr>
+            <w:r>
+              <w:t xml:space="preserve">0.05</w:t>
+            </w:r>
+          </w:p>
+        </w:tc>
+        <w:tc>
+          <w:p>
+            <w:pPr>
+              <w:pStyle w:val="Compact"/>
+              <w:jc w:val="left"/>
+            </w:pPr>
+            <w:r>
+              <w:t xml:space="preserve">9.0</w:t>
+            </w:r>
+          </w:p>
+        </w:tc>
+        <w:tc>
+          <w:p>
+            <w:pPr>
+              <w:pStyle w:val="Compact"/>
+              <w:jc w:val="left"/>
+            </w:pPr>
+            <w:r>
+              <w:t xml:space="preserve">25.4</w:t>
+            </w:r>
+          </w:p>
+        </w:tc>
+        <w:tc>
+          <w:p>
+            <w:pPr>
+              <w:pStyle w:val="Compact"/>
+              <w:jc w:val="left"/>
+            </w:pPr>
+            <w:r>
+              <w:t xml:space="preserve">8.1</w:t>
+            </w:r>
+          </w:p>
+        </w:tc>
+        <w:tc>
+          <w:p>
+            <w:pPr>
+              <w:pStyle w:val="Compact"/>
+              <w:jc w:val="left"/>
+            </w:pPr>
+            <w:r>
+              <w:t xml:space="preserve">2.0</w:t>
             </w:r>
           </w:p>
         </w:tc>
@@ -2647,29 +3180,29 @@
               <w:jc w:val="center"/>
             </w:pPr>
             <w:r>
-              <w:t xml:space="preserve">G25Bx98</w:t>
-            </w:r>
-          </w:p>
-        </w:tc>
-        <w:tc>
-          <w:p>
-            <w:pPr>
-              <w:pStyle w:val="Compact"/>
-              <w:jc w:val="center"/>
-            </w:pPr>
-            <w:r>
-              <w:t xml:space="preserve">R36</w:t>
-            </w:r>
-          </w:p>
-        </w:tc>
-        <w:tc>
-          <w:p>
-            <w:pPr>
-              <w:pStyle w:val="Compact"/>
-              <w:jc w:val="center"/>
-            </w:pPr>
-            <w:r>
-              <w:t xml:space="preserve">ASR 1015</w:t>
+              <w:t xml:space="preserve">Gr ID 319</w:t>
+            </w:r>
+          </w:p>
+        </w:tc>
+        <w:tc>
+          <w:p>
+            <w:pPr>
+              <w:pStyle w:val="Compact"/>
+              <w:jc w:val="center"/>
+            </w:pPr>
+            <w:r>
+              <w:t xml:space="preserve">R21</w:t>
+            </w:r>
+          </w:p>
+        </w:tc>
+        <w:tc>
+          <w:p>
+            <w:pPr>
+              <w:pStyle w:val="Compact"/>
+              <w:jc w:val="center"/>
+            </w:pPr>
+            <w:r>
+              <w:t xml:space="preserve">VSM 29F</w:t>
             </w:r>
           </w:p>
         </w:tc>
@@ -2691,18 +3224,65 @@
               <w:jc w:val="center"/>
             </w:pPr>
             <w:r>
-              <w:t xml:space="preserve">8.41</w:t>
-            </w:r>
-          </w:p>
-        </w:tc>
-        <w:tc>
-          <w:p>
-            <w:pPr>
-              <w:pStyle w:val="Compact"/>
-              <w:jc w:val="center"/>
-            </w:pPr>
-            <w:r>
-              <w:t xml:space="preserve">0.25</w:t>
+              <w:t xml:space="preserve">0.85</w:t>
+            </w:r>
+          </w:p>
+        </w:tc>
+        <w:tc>
+          <w:p>
+            <w:pPr>
+              <w:pStyle w:val="Compact"/>
+              <w:jc w:val="center"/>
+            </w:pPr>
+            <w:r>
+              <w:t xml:space="preserve">0.01</w:t>
+            </w:r>
+          </w:p>
+        </w:tc>
+        <w:tc>
+          <w:p>
+            <w:pPr>
+              <w:pStyle w:val="Compact"/>
+              <w:jc w:val="left"/>
+            </w:pPr>
+            <w:r>
+              <w:rPr>
+                <w:b/>
+              </w:rPr>
+              <w:t xml:space="preserve">2.6</w:t>
+            </w:r>
+          </w:p>
+        </w:tc>
+        <w:tc>
+          <w:p>
+            <w:pPr>
+              <w:pStyle w:val="Compact"/>
+              <w:jc w:val="left"/>
+            </w:pPr>
+            <w:r>
+              <w:t xml:space="preserve">3.8</w:t>
+            </w:r>
+          </w:p>
+        </w:tc>
+        <w:tc>
+          <w:p>
+            <w:pPr>
+              <w:pStyle w:val="Compact"/>
+              <w:jc w:val="left"/>
+            </w:pPr>
+            <w:r>
+              <w:t xml:space="preserve">2.3</w:t>
+            </w:r>
+          </w:p>
+        </w:tc>
+        <w:tc>
+          <w:p>
+            <w:pPr>
+              <w:pStyle w:val="Compact"/>
+              <w:jc w:val="left"/>
+            </w:pPr>
+            <w:r>
+              <w:t xml:space="preserve">0.4</w:t>
             </w:r>
           </w:p>
         </w:tc>
@@ -2715,74 +3295,6 @@
               <w:jc w:val="center"/>
             </w:pPr>
             <w:r>
-              <w:t xml:space="preserve">G70x212</w:t>
-            </w:r>
-          </w:p>
-        </w:tc>
-        <w:tc>
-          <w:p>
-            <w:pPr>
-              <w:pStyle w:val="Compact"/>
-              <w:jc w:val="center"/>
-            </w:pPr>
-            <w:r>
-              <w:t xml:space="preserve">R44</w:t>
-            </w:r>
-          </w:p>
-        </w:tc>
-        <w:tc>
-          <w:p>
-            <w:pPr>
-              <w:pStyle w:val="Compact"/>
-              <w:jc w:val="center"/>
-            </w:pPr>
-            <w:r>
-              <w:t xml:space="preserve">ASR 1015</w:t>
-            </w:r>
-          </w:p>
-        </w:tc>
-        <w:tc>
-          <w:p>
-            <w:pPr>
-              <w:pStyle w:val="Compact"/>
-              <w:jc w:val="center"/>
-            </w:pPr>
-            <w:r>
-              <w:t xml:space="preserve">3/6</w:t>
-            </w:r>
-          </w:p>
-        </w:tc>
-        <w:tc>
-          <w:p>
-            <w:pPr>
-              <w:pStyle w:val="Compact"/>
-              <w:jc w:val="center"/>
-            </w:pPr>
-            <w:r>
-              <w:t xml:space="preserve">1.48</w:t>
-            </w:r>
-          </w:p>
-        </w:tc>
-        <w:tc>
-          <w:p>
-            <w:pPr>
-              <w:pStyle w:val="Compact"/>
-              <w:jc w:val="center"/>
-            </w:pPr>
-            <w:r>
-              <w:t xml:space="preserve">0.00</w:t>
-            </w:r>
-          </w:p>
-        </w:tc>
-      </w:tr>
-      <w:tr>
-        <w:tc>
-          <w:p>
-            <w:pPr>
-              <w:pStyle w:val="Compact"/>
-              <w:jc w:val="center"/>
-            </w:pPr>
-            <w:r>
               <w:t xml:space="preserve">X1265</w:t>
             </w:r>
           </w:p>
@@ -2839,19 +3351,66 @@
             </w:pPr>
             <w:r>
               <w:t xml:space="preserve">0.01</w:t>
+            </w:r>
+          </w:p>
+        </w:tc>
+        <w:tc>
+          <w:p>
+            <w:pPr>
+              <w:pStyle w:val="Compact"/>
+              <w:jc w:val="left"/>
+            </w:pPr>
+            <w:r>
+              <w:rPr>
+                <w:b/>
+              </w:rPr>
+              <w:t xml:space="preserve">0.1</w:t>
+            </w:r>
+          </w:p>
+        </w:tc>
+        <w:tc>
+          <w:p>
+            <w:pPr>
+              <w:pStyle w:val="Compact"/>
+              <w:jc w:val="left"/>
+            </w:pPr>
+            <w:r>
+              <w:t xml:space="preserve">0.1</w:t>
+            </w:r>
+          </w:p>
+        </w:tc>
+        <w:tc>
+          <w:p>
+            <w:pPr>
+              <w:pStyle w:val="Compact"/>
+              <w:jc w:val="left"/>
+            </w:pPr>
+            <w:r>
+              <w:t xml:space="preserve">0.1</w:t>
+            </w:r>
+          </w:p>
+        </w:tc>
+        <w:tc>
+          <w:p>
+            <w:pPr>
+              <w:pStyle w:val="Compact"/>
+              <w:jc w:val="left"/>
+            </w:pPr>
+            <w:r>
+              <w:t xml:space="preserve">3.2</w:t>
             </w:r>
           </w:p>
         </w:tc>
       </w:tr>
     </w:tbl>
     <w:bookmarkEnd w:id="0"/>
-    <w:bookmarkStart w:id="0" w:name="tbl:enrichment_summary"/>
+    <w:bookmarkStart w:id="0" w:name="tbl:false_positive_summary"/>
     <w:p>
       <w:pPr>
         <w:pStyle w:val="TableCaption"/>
       </w:pPr>
       <w:r>
-        <w:t xml:space="preserve">Table 3: Enrichment summary. Replicon statistics represent the mean fold coverage.</w:t>
+        <w:t xml:space="preserve">Table 3: Plague false positive summary.</w:t>
       </w:r>
       <w:r>
         <w:t xml:space="preserve"> </w:t>
@@ -2862,7 +3421,7 @@
         <w:tblStyle w:val="Table"/>
         <w:tblW w:type="pct" w:w="0.0"/>
         <w:tblLook w:firstRow="1"/>
-        <w:tblCaption w:val="Table 3: Enrichment summary. Replicon statistics represent the mean fold coverage. "/>
+        <w:tblCaption w:val="Table 3: Plague false positive summary. "/>
       </w:tblPr>
       <w:tblGrid/>
       <w:tr>
@@ -2933,7 +3492,7 @@
               <w:jc w:val="center"/>
             </w:pPr>
             <w:r>
-              <w:t xml:space="preserve">Chromosome</w:t>
+              <w:t xml:space="preserve">PCR</w:t>
             </w:r>
           </w:p>
         </w:tc>
@@ -2950,7 +3509,7 @@
               <w:jc w:val="center"/>
             </w:pPr>
             <w:r>
-              <w:t xml:space="preserve">pCD1</w:t>
+              <w:t xml:space="preserve">Human (%)</w:t>
             </w:r>
           </w:p>
         </w:tc>
@@ -2967,7 +3526,7 @@
               <w:jc w:val="center"/>
             </w:pPr>
             <w:r>
-              <w:t xml:space="preserve">pMT1</w:t>
+              <w:t xml:space="preserve">Plague (%)</w:t>
             </w:r>
           </w:p>
         </w:tc>
@@ -2981,7 +3540,58 @@
           <w:p>
             <w:pPr>
               <w:pStyle w:val="Compact"/>
-              <w:jc w:val="center"/>
+              <w:jc w:val="left"/>
+            </w:pPr>
+            <w:r>
+              <w:t xml:space="preserve">Chrom</w:t>
+            </w:r>
+          </w:p>
+        </w:tc>
+        <w:tc>
+          <w:tcPr>
+            <w:tcBorders>
+              <w:bottom w:val="single"/>
+            </w:tcBorders>
+            <w:vAlign w:val="bottom"/>
+          </w:tcPr>
+          <w:p>
+            <w:pPr>
+              <w:pStyle w:val="Compact"/>
+              <w:jc w:val="left"/>
+            </w:pPr>
+            <w:r>
+              <w:t xml:space="preserve">pCD1</w:t>
+            </w:r>
+          </w:p>
+        </w:tc>
+        <w:tc>
+          <w:tcPr>
+            <w:tcBorders>
+              <w:bottom w:val="single"/>
+            </w:tcBorders>
+            <w:vAlign w:val="bottom"/>
+          </w:tcPr>
+          <w:p>
+            <w:pPr>
+              <w:pStyle w:val="Compact"/>
+              <w:jc w:val="left"/>
+            </w:pPr>
+            <w:r>
+              <w:t xml:space="preserve">pMT1</w:t>
+            </w:r>
+          </w:p>
+        </w:tc>
+        <w:tc>
+          <w:tcPr>
+            <w:tcBorders>
+              <w:bottom w:val="single"/>
+            </w:tcBorders>
+            <w:vAlign w:val="bottom"/>
+          </w:tcPr>
+          <w:p>
+            <w:pPr>
+              <w:pStyle w:val="Compact"/>
+              <w:jc w:val="left"/>
             </w:pPr>
             <w:r>
               <w:t xml:space="preserve">pPCP1</w:t>
@@ -2997,73 +3607,106 @@
               <w:jc w:val="center"/>
             </w:pPr>
             <w:r>
-              <w:t xml:space="preserve">GrGC15</w:t>
-            </w:r>
-          </w:p>
-        </w:tc>
-        <w:tc>
-          <w:p>
-            <w:pPr>
-              <w:pStyle w:val="Compact"/>
-              <w:jc w:val="center"/>
-            </w:pPr>
-            <w:r>
-              <w:t xml:space="preserve">D51</w:t>
-            </w:r>
-          </w:p>
-        </w:tc>
-        <w:tc>
-          <w:p>
-            <w:pPr>
-              <w:pStyle w:val="Compact"/>
-              <w:jc w:val="center"/>
-            </w:pPr>
-            <w:r>
-              <w:t xml:space="preserve">VSM 29F</w:t>
-            </w:r>
-          </w:p>
-        </w:tc>
-        <w:tc>
-          <w:p>
-            <w:pPr>
-              <w:pStyle w:val="Compact"/>
-              <w:jc w:val="center"/>
-            </w:pPr>
-            <w:r>
-              <w:t xml:space="preserve">9.0</w:t>
-            </w:r>
-          </w:p>
-        </w:tc>
-        <w:tc>
-          <w:p>
-            <w:pPr>
-              <w:pStyle w:val="Compact"/>
-              <w:jc w:val="center"/>
-            </w:pPr>
-            <w:r>
-              <w:t xml:space="preserve">25.4</w:t>
-            </w:r>
-          </w:p>
-        </w:tc>
-        <w:tc>
-          <w:p>
-            <w:pPr>
-              <w:pStyle w:val="Compact"/>
-              <w:jc w:val="center"/>
-            </w:pPr>
-            <w:r>
-              <w:t xml:space="preserve">8.1</w:t>
-            </w:r>
-          </w:p>
-        </w:tc>
-        <w:tc>
-          <w:p>
-            <w:pPr>
-              <w:pStyle w:val="Compact"/>
-              <w:jc w:val="center"/>
-            </w:pPr>
-            <w:r>
-              <w:t xml:space="preserve">2.0</w:t>
+              <w:t xml:space="preserve">G70 x212</w:t>
+            </w:r>
+          </w:p>
+        </w:tc>
+        <w:tc>
+          <w:p>
+            <w:pPr>
+              <w:pStyle w:val="Compact"/>
+              <w:jc w:val="center"/>
+            </w:pPr>
+            <w:r>
+              <w:t xml:space="preserve">R44</w:t>
+            </w:r>
+          </w:p>
+        </w:tc>
+        <w:tc>
+          <w:p>
+            <w:pPr>
+              <w:pStyle w:val="Compact"/>
+              <w:jc w:val="center"/>
+            </w:pPr>
+            <w:r>
+              <w:t xml:space="preserve">ASR 1015</w:t>
+            </w:r>
+          </w:p>
+        </w:tc>
+        <w:tc>
+          <w:p>
+            <w:pPr>
+              <w:pStyle w:val="Compact"/>
+              <w:jc w:val="center"/>
+            </w:pPr>
+            <w:r>
+              <w:t xml:space="preserve">3/6</w:t>
+            </w:r>
+          </w:p>
+        </w:tc>
+        <w:tc>
+          <w:p>
+            <w:pPr>
+              <w:pStyle w:val="Compact"/>
+              <w:jc w:val="center"/>
+            </w:pPr>
+            <w:r>
+              <w:t xml:space="preserve">1.48</w:t>
+            </w:r>
+          </w:p>
+        </w:tc>
+        <w:tc>
+          <w:p>
+            <w:pPr>
+              <w:pStyle w:val="Compact"/>
+              <w:jc w:val="center"/>
+            </w:pPr>
+            <w:r>
+              <w:t xml:space="preserve">0.00</w:t>
+            </w:r>
+          </w:p>
+        </w:tc>
+        <w:tc>
+          <w:p>
+            <w:pPr>
+              <w:pStyle w:val="Compact"/>
+              <w:jc w:val="left"/>
+            </w:pPr>
+            <w:r>
+              <w:t xml:space="preserve">0.1</w:t>
+            </w:r>
+          </w:p>
+        </w:tc>
+        <w:tc>
+          <w:p>
+            <w:pPr>
+              <w:pStyle w:val="Compact"/>
+              <w:jc w:val="left"/>
+            </w:pPr>
+            <w:r>
+              <w:t xml:space="preserve">0.1</w:t>
+            </w:r>
+          </w:p>
+        </w:tc>
+        <w:tc>
+          <w:p>
+            <w:pPr>
+              <w:pStyle w:val="Compact"/>
+              <w:jc w:val="left"/>
+            </w:pPr>
+            <w:r>
+              <w:t xml:space="preserve">0.1</w:t>
+            </w:r>
+          </w:p>
+        </w:tc>
+        <w:tc>
+          <w:p>
+            <w:pPr>
+              <w:pStyle w:val="Compact"/>
+              <w:jc w:val="left"/>
+            </w:pPr>
+            <w:r>
+              <w:t xml:space="preserve">0.0</w:t>
             </w:r>
           </w:p>
         </w:tc>
@@ -3076,73 +3719,106 @@
               <w:jc w:val="center"/>
             </w:pPr>
             <w:r>
-              <w:t xml:space="preserve">GrID319</w:t>
-            </w:r>
-          </w:p>
-        </w:tc>
-        <w:tc>
-          <w:p>
-            <w:pPr>
-              <w:pStyle w:val="Compact"/>
-              <w:jc w:val="center"/>
-            </w:pPr>
-            <w:r>
-              <w:t xml:space="preserve">R21</w:t>
-            </w:r>
-          </w:p>
-        </w:tc>
-        <w:tc>
-          <w:p>
-            <w:pPr>
-              <w:pStyle w:val="Compact"/>
-              <w:jc w:val="center"/>
-            </w:pPr>
-            <w:r>
-              <w:t xml:space="preserve">VSM 29F</w:t>
-            </w:r>
-          </w:p>
-        </w:tc>
-        <w:tc>
-          <w:p>
-            <w:pPr>
-              <w:pStyle w:val="Compact"/>
-              <w:jc w:val="center"/>
-            </w:pPr>
-            <w:r>
-              <w:t xml:space="preserve">2.6</w:t>
-            </w:r>
-          </w:p>
-        </w:tc>
-        <w:tc>
-          <w:p>
-            <w:pPr>
-              <w:pStyle w:val="Compact"/>
-              <w:jc w:val="center"/>
-            </w:pPr>
-            <w:r>
-              <w:t xml:space="preserve">4.8</w:t>
-            </w:r>
-          </w:p>
-        </w:tc>
-        <w:tc>
-          <w:p>
-            <w:pPr>
-              <w:pStyle w:val="Compact"/>
-              <w:jc w:val="center"/>
-            </w:pPr>
-            <w:r>
-              <w:t xml:space="preserve">2.3</w:t>
-            </w:r>
-          </w:p>
-        </w:tc>
-        <w:tc>
-          <w:p>
-            <w:pPr>
-              <w:pStyle w:val="Compact"/>
-              <w:jc w:val="center"/>
-            </w:pPr>
-            <w:r>
-              <w:t xml:space="preserve">0.4</w:t>
+              <w:t xml:space="preserve">G860</w:t>
+            </w:r>
+          </w:p>
+        </w:tc>
+        <w:tc>
+          <w:p>
+            <w:pPr>
+              <w:pStyle w:val="Compact"/>
+              <w:jc w:val="center"/>
+            </w:pPr>
+            <w:r>
+              <w:t xml:space="preserve">R39</w:t>
+            </w:r>
+          </w:p>
+        </w:tc>
+        <w:tc>
+          <w:p>
+            <w:pPr>
+              <w:pStyle w:val="Compact"/>
+              <w:jc w:val="center"/>
+            </w:pPr>
+            <w:r>
+              <w:t xml:space="preserve">ASR 1015</w:t>
+            </w:r>
+          </w:p>
+        </w:tc>
+        <w:tc>
+          <w:p>
+            <w:pPr>
+              <w:pStyle w:val="Compact"/>
+              <w:jc w:val="center"/>
+            </w:pPr>
+            <w:r>
+              <w:t xml:space="preserve">5/6</w:t>
+            </w:r>
+          </w:p>
+        </w:tc>
+        <w:tc>
+          <w:p>
+            <w:pPr>
+              <w:pStyle w:val="Compact"/>
+              <w:jc w:val="center"/>
+            </w:pPr>
+            <w:r>
+              <w:t xml:space="preserve">0.09</w:t>
+            </w:r>
+          </w:p>
+        </w:tc>
+        <w:tc>
+          <w:p>
+            <w:pPr>
+              <w:pStyle w:val="Compact"/>
+              <w:jc w:val="center"/>
+            </w:pPr>
+            <w:r>
+              <w:t xml:space="preserve">?</w:t>
+            </w:r>
+          </w:p>
+        </w:tc>
+        <w:tc>
+          <w:p>
+            <w:pPr>
+              <w:pStyle w:val="Compact"/>
+              <w:jc w:val="left"/>
+            </w:pPr>
+            <w:r>
+              <w:t xml:space="preserve">?</w:t>
+            </w:r>
+          </w:p>
+        </w:tc>
+        <w:tc>
+          <w:p>
+            <w:pPr>
+              <w:pStyle w:val="Compact"/>
+              <w:jc w:val="left"/>
+            </w:pPr>
+            <w:r>
+              <w:t xml:space="preserve">?</w:t>
+            </w:r>
+          </w:p>
+        </w:tc>
+        <w:tc>
+          <w:p>
+            <w:pPr>
+              <w:pStyle w:val="Compact"/>
+              <w:jc w:val="left"/>
+            </w:pPr>
+            <w:r>
+              <w:t xml:space="preserve">?</w:t>
+            </w:r>
+          </w:p>
+        </w:tc>
+        <w:tc>
+          <w:p>
+            <w:pPr>
+              <w:pStyle w:val="Compact"/>
+              <w:jc w:val="left"/>
+            </w:pPr>
+            <w:r>
+              <w:t xml:space="preserve">?</w:t>
             </w:r>
           </w:p>
         </w:tc>
@@ -3155,73 +3831,106 @@
               <w:jc w:val="center"/>
             </w:pPr>
             <w:r>
-              <w:t xml:space="preserve">A146x3011</w:t>
-            </w:r>
-          </w:p>
-        </w:tc>
-        <w:tc>
-          <w:p>
-            <w:pPr>
-              <w:pStyle w:val="Compact"/>
-              <w:jc w:val="center"/>
-            </w:pPr>
-            <w:r>
-              <w:t xml:space="preserve">P187</w:t>
-            </w:r>
-          </w:p>
-        </w:tc>
-        <w:tc>
-          <w:p>
-            <w:pPr>
-              <w:pStyle w:val="Compact"/>
-              <w:jc w:val="center"/>
-            </w:pPr>
-            <w:r>
-              <w:t xml:space="preserve">HOM 1046</w:t>
-            </w:r>
-          </w:p>
-        </w:tc>
-        <w:tc>
-          <w:p>
-            <w:pPr>
-              <w:pStyle w:val="Compact"/>
-              <w:jc w:val="center"/>
-            </w:pPr>
-            <w:r>
-              <w:t xml:space="preserve">4.9</w:t>
-            </w:r>
-          </w:p>
-        </w:tc>
-        <w:tc>
-          <w:p>
-            <w:pPr>
-              <w:pStyle w:val="Compact"/>
-              <w:jc w:val="center"/>
-            </w:pPr>
-            <w:r>
-              <w:t xml:space="preserve">18.4</w:t>
-            </w:r>
-          </w:p>
-        </w:tc>
-        <w:tc>
-          <w:p>
-            <w:pPr>
-              <w:pStyle w:val="Compact"/>
-              <w:jc w:val="center"/>
-            </w:pPr>
-            <w:r>
-              <w:t xml:space="preserve">6.6</w:t>
-            </w:r>
-          </w:p>
-        </w:tc>
-        <w:tc>
-          <w:p>
-            <w:pPr>
-              <w:pStyle w:val="Compact"/>
-              <w:jc w:val="center"/>
-            </w:pPr>
-            <w:r>
-              <w:t xml:space="preserve">52.2</w:t>
+              <w:t xml:space="preserve">G364</w:t>
+            </w:r>
+          </w:p>
+        </w:tc>
+        <w:tc>
+          <w:p>
+            <w:pPr>
+              <w:pStyle w:val="Compact"/>
+              <w:jc w:val="center"/>
+            </w:pPr>
+            <w:r>
+              <w:t xml:space="preserve">R43</w:t>
+            </w:r>
+          </w:p>
+        </w:tc>
+        <w:tc>
+          <w:p>
+            <w:pPr>
+              <w:pStyle w:val="Compact"/>
+              <w:jc w:val="center"/>
+            </w:pPr>
+            <w:r>
+              <w:t xml:space="preserve">ASR 1015</w:t>
+            </w:r>
+          </w:p>
+        </w:tc>
+        <w:tc>
+          <w:p>
+            <w:pPr>
+              <w:pStyle w:val="Compact"/>
+              <w:jc w:val="center"/>
+            </w:pPr>
+            <w:r>
+              <w:t xml:space="preserve">4/6</w:t>
+            </w:r>
+          </w:p>
+        </w:tc>
+        <w:tc>
+          <w:p>
+            <w:pPr>
+              <w:pStyle w:val="Compact"/>
+              <w:jc w:val="center"/>
+            </w:pPr>
+            <w:r>
+              <w:t xml:space="preserve">?</w:t>
+            </w:r>
+          </w:p>
+        </w:tc>
+        <w:tc>
+          <w:p>
+            <w:pPr>
+              <w:pStyle w:val="Compact"/>
+              <w:jc w:val="center"/>
+            </w:pPr>
+            <w:r>
+              <w:t xml:space="preserve">?</w:t>
+            </w:r>
+          </w:p>
+        </w:tc>
+        <w:tc>
+          <w:p>
+            <w:pPr>
+              <w:pStyle w:val="Compact"/>
+              <w:jc w:val="left"/>
+            </w:pPr>
+            <w:r>
+              <w:t xml:space="preserve">?</w:t>
+            </w:r>
+          </w:p>
+        </w:tc>
+        <w:tc>
+          <w:p>
+            <w:pPr>
+              <w:pStyle w:val="Compact"/>
+              <w:jc w:val="left"/>
+            </w:pPr>
+            <w:r>
+              <w:t xml:space="preserve">?</w:t>
+            </w:r>
+          </w:p>
+        </w:tc>
+        <w:tc>
+          <w:p>
+            <w:pPr>
+              <w:pStyle w:val="Compact"/>
+              <w:jc w:val="left"/>
+            </w:pPr>
+            <w:r>
+              <w:t xml:space="preserve">?</w:t>
+            </w:r>
+          </w:p>
+        </w:tc>
+        <w:tc>
+          <w:p>
+            <w:pPr>
+              <w:pStyle w:val="Compact"/>
+              <w:jc w:val="left"/>
+            </w:pPr>
+            <w:r>
+              <w:t xml:space="preserve">?</w:t>
             </w:r>
           </w:p>
         </w:tc>
@@ -3234,73 +3943,106 @@
               <w:jc w:val="center"/>
             </w:pPr>
             <w:r>
-              <w:t xml:space="preserve">G371</w:t>
-            </w:r>
-          </w:p>
-        </w:tc>
-        <w:tc>
-          <w:p>
-            <w:pPr>
-              <w:pStyle w:val="Compact"/>
-              <w:jc w:val="center"/>
-            </w:pPr>
-            <w:r>
-              <w:t xml:space="preserve">P212</w:t>
-            </w:r>
-          </w:p>
-        </w:tc>
-        <w:tc>
-          <w:p>
-            <w:pPr>
-              <w:pStyle w:val="Compact"/>
-              <w:jc w:val="center"/>
-            </w:pPr>
-            <w:r>
-              <w:t xml:space="preserve">VKH 1201</w:t>
-            </w:r>
-          </w:p>
-        </w:tc>
-        <w:tc>
-          <w:p>
-            <w:pPr>
-              <w:pStyle w:val="Compact"/>
-              <w:jc w:val="center"/>
-            </w:pPr>
-            <w:r>
-              <w:t xml:space="preserve">6.7</w:t>
-            </w:r>
-          </w:p>
-        </w:tc>
-        <w:tc>
-          <w:p>
-            <w:pPr>
-              <w:pStyle w:val="Compact"/>
-              <w:jc w:val="center"/>
-            </w:pPr>
-            <w:r>
-              <w:t xml:space="preserve">26.3</w:t>
-            </w:r>
-          </w:p>
-        </w:tc>
-        <w:tc>
-          <w:p>
-            <w:pPr>
-              <w:pStyle w:val="Compact"/>
-              <w:jc w:val="center"/>
-            </w:pPr>
-            <w:r>
-              <w:t xml:space="preserve">8.5</w:t>
-            </w:r>
-          </w:p>
-        </w:tc>
-        <w:tc>
-          <w:p>
-            <w:pPr>
-              <w:pStyle w:val="Compact"/>
-              <w:jc w:val="center"/>
-            </w:pPr>
-            <w:r>
-              <w:t xml:space="preserve">56.6</w:t>
+              <w:t xml:space="preserve">K1167 x1167</w:t>
+            </w:r>
+          </w:p>
+        </w:tc>
+        <w:tc>
+          <w:p>
+            <w:pPr>
+              <w:pStyle w:val="Compact"/>
+              <w:jc w:val="center"/>
+            </w:pPr>
+            <w:r>
+              <w:t xml:space="preserve">P235</w:t>
+            </w:r>
+          </w:p>
+        </w:tc>
+        <w:tc>
+          <w:p>
+            <w:pPr>
+              <w:pStyle w:val="Compact"/>
+              <w:jc w:val="center"/>
+            </w:pPr>
+            <w:r>
+              <w:t xml:space="preserve">ASR 13 II</w:t>
+            </w:r>
+          </w:p>
+        </w:tc>
+        <w:tc>
+          <w:p>
+            <w:pPr>
+              <w:pStyle w:val="Compact"/>
+              <w:jc w:val="center"/>
+            </w:pPr>
+            <w:r>
+              <w:t xml:space="preserve">3/6</w:t>
+            </w:r>
+          </w:p>
+        </w:tc>
+        <w:tc>
+          <w:p>
+            <w:pPr>
+              <w:pStyle w:val="Compact"/>
+              <w:jc w:val="center"/>
+            </w:pPr>
+            <w:r>
+              <w:t xml:space="preserve">?</w:t>
+            </w:r>
+          </w:p>
+        </w:tc>
+        <w:tc>
+          <w:p>
+            <w:pPr>
+              <w:pStyle w:val="Compact"/>
+              <w:jc w:val="center"/>
+            </w:pPr>
+            <w:r>
+              <w:t xml:space="preserve">?</w:t>
+            </w:r>
+          </w:p>
+        </w:tc>
+        <w:tc>
+          <w:p>
+            <w:pPr>
+              <w:pStyle w:val="Compact"/>
+              <w:jc w:val="left"/>
+            </w:pPr>
+            <w:r>
+              <w:t xml:space="preserve">?</w:t>
+            </w:r>
+          </w:p>
+        </w:tc>
+        <w:tc>
+          <w:p>
+            <w:pPr>
+              <w:pStyle w:val="Compact"/>
+              <w:jc w:val="left"/>
+            </w:pPr>
+            <w:r>
+              <w:t xml:space="preserve">?</w:t>
+            </w:r>
+          </w:p>
+        </w:tc>
+        <w:tc>
+          <w:p>
+            <w:pPr>
+              <w:pStyle w:val="Compact"/>
+              <w:jc w:val="left"/>
+            </w:pPr>
+            <w:r>
+              <w:t xml:space="preserve">?</w:t>
+            </w:r>
+          </w:p>
+        </w:tc>
+        <w:tc>
+          <w:p>
+            <w:pPr>
+              <w:pStyle w:val="Compact"/>
+              <w:jc w:val="left"/>
+            </w:pPr>
+            <w:r>
+              <w:t xml:space="preserve">?</w:t>
             </w:r>
           </w:p>
         </w:tc>
@@ -3313,73 +4055,106 @@
               <w:jc w:val="center"/>
             </w:pPr>
             <w:r>
-              <w:t xml:space="preserve">A1155x1155</w:t>
-            </w:r>
-          </w:p>
-        </w:tc>
-        <w:tc>
-          <w:p>
-            <w:pPr>
-              <w:pStyle w:val="Compact"/>
-              <w:jc w:val="center"/>
-            </w:pPr>
-            <w:r>
-              <w:t xml:space="preserve">P384</w:t>
-            </w:r>
-          </w:p>
-        </w:tc>
-        <w:tc>
-          <w:p>
-            <w:pPr>
-              <w:pStyle w:val="Compact"/>
-              <w:jc w:val="center"/>
-            </w:pPr>
-            <w:r>
-              <w:t xml:space="preserve">HOM 1649</w:t>
-            </w:r>
-          </w:p>
-        </w:tc>
-        <w:tc>
-          <w:p>
-            <w:pPr>
-              <w:pStyle w:val="Compact"/>
-              <w:jc w:val="center"/>
-            </w:pPr>
-            <w:r>
-              <w:t xml:space="preserve">1.1</w:t>
-            </w:r>
-          </w:p>
-        </w:tc>
-        <w:tc>
-          <w:p>
-            <w:pPr>
-              <w:pStyle w:val="Compact"/>
-              <w:jc w:val="center"/>
-            </w:pPr>
-            <w:r>
-              <w:t xml:space="preserve">4.8</w:t>
-            </w:r>
-          </w:p>
-        </w:tc>
-        <w:tc>
-          <w:p>
-            <w:pPr>
-              <w:pStyle w:val="Compact"/>
-              <w:jc w:val="center"/>
-            </w:pPr>
-            <w:r>
-              <w:t xml:space="preserve">1.4</w:t>
-            </w:r>
-          </w:p>
-        </w:tc>
-        <w:tc>
-          <w:p>
-            <w:pPr>
-              <w:pStyle w:val="Compact"/>
-              <w:jc w:val="center"/>
-            </w:pPr>
-            <w:r>
-              <w:t xml:space="preserve">19.6</w:t>
+              <w:t xml:space="preserve">A21 x23</w:t>
+            </w:r>
+          </w:p>
+        </w:tc>
+        <w:tc>
+          <w:p>
+            <w:pPr>
+              <w:pStyle w:val="Compact"/>
+              <w:jc w:val="center"/>
+            </w:pPr>
+            <w:r>
+              <w:t xml:space="preserve">D25</w:t>
+            </w:r>
+          </w:p>
+        </w:tc>
+        <w:tc>
+          <w:p>
+            <w:pPr>
+              <w:pStyle w:val="Compact"/>
+              <w:jc w:val="center"/>
+            </w:pPr>
+            <w:r>
+              <w:t xml:space="preserve">ØHM 1247</w:t>
+            </w:r>
+          </w:p>
+        </w:tc>
+        <w:tc>
+          <w:p>
+            <w:pPr>
+              <w:pStyle w:val="Compact"/>
+              <w:jc w:val="center"/>
+            </w:pPr>
+            <w:r>
+              <w:t xml:space="preserve">4/6</w:t>
+            </w:r>
+          </w:p>
+        </w:tc>
+        <w:tc>
+          <w:p>
+            <w:pPr>
+              <w:pStyle w:val="Compact"/>
+              <w:jc w:val="center"/>
+            </w:pPr>
+            <w:r>
+              <w:t xml:space="preserve">0.01</w:t>
+            </w:r>
+          </w:p>
+        </w:tc>
+        <w:tc>
+          <w:p>
+            <w:pPr>
+              <w:pStyle w:val="Compact"/>
+              <w:jc w:val="center"/>
+            </w:pPr>
+            <w:r>
+              <w:t xml:space="preserve">0.00</w:t>
+            </w:r>
+          </w:p>
+        </w:tc>
+        <w:tc>
+          <w:p>
+            <w:pPr>
+              <w:pStyle w:val="Compact"/>
+              <w:jc w:val="left"/>
+            </w:pPr>
+            <w:r>
+              <w:t xml:space="preserve">0.05</w:t>
+            </w:r>
+          </w:p>
+        </w:tc>
+        <w:tc>
+          <w:p>
+            <w:pPr>
+              <w:pStyle w:val="Compact"/>
+              <w:jc w:val="left"/>
+            </w:pPr>
+            <w:r>
+              <w:t xml:space="preserve">0.1</w:t>
+            </w:r>
+          </w:p>
+        </w:tc>
+        <w:tc>
+          <w:p>
+            <w:pPr>
+              <w:pStyle w:val="Compact"/>
+              <w:jc w:val="left"/>
+            </w:pPr>
+            <w:r>
+              <w:t xml:space="preserve">0.0</w:t>
+            </w:r>
+          </w:p>
+        </w:tc>
+        <w:tc>
+          <w:p>
+            <w:pPr>
+              <w:pStyle w:val="Compact"/>
+              <w:jc w:val="left"/>
+            </w:pPr>
+            <w:r>
+              <w:t xml:space="preserve">0.0</w:t>
             </w:r>
           </w:p>
         </w:tc>
@@ -3392,705 +4167,106 @@
               <w:jc w:val="center"/>
             </w:pPr>
             <w:r>
-              <w:t xml:space="preserve">A1480x1480</w:t>
-            </w:r>
-          </w:p>
-        </w:tc>
-        <w:tc>
-          <w:p>
-            <w:pPr>
-              <w:pStyle w:val="Compact"/>
-              <w:jc w:val="center"/>
-            </w:pPr>
-            <w:r>
-              <w:t xml:space="preserve">P387</w:t>
-            </w:r>
-          </w:p>
-        </w:tc>
-        <w:tc>
-          <w:p>
-            <w:pPr>
-              <w:pStyle w:val="Compact"/>
-              <w:jc w:val="center"/>
-            </w:pPr>
-            <w:r>
-              <w:t xml:space="preserve">HOM 1649</w:t>
-            </w:r>
-          </w:p>
-        </w:tc>
-        <w:tc>
-          <w:p>
-            <w:pPr>
-              <w:pStyle w:val="Compact"/>
-              <w:jc w:val="center"/>
-            </w:pPr>
-            <w:r>
-              <w:t xml:space="preserve">6.5</w:t>
-            </w:r>
-          </w:p>
-        </w:tc>
-        <w:tc>
-          <w:p>
-            <w:pPr>
-              <w:pStyle w:val="Compact"/>
-              <w:jc w:val="center"/>
-            </w:pPr>
-            <w:r>
-              <w:t xml:space="preserve">21.7</w:t>
-            </w:r>
-          </w:p>
-        </w:tc>
-        <w:tc>
-          <w:p>
-            <w:pPr>
-              <w:pStyle w:val="Compact"/>
-              <w:jc w:val="center"/>
-            </w:pPr>
-            <w:r>
-              <w:t xml:space="preserve">5.0</w:t>
-            </w:r>
-          </w:p>
-        </w:tc>
-        <w:tc>
-          <w:p>
-            <w:pPr>
-              <w:pStyle w:val="Compact"/>
-              <w:jc w:val="center"/>
-            </w:pPr>
-            <w:r>
-              <w:t xml:space="preserve">75.0</w:t>
-            </w:r>
-          </w:p>
-        </w:tc>
-      </w:tr>
-      <w:tr>
-        <w:tc>
-          <w:p>
-            <w:pPr>
-              <w:pStyle w:val="Compact"/>
-              <w:jc w:val="center"/>
-            </w:pPr>
-            <w:r>
-              <w:t xml:space="preserve">A21x23</w:t>
-            </w:r>
-          </w:p>
-        </w:tc>
-        <w:tc>
-          <w:p>
-            <w:pPr>
-              <w:pStyle w:val="Compact"/>
-              <w:jc w:val="center"/>
-            </w:pPr>
-            <w:r>
-              <w:t xml:space="preserve">D25</w:t>
-            </w:r>
-          </w:p>
-        </w:tc>
-        <w:tc>
-          <w:p>
-            <w:pPr>
-              <w:pStyle w:val="Compact"/>
-              <w:jc w:val="center"/>
-            </w:pPr>
-            <w:r>
-              <w:t xml:space="preserve">ØHM 1247</w:t>
-            </w:r>
-          </w:p>
-        </w:tc>
-        <w:tc>
-          <w:p>
-            <w:pPr>
-              <w:pStyle w:val="Compact"/>
-              <w:jc w:val="center"/>
-            </w:pPr>
-            <w:r>
-              <w:t xml:space="preserve">0.0</w:t>
-            </w:r>
-          </w:p>
-        </w:tc>
-        <w:tc>
-          <w:p>
-            <w:pPr>
-              <w:pStyle w:val="Compact"/>
-              <w:jc w:val="center"/>
-            </w:pPr>
-            <w:r>
-              <w:t xml:space="preserve">0.1</w:t>
-            </w:r>
-          </w:p>
-        </w:tc>
-        <w:tc>
-          <w:p>
-            <w:pPr>
-              <w:pStyle w:val="Compact"/>
-              <w:jc w:val="center"/>
-            </w:pPr>
-            <w:r>
-              <w:t xml:space="preserve">0.0</w:t>
-            </w:r>
-          </w:p>
-        </w:tc>
-        <w:tc>
-          <w:p>
-            <w:pPr>
-              <w:pStyle w:val="Compact"/>
-              <w:jc w:val="center"/>
-            </w:pPr>
-            <w:r>
-              <w:t xml:space="preserve">0.0</w:t>
-            </w:r>
-          </w:p>
-        </w:tc>
-      </w:tr>
-      <w:tr>
-        <w:tc>
-          <w:p>
-            <w:pPr>
-              <w:pStyle w:val="Compact"/>
-              <w:jc w:val="center"/>
-            </w:pPr>
-            <w:r>
-              <w:t xml:space="preserve">G25A</w:t>
-            </w:r>
-          </w:p>
-        </w:tc>
-        <w:tc>
-          <w:p>
-            <w:pPr>
-              <w:pStyle w:val="Compact"/>
-              <w:jc w:val="center"/>
-            </w:pPr>
-            <w:r>
-              <w:t xml:space="preserve">D62</w:t>
-            </w:r>
-          </w:p>
-        </w:tc>
-        <w:tc>
-          <w:p>
-            <w:pPr>
-              <w:pStyle w:val="Compact"/>
-              <w:jc w:val="center"/>
-            </w:pPr>
-            <w:r>
-              <w:t xml:space="preserve">ASR 1015</w:t>
-            </w:r>
-          </w:p>
-        </w:tc>
-        <w:tc>
-          <w:p>
-            <w:pPr>
-              <w:pStyle w:val="Compact"/>
-              <w:jc w:val="center"/>
-            </w:pPr>
-            <w:r>
-              <w:t xml:space="preserve">3.8</w:t>
-            </w:r>
-          </w:p>
-        </w:tc>
-        <w:tc>
-          <w:p>
-            <w:pPr>
-              <w:pStyle w:val="Compact"/>
-              <w:jc w:val="center"/>
-            </w:pPr>
-            <w:r>
-              <w:t xml:space="preserve">10.5</w:t>
-            </w:r>
-          </w:p>
-        </w:tc>
-        <w:tc>
-          <w:p>
-            <w:pPr>
-              <w:pStyle w:val="Compact"/>
-              <w:jc w:val="center"/>
-            </w:pPr>
-            <w:r>
-              <w:t xml:space="preserve">2.5</w:t>
-            </w:r>
-          </w:p>
-        </w:tc>
-        <w:tc>
-          <w:p>
-            <w:pPr>
-              <w:pStyle w:val="Compact"/>
-              <w:jc w:val="center"/>
-            </w:pPr>
-            <w:r>
-              <w:t xml:space="preserve">0.9</w:t>
-            </w:r>
-          </w:p>
-        </w:tc>
-      </w:tr>
-      <w:tr>
-        <w:tc>
-          <w:p>
-            <w:pPr>
-              <w:pStyle w:val="Compact"/>
-              <w:jc w:val="center"/>
-            </w:pPr>
-            <w:r>
-              <w:t xml:space="preserve">G16</w:t>
-            </w:r>
-          </w:p>
-        </w:tc>
-        <w:tc>
-          <w:p>
-            <w:pPr>
-              <w:pStyle w:val="Compact"/>
-              <w:jc w:val="center"/>
-            </w:pPr>
-            <w:r>
-              <w:t xml:space="preserve">D71</w:t>
-            </w:r>
-          </w:p>
-        </w:tc>
-        <w:tc>
-          <w:p>
-            <w:pPr>
-              <w:pStyle w:val="Compact"/>
-              <w:jc w:val="center"/>
-            </w:pPr>
-            <w:r>
-              <w:t xml:space="preserve">ASR 1015</w:t>
-            </w:r>
-          </w:p>
-        </w:tc>
-        <w:tc>
-          <w:p>
-            <w:pPr>
-              <w:pStyle w:val="Compact"/>
-              <w:jc w:val="center"/>
-            </w:pPr>
-            <w:r>
-              <w:t xml:space="preserve">22.6</w:t>
-            </w:r>
-          </w:p>
-        </w:tc>
-        <w:tc>
-          <w:p>
-            <w:pPr>
-              <w:pStyle w:val="Compact"/>
-              <w:jc w:val="center"/>
-            </w:pPr>
-            <w:r>
-              <w:t xml:space="preserve">39.4</w:t>
-            </w:r>
-          </w:p>
-        </w:tc>
-        <w:tc>
-          <w:p>
-            <w:pPr>
-              <w:pStyle w:val="Compact"/>
-              <w:jc w:val="center"/>
-            </w:pPr>
-            <w:r>
-              <w:t xml:space="preserve">14.7</w:t>
-            </w:r>
-          </w:p>
-        </w:tc>
-        <w:tc>
-          <w:p>
-            <w:pPr>
-              <w:pStyle w:val="Compact"/>
-              <w:jc w:val="center"/>
-            </w:pPr>
-            <w:r>
-              <w:t xml:space="preserve">4.6</w:t>
-            </w:r>
-          </w:p>
-        </w:tc>
-      </w:tr>
-      <w:tr>
-        <w:tc>
-          <w:p>
-            <w:pPr>
-              <w:pStyle w:val="Compact"/>
-              <w:jc w:val="center"/>
-            </w:pPr>
-            <w:r>
-              <w:t xml:space="preserve">G207</w:t>
-            </w:r>
-          </w:p>
-        </w:tc>
-        <w:tc>
-          <w:p>
-            <w:pPr>
-              <w:pStyle w:val="Compact"/>
-              <w:jc w:val="center"/>
-            </w:pPr>
-            <w:r>
-              <w:t xml:space="preserve">D72</w:t>
-            </w:r>
-          </w:p>
-        </w:tc>
-        <w:tc>
-          <w:p>
-            <w:pPr>
-              <w:pStyle w:val="Compact"/>
-              <w:jc w:val="center"/>
-            </w:pPr>
-            <w:r>
-              <w:t xml:space="preserve">ASR 1015</w:t>
-            </w:r>
-          </w:p>
-        </w:tc>
-        <w:tc>
-          <w:p>
-            <w:pPr>
-              <w:pStyle w:val="Compact"/>
-              <w:jc w:val="center"/>
-            </w:pPr>
-            <w:r>
-              <w:t xml:space="preserve">6.0</w:t>
-            </w:r>
-          </w:p>
-        </w:tc>
-        <w:tc>
-          <w:p>
-            <w:pPr>
-              <w:pStyle w:val="Compact"/>
-              <w:jc w:val="center"/>
-            </w:pPr>
-            <w:r>
-              <w:t xml:space="preserve">13.5</w:t>
-            </w:r>
-          </w:p>
-        </w:tc>
-        <w:tc>
-          <w:p>
-            <w:pPr>
-              <w:pStyle w:val="Compact"/>
-              <w:jc w:val="center"/>
-            </w:pPr>
-            <w:r>
-              <w:t xml:space="preserve">5.8</w:t>
-            </w:r>
-          </w:p>
-        </w:tc>
-        <w:tc>
-          <w:p>
-            <w:pPr>
-              <w:pStyle w:val="Compact"/>
-              <w:jc w:val="center"/>
-            </w:pPr>
-            <w:r>
-              <w:t xml:space="preserve">2.2</w:t>
-            </w:r>
-          </w:p>
-        </w:tc>
-      </w:tr>
-      <w:tr>
-        <w:tc>
-          <w:p>
-            <w:pPr>
-              <w:pStyle w:val="Compact"/>
-              <w:jc w:val="center"/>
-            </w:pPr>
-            <w:r>
-              <w:t xml:space="preserve">G861x1035</w:t>
-            </w:r>
-          </w:p>
-        </w:tc>
-        <w:tc>
-          <w:p>
-            <w:pPr>
-              <w:pStyle w:val="Compact"/>
-              <w:jc w:val="center"/>
-            </w:pPr>
-            <w:r>
-              <w:t xml:space="preserve">D75</w:t>
-            </w:r>
-          </w:p>
-        </w:tc>
-        <w:tc>
-          <w:p>
-            <w:pPr>
-              <w:pStyle w:val="Compact"/>
-              <w:jc w:val="center"/>
-            </w:pPr>
-            <w:r>
-              <w:t xml:space="preserve">ASR 1015</w:t>
-            </w:r>
-          </w:p>
-        </w:tc>
-        <w:tc>
-          <w:p>
-            <w:pPr>
-              <w:pStyle w:val="Compact"/>
-              <w:jc w:val="center"/>
-            </w:pPr>
-            <w:r>
-              <w:t xml:space="preserve">17.4</w:t>
-            </w:r>
-          </w:p>
-        </w:tc>
-        <w:tc>
-          <w:p>
-            <w:pPr>
-              <w:pStyle w:val="Compact"/>
-              <w:jc w:val="center"/>
-            </w:pPr>
-            <w:r>
-              <w:t xml:space="preserve">40.2</w:t>
-            </w:r>
-          </w:p>
-        </w:tc>
-        <w:tc>
-          <w:p>
-            <w:pPr>
-              <w:pStyle w:val="Compact"/>
-              <w:jc w:val="center"/>
-            </w:pPr>
-            <w:r>
-              <w:t xml:space="preserve">16.5</w:t>
-            </w:r>
-          </w:p>
-        </w:tc>
-        <w:tc>
-          <w:p>
-            <w:pPr>
-              <w:pStyle w:val="Compact"/>
-              <w:jc w:val="center"/>
-            </w:pPr>
-            <w:r>
-              <w:t xml:space="preserve">3.4</w:t>
-            </w:r>
-          </w:p>
-        </w:tc>
-      </w:tr>
-      <w:tr>
-        <w:tc>
-          <w:p>
-            <w:pPr>
-              <w:pStyle w:val="Compact"/>
-              <w:jc w:val="center"/>
-            </w:pPr>
-            <w:r>
-              <w:t xml:space="preserve">G25Bx98</w:t>
-            </w:r>
-          </w:p>
-        </w:tc>
-        <w:tc>
-          <w:p>
-            <w:pPr>
-              <w:pStyle w:val="Compact"/>
-              <w:jc w:val="center"/>
-            </w:pPr>
-            <w:r>
-              <w:t xml:space="preserve">R36</w:t>
-            </w:r>
-          </w:p>
-        </w:tc>
-        <w:tc>
-          <w:p>
-            <w:pPr>
-              <w:pStyle w:val="Compact"/>
-              <w:jc w:val="center"/>
-            </w:pPr>
-            <w:r>
-              <w:t xml:space="preserve">ASR 1015</w:t>
-            </w:r>
-          </w:p>
-        </w:tc>
-        <w:tc>
-          <w:p>
-            <w:pPr>
-              <w:pStyle w:val="Compact"/>
-              <w:jc w:val="center"/>
-            </w:pPr>
-            <w:r>
-              <w:t xml:space="preserve">24.0</w:t>
-            </w:r>
-          </w:p>
-        </w:tc>
-        <w:tc>
-          <w:p>
-            <w:pPr>
-              <w:pStyle w:val="Compact"/>
-              <w:jc w:val="center"/>
-            </w:pPr>
-            <w:r>
-              <w:t xml:space="preserve">51.8</w:t>
-            </w:r>
-          </w:p>
-        </w:tc>
-        <w:tc>
-          <w:p>
-            <w:pPr>
-              <w:pStyle w:val="Compact"/>
-              <w:jc w:val="center"/>
-            </w:pPr>
-            <w:r>
-              <w:t xml:space="preserve">14.9</w:t>
-            </w:r>
-          </w:p>
-        </w:tc>
-        <w:tc>
-          <w:p>
-            <w:pPr>
-              <w:pStyle w:val="Compact"/>
-              <w:jc w:val="center"/>
-            </w:pPr>
-            <w:r>
-              <w:t xml:space="preserve">5.8</w:t>
-            </w:r>
-          </w:p>
-        </w:tc>
-      </w:tr>
-      <w:tr>
-        <w:tc>
-          <w:p>
-            <w:pPr>
-              <w:pStyle w:val="Compact"/>
-              <w:jc w:val="center"/>
-            </w:pPr>
-            <w:r>
-              <w:t xml:space="preserve">G70x212</w:t>
-            </w:r>
-          </w:p>
-        </w:tc>
-        <w:tc>
-          <w:p>
-            <w:pPr>
-              <w:pStyle w:val="Compact"/>
-              <w:jc w:val="center"/>
-            </w:pPr>
-            <w:r>
-              <w:t xml:space="preserve">R44</w:t>
-            </w:r>
-          </w:p>
-        </w:tc>
-        <w:tc>
-          <w:p>
-            <w:pPr>
-              <w:pStyle w:val="Compact"/>
-              <w:jc w:val="center"/>
-            </w:pPr>
-            <w:r>
-              <w:t xml:space="preserve">ASR 1015</w:t>
-            </w:r>
-          </w:p>
-        </w:tc>
-        <w:tc>
-          <w:p>
-            <w:pPr>
-              <w:pStyle w:val="Compact"/>
-              <w:jc w:val="center"/>
-            </w:pPr>
-            <w:r>
-              <w:t xml:space="preserve">0.1</w:t>
-            </w:r>
-          </w:p>
-        </w:tc>
-        <w:tc>
-          <w:p>
-            <w:pPr>
-              <w:pStyle w:val="Compact"/>
-              <w:jc w:val="center"/>
-            </w:pPr>
-            <w:r>
-              <w:t xml:space="preserve">0.1</w:t>
-            </w:r>
-          </w:p>
-        </w:tc>
-        <w:tc>
-          <w:p>
-            <w:pPr>
-              <w:pStyle w:val="Compact"/>
-              <w:jc w:val="center"/>
-            </w:pPr>
-            <w:r>
-              <w:t xml:space="preserve">0.1</w:t>
-            </w:r>
-          </w:p>
-        </w:tc>
-        <w:tc>
-          <w:p>
-            <w:pPr>
-              <w:pStyle w:val="Compact"/>
-              <w:jc w:val="center"/>
-            </w:pPr>
-            <w:r>
-              <w:t xml:space="preserve">0.0</w:t>
-            </w:r>
-          </w:p>
-        </w:tc>
-      </w:tr>
-      <w:tr>
-        <w:tc>
-          <w:p>
-            <w:pPr>
-              <w:pStyle w:val="Compact"/>
-              <w:jc w:val="center"/>
-            </w:pPr>
-            <w:r>
-              <w:t xml:space="preserve">X1265</w:t>
-            </w:r>
-          </w:p>
-        </w:tc>
-        <w:tc>
-          <w:p>
-            <w:pPr>
-              <w:pStyle w:val="Compact"/>
-              <w:jc w:val="center"/>
-            </w:pPr>
-            <w:r>
-              <w:t xml:space="preserve">P246</w:t>
-            </w:r>
-          </w:p>
-        </w:tc>
-        <w:tc>
-          <w:p>
-            <w:pPr>
-              <w:pStyle w:val="Compact"/>
-              <w:jc w:val="center"/>
-            </w:pPr>
-            <w:r>
-              <w:t xml:space="preserve">ASR 13 II</w:t>
-            </w:r>
-          </w:p>
-        </w:tc>
-        <w:tc>
-          <w:p>
-            <w:pPr>
-              <w:pStyle w:val="Compact"/>
-              <w:jc w:val="center"/>
-            </w:pPr>
-            <w:r>
-              <w:t xml:space="preserve">0.1</w:t>
-            </w:r>
-          </w:p>
-        </w:tc>
-        <w:tc>
-          <w:p>
-            <w:pPr>
-              <w:pStyle w:val="Compact"/>
-              <w:jc w:val="center"/>
-            </w:pPr>
-            <w:r>
-              <w:t xml:space="preserve">0.5</w:t>
-            </w:r>
-          </w:p>
-        </w:tc>
-        <w:tc>
-          <w:p>
-            <w:pPr>
-              <w:pStyle w:val="Compact"/>
-              <w:jc w:val="center"/>
-            </w:pPr>
-            <w:r>
-              <w:t xml:space="preserve">0.1</w:t>
-            </w:r>
-          </w:p>
-        </w:tc>
-        <w:tc>
-          <w:p>
-            <w:pPr>
-              <w:pStyle w:val="Compact"/>
-              <w:jc w:val="center"/>
-            </w:pPr>
-            <w:r>
-              <w:t xml:space="preserve">3.2</w:t>
+              <w:t xml:space="preserve">G260 K539 x876</w:t>
+            </w:r>
+          </w:p>
+        </w:tc>
+        <w:tc>
+          <w:p>
+            <w:pPr>
+              <w:pStyle w:val="Compact"/>
+              <w:jc w:val="center"/>
+            </w:pPr>
+            <w:r>
+              <w:t xml:space="preserve">R27</w:t>
+            </w:r>
+          </w:p>
+        </w:tc>
+        <w:tc>
+          <w:p>
+            <w:pPr>
+              <w:pStyle w:val="Compact"/>
+              <w:jc w:val="center"/>
+            </w:pPr>
+            <w:r>
+              <w:t xml:space="preserve">VSM 09264</w:t>
+            </w:r>
+          </w:p>
+        </w:tc>
+        <w:tc>
+          <w:p>
+            <w:pPr>
+              <w:pStyle w:val="Compact"/>
+              <w:jc w:val="center"/>
+            </w:pPr>
+            <w:r>
+              <w:t xml:space="preserve">3/6</w:t>
+            </w:r>
+          </w:p>
+        </w:tc>
+        <w:tc>
+          <w:p>
+            <w:pPr>
+              <w:pStyle w:val="Compact"/>
+              <w:jc w:val="center"/>
+            </w:pPr>
+            <w:r>
+              <w:t xml:space="preserve">?</w:t>
+            </w:r>
+          </w:p>
+        </w:tc>
+        <w:tc>
+          <w:p>
+            <w:pPr>
+              <w:pStyle w:val="Compact"/>
+              <w:jc w:val="center"/>
+            </w:pPr>
+            <w:r>
+              <w:t xml:space="preserve">?</w:t>
+            </w:r>
+          </w:p>
+        </w:tc>
+        <w:tc>
+          <w:p>
+            <w:pPr>
+              <w:pStyle w:val="Compact"/>
+              <w:jc w:val="left"/>
+            </w:pPr>
+            <w:r>
+              <w:t xml:space="preserve">?</w:t>
+            </w:r>
+          </w:p>
+        </w:tc>
+        <w:tc>
+          <w:p>
+            <w:pPr>
+              <w:pStyle w:val="Compact"/>
+              <w:jc w:val="left"/>
+            </w:pPr>
+            <w:r>
+              <w:t xml:space="preserve">?</w:t>
+            </w:r>
+          </w:p>
+        </w:tc>
+        <w:tc>
+          <w:p>
+            <w:pPr>
+              <w:pStyle w:val="Compact"/>
+              <w:jc w:val="left"/>
+            </w:pPr>
+            <w:r>
+              <w:t xml:space="preserve">?</w:t>
+            </w:r>
+          </w:p>
+        </w:tc>
+        <w:tc>
+          <w:p>
+            <w:pPr>
+              <w:pStyle w:val="Compact"/>
+              <w:jc w:val="left"/>
+            </w:pPr>
+            <w:r>
+              <w:t xml:space="preserve">?</w:t>
             </w:r>
           </w:p>
         </w:tc>
@@ -4594,7 +4770,7 @@
               <w:jc w:val="center"/>
             </w:pPr>
             <w:r>
-              <w:t xml:space="preserve">Project ID</w:t>
+              <w:t xml:space="preserve">ID</w:t>
             </w:r>
           </w:p>
         </w:tc>
@@ -4692,62 +4868,62 @@
               <w:jc w:val="center"/>
             </w:pPr>
             <w:r>
-              <w:t xml:space="preserve">D51</w:t>
-            </w:r>
-          </w:p>
-        </w:tc>
-        <w:tc>
-          <w:p>
-            <w:pPr>
-              <w:pStyle w:val="Compact"/>
-              <w:jc w:val="center"/>
-            </w:pPr>
-            <w:r>
-              <w:t xml:space="preserve">VSM 29F</w:t>
-            </w:r>
-          </w:p>
-        </w:tc>
-        <w:tc>
-          <w:p>
-            <w:pPr>
-              <w:pStyle w:val="Compact"/>
-              <w:jc w:val="center"/>
-            </w:pPr>
-            <w:r>
-              <w:t xml:space="preserve">1100 : 1600</w:t>
-            </w:r>
-          </w:p>
-        </w:tc>
-        <w:tc>
-          <w:p>
-            <w:pPr>
-              <w:pStyle w:val="Compact"/>
-              <w:jc w:val="center"/>
-            </w:pPr>
-            <w:r>
-              <w:t xml:space="preserve">1350 : 1450</w:t>
-            </w:r>
-          </w:p>
-        </w:tc>
-        <w:tc>
-          <w:p>
-            <w:pPr>
-              <w:pStyle w:val="Compact"/>
-              <w:jc w:val="center"/>
-            </w:pPr>
-            <w:r>
-              <w:t xml:space="preserve">1539 : 1655</w:t>
-            </w:r>
-          </w:p>
-        </w:tc>
-        <w:tc>
-          <w:p>
-            <w:pPr>
-              <w:pStyle w:val="Compact"/>
-              <w:jc w:val="center"/>
-            </w:pPr>
-            <w:r>
-              <w:t xml:space="preserve">V12</w:t>
+              <w:t xml:space="preserve">G16</w:t>
+            </w:r>
+          </w:p>
+        </w:tc>
+        <w:tc>
+          <w:p>
+            <w:pPr>
+              <w:pStyle w:val="Compact"/>
+              <w:jc w:val="center"/>
+            </w:pPr>
+            <w:r>
+              <w:t xml:space="preserve">ASR 1015</w:t>
+            </w:r>
+          </w:p>
+        </w:tc>
+        <w:tc>
+          <w:p>
+            <w:pPr>
+              <w:pStyle w:val="Compact"/>
+              <w:jc w:val="center"/>
+            </w:pPr>
+            <w:r>
+              <w:t xml:space="preserve">1200 : 1560</w:t>
+            </w:r>
+          </w:p>
+        </w:tc>
+        <w:tc>
+          <w:p>
+            <w:pPr>
+              <w:pStyle w:val="Compact"/>
+              <w:jc w:val="center"/>
+            </w:pPr>
+            <w:r>
+              <w:t xml:space="preserve">1250 : 1450</w:t>
+            </w:r>
+          </w:p>
+        </w:tc>
+        <w:tc>
+          <w:p>
+            <w:pPr>
+              <w:pStyle w:val="Compact"/>
+              <w:jc w:val="center"/>
+            </w:pPr>
+            <w:r>
+              <w:t xml:space="preserve">1310 : 1388</w:t>
+            </w:r>
+          </w:p>
+        </w:tc>
+        <w:tc>
+          <w:p>
+            <w:pPr>
+              <w:pStyle w:val="Compact"/>
+              <w:jc w:val="center"/>
+            </w:pPr>
+            <w:r>
+              <w:t xml:space="preserve">U2e2a1a</w:t>
             </w:r>
           </w:p>
         </w:tc>
@@ -4760,62 +4936,62 @@
               <w:jc w:val="center"/>
             </w:pPr>
             <w:r>
-              <w:t xml:space="preserve">P187</w:t>
-            </w:r>
-          </w:p>
-        </w:tc>
-        <w:tc>
-          <w:p>
-            <w:pPr>
-              <w:pStyle w:val="Compact"/>
-              <w:jc w:val="center"/>
-            </w:pPr>
-            <w:r>
-              <w:t xml:space="preserve">HOM 1046</w:t>
-            </w:r>
-          </w:p>
-        </w:tc>
-        <w:tc>
-          <w:p>
-            <w:pPr>
-              <w:pStyle w:val="Compact"/>
-              <w:jc w:val="center"/>
-            </w:pPr>
-            <w:r>
-              <w:t xml:space="preserve">1150 : 1574</w:t>
-            </w:r>
-          </w:p>
-        </w:tc>
-        <w:tc>
-          <w:p>
-            <w:pPr>
-              <w:pStyle w:val="Compact"/>
-              <w:jc w:val="center"/>
-            </w:pPr>
-            <w:r>
-              <w:t xml:space="preserve">1250 : 1350</w:t>
-            </w:r>
-          </w:p>
-        </w:tc>
-        <w:tc>
-          <w:p>
-            <w:pPr>
-              <w:pStyle w:val="Compact"/>
-              <w:jc w:val="center"/>
-            </w:pPr>
-            <w:r>
-              <w:t xml:space="preserve">1397 : 1470</w:t>
-            </w:r>
-          </w:p>
-        </w:tc>
-        <w:tc>
-          <w:p>
-            <w:pPr>
-              <w:pStyle w:val="Compact"/>
-              <w:jc w:val="center"/>
-            </w:pPr>
-            <w:r>
-              <w:t xml:space="preserve">–</w:t>
+              <w:t xml:space="preserve">G861 x1035</w:t>
+            </w:r>
+          </w:p>
+        </w:tc>
+        <w:tc>
+          <w:p>
+            <w:pPr>
+              <w:pStyle w:val="Compact"/>
+              <w:jc w:val="center"/>
+            </w:pPr>
+            <w:r>
+              <w:t xml:space="preserve">ASR 1015</w:t>
+            </w:r>
+          </w:p>
+        </w:tc>
+        <w:tc>
+          <w:p>
+            <w:pPr>
+              <w:pStyle w:val="Compact"/>
+              <w:jc w:val="center"/>
+            </w:pPr>
+            <w:r>
+              <w:t xml:space="preserve">1200 : 1560</w:t>
+            </w:r>
+          </w:p>
+        </w:tc>
+        <w:tc>
+          <w:p>
+            <w:pPr>
+              <w:pStyle w:val="Compact"/>
+              <w:jc w:val="center"/>
+            </w:pPr>
+            <w:r>
+              <w:t xml:space="preserve">1350 : 1450</w:t>
+            </w:r>
+          </w:p>
+        </w:tc>
+        <w:tc>
+          <w:p>
+            <w:pPr>
+              <w:pStyle w:val="Compact"/>
+              <w:jc w:val="center"/>
+            </w:pPr>
+            <w:r>
+              <w:t xml:space="preserve">1489 : 1567</w:t>
+            </w:r>
+          </w:p>
+        </w:tc>
+        <w:tc>
+          <w:p>
+            <w:pPr>
+              <w:pStyle w:val="Compact"/>
+              <w:jc w:val="center"/>
+            </w:pPr>
+            <w:r>
+              <w:t xml:space="preserve">I1f</w:t>
             </w:r>
           </w:p>
         </w:tc>
@@ -4828,51 +5004,51 @@
               <w:jc w:val="center"/>
             </w:pPr>
             <w:r>
-              <w:t xml:space="preserve">P212</w:t>
-            </w:r>
-          </w:p>
-        </w:tc>
-        <w:tc>
-          <w:p>
-            <w:pPr>
-              <w:pStyle w:val="Compact"/>
-              <w:jc w:val="center"/>
-            </w:pPr>
-            <w:r>
-              <w:t xml:space="preserve">VKH 1201</w:t>
-            </w:r>
-          </w:p>
-        </w:tc>
-        <w:tc>
-          <w:p>
-            <w:pPr>
-              <w:pStyle w:val="Compact"/>
-              <w:jc w:val="center"/>
-            </w:pPr>
-            <w:r>
-              <w:t xml:space="preserve">1150 : 1350</w:t>
-            </w:r>
-          </w:p>
-        </w:tc>
-        <w:tc>
-          <w:p>
-            <w:pPr>
-              <w:pStyle w:val="Compact"/>
-              <w:jc w:val="center"/>
-            </w:pPr>
-            <w:r>
-              <w:t xml:space="preserve">1250 : 1350</w:t>
-            </w:r>
-          </w:p>
-        </w:tc>
-        <w:tc>
-          <w:p>
-            <w:pPr>
-              <w:pStyle w:val="Compact"/>
-              <w:jc w:val="center"/>
-            </w:pPr>
-            <w:r>
-              <w:t xml:space="preserve">1419 : 1490</w:t>
+              <w:t xml:space="preserve">G25B x98</w:t>
+            </w:r>
+          </w:p>
+        </w:tc>
+        <w:tc>
+          <w:p>
+            <w:pPr>
+              <w:pStyle w:val="Compact"/>
+              <w:jc w:val="center"/>
+            </w:pPr>
+            <w:r>
+              <w:t xml:space="preserve">ASR 1015</w:t>
+            </w:r>
+          </w:p>
+        </w:tc>
+        <w:tc>
+          <w:p>
+            <w:pPr>
+              <w:pStyle w:val="Compact"/>
+              <w:jc w:val="center"/>
+            </w:pPr>
+            <w:r>
+              <w:t xml:space="preserve">1200 : 1560</w:t>
+            </w:r>
+          </w:p>
+        </w:tc>
+        <w:tc>
+          <w:p>
+            <w:pPr>
+              <w:pStyle w:val="Compact"/>
+              <w:jc w:val="center"/>
+            </w:pPr>
+            <w:r>
+              <w:t xml:space="preserve">1350 : 1450</w:t>
+            </w:r>
+          </w:p>
+        </w:tc>
+        <w:tc>
+          <w:p>
+            <w:pPr>
+              <w:pStyle w:val="Compact"/>
+              <w:jc w:val="center"/>
+            </w:pPr>
+            <w:r>
+              <w:t xml:space="preserve">1327 : 1414</w:t>
             </w:r>
           </w:p>
         </w:tc>
@@ -4896,62 +5072,62 @@
               <w:jc w:val="center"/>
             </w:pPr>
             <w:r>
-              <w:t xml:space="preserve">P387</w:t>
-            </w:r>
-          </w:p>
-        </w:tc>
-        <w:tc>
-          <w:p>
-            <w:pPr>
-              <w:pStyle w:val="Compact"/>
-              <w:jc w:val="center"/>
-            </w:pPr>
-            <w:r>
-              <w:t xml:space="preserve">HOM 1649</w:t>
-            </w:r>
-          </w:p>
-        </w:tc>
-        <w:tc>
-          <w:p>
-            <w:pPr>
-              <w:pStyle w:val="Compact"/>
-              <w:jc w:val="center"/>
-            </w:pPr>
-            <w:r>
-              <w:t xml:space="preserve">1100 : 1500</w:t>
-            </w:r>
-          </w:p>
-        </w:tc>
-        <w:tc>
-          <w:p>
-            <w:pPr>
-              <w:pStyle w:val="Compact"/>
-              <w:jc w:val="center"/>
-            </w:pPr>
-            <w:r>
-              <w:t xml:space="preserve">?</w:t>
-            </w:r>
-          </w:p>
-        </w:tc>
-        <w:tc>
-          <w:p>
-            <w:pPr>
-              <w:pStyle w:val="Compact"/>
-              <w:jc w:val="center"/>
-            </w:pPr>
-            <w:r>
-              <w:t xml:space="preserve">1384 : 1473</w:t>
-            </w:r>
-          </w:p>
-        </w:tc>
-        <w:tc>
-          <w:p>
-            <w:pPr>
-              <w:pStyle w:val="Compact"/>
-              <w:jc w:val="center"/>
-            </w:pPr>
-            <w:r>
-              <w:t xml:space="preserve">–</w:t>
+              <w:t xml:space="preserve">G25A</w:t>
+            </w:r>
+          </w:p>
+        </w:tc>
+        <w:tc>
+          <w:p>
+            <w:pPr>
+              <w:pStyle w:val="Compact"/>
+              <w:jc w:val="center"/>
+            </w:pPr>
+            <w:r>
+              <w:t xml:space="preserve">ASR 1015</w:t>
+            </w:r>
+          </w:p>
+        </w:tc>
+        <w:tc>
+          <w:p>
+            <w:pPr>
+              <w:pStyle w:val="Compact"/>
+              <w:jc w:val="center"/>
+            </w:pPr>
+            <w:r>
+              <w:t xml:space="preserve">1200 : 1560</w:t>
+            </w:r>
+          </w:p>
+        </w:tc>
+        <w:tc>
+          <w:p>
+            <w:pPr>
+              <w:pStyle w:val="Compact"/>
+              <w:jc w:val="center"/>
+            </w:pPr>
+            <w:r>
+              <w:t xml:space="preserve">1350 : 1450</w:t>
+            </w:r>
+          </w:p>
+        </w:tc>
+        <w:tc>
+          <w:p>
+            <w:pPr>
+              <w:pStyle w:val="Compact"/>
+              <w:jc w:val="center"/>
+            </w:pPr>
+            <w:r>
+              <w:t xml:space="preserve">1295 : 1375</w:t>
+            </w:r>
+          </w:p>
+        </w:tc>
+        <w:tc>
+          <w:p>
+            <w:pPr>
+              <w:pStyle w:val="Compact"/>
+              <w:jc w:val="center"/>
+            </w:pPr>
+            <w:r>
+              <w:t xml:space="preserve">H7b2</w:t>
             </w:r>
           </w:p>
         </w:tc>
@@ -4964,7 +5140,7 @@
               <w:jc w:val="center"/>
             </w:pPr>
             <w:r>
-              <w:t xml:space="preserve">D62</w:t>
+              <w:t xml:space="preserve">G207</w:t>
             </w:r>
           </w:p>
         </w:tc>
@@ -5008,18 +5184,18 @@
               <w:jc w:val="center"/>
             </w:pPr>
             <w:r>
-              <w:t xml:space="preserve">1295 : 1375</w:t>
-            </w:r>
-          </w:p>
-        </w:tc>
-        <w:tc>
-          <w:p>
-            <w:pPr>
-              <w:pStyle w:val="Compact"/>
-              <w:jc w:val="center"/>
-            </w:pPr>
-            <w:r>
-              <w:t xml:space="preserve">H7b2</w:t>
+              <w:t xml:space="preserve">1477 : 1551</w:t>
+            </w:r>
+          </w:p>
+        </w:tc>
+        <w:tc>
+          <w:p>
+            <w:pPr>
+              <w:pStyle w:val="Compact"/>
+              <w:jc w:val="center"/>
+            </w:pPr>
+            <w:r>
+              <w:t xml:space="preserve">H1a3c1</w:t>
             </w:r>
           </w:p>
         </w:tc>
@@ -5032,62 +5208,62 @@
               <w:jc w:val="center"/>
             </w:pPr>
             <w:r>
-              <w:t xml:space="preserve">D71</w:t>
-            </w:r>
-          </w:p>
-        </w:tc>
-        <w:tc>
-          <w:p>
-            <w:pPr>
-              <w:pStyle w:val="Compact"/>
-              <w:jc w:val="center"/>
-            </w:pPr>
-            <w:r>
-              <w:t xml:space="preserve">ASR 1015</w:t>
-            </w:r>
-          </w:p>
-        </w:tc>
-        <w:tc>
-          <w:p>
-            <w:pPr>
-              <w:pStyle w:val="Compact"/>
-              <w:jc w:val="center"/>
-            </w:pPr>
-            <w:r>
-              <w:t xml:space="preserve">1200 : 1560</w:t>
-            </w:r>
-          </w:p>
-        </w:tc>
-        <w:tc>
-          <w:p>
-            <w:pPr>
-              <w:pStyle w:val="Compact"/>
-              <w:jc w:val="center"/>
-            </w:pPr>
-            <w:r>
-              <w:t xml:space="preserve">1250 : 1450</w:t>
-            </w:r>
-          </w:p>
-        </w:tc>
-        <w:tc>
-          <w:p>
-            <w:pPr>
-              <w:pStyle w:val="Compact"/>
-              <w:jc w:val="center"/>
-            </w:pPr>
-            <w:r>
-              <w:t xml:space="preserve">1310 : 1388</w:t>
-            </w:r>
-          </w:p>
-        </w:tc>
-        <w:tc>
-          <w:p>
-            <w:pPr>
-              <w:pStyle w:val="Compact"/>
-              <w:jc w:val="center"/>
-            </w:pPr>
-            <w:r>
-              <w:t xml:space="preserve">U2e2a1a</w:t>
+              <w:t xml:space="preserve">A146 x3011</w:t>
+            </w:r>
+          </w:p>
+        </w:tc>
+        <w:tc>
+          <w:p>
+            <w:pPr>
+              <w:pStyle w:val="Compact"/>
+              <w:jc w:val="center"/>
+            </w:pPr>
+            <w:r>
+              <w:t xml:space="preserve">HOM 1046</w:t>
+            </w:r>
+          </w:p>
+        </w:tc>
+        <w:tc>
+          <w:p>
+            <w:pPr>
+              <w:pStyle w:val="Compact"/>
+              <w:jc w:val="center"/>
+            </w:pPr>
+            <w:r>
+              <w:t xml:space="preserve">1150 : 1574</w:t>
+            </w:r>
+          </w:p>
+        </w:tc>
+        <w:tc>
+          <w:p>
+            <w:pPr>
+              <w:pStyle w:val="Compact"/>
+              <w:jc w:val="center"/>
+            </w:pPr>
+            <w:r>
+              <w:t xml:space="preserve">1250 : 1350</w:t>
+            </w:r>
+          </w:p>
+        </w:tc>
+        <w:tc>
+          <w:p>
+            <w:pPr>
+              <w:pStyle w:val="Compact"/>
+              <w:jc w:val="center"/>
+            </w:pPr>
+            <w:r>
+              <w:t xml:space="preserve">1397 : 1470</w:t>
+            </w:r>
+          </w:p>
+        </w:tc>
+        <w:tc>
+          <w:p>
+            <w:pPr>
+              <w:pStyle w:val="Compact"/>
+              <w:jc w:val="center"/>
+            </w:pPr>
+            <w:r>
+              <w:t xml:space="preserve">–</w:t>
             </w:r>
           </w:p>
         </w:tc>
@@ -5100,62 +5276,62 @@
               <w:jc w:val="center"/>
             </w:pPr>
             <w:r>
-              <w:t xml:space="preserve">D72</w:t>
-            </w:r>
-          </w:p>
-        </w:tc>
-        <w:tc>
-          <w:p>
-            <w:pPr>
-              <w:pStyle w:val="Compact"/>
-              <w:jc w:val="center"/>
-            </w:pPr>
-            <w:r>
-              <w:t xml:space="preserve">ASR 1015</w:t>
-            </w:r>
-          </w:p>
-        </w:tc>
-        <w:tc>
-          <w:p>
-            <w:pPr>
-              <w:pStyle w:val="Compact"/>
-              <w:jc w:val="center"/>
-            </w:pPr>
-            <w:r>
-              <w:t xml:space="preserve">1200 : 1560</w:t>
-            </w:r>
-          </w:p>
-        </w:tc>
-        <w:tc>
-          <w:p>
-            <w:pPr>
-              <w:pStyle w:val="Compact"/>
-              <w:jc w:val="center"/>
-            </w:pPr>
-            <w:r>
-              <w:t xml:space="preserve">1350 : 1450</w:t>
-            </w:r>
-          </w:p>
-        </w:tc>
-        <w:tc>
-          <w:p>
-            <w:pPr>
-              <w:pStyle w:val="Compact"/>
-              <w:jc w:val="center"/>
-            </w:pPr>
-            <w:r>
-              <w:t xml:space="preserve">1477 : 1551</w:t>
-            </w:r>
-          </w:p>
-        </w:tc>
-        <w:tc>
-          <w:p>
-            <w:pPr>
-              <w:pStyle w:val="Compact"/>
-              <w:jc w:val="center"/>
-            </w:pPr>
-            <w:r>
-              <w:t xml:space="preserve">H1a3c1</w:t>
+              <w:t xml:space="preserve">A1480 x1480</w:t>
+            </w:r>
+          </w:p>
+        </w:tc>
+        <w:tc>
+          <w:p>
+            <w:pPr>
+              <w:pStyle w:val="Compact"/>
+              <w:jc w:val="center"/>
+            </w:pPr>
+            <w:r>
+              <w:t xml:space="preserve">HOM 1649</w:t>
+            </w:r>
+          </w:p>
+        </w:tc>
+        <w:tc>
+          <w:p>
+            <w:pPr>
+              <w:pStyle w:val="Compact"/>
+              <w:jc w:val="center"/>
+            </w:pPr>
+            <w:r>
+              <w:t xml:space="preserve">1100 : 1500</w:t>
+            </w:r>
+          </w:p>
+        </w:tc>
+        <w:tc>
+          <w:p>
+            <w:pPr>
+              <w:pStyle w:val="Compact"/>
+              <w:jc w:val="center"/>
+            </w:pPr>
+            <w:r>
+              <w:t xml:space="preserve">?</w:t>
+            </w:r>
+          </w:p>
+        </w:tc>
+        <w:tc>
+          <w:p>
+            <w:pPr>
+              <w:pStyle w:val="Compact"/>
+              <w:jc w:val="center"/>
+            </w:pPr>
+            <w:r>
+              <w:t xml:space="preserve">1384 : 1473</w:t>
+            </w:r>
+          </w:p>
+        </w:tc>
+        <w:tc>
+          <w:p>
+            <w:pPr>
+              <w:pStyle w:val="Compact"/>
+              <w:jc w:val="center"/>
+            </w:pPr>
+            <w:r>
+              <w:t xml:space="preserve">–</w:t>
             </w:r>
           </w:p>
         </w:tc>
@@ -5168,62 +5344,62 @@
               <w:jc w:val="center"/>
             </w:pPr>
             <w:r>
-              <w:t xml:space="preserve">D75</w:t>
-            </w:r>
-          </w:p>
-        </w:tc>
-        <w:tc>
-          <w:p>
-            <w:pPr>
-              <w:pStyle w:val="Compact"/>
-              <w:jc w:val="center"/>
-            </w:pPr>
-            <w:r>
-              <w:t xml:space="preserve">ASR 1015</w:t>
-            </w:r>
-          </w:p>
-        </w:tc>
-        <w:tc>
-          <w:p>
-            <w:pPr>
-              <w:pStyle w:val="Compact"/>
-              <w:jc w:val="center"/>
-            </w:pPr>
-            <w:r>
-              <w:t xml:space="preserve">1200 : 1560</w:t>
-            </w:r>
-          </w:p>
-        </w:tc>
-        <w:tc>
-          <w:p>
-            <w:pPr>
-              <w:pStyle w:val="Compact"/>
-              <w:jc w:val="center"/>
-            </w:pPr>
-            <w:r>
-              <w:t xml:space="preserve">1350 : 1450</w:t>
-            </w:r>
-          </w:p>
-        </w:tc>
-        <w:tc>
-          <w:p>
-            <w:pPr>
-              <w:pStyle w:val="Compact"/>
-              <w:jc w:val="center"/>
-            </w:pPr>
-            <w:r>
-              <w:t xml:space="preserve">1489 : 1567</w:t>
-            </w:r>
-          </w:p>
-        </w:tc>
-        <w:tc>
-          <w:p>
-            <w:pPr>
-              <w:pStyle w:val="Compact"/>
-              <w:jc w:val="center"/>
-            </w:pPr>
-            <w:r>
-              <w:t xml:space="preserve">I1f</w:t>
+              <w:t xml:space="preserve">G371</w:t>
+            </w:r>
+          </w:p>
+        </w:tc>
+        <w:tc>
+          <w:p>
+            <w:pPr>
+              <w:pStyle w:val="Compact"/>
+              <w:jc w:val="center"/>
+            </w:pPr>
+            <w:r>
+              <w:t xml:space="preserve">VKH 1201</w:t>
+            </w:r>
+          </w:p>
+        </w:tc>
+        <w:tc>
+          <w:p>
+            <w:pPr>
+              <w:pStyle w:val="Compact"/>
+              <w:jc w:val="center"/>
+            </w:pPr>
+            <w:r>
+              <w:t xml:space="preserve">1150 : 1350</w:t>
+            </w:r>
+          </w:p>
+        </w:tc>
+        <w:tc>
+          <w:p>
+            <w:pPr>
+              <w:pStyle w:val="Compact"/>
+              <w:jc w:val="center"/>
+            </w:pPr>
+            <w:r>
+              <w:t xml:space="preserve">1250 : 1350</w:t>
+            </w:r>
+          </w:p>
+        </w:tc>
+        <w:tc>
+          <w:p>
+            <w:pPr>
+              <w:pStyle w:val="Compact"/>
+              <w:jc w:val="center"/>
+            </w:pPr>
+            <w:r>
+              <w:t xml:space="preserve">1419 : 1490</w:t>
+            </w:r>
+          </w:p>
+        </w:tc>
+        <w:tc>
+          <w:p>
+            <w:pPr>
+              <w:pStyle w:val="Compact"/>
+              <w:jc w:val="center"/>
+            </w:pPr>
+            <w:r>
+              <w:t xml:space="preserve">–</w:t>
             </w:r>
           </w:p>
         </w:tc>
@@ -5236,29 +5412,29 @@
               <w:jc w:val="center"/>
             </w:pPr>
             <w:r>
-              <w:t xml:space="preserve">R36</w:t>
-            </w:r>
-          </w:p>
-        </w:tc>
-        <w:tc>
-          <w:p>
-            <w:pPr>
-              <w:pStyle w:val="Compact"/>
-              <w:jc w:val="center"/>
-            </w:pPr>
-            <w:r>
-              <w:t xml:space="preserve">ASR 1015</w:t>
-            </w:r>
-          </w:p>
-        </w:tc>
-        <w:tc>
-          <w:p>
-            <w:pPr>
-              <w:pStyle w:val="Compact"/>
-              <w:jc w:val="center"/>
-            </w:pPr>
-            <w:r>
-              <w:t xml:space="preserve">1200 : 1560</w:t>
+              <w:t xml:space="preserve">Gr GC 15</w:t>
+            </w:r>
+          </w:p>
+        </w:tc>
+        <w:tc>
+          <w:p>
+            <w:pPr>
+              <w:pStyle w:val="Compact"/>
+              <w:jc w:val="center"/>
+            </w:pPr>
+            <w:r>
+              <w:t xml:space="preserve">VSM 29F</w:t>
+            </w:r>
+          </w:p>
+        </w:tc>
+        <w:tc>
+          <w:p>
+            <w:pPr>
+              <w:pStyle w:val="Compact"/>
+              <w:jc w:val="center"/>
+            </w:pPr>
+            <w:r>
+              <w:t xml:space="preserve">1100 : 1600</w:t>
             </w:r>
           </w:p>
         </w:tc>
@@ -5280,18 +5456,18 @@
               <w:jc w:val="center"/>
             </w:pPr>
             <w:r>
-              <w:t xml:space="preserve">1327 : 1414</w:t>
-            </w:r>
-          </w:p>
-        </w:tc>
-        <w:tc>
-          <w:p>
-            <w:pPr>
-              <w:pStyle w:val="Compact"/>
-              <w:jc w:val="center"/>
-            </w:pPr>
-            <w:r>
-              <w:t xml:space="preserve">–</w:t>
+              <w:t xml:space="preserve">1539 : 1655</w:t>
+            </w:r>
+          </w:p>
+        </w:tc>
+        <w:tc>
+          <w:p>
+            <w:pPr>
+              <w:pStyle w:val="Compact"/>
+              <w:jc w:val="center"/>
+            </w:pPr>
+            <w:r>
+              <w:t xml:space="preserve">V12</w:t>
             </w:r>
           </w:p>
         </w:tc>
@@ -5481,6 +5657,12 @@
       </w:r>
       <w:r>
         <w:t xml:space="preserve">groups.</w:t>
+      </w:r>
+      <w:r>
+        <w:t xml:space="preserve"> </w:t>
+      </w:r>
+      <w:r>
+        <w:t xml:space="preserve">- These are primarily coastal sites, Germany and Russia as the exception.</w:t>
       </w:r>
     </w:p>
     <w:p>

</xml_diff>

<commit_message>
finish notes for 2021-07-06
</commit_message>
<xml_diff>
--- a/academic/Plague Denmark Paper.docx
+++ b/academic/Plague Denmark Paper.docx
@@ -76,7 +76,7 @@
         <w:t xml:space="preserve"> </w:t>
       </w:r>
       <w:r>
-        <w:t xml:space="preserve">on July 5, 2021.</w:t>
+        <w:t xml:space="preserve">on July 6, 2021.</w:t>
       </w:r>
       <w:r>
         <w:t xml:space="preserve"> </w:t>
@@ -273,7 +273,7 @@
         <w:rPr>
           <w:b/>
         </w:rPr>
-        <w:t xml:space="preserve">Hendrik Poinar</w:t>
+        <w:t xml:space="preserve">Julia Gamble</w:t>
       </w:r>
       <w:r>
         <w:t xml:space="preserve"> </w:t>
@@ -328,6 +328,278 @@
           <w:rPr>
             <w:rStyle w:val="Hyperlink"/>
           </w:rPr>
+          <w:t xml:space="preserve">0000-0001-7486-757X</w:t>
+        </w:r>
+      </w:hyperlink>
+      <w:r>
+        <w:t xml:space="preserve"> </w:t>
+      </w:r>
+      <w:r>
+        <w:t xml:space="preserve"> </w:t>
+      </w:r>
+      <w:r>
+        <w:t xml:space="preserve">University of Manitoba</w:t>
+      </w:r>
+      <w:r>
+        <w:t xml:space="preserve"> </w:t>
+      </w:r>
+    </w:p>
+    <w:p>
+      <w:pPr>
+        <w:numPr>
+          <w:ilvl w:val="0"/>
+          <w:numId w:val="1001"/>
+        </w:numPr>
+      </w:pPr>
+      <w:r>
+        <w:rPr>
+          <w:b/>
+        </w:rPr>
+        <w:t xml:space="preserve">Jesper Boldsen</w:t>
+      </w:r>
+      <w:r>
+        <w:t xml:space="preserve"> </w:t>
+      </w:r>
+      <w:r>
+        <w:drawing>
+          <wp:inline>
+            <wp:extent cx="3810000" cy="2540000"/>
+            <wp:effectExtent b="0" l="0" r="0" t="0"/>
+            <wp:docPr descr="ORCID icon" title="" id="1" name="Picture"/>
+            <a:graphic>
+              <a:graphicData uri="http://schemas.openxmlformats.org/drawingml/2006/picture">
+                <pic:pic>
+                  <pic:nvPicPr>
+                    <pic:cNvPr descr="images/orcid.svg" id="0" name="Picture"/>
+                    <pic:cNvPicPr>
+                      <a:picLocks noChangeArrowheads="1" noChangeAspect="1"/>
+                    </pic:cNvPicPr>
+                  </pic:nvPicPr>
+                  <pic:blipFill>
+                    <a:blip r:embed="rId23"/>
+                    <a:stretch>
+                      <a:fillRect/>
+                    </a:stretch>
+                  </pic:blipFill>
+                  <pic:spPr bwMode="auto">
+                    <a:xfrm>
+                      <a:off x="0" y="0"/>
+                      <a:ext cx="3810000" cy="2540000"/>
+                    </a:xfrm>
+                    <a:prstGeom prst="rect">
+                      <a:avLst/>
+                    </a:prstGeom>
+                    <a:noFill/>
+                    <a:ln w="9525">
+                      <a:noFill/>
+                      <a:headEnd/>
+                      <a:tailEnd/>
+                    </a:ln>
+                  </pic:spPr>
+                </pic:pic>
+              </a:graphicData>
+            </a:graphic>
+          </wp:inline>
+        </w:drawing>
+      </w:r>
+      <w:r>
+        <w:t xml:space="preserve"> </w:t>
+      </w:r>
+      <w:hyperlink r:id="rId28">
+        <w:r>
+          <w:rPr>
+            <w:rStyle w:val="Hyperlink"/>
+          </w:rPr>
+          <w:t xml:space="preserve">0000-0002-2850-0934</w:t>
+        </w:r>
+      </w:hyperlink>
+      <w:r>
+        <w:t xml:space="preserve"> </w:t>
+      </w:r>
+      <w:r>
+        <w:t xml:space="preserve"> </w:t>
+      </w:r>
+      <w:r>
+        <w:t xml:space="preserve">University of Southern Denmark; ADBOU</w:t>
+      </w:r>
+      <w:r>
+        <w:t xml:space="preserve"> </w:t>
+      </w:r>
+    </w:p>
+    <w:p>
+      <w:pPr>
+        <w:numPr>
+          <w:ilvl w:val="0"/>
+          <w:numId w:val="1001"/>
+        </w:numPr>
+      </w:pPr>
+      <w:r>
+        <w:rPr>
+          <w:b/>
+        </w:rPr>
+        <w:t xml:space="preserve">Ann Carmichael</w:t>
+      </w:r>
+      <w:r>
+        <w:t xml:space="preserve"> </w:t>
+      </w:r>
+      <w:r>
+        <w:t xml:space="preserve"> </w:t>
+      </w:r>
+      <w:r>
+        <w:t xml:space="preserve">Indian University Bloomington</w:t>
+      </w:r>
+      <w:r>
+        <w:t xml:space="preserve"> </w:t>
+      </w:r>
+    </w:p>
+    <w:p>
+      <w:pPr>
+        <w:numPr>
+          <w:ilvl w:val="0"/>
+          <w:numId w:val="1001"/>
+        </w:numPr>
+      </w:pPr>
+      <w:r>
+        <w:rPr>
+          <w:b/>
+        </w:rPr>
+        <w:t xml:space="preserve">Nükhet Varlık</w:t>
+      </w:r>
+      <w:r>
+        <w:t xml:space="preserve"> </w:t>
+      </w:r>
+      <w:r>
+        <w:drawing>
+          <wp:inline>
+            <wp:extent cx="3810000" cy="2540000"/>
+            <wp:effectExtent b="0" l="0" r="0" t="0"/>
+            <wp:docPr descr="ORCID icon" title="" id="1" name="Picture"/>
+            <a:graphic>
+              <a:graphicData uri="http://schemas.openxmlformats.org/drawingml/2006/picture">
+                <pic:pic>
+                  <pic:nvPicPr>
+                    <pic:cNvPr descr="images/orcid.svg" id="0" name="Picture"/>
+                    <pic:cNvPicPr>
+                      <a:picLocks noChangeArrowheads="1" noChangeAspect="1"/>
+                    </pic:cNvPicPr>
+                  </pic:nvPicPr>
+                  <pic:blipFill>
+                    <a:blip r:embed="rId23"/>
+                    <a:stretch>
+                      <a:fillRect/>
+                    </a:stretch>
+                  </pic:blipFill>
+                  <pic:spPr bwMode="auto">
+                    <a:xfrm>
+                      <a:off x="0" y="0"/>
+                      <a:ext cx="3810000" cy="2540000"/>
+                    </a:xfrm>
+                    <a:prstGeom prst="rect">
+                      <a:avLst/>
+                    </a:prstGeom>
+                    <a:noFill/>
+                    <a:ln w="9525">
+                      <a:noFill/>
+                      <a:headEnd/>
+                      <a:tailEnd/>
+                    </a:ln>
+                  </pic:spPr>
+                </pic:pic>
+              </a:graphicData>
+            </a:graphic>
+          </wp:inline>
+        </w:drawing>
+      </w:r>
+      <w:r>
+        <w:t xml:space="preserve"> </w:t>
+      </w:r>
+      <w:hyperlink r:id="rId29">
+        <w:r>
+          <w:rPr>
+            <w:rStyle w:val="Hyperlink"/>
+          </w:rPr>
+          <w:t xml:space="preserve">0000-0001-6870-5945</w:t>
+        </w:r>
+      </w:hyperlink>
+      <w:r>
+        <w:t xml:space="preserve"> </w:t>
+      </w:r>
+      <w:r>
+        <w:t xml:space="preserve"> </w:t>
+      </w:r>
+      <w:r>
+        <w:t xml:space="preserve">University of South Carolina</w:t>
+      </w:r>
+      <w:r>
+        <w:t xml:space="preserve"> </w:t>
+      </w:r>
+    </w:p>
+    <w:p>
+      <w:pPr>
+        <w:numPr>
+          <w:ilvl w:val="0"/>
+          <w:numId w:val="1001"/>
+        </w:numPr>
+      </w:pPr>
+      <w:r>
+        <w:rPr>
+          <w:b/>
+        </w:rPr>
+        <w:t xml:space="preserve">Hendrik Poinar</w:t>
+      </w:r>
+      <w:r>
+        <w:t xml:space="preserve"> </w:t>
+      </w:r>
+      <w:r>
+        <w:drawing>
+          <wp:inline>
+            <wp:extent cx="3810000" cy="2540000"/>
+            <wp:effectExtent b="0" l="0" r="0" t="0"/>
+            <wp:docPr descr="ORCID icon" title="" id="1" name="Picture"/>
+            <a:graphic>
+              <a:graphicData uri="http://schemas.openxmlformats.org/drawingml/2006/picture">
+                <pic:pic>
+                  <pic:nvPicPr>
+                    <pic:cNvPr descr="images/orcid.svg" id="0" name="Picture"/>
+                    <pic:cNvPicPr>
+                      <a:picLocks noChangeArrowheads="1" noChangeAspect="1"/>
+                    </pic:cNvPicPr>
+                  </pic:nvPicPr>
+                  <pic:blipFill>
+                    <a:blip r:embed="rId23"/>
+                    <a:stretch>
+                      <a:fillRect/>
+                    </a:stretch>
+                  </pic:blipFill>
+                  <pic:spPr bwMode="auto">
+                    <a:xfrm>
+                      <a:off x="0" y="0"/>
+                      <a:ext cx="3810000" cy="2540000"/>
+                    </a:xfrm>
+                    <a:prstGeom prst="rect">
+                      <a:avLst/>
+                    </a:prstGeom>
+                    <a:noFill/>
+                    <a:ln w="9525">
+                      <a:noFill/>
+                      <a:headEnd/>
+                      <a:tailEnd/>
+                    </a:ln>
+                  </pic:spPr>
+                </pic:pic>
+              </a:graphicData>
+            </a:graphic>
+          </wp:inline>
+        </w:drawing>
+      </w:r>
+      <w:r>
+        <w:t xml:space="preserve"> </w:t>
+      </w:r>
+      <w:hyperlink r:id="rId30">
+        <w:r>
+          <w:rPr>
+            <w:rStyle w:val="Hyperlink"/>
+          </w:rPr>
           <w:t xml:space="preserve">0000-0002-0314-4160</w:t>
         </w:r>
       </w:hyperlink>
@@ -348,54 +620,108 @@
       <w:pPr>
         <w:pStyle w:val="Heading2"/>
       </w:pPr>
-      <w:bookmarkStart w:id="28" w:name="introduction"/>
-      <w:r>
-        <w:t xml:space="preserve">Introduction</w:t>
-      </w:r>
-      <w:bookmarkEnd w:id="28"/>
+      <w:bookmarkStart w:id="31" w:name="abstract"/>
+      <w:r>
+        <w:t xml:space="preserve">Abstract</w:t>
+      </w:r>
+      <w:bookmarkEnd w:id="31"/>
     </w:p>
     <w:p>
       <w:pPr>
-        <w:numPr>
-          <w:ilvl w:val="0"/>
-          <w:numId w:val="1002"/>
-        </w:numPr>
-        <w:pStyle w:val="Compact"/>
-      </w:pPr>
-      <w:r>
-        <w:t xml:space="preserve">When and where does plague (</w:t>
+        <w:pStyle w:val="Heading3"/>
+      </w:pPr>
+      <w:bookmarkStart w:id="32" w:name="background"/>
+      <w:r>
+        <w:t xml:space="preserve">Background</w:t>
+      </w:r>
+      <w:bookmarkEnd w:id="32"/>
+    </w:p>
+    <w:p>
+      <w:pPr>
+        <w:pStyle w:val="FirstParagraph"/>
+      </w:pPr>
+      <w:r>
+        <w:t xml:space="preserve">The sequencing of ancient pathogen genomes has resulted in vast advancements to our understanding of the second plague pandemic. However, due to limited sample availability, debate remains about the Plague’s origins, routes of dissemination, genomic diversity, and persistence. Specifically, Scandinavia has a unique history with regards to plague persistence as it is home to the oldest known strain of plague to date and has been ravaged by historic epidemics, only for the plague to have disappeared from this region in the modern era.</w:t>
+      </w:r>
+    </w:p>
+    <w:p>
+      <w:pPr>
+        <w:pStyle w:val="Heading3"/>
+      </w:pPr>
+      <w:bookmarkStart w:id="33" w:name="problem"/>
+      <w:r>
+        <w:t xml:space="preserve">Problem</w:t>
+      </w:r>
+      <w:bookmarkEnd w:id="33"/>
+    </w:p>
+    <w:p>
+      <w:pPr>
+        <w:pStyle w:val="FirstParagraph"/>
+      </w:pPr>
+      <w:r>
+        <w:t xml:space="preserve">It is unknown to what extent local plague reservoirs fed the recurring epidemics in Scandinavia as compared to the continual introduction of globally circulated strains. Previously studied historical records primarily derive from large commercial centres such as London, which are contrasted by countries such as Denmark where the archives have retained limited information about the spread of the plague and its impact on society.</w:t>
+      </w:r>
+    </w:p>
+    <w:p>
+      <w:pPr>
+        <w:pStyle w:val="Heading3"/>
+      </w:pPr>
+      <w:bookmarkStart w:id="34" w:name="objectives"/>
+      <w:r>
+        <w:t xml:space="preserve">Objectives</w:t>
+      </w:r>
+      <w:bookmarkEnd w:id="34"/>
+    </w:p>
+    <w:p>
+      <w:pPr>
+        <w:pStyle w:val="FirstParagraph"/>
+      </w:pPr>
+      <w:r>
+        <w:t xml:space="preserve">To confidently identify and sequence ancient</w:t>
+      </w:r>
+      <w:r>
+        <w:t xml:space="preserve"> </w:t>
       </w:r>
       <w:r>
         <w:rPr>
           <w:i/>
         </w:rPr>
-        <w:t xml:space="preserve">Y. pestis</w:t>
-      </w:r>
-      <w:r>
-        <w:t xml:space="preserve">) appear in Denmark?</w:t>
+        <w:t xml:space="preserve">Yersinia pestis</w:t>
+      </w:r>
+      <w:r>
+        <w:t xml:space="preserve"> </w:t>
+      </w:r>
+      <w:r>
+        <w:t xml:space="preserve">from Danish archaeological sites across a wide geographic and temporal range. With the aim of performing genomic analyses to estimate the timing, spread, and evolutionary changes occurring within Danish plague strains as compared to neighboring regions.</w:t>
       </w:r>
     </w:p>
     <w:p>
       <w:pPr>
-        <w:numPr>
-          <w:ilvl w:val="0"/>
-          <w:numId w:val="1002"/>
-        </w:numPr>
-        <w:pStyle w:val="Compact"/>
-      </w:pPr>
-      <w:r>
-        <w:t xml:space="preserve">How are Danish outbreaks of plague connected to the global Second Pandemic?</w:t>
-      </w:r>
+        <w:pStyle w:val="Heading3"/>
+      </w:pPr>
+      <w:bookmarkStart w:id="35" w:name="significance"/>
+      <w:r>
+        <w:t xml:space="preserve">Significance</w:t>
+      </w:r>
+      <w:bookmarkEnd w:id="35"/>
     </w:p>
     <w:p>
       <w:pPr>
+        <w:pStyle w:val="FirstParagraph"/>
+      </w:pPr>
+      <w:r>
+        <w:t xml:space="preserve">First, there have been relatively few studies that explore the genetics of plague in Scandinavia across time and geography, particularly in Denmark. Second, this paper contributes to a larger body of epidemiological literature that considers the patterns and mechanisms by which diseases emerge, propagate, and go extinct.</w:t>
+      </w:r>
+    </w:p>
+    <w:p>
+      <w:pPr>
         <w:pStyle w:val="Heading2"/>
       </w:pPr>
-      <w:bookmarkStart w:id="29" w:name="data-collection"/>
-      <w:r>
-        <w:t xml:space="preserve">Data Collection</w:t>
-      </w:r>
-      <w:bookmarkEnd w:id="29"/>
+      <w:bookmarkStart w:id="36" w:name="sites-and-samples"/>
+      <w:r>
+        <w:t xml:space="preserve">Sites and Samples</w:t>
+      </w:r>
+      <w:bookmarkEnd w:id="36"/>
     </w:p>
     <w:p>
       <w:pPr>
@@ -416,7 +742,7 @@
         </w:r>
       </w:hyperlink>
       <w:r>
-        <w:t xml:space="preserve">). The site occupation dates span from the 10th to 18th centuries which encompasses the Viking Age (8th - 10th century), the Medieval Period (11th - 16th century) and the Early Modern Period (16th - 19th century).</w:t>
+        <w:t xml:space="preserve">). The site occupation dates span from the 10th to 18th centuries which encompasses the Viking Age (8th - 10th century), the Medieval Period (11th - 16th century) and the Early Modern Period (16th - 19th century) in Denmark.</w:t>
       </w:r>
     </w:p>
     <w:bookmarkStart w:id="0" w:name="tbl:site_summary"/>
@@ -725,7 +1051,7 @@
               <w:jc w:val="center"/>
             </w:pPr>
             <w:r>
-              <w:t xml:space="preserve">Nordby</w:t>
+              <w:t xml:space="preserve">Viby</w:t>
             </w:r>
           </w:p>
         </w:tc>
@@ -1388,7 +1714,7 @@
       <w:pPr>
         <w:pStyle w:val="CaptionedFigure"/>
       </w:pPr>
-      <w:bookmarkStart w:id="31" w:name="fig:map_sites"/>
+      <w:bookmarkStart w:id="38" w:name="fig:map_sites"/>
       <w:r>
         <w:drawing>
           <wp:inline>
@@ -1405,7 +1731,7 @@
                     </pic:cNvPicPr>
                   </pic:nvPicPr>
                   <pic:blipFill>
-                    <a:blip r:embed="rId30"/>
+                    <a:blip r:embed="rId37"/>
                     <a:stretch>
                       <a:fillRect/>
                     </a:stretch>
@@ -1431,7 +1757,7 @@
           </wp:inline>
         </w:drawing>
       </w:r>
-      <w:bookmarkEnd w:id="31"/>
+      <w:bookmarkEnd w:id="38"/>
     </w:p>
     <w:p>
       <w:pPr>
@@ -1446,11 +1772,11 @@
       <w:pPr>
         <w:pStyle w:val="Heading2"/>
       </w:pPr>
-      <w:bookmarkStart w:id="32" w:name="plague-detection"/>
+      <w:bookmarkStart w:id="39" w:name="plague-detection"/>
       <w:r>
         <w:t xml:space="preserve">Plague Detection</w:t>
       </w:r>
-      <w:bookmarkEnd w:id="32"/>
+      <w:bookmarkEnd w:id="39"/>
     </w:p>
     <w:p>
       <w:pPr>
@@ -1503,7 +1829,7 @@
         </w:r>
       </w:hyperlink>
       <w:r>
-        <w:t xml:space="preserve">). Of the 13 individuals, 9 had chromosomal coverage sufficient for phylogenetic analyses (3X mean coverage).</w:t>
+        <w:t xml:space="preserve">). Of the 13 individuals, 9 had chromosomal coverage sufficient for phylogenetic analyses.</w:t>
       </w:r>
     </w:p>
     <w:p>
@@ -1511,13 +1837,11 @@
         <w:pStyle w:val="BodyText"/>
       </w:pPr>
       <w:r>
-        <w:t xml:space="preserve">The positivity rate for plague was 4% of all individuals, or 8.2% when excluding plague-negative archaeological sites.</w:t>
-      </w:r>
-    </w:p>
-    <w:p>
-      <w:pPr>
-        <w:pStyle w:val="BodyText"/>
-      </w:pPr>
+        <w:t xml:space="preserve">Overall, plague was detected in 4% of all individuals in this study. When excluding plague-negative archaeological sites, this estimate rises to 8.2% of individuals.</w:t>
+      </w:r>
+      <w:r>
+        <w:t xml:space="preserve"> </w:t>
+      </w:r>
       <w:r>
         <w:rPr>
           <w:i/>
@@ -1528,27 +1852,43 @@
         <w:t xml:space="preserve"> </w:t>
       </w:r>
       <w:r>
-        <w:t xml:space="preserve">was observed exclusively in the Medieval Period, with no evidence of plague in the Viking Age settlements at Ribe Lindegärden (N=20) or the Early Modern cemetery at Horsens (N=50). However, the absence of evidence for plague in these periods may be a false-negative, given that these time periods are sparsely sampled.</w:t>
+        <w:t xml:space="preserve">was observed exclusively in the Medieval Period, with no evidence of plague in the Viking Age settlements at Ribe Lindegärden or the Early Modern cemetery at Horsens.</w:t>
       </w:r>
     </w:p>
     <w:p>
       <w:pPr>
-        <w:pStyle w:val="BlockText"/>
-      </w:pPr>
-      <w:r>
-        <w:rPr>
-          <w:b/>
-        </w:rPr>
-        <w:t xml:space="preserve">Kat’s Notes</w:t>
-      </w:r>
-      <w:r>
-        <w:t xml:space="preserve">:</w:t>
-      </w:r>
-      <w:r>
-        <w:t xml:space="preserve"> </w:t>
-      </w:r>
-      <w:r>
-        <w:t xml:space="preserve">- Are G25A and G25B two individuals from the same grave?</w:t>
+        <w:numPr>
+          <w:ilvl w:val="0"/>
+          <w:numId w:val="1002"/>
+        </w:numPr>
+        <w:pStyle w:val="Compact"/>
+      </w:pPr>
+      <w:r>
+        <w:t xml:space="preserve">Absence of plague in Viking/Early Modern could easily be a false negative.</w:t>
+      </w:r>
+    </w:p>
+    <w:p>
+      <w:pPr>
+        <w:numPr>
+          <w:ilvl w:val="0"/>
+          <w:numId w:val="1002"/>
+        </w:numPr>
+        <w:pStyle w:val="Compact"/>
+      </w:pPr>
+      <w:r>
+        <w:t xml:space="preserve">These periods are sparsely sampled, with fewer sites and individuals sampled.</w:t>
+      </w:r>
+    </w:p>
+    <w:p>
+      <w:pPr>
+        <w:numPr>
+          <w:ilvl w:val="0"/>
+          <w:numId w:val="1002"/>
+        </w:numPr>
+        <w:pStyle w:val="Compact"/>
+      </w:pPr>
+      <w:r>
+        <w:t xml:space="preserve">Are G25A and G25B two individuals from the same grave?</w:t>
       </w:r>
     </w:p>
     <w:bookmarkStart w:id="0" w:name="tbl:plague_positive_high_coverage"/>
@@ -3405,33 +3745,18 @@
       <w:pPr>
         <w:pStyle w:val="Heading2"/>
       </w:pPr>
-      <w:bookmarkStart w:id="33" w:name="skeletal-dating"/>
-      <w:r>
-        <w:t xml:space="preserve">Skeletal Dating</w:t>
-      </w:r>
-      <w:bookmarkEnd w:id="33"/>
+      <w:bookmarkStart w:id="40" w:name="skeletal-and-molecular-dating"/>
+      <w:r>
+        <w:t xml:space="preserve">Skeletal and Molecular Dating</w:t>
+      </w:r>
+      <w:bookmarkEnd w:id="40"/>
     </w:p>
     <w:p>
       <w:pPr>
         <w:pStyle w:val="FirstParagraph"/>
       </w:pPr>
       <w:r>
-        <w:rPr>
-          <w:i/>
-        </w:rPr>
-        <w:t xml:space="preserve">“</w:t>
-      </w:r>
-      <w:r>
-        <w:rPr>
-          <w:i/>
-        </w:rPr>
-        <w:t xml:space="preserve">The dating of individual skeletons is a fundamental problem in historical studies like this, and even the period of usage of each cemetery raises some serious problems. However, most cemeteries have at least some documentary sources broadly framing them in time. The most intensely studied skeletal samples, Tirup and Westerhus, are really the only exceptions in being dated solely on archaeological evidence (Kieffer-Olsen et al. 1986, Sivěn 2005).</w:t>
-      </w:r>
-      <w:r>
-        <w:rPr>
-          <w:i/>
-        </w:rPr>
-        <w:t xml:space="preserve">”</w:t>
+        <w:t xml:space="preserve">I’m relying heavily on the discussion in Boldsen (2009)</w:t>
       </w:r>
       <w:r>
         <w:t xml:space="preserve"> </w:t>
@@ -3451,13 +3776,7 @@
         <w:t xml:space="preserve">]</w:t>
       </w:r>
       <w:r>
-        <w:t xml:space="preserve">.</w:t>
-      </w:r>
-      <w:r>
-        <w:t xml:space="preserve"> </w:t>
-      </w:r>
-      <w:r>
-        <w:t xml:space="preserve">Aspects of dating of cemetery samples has been discussed for Nordby (Skov 2002), Refshale (Snedker 1973), St. Mikkel (Vellev 1979).</w:t>
+        <w:t xml:space="preserve">, as quoted here:</w:t>
       </w:r>
     </w:p>
     <w:p>
@@ -3474,7 +3793,7 @@
         <w:rPr>
           <w:i/>
         </w:rPr>
-        <w:t xml:space="preserve">In medieval graves the position of the arms in relation to the rest of the skeleton in the grave is the only feature that systematically indicates dating of the burial within the temporal frame provided by the period of usage of the cemetery. Arm position dating is primarily based on work by Redin (1976) and Kieffer-Olsen (1993). The successive stages of arm position from A (the arms besides the body) over B (hand joint over the lower part of the abdomen and usually found in the pelvis) and C (the forearms over the upper part of the abdomen and the elbows flexed in an approximately right angle) to D (the hands placed on the shoulders, forearms often crossed over the chest) have primarily been described by Kieffer-Olsen (1993) but Jantzen et al. (1994) have slightly modified the transition dates between the various stages.</w:t>
+        <w:t xml:space="preserve">The dating of individual skeletons is a fundamental problem in historical studies like this, and even the period of usage of each cemetery raises some serious problems. However, most cemeteries have at least some documentary sources broadly framing them in time. The most intensely studied skeletal samples, Tirup and Westerhus, are really the only exceptions in being dated solely on archaeological evidence (Kieffer-Olsen et al. 1986, Sivěn 2005).</w:t>
       </w:r>
       <w:r>
         <w:rPr>
@@ -3482,43 +3801,98 @@
         </w:rPr>
         <w:t xml:space="preserve">”</w:t>
       </w:r>
-      <w:r>
-        <w:t xml:space="preserve"> </w:t>
-      </w:r>
-      <w:r>
-        <w:t xml:space="preserve">[</w:t>
-      </w:r>
-      <w:hyperlink w:anchor="ref-eD3kpkYB">
-        <w:r>
-          <w:rPr>
-            <w:rStyle w:val="Hyperlink"/>
-          </w:rPr>
-          <w:t xml:space="preserve">1</w:t>
-        </w:r>
-      </w:hyperlink>
-      <w:r>
-        <w:t xml:space="preserve">]</w:t>
-      </w:r>
-      <w:r>
-        <w:t xml:space="preserve">.</w:t>
-      </w:r>
     </w:p>
     <w:p>
       <w:pPr>
-        <w:pStyle w:val="Heading2"/>
-      </w:pPr>
-      <w:bookmarkStart w:id="34" w:name="molecular-dating"/>
-      <w:r>
-        <w:t xml:space="preserve">Molecular Dating</w:t>
-      </w:r>
-      <w:bookmarkEnd w:id="34"/>
+        <w:pStyle w:val="BodyText"/>
+      </w:pPr>
+      <w:r>
+        <w:rPr>
+          <w:i/>
+        </w:rPr>
+        <w:t xml:space="preserve">“</w:t>
+      </w:r>
+      <w:r>
+        <w:rPr>
+          <w:i/>
+        </w:rPr>
+        <w:t xml:space="preserve">In medieval graves the position of the arms in relation to the rest of the skeleton in the grave is the only feature that systematically indicates dating of the burial within the temporal frame provided by the period of usage of the cemetery. Arm position dating is primarily based on work by Redin (1976) and Kieffer-Olsen (1993). The successive stages of arm position from A (the arms besides the body) over B (hand joint over the lower part of the abdomen and usually found in the pelvis) and C (the forearms over the upper part of the abdomen and the elbows flexed in an approximately right angle) to D (the hands placed on the shoulders, forearms often crossed over the chest) have primarily been described by Kieffer-Olsen (1993) but Jantzen et al. (1994) have slightly modified the transition dates between the various stages.</w:t>
+      </w:r>
+      <w:r>
+        <w:rPr>
+          <w:i/>
+        </w:rPr>
+        <w:t xml:space="preserve">”</w:t>
+      </w:r>
+      <w:r>
+        <w:t xml:space="preserve">.</w:t>
+      </w:r>
+    </w:p>
+    <w:bookmarkStart w:id="0" w:name="fig:dating_arm_position"/>
+    <w:p>
+      <w:pPr>
+        <w:pStyle w:val="CaptionedFigure"/>
+      </w:pPr>
+      <w:bookmarkStart w:id="42" w:name="fig:dating_arm_position"/>
+      <w:r>
+        <w:drawing>
+          <wp:inline>
+            <wp:extent cx="5943600" cy="4531777"/>
+            <wp:effectExtent b="0" l="0" r="0" t="0"/>
+            <wp:docPr descr="Figure 2: Arm position dating." title="" id="1" name="Picture"/>
+            <a:graphic>
+              <a:graphicData uri="http://schemas.openxmlformats.org/drawingml/2006/picture">
+                <pic:pic>
+                  <pic:nvPicPr>
+                    <pic:cNvPr descr="https://rawcdn.githack.com/ktmeaton/plague-phylogeography-projects/cb2039e/denmark/metadata/all/arm_position_dating.png" id="0" name="Picture"/>
+                    <pic:cNvPicPr>
+                      <a:picLocks noChangeArrowheads="1" noChangeAspect="1"/>
+                    </pic:cNvPicPr>
+                  </pic:nvPicPr>
+                  <pic:blipFill>
+                    <a:blip r:embed="rId41"/>
+                    <a:stretch>
+                      <a:fillRect/>
+                    </a:stretch>
+                  </pic:blipFill>
+                  <pic:spPr bwMode="auto">
+                    <a:xfrm>
+                      <a:off x="0" y="0"/>
+                      <a:ext cx="5943600" cy="4531777"/>
+                    </a:xfrm>
+                    <a:prstGeom prst="rect">
+                      <a:avLst/>
+                    </a:prstGeom>
+                    <a:noFill/>
+                    <a:ln w="9525">
+                      <a:noFill/>
+                      <a:headEnd/>
+                      <a:tailEnd/>
+                    </a:ln>
+                  </pic:spPr>
+                </pic:pic>
+              </a:graphicData>
+            </a:graphic>
+          </wp:inline>
+        </w:drawing>
+      </w:r>
+      <w:bookmarkEnd w:id="42"/>
     </w:p>
     <w:p>
       <w:pPr>
-        <w:pStyle w:val="FirstParagraph"/>
-      </w:pPr>
-      <w:r>
-        <w:t xml:space="preserve">The molecular dates of the 9 high coverage</w:t>
+        <w:pStyle w:val="ImageCaption"/>
+      </w:pPr>
+      <w:r>
+        <w:t xml:space="preserve">Figure 2: Arm position dating.</w:t>
+      </w:r>
+    </w:p>
+    <w:bookmarkEnd w:id="0"/>
+    <w:p>
+      <w:pPr>
+        <w:pStyle w:val="BodyText"/>
+      </w:pPr>
+      <w:r>
+        <w:t xml:space="preserve">The skeletal and molecular dates of the 9 high coverage</w:t>
       </w:r>
       <w:r>
         <w:t xml:space="preserve"> </w:t>
@@ -3547,7 +3921,24 @@
         </w:r>
       </w:hyperlink>
       <w:r>
-        <w:t xml:space="preserve">. All molecular dates had overlap with the expected range of site occupation dates, with the exception of individual G371 from the site of Tirup. To investigate this disparity, we performed 14C radiocarbon dating on this sample (Figure</w:t>
+        <w:t xml:space="preserve"> </w:t>
+      </w:r>
+      <w:r>
+        <w:t xml:space="preserve">and Figure</w:t>
+      </w:r>
+      <w:r>
+        <w:t xml:space="preserve"> </w:t>
+      </w:r>
+      <w:hyperlink w:anchor="fig:timeline_sites">
+        <w:r>
+          <w:rPr>
+            <w:rStyle w:val="Hyperlink"/>
+          </w:rPr>
+          <w:t xml:space="preserve">4</w:t>
+        </w:r>
+      </w:hyperlink>
+      <w:r>
+        <w:t xml:space="preserve">. Almost all molecular dates had overlap with the archaeological dates as determined by site occupation period and burial patterns. The exception to this pattern was individual G371 from the site of Tirup. To investigate this disparity, we performed 14C radiocarbon dating on this sample (Figure</w:t>
       </w:r>
       <w:r>
         <w:t xml:space="preserve"> </w:t>
@@ -3557,20 +3948,27 @@
           <w:rPr>
             <w:rStyle w:val="Hyperlink"/>
           </w:rPr>
-          <w:t xml:space="preserve">2</w:t>
+          <w:t xml:space="preserve">3</w:t>
         </w:r>
       </w:hyperlink>
       <w:r>
-        <w:t xml:space="preserve">). The radiocarbon estimate largely agrees with the site occupation date, with an estimated mean date of 1260 CE (+/- 75 yrs with 1 sigma). The 2 sigma distribution of the radiocarbon date extends to 1430 CE which does overlap with the molecular date.</w:t>
+        <w:t xml:space="preserve">).</w:t>
       </w:r>
     </w:p>
-    <w:bookmarkStart w:id="0" w:name="tbl:tip_dating_summary"/>
     <w:p>
       <w:pPr>
-        <w:pStyle w:val="TableCaption"/>
-      </w:pPr>
-      <w:r>
-        <w:t xml:space="preserve">Table 4: Summary of the</w:t>
+        <w:pStyle w:val="BodyText"/>
+      </w:pPr>
+      <w:r>
+        <w:t xml:space="preserve">The radiocarbon estimate largely agrees with archaeological dates, with an estimated mean date of 1260 CE (+/- 75 yrs with 1 sigma). Thus there is robust evidence that the individual lived and died sometime between the late 12th and early 14th century</w:t>
+      </w:r>
+    </w:p>
+    <w:p>
+      <w:pPr>
+        <w:pStyle w:val="BodyText"/>
+      </w:pPr>
+      <w:r>
+        <w:t xml:space="preserve">However, the associated</w:t>
       </w:r>
       <w:r>
         <w:t xml:space="preserve"> </w:t>
@@ -3585,7 +3983,43 @@
         <w:t xml:space="preserve"> </w:t>
       </w:r>
       <w:r>
-        <w:t xml:space="preserve">molecular date. The estimated tip date reflects the 95% highest posterior density.</w:t>
+        <w:t xml:space="preserve">genome is dated to the 15th century. While the 2 sigma distribution of the radiocarbon date does extends into the 15th century, there remains the substantial conflict with the known site occupation dates.</w:t>
+      </w:r>
+    </w:p>
+    <w:p>
+      <w:pPr>
+        <w:numPr>
+          <w:ilvl w:val="0"/>
+          <w:numId w:val="1003"/>
+        </w:numPr>
+        <w:pStyle w:val="Compact"/>
+      </w:pPr>
+      <w:r>
+        <w:t xml:space="preserve">How can a pathogen appear to have lived 100 years after its associated host?</w:t>
+      </w:r>
+    </w:p>
+    <w:bookmarkStart w:id="0" w:name="tbl:tip_dating_summary"/>
+    <w:p>
+      <w:pPr>
+        <w:pStyle w:val="TableCaption"/>
+      </w:pPr>
+      <w:r>
+        <w:t xml:space="preserve">Table 4: Summary of the</w:t>
+      </w:r>
+      <w:r>
+        <w:t xml:space="preserve"> </w:t>
+      </w:r>
+      <w:r>
+        <w:rPr>
+          <w:i/>
+        </w:rPr>
+        <w:t xml:space="preserve">Y. pestis</w:t>
+      </w:r>
+      <w:r>
+        <w:t xml:space="preserve"> </w:t>
+      </w:r>
+      <w:r>
+        <w:t xml:space="preserve">molecular dates. The estimated tip date reflects the 95% highest posterior density.</w:t>
       </w:r>
       <w:r>
         <w:t xml:space="preserve"> </w:t>
@@ -3596,7 +4030,7 @@
         <w:tblStyle w:val="Table"/>
         <w:tblW w:type="pct" w:w="0.0"/>
         <w:tblLook w:firstRow="1"/>
-        <w:tblCaption w:val="Table 4: Summary of the Y. pestis molecular date. The estimated tip date reflects the 95% highest posterior density. "/>
+        <w:tblCaption w:val="Table 4: Summary of the Y. pestis molecular dates. The estimated tip date reflects the 95% highest posterior density. "/>
       </w:tblPr>
       <w:tblGrid/>
       <w:tr>
@@ -3633,7 +4067,7 @@
               <w:jc w:val="center"/>
             </w:pPr>
             <w:r>
-              <w:t xml:space="preserve">Site</w:t>
+              <w:t xml:space="preserve">Region</w:t>
             </w:r>
           </w:p>
         </w:tc>
@@ -3650,7 +4084,7 @@
               <w:jc w:val="center"/>
             </w:pPr>
             <w:r>
-              <w:t xml:space="preserve">Site Occupation</w:t>
+              <w:t xml:space="preserve">Site</w:t>
             </w:r>
           </w:p>
         </w:tc>
@@ -3667,6 +4101,57 @@
               <w:jc w:val="center"/>
             </w:pPr>
             <w:r>
+              <w:t xml:space="preserve">Site Occupation</w:t>
+            </w:r>
+          </w:p>
+        </w:tc>
+        <w:tc>
+          <w:tcPr>
+            <w:tcBorders>
+              <w:bottom w:val="single"/>
+            </w:tcBorders>
+            <w:vAlign w:val="bottom"/>
+          </w:tcPr>
+          <w:p>
+            <w:pPr>
+              <w:pStyle w:val="Compact"/>
+              <w:jc w:val="center"/>
+            </w:pPr>
+            <w:r>
+              <w:t xml:space="preserve">Arm Position</w:t>
+            </w:r>
+          </w:p>
+        </w:tc>
+        <w:tc>
+          <w:tcPr>
+            <w:tcBorders>
+              <w:bottom w:val="single"/>
+            </w:tcBorders>
+            <w:vAlign w:val="bottom"/>
+          </w:tcPr>
+          <w:p>
+            <w:pPr>
+              <w:pStyle w:val="Compact"/>
+              <w:jc w:val="center"/>
+            </w:pPr>
+            <w:r>
+              <w:t xml:space="preserve">Skeletal Date</w:t>
+            </w:r>
+          </w:p>
+        </w:tc>
+        <w:tc>
+          <w:tcPr>
+            <w:tcBorders>
+              <w:bottom w:val="single"/>
+            </w:tcBorders>
+            <w:vAlign w:val="bottom"/>
+          </w:tcPr>
+          <w:p>
+            <w:pPr>
+              <w:pStyle w:val="Compact"/>
+              <w:jc w:val="center"/>
+            </w:pPr>
+            <w:r>
               <w:t xml:space="preserve">Tip Date</w:t>
             </w:r>
           </w:p>
@@ -3691,6 +4176,17 @@
               <w:jc w:val="center"/>
             </w:pPr>
             <w:r>
+              <w:t xml:space="preserve">Ribe</w:t>
+            </w:r>
+          </w:p>
+        </w:tc>
+        <w:tc>
+          <w:p>
+            <w:pPr>
+              <w:pStyle w:val="Compact"/>
+              <w:jc w:val="center"/>
+            </w:pPr>
+            <w:r>
               <w:t xml:space="preserve">Ribe Gräbrødre</w:t>
             </w:r>
           </w:p>
@@ -3703,6 +4199,28 @@
             </w:pPr>
             <w:r>
               <w:t xml:space="preserve">1200 - 1560</w:t>
+            </w:r>
+          </w:p>
+        </w:tc>
+        <w:tc>
+          <w:p>
+            <w:pPr>
+              <w:pStyle w:val="Compact"/>
+              <w:jc w:val="center"/>
+            </w:pPr>
+            <w:r>
+              <w:t xml:space="preserve">C</w:t>
+            </w:r>
+          </w:p>
+        </w:tc>
+        <w:tc>
+          <w:p>
+            <w:pPr>
+              <w:pStyle w:val="Compact"/>
+              <w:jc w:val="center"/>
+            </w:pPr>
+            <w:r>
+              <w:t xml:space="preserve">1350 - 1550</w:t>
             </w:r>
           </w:p>
         </w:tc>
@@ -3737,6 +4255,17 @@
               <w:jc w:val="center"/>
             </w:pPr>
             <w:r>
+              <w:t xml:space="preserve">Ribe</w:t>
+            </w:r>
+          </w:p>
+        </w:tc>
+        <w:tc>
+          <w:p>
+            <w:pPr>
+              <w:pStyle w:val="Compact"/>
+              <w:jc w:val="center"/>
+            </w:pPr>
+            <w:r>
               <w:t xml:space="preserve">Ribe Gräbrødre</w:t>
             </w:r>
           </w:p>
@@ -3749,6 +4278,28 @@
             </w:pPr>
             <w:r>
               <w:t xml:space="preserve">1200 - 1560</w:t>
+            </w:r>
+          </w:p>
+        </w:tc>
+        <w:tc>
+          <w:p>
+            <w:pPr>
+              <w:pStyle w:val="Compact"/>
+              <w:jc w:val="center"/>
+            </w:pPr>
+            <w:r>
+              <w:t xml:space="preserve">C</w:t>
+            </w:r>
+          </w:p>
+        </w:tc>
+        <w:tc>
+          <w:p>
+            <w:pPr>
+              <w:pStyle w:val="Compact"/>
+              <w:jc w:val="center"/>
+            </w:pPr>
+            <w:r>
+              <w:t xml:space="preserve">1350 - 1550</w:t>
             </w:r>
           </w:p>
         </w:tc>
@@ -3783,6 +4334,17 @@
               <w:jc w:val="center"/>
             </w:pPr>
             <w:r>
+              <w:t xml:space="preserve">Ribe</w:t>
+            </w:r>
+          </w:p>
+        </w:tc>
+        <w:tc>
+          <w:p>
+            <w:pPr>
+              <w:pStyle w:val="Compact"/>
+              <w:jc w:val="center"/>
+            </w:pPr>
+            <w:r>
               <w:t xml:space="preserve">Ribe Gräbrødre</w:t>
             </w:r>
           </w:p>
@@ -3795,6 +4357,28 @@
             </w:pPr>
             <w:r>
               <w:t xml:space="preserve">1200 - 1560</w:t>
+            </w:r>
+          </w:p>
+        </w:tc>
+        <w:tc>
+          <w:p>
+            <w:pPr>
+              <w:pStyle w:val="Compact"/>
+              <w:jc w:val="center"/>
+            </w:pPr>
+            <w:r>
+              <w:t xml:space="preserve">C</w:t>
+            </w:r>
+          </w:p>
+        </w:tc>
+        <w:tc>
+          <w:p>
+            <w:pPr>
+              <w:pStyle w:val="Compact"/>
+              <w:jc w:val="center"/>
+            </w:pPr>
+            <w:r>
+              <w:t xml:space="preserve">1350 - 1550</w:t>
             </w:r>
           </w:p>
         </w:tc>
@@ -3829,6 +4413,17 @@
               <w:jc w:val="center"/>
             </w:pPr>
             <w:r>
+              <w:t xml:space="preserve">Ribe</w:t>
+            </w:r>
+          </w:p>
+        </w:tc>
+        <w:tc>
+          <w:p>
+            <w:pPr>
+              <w:pStyle w:val="Compact"/>
+              <w:jc w:val="center"/>
+            </w:pPr>
+            <w:r>
               <w:t xml:space="preserve">Ribe Gräbrødre</w:t>
             </w:r>
           </w:p>
@@ -3841,6 +4436,28 @@
             </w:pPr>
             <w:r>
               <w:t xml:space="preserve">1200 - 1560</w:t>
+            </w:r>
+          </w:p>
+        </w:tc>
+        <w:tc>
+          <w:p>
+            <w:pPr>
+              <w:pStyle w:val="Compact"/>
+              <w:jc w:val="center"/>
+            </w:pPr>
+            <w:r>
+              <w:t xml:space="preserve">C</w:t>
+            </w:r>
+          </w:p>
+        </w:tc>
+        <w:tc>
+          <w:p>
+            <w:pPr>
+              <w:pStyle w:val="Compact"/>
+              <w:jc w:val="center"/>
+            </w:pPr>
+            <w:r>
+              <w:t xml:space="preserve">1350 - 1550</w:t>
             </w:r>
           </w:p>
         </w:tc>
@@ -3875,6 +4492,17 @@
               <w:jc w:val="center"/>
             </w:pPr>
             <w:r>
+              <w:t xml:space="preserve">Ribe</w:t>
+            </w:r>
+          </w:p>
+        </w:tc>
+        <w:tc>
+          <w:p>
+            <w:pPr>
+              <w:pStyle w:val="Compact"/>
+              <w:jc w:val="center"/>
+            </w:pPr>
+            <w:r>
               <w:t xml:space="preserve">Ribe Gräbrødre</w:t>
             </w:r>
           </w:p>
@@ -3887,6 +4515,28 @@
             </w:pPr>
             <w:r>
               <w:t xml:space="preserve">1200 - 1560</w:t>
+            </w:r>
+          </w:p>
+        </w:tc>
+        <w:tc>
+          <w:p>
+            <w:pPr>
+              <w:pStyle w:val="Compact"/>
+              <w:jc w:val="center"/>
+            </w:pPr>
+            <w:r>
+              <w:t xml:space="preserve">C</w:t>
+            </w:r>
+          </w:p>
+        </w:tc>
+        <w:tc>
+          <w:p>
+            <w:pPr>
+              <w:pStyle w:val="Compact"/>
+              <w:jc w:val="center"/>
+            </w:pPr>
+            <w:r>
+              <w:t xml:space="preserve">1350 - 1550</w:t>
             </w:r>
           </w:p>
         </w:tc>
@@ -3921,6 +4571,17 @@
               <w:jc w:val="center"/>
             </w:pPr>
             <w:r>
+              <w:t xml:space="preserve">Horsens</w:t>
+            </w:r>
+          </w:p>
+        </w:tc>
+        <w:tc>
+          <w:p>
+            <w:pPr>
+              <w:pStyle w:val="Compact"/>
+              <w:jc w:val="center"/>
+            </w:pPr>
+            <w:r>
               <w:t xml:space="preserve">Sejet</w:t>
             </w:r>
           </w:p>
@@ -3933,6 +4594,28 @@
             </w:pPr>
             <w:r>
               <w:t xml:space="preserve">1150 - 1574</w:t>
+            </w:r>
+          </w:p>
+        </w:tc>
+        <w:tc>
+          <w:p>
+            <w:pPr>
+              <w:pStyle w:val="Compact"/>
+              <w:jc w:val="center"/>
+            </w:pPr>
+            <w:r>
+              <w:t xml:space="preserve">B</w:t>
+            </w:r>
+          </w:p>
+        </w:tc>
+        <w:tc>
+          <w:p>
+            <w:pPr>
+              <w:pStyle w:val="Compact"/>
+              <w:jc w:val="center"/>
+            </w:pPr>
+            <w:r>
+              <w:t xml:space="preserve">1250 - 1425</w:t>
             </w:r>
           </w:p>
         </w:tc>
@@ -3967,6 +4650,17 @@
               <w:jc w:val="center"/>
             </w:pPr>
             <w:r>
+              <w:t xml:space="preserve">Horsens</w:t>
+            </w:r>
+          </w:p>
+        </w:tc>
+        <w:tc>
+          <w:p>
+            <w:pPr>
+              <w:pStyle w:val="Compact"/>
+              <w:jc w:val="center"/>
+            </w:pPr>
+            <w:r>
               <w:t xml:space="preserve">Ole Wormsgade</w:t>
             </w:r>
           </w:p>
@@ -3979,6 +4673,28 @@
             </w:pPr>
             <w:r>
               <w:t xml:space="preserve">1100 - 1500</w:t>
+            </w:r>
+          </w:p>
+        </w:tc>
+        <w:tc>
+          <w:p>
+            <w:pPr>
+              <w:pStyle w:val="Compact"/>
+              <w:jc w:val="center"/>
+            </w:pPr>
+            <w:r>
+              <w:t xml:space="preserve">?</w:t>
+            </w:r>
+          </w:p>
+        </w:tc>
+        <w:tc>
+          <w:p>
+            <w:pPr>
+              <w:pStyle w:val="Compact"/>
+              <w:jc w:val="center"/>
+            </w:pPr>
+            <w:r>
+              <w:t xml:space="preserve">?</w:t>
             </w:r>
           </w:p>
         </w:tc>
@@ -4013,6 +4729,17 @@
               <w:jc w:val="center"/>
             </w:pPr>
             <w:r>
+              <w:t xml:space="preserve">Horsens</w:t>
+            </w:r>
+          </w:p>
+        </w:tc>
+        <w:tc>
+          <w:p>
+            <w:pPr>
+              <w:pStyle w:val="Compact"/>
+              <w:jc w:val="center"/>
+            </w:pPr>
+            <w:r>
               <w:t xml:space="preserve">Tirup</w:t>
             </w:r>
           </w:p>
@@ -4025,6 +4752,28 @@
             </w:pPr>
             <w:r>
               <w:t xml:space="preserve">1150 - 1350</w:t>
+            </w:r>
+          </w:p>
+        </w:tc>
+        <w:tc>
+          <w:p>
+            <w:pPr>
+              <w:pStyle w:val="Compact"/>
+              <w:jc w:val="center"/>
+            </w:pPr>
+            <w:r>
+              <w:t xml:space="preserve">B</w:t>
+            </w:r>
+          </w:p>
+        </w:tc>
+        <w:tc>
+          <w:p>
+            <w:pPr>
+              <w:pStyle w:val="Compact"/>
+              <w:jc w:val="center"/>
+            </w:pPr>
+            <w:r>
+              <w:t xml:space="preserve">1250 - 1425</w:t>
             </w:r>
           </w:p>
         </w:tc>
@@ -4059,6 +4808,17 @@
               <w:jc w:val="center"/>
             </w:pPr>
             <w:r>
+              <w:t xml:space="preserve">Viborg</w:t>
+            </w:r>
+          </w:p>
+        </w:tc>
+        <w:tc>
+          <w:p>
+            <w:pPr>
+              <w:pStyle w:val="Compact"/>
+              <w:jc w:val="center"/>
+            </w:pPr>
+            <w:r>
               <w:t xml:space="preserve">Faldborg</w:t>
             </w:r>
           </w:p>
@@ -4071,6 +4831,28 @@
             </w:pPr>
             <w:r>
               <w:t xml:space="preserve">1100 - 1600</w:t>
+            </w:r>
+          </w:p>
+        </w:tc>
+        <w:tc>
+          <w:p>
+            <w:pPr>
+              <w:pStyle w:val="Compact"/>
+              <w:jc w:val="center"/>
+            </w:pPr>
+            <w:r>
+              <w:t xml:space="preserve">C</w:t>
+            </w:r>
+          </w:p>
+        </w:tc>
+        <w:tc>
+          <w:p>
+            <w:pPr>
+              <w:pStyle w:val="Compact"/>
+              <w:jc w:val="center"/>
+            </w:pPr>
+            <w:r>
+              <w:t xml:space="preserve">1350 - 1550</w:t>
             </w:r>
           </w:p>
         </w:tc>
@@ -4093,13 +4875,13 @@
       <w:pPr>
         <w:pStyle w:val="CaptionedFigure"/>
       </w:pPr>
-      <w:bookmarkStart w:id="36" w:name="fig:radiocarbon_g371"/>
+      <w:bookmarkStart w:id="44" w:name="fig:radiocarbon_g371"/>
       <w:r>
         <w:drawing>
           <wp:inline>
             <wp:extent cx="2376216" cy="2067339"/>
             <wp:effectExtent b="0" l="0" r="0" t="0"/>
-            <wp:docPr descr="Figure 2: Radiocarbon dating of G371." title="" id="1" name="Picture"/>
+            <wp:docPr descr="Figure 3: Radiocarbon dating of G371." title="" id="1" name="Picture"/>
             <a:graphic>
               <a:graphicData uri="http://schemas.openxmlformats.org/drawingml/2006/picture">
                 <pic:pic>
@@ -4110,7 +4892,7 @@
                     </pic:cNvPicPr>
                   </pic:nvPicPr>
                   <pic:blipFill>
-                    <a:blip r:embed="rId35"/>
+                    <a:blip r:embed="rId43"/>
                     <a:stretch>
                       <a:fillRect/>
                     </a:stretch>
@@ -4136,14 +4918,14 @@
           </wp:inline>
         </w:drawing>
       </w:r>
-      <w:bookmarkEnd w:id="36"/>
+      <w:bookmarkEnd w:id="44"/>
     </w:p>
     <w:p>
       <w:pPr>
         <w:pStyle w:val="ImageCaption"/>
       </w:pPr>
       <w:r>
-        <w:t xml:space="preserve">Figure 2: Radiocarbon dating of G371.</w:t>
+        <w:t xml:space="preserve">Figure 3: Radiocarbon dating of G371.</w:t>
       </w:r>
     </w:p>
     <w:bookmarkEnd w:id="0"/>
@@ -4152,13 +4934,13 @@
       <w:pPr>
         <w:pStyle w:val="CaptionedFigure"/>
       </w:pPr>
-      <w:bookmarkStart w:id="38" w:name="fig:timeline_sites"/>
+      <w:bookmarkStart w:id="46" w:name="fig:timeline_sites"/>
       <w:r>
         <w:drawing>
           <wp:inline>
             <wp:extent cx="4907433" cy="5913732"/>
             <wp:effectExtent b="0" l="0" r="0" t="0"/>
-            <wp:docPr descr="Figure 3: Timeline of archaeological sites and plague-positive individuals. The shaded range spans the highest probability period from the oldest to the youngest sample." title="" id="1" name="Picture"/>
+            <wp:docPr descr="Figure 4: Timeline of archaeological sites and plague-positive individuals. The shaded range spans the highest probability period from the oldest to the youngest sample." title="" id="1" name="Picture"/>
             <a:graphic>
               <a:graphicData uri="http://schemas.openxmlformats.org/drawingml/2006/picture">
                 <pic:pic>
@@ -4169,7 +4951,7 @@
                     </pic:cNvPicPr>
                   </pic:nvPicPr>
                   <pic:blipFill>
-                    <a:blip r:embed="rId37"/>
+                    <a:blip r:embed="rId45"/>
                     <a:stretch>
                       <a:fillRect/>
                     </a:stretch>
@@ -4195,33 +4977,33 @@
           </wp:inline>
         </w:drawing>
       </w:r>
-      <w:bookmarkEnd w:id="38"/>
+      <w:bookmarkEnd w:id="46"/>
     </w:p>
     <w:p>
       <w:pPr>
         <w:pStyle w:val="ImageCaption"/>
       </w:pPr>
       <w:r>
-        <w:t xml:space="preserve">Figure 3: Timeline of archaeological sites and plague-positive individuals. The shaded range spans the highest probability period from the oldest to the youngest sample.</w:t>
+        <w:t xml:space="preserve">Figure 4: Timeline of archaeological sites and plague-positive individuals. The shaded range spans the highest probability period from the oldest to the youngest sample.</w:t>
       </w:r>
     </w:p>
     <w:bookmarkEnd w:id="0"/>
     <w:p>
       <w:pPr>
-        <w:pStyle w:val="Heading3"/>
-      </w:pPr>
-      <w:bookmarkStart w:id="39" w:name="phylogeny"/>
+        <w:pStyle w:val="Heading2"/>
+      </w:pPr>
+      <w:bookmarkStart w:id="47" w:name="phylogeny"/>
       <w:r>
         <w:t xml:space="preserve">Phylogeny</w:t>
       </w:r>
-      <w:bookmarkEnd w:id="39"/>
+      <w:bookmarkEnd w:id="47"/>
     </w:p>
     <w:p>
       <w:pPr>
         <w:pStyle w:val="FirstParagraph"/>
       </w:pPr>
       <w:r>
-        <w:t xml:space="preserve">The time-scaled phylogeny reveals geographic and temporal structure during the Second Pandemic (Figure</w:t>
+        <w:t xml:space="preserve">An examination the time-scaled phylogeny of the Second Pandemic (Figure</w:t>
       </w:r>
       <w:r>
         <w:t xml:space="preserve"> </w:t>
@@ -4231,11 +5013,11 @@
           <w:rPr>
             <w:rStyle w:val="Hyperlink"/>
           </w:rPr>
-          <w:t xml:space="preserve">4</w:t>
+          <w:t xml:space="preserve">5</w:t>
         </w:r>
       </w:hyperlink>
       <w:r>
-        <w:t xml:space="preserve">).</w:t>
+        <w:t xml:space="preserve">) adds greater nuance to the molecular dating.</w:t>
       </w:r>
     </w:p>
     <w:bookmarkStart w:id="0" w:name="fig:1.PRE_timetree"/>
@@ -4243,13 +5025,13 @@
       <w:pPr>
         <w:pStyle w:val="CaptionedFigure"/>
       </w:pPr>
-      <w:bookmarkStart w:id="41" w:name="fig:1.PRE_timetree"/>
+      <w:bookmarkStart w:id="49" w:name="fig:1.PRE_timetree"/>
       <w:r>
         <w:drawing>
           <wp:inline>
             <wp:extent cx="5943600" cy="5808688"/>
             <wp:effectExtent b="0" l="0" r="0" t="0"/>
-            <wp:docPr descr="Figure 4: Bayesian time-scaled phylogeny." title="" id="1" name="Picture"/>
+            <wp:docPr descr="Figure 5: A time-scaled phylogeny of the Second Plague Pandemic. Asterisks indicate branches with strong statistical support. Grey bars indicate the 95% HPD interval on the internal node dates" title="" id="1" name="Picture"/>
             <a:graphic>
               <a:graphicData uri="http://schemas.openxmlformats.org/drawingml/2006/picture">
                 <pic:pic>
@@ -4260,7 +5042,7 @@
                     </pic:cNvPicPr>
                   </pic:nvPicPr>
                   <pic:blipFill>
-                    <a:blip r:embed="rId40"/>
+                    <a:blip r:embed="rId48"/>
                     <a:stretch>
                       <a:fillRect/>
                     </a:stretch>
@@ -4286,17 +5068,201 @@
           </wp:inline>
         </w:drawing>
       </w:r>
-      <w:bookmarkEnd w:id="41"/>
+      <w:bookmarkEnd w:id="49"/>
     </w:p>
     <w:p>
       <w:pPr>
         <w:pStyle w:val="ImageCaption"/>
       </w:pPr>
       <w:r>
-        <w:t xml:space="preserve">Figure 4: Bayesian time-scaled phylogeny.</w:t>
+        <w:t xml:space="preserve">Figure 5: A time-scaled phylogeny of the Second Plague Pandemic. Asterisks indicate branches with strong statistical support. Grey bars indicate the 95% HPD interval on the internal node dates</w:t>
       </w:r>
     </w:p>
     <w:bookmarkEnd w:id="0"/>
+    <w:p>
+      <w:pPr>
+        <w:pStyle w:val="Heading3"/>
+      </w:pPr>
+      <w:bookmarkStart w:id="50" w:name="denmark-and-the-black-death"/>
+      <w:r>
+        <w:t xml:space="preserve">Denmark and the Black Death</w:t>
+      </w:r>
+      <w:bookmarkEnd w:id="50"/>
+    </w:p>
+    <w:p>
+      <w:pPr>
+        <w:pStyle w:val="FirstParagraph"/>
+      </w:pPr>
+      <w:r>
+        <w:t xml:space="preserve">Two individuals from Ribe, G25A and G16, cluster with</w:t>
+      </w:r>
+      <w:r>
+        <w:t xml:space="preserve"> </w:t>
+      </w:r>
+      <w:r>
+        <w:rPr>
+          <w:i/>
+        </w:rPr>
+        <w:t xml:space="preserve">Y. pestis</w:t>
+      </w:r>
+      <w:r>
+        <w:t xml:space="preserve"> </w:t>
+      </w:r>
+      <w:r>
+        <w:t xml:space="preserve">strains dated to the 14th century. This cluster is thought to be associated with the Black Death, as the genomes are nearly identical and have been isolated from all across Europe, thus indicating rapid geographic dispersal. Given the high degree of genetic similarity, the branching order, and thus migration patterns, of this epidemic clade cannot be resolved. Our understanding of this event is therefore that of a</w:t>
+      </w:r>
+      <w:r>
+        <w:t xml:space="preserve"> </w:t>
+      </w:r>
+      <w:r>
+        <w:t xml:space="preserve">“</w:t>
+      </w:r>
+      <w:r>
+        <w:t xml:space="preserve">burst</w:t>
+      </w:r>
+      <w:r>
+        <w:t xml:space="preserve">”</w:t>
+      </w:r>
+      <w:r>
+        <w:t xml:space="preserve"> </w:t>
+      </w:r>
+      <w:r>
+        <w:t xml:space="preserve">radiation, with possibly multiple waves of</w:t>
+      </w:r>
+      <w:r>
+        <w:t xml:space="preserve"> </w:t>
+      </w:r>
+      <w:r>
+        <w:rPr>
+          <w:i/>
+        </w:rPr>
+        <w:t xml:space="preserve">Y. pestis</w:t>
+      </w:r>
+      <w:r>
+        <w:t xml:space="preserve"> </w:t>
+      </w:r>
+      <w:r>
+        <w:t xml:space="preserve">that are migrating faster than the mutation rate.</w:t>
+      </w:r>
+    </w:p>
+    <w:p>
+      <w:pPr>
+        <w:pStyle w:val="Heading3"/>
+      </w:pPr>
+      <w:bookmarkStart w:id="51" w:name="the-ancestors-of-modern-plague"/>
+      <w:r>
+        <w:t xml:space="preserve">The Ancestors of Modern Plague</w:t>
+      </w:r>
+      <w:bookmarkEnd w:id="51"/>
+    </w:p>
+    <w:p>
+      <w:pPr>
+        <w:pStyle w:val="FirstParagraph"/>
+      </w:pPr>
+      <w:r>
+        <w:t xml:space="preserve">Interestingly,</w:t>
+      </w:r>
+      <w:r>
+        <w:t xml:space="preserve"> </w:t>
+      </w:r>
+      <w:r>
+        <w:rPr>
+          <w:i/>
+        </w:rPr>
+        <w:t xml:space="preserve">Y. pestis</w:t>
+      </w:r>
+      <w:r>
+        <w:t xml:space="preserve"> </w:t>
+      </w:r>
+      <w:r>
+        <w:t xml:space="preserve">associated with individual G25Bx98 from Ribe (who was found in the same grave as G25A?) is genetically distinct from the earlier strains from this region. This isolate falls within a clade of high epidemiological significance, which is the ancestral group giving rise to the Modern Pandemic of plague. This clade was previously hypothesized to reflect a backward migration of plague from Northern Europe back into Asia. The</w:t>
+      </w:r>
+      <w:r>
+        <w:t xml:space="preserve"> </w:t>
+      </w:r>
+      <w:r>
+        <w:rPr>
+          <w:i/>
+        </w:rPr>
+        <w:t xml:space="preserve">Y. pestis</w:t>
+      </w:r>
+      <w:r>
+        <w:t xml:space="preserve"> </w:t>
+      </w:r>
+      <w:r>
+        <w:t xml:space="preserve">genome retrieved from G25Bx98 may lend support to this hypothesis, as it falls basal to the more derived strains from The Netherlands and Russia.</w:t>
+      </w:r>
+    </w:p>
+    <w:p>
+      <w:pPr>
+        <w:pStyle w:val="Heading3"/>
+      </w:pPr>
+      <w:bookmarkStart w:id="52" w:name="regional-variation"/>
+      <w:r>
+        <w:t xml:space="preserve">Regional Variation</w:t>
+      </w:r>
+      <w:bookmarkEnd w:id="52"/>
+    </w:p>
+    <w:p>
+      <w:pPr>
+        <w:pStyle w:val="FirstParagraph"/>
+      </w:pPr>
+      <w:r>
+        <w:t xml:space="preserve">In contrast to the genetic homogeneity observed across Europe during the Black Death period, later isolates of</w:t>
+      </w:r>
+      <w:r>
+        <w:t xml:space="preserve"> </w:t>
+      </w:r>
+      <w:r>
+        <w:rPr>
+          <w:i/>
+        </w:rPr>
+        <w:t xml:space="preserve">Y. pestis</w:t>
+      </w:r>
+      <w:r>
+        <w:t xml:space="preserve"> </w:t>
+      </w:r>
+      <w:r>
+        <w:t xml:space="preserve">show strong intra- and inter-regional variation.</w:t>
+      </w:r>
+      <w:r>
+        <w:t xml:space="preserve"> </w:t>
+      </w:r>
+      <w:r>
+        <w:t xml:space="preserve">Plague genomes collected from the settlements near the city of Horsens</w:t>
+      </w:r>
+    </w:p>
+    <w:p>
+      <w:pPr>
+        <w:pStyle w:val="BodyText"/>
+      </w:pPr>
+      <w:r>
+        <w:t xml:space="preserve">For example, all plague genomes collected from archaeological sites near Horsens are closely related but form independent lineages.</w:t>
+      </w:r>
+    </w:p>
+    <w:p>
+      <w:pPr>
+        <w:pStyle w:val="BodyText"/>
+      </w:pPr>
+      <w:r>
+        <w:t xml:space="preserve">Plague in this region is strongly differentiated from</w:t>
+      </w:r>
+    </w:p>
+    <w:p>
+      <w:pPr>
+        <w:pStyle w:val="BodyText"/>
+      </w:pPr>
+      <w:r>
+        <w:t xml:space="preserve">diverges in Ole Wormsgade (A1480x1480), the cemetery of the port city of Horsens. Following this divergence, distinct lineages are observed in the rural settlements of Sejet (A146x3011) and then Tirup (G371).</w:t>
+      </w:r>
+    </w:p>
+    <w:p>
+      <w:r>
+        <w:pict>
+          <v:rect style="width:0;height:1.5pt" o:hralign="center" o:hrstd="t" o:hr="t"/>
+        </w:pict>
+      </w:r>
+    </w:p>
     <w:p>
       <w:pPr>
         <w:pStyle w:val="BlockText"/>
@@ -4342,7 +5308,7 @@
           <w:rPr>
             <w:rStyle w:val="Hyperlink"/>
           </w:rPr>
-          <w:t xml:space="preserve">5</w:t>
+          <w:t xml:space="preserve">6</w:t>
         </w:r>
       </w:hyperlink>
       <w:r>
@@ -4466,13 +5432,13 @@
       <w:pPr>
         <w:pStyle w:val="CaptionedFigure"/>
       </w:pPr>
-      <w:bookmarkStart w:id="43" w:name="fig:map_phase_1"/>
+      <w:bookmarkStart w:id="54" w:name="fig:map_phase_1"/>
       <w:r>
         <w:drawing>
           <wp:inline>
             <wp:extent cx="5943600" cy="4761023"/>
             <wp:effectExtent b="0" l="0" r="0" t="0"/>
-            <wp:docPr descr="Figure 5: Phase 1: 1300 - 1450" title="" id="1" name="Picture"/>
+            <wp:docPr descr="Figure 6: Phase 1: 1300 - 1450" title="" id="1" name="Picture"/>
             <a:graphic>
               <a:graphicData uri="http://schemas.openxmlformats.org/drawingml/2006/picture">
                 <pic:pic>
@@ -4483,7 +5449,7 @@
                     </pic:cNvPicPr>
                   </pic:nvPicPr>
                   <pic:blipFill>
-                    <a:blip r:embed="rId42"/>
+                    <a:blip r:embed="rId53"/>
                     <a:stretch>
                       <a:fillRect/>
                     </a:stretch>
@@ -4509,14 +5475,14 @@
           </wp:inline>
         </w:drawing>
       </w:r>
-      <w:bookmarkEnd w:id="43"/>
+      <w:bookmarkEnd w:id="54"/>
     </w:p>
     <w:p>
       <w:pPr>
         <w:pStyle w:val="ImageCaption"/>
       </w:pPr>
       <w:r>
-        <w:t xml:space="preserve">Figure 5: Phase 1: 1300 - 1450</w:t>
+        <w:t xml:space="preserve">Figure 6: Phase 1: 1300 - 1450</w:t>
       </w:r>
     </w:p>
     <w:bookmarkEnd w:id="0"/>
@@ -4525,13 +5491,13 @@
       <w:pPr>
         <w:pStyle w:val="CaptionedFigure"/>
       </w:pPr>
-      <w:bookmarkStart w:id="45" w:name="fig:map_phase_2"/>
+      <w:bookmarkStart w:id="56" w:name="fig:map_phase_2"/>
       <w:r>
         <w:drawing>
           <wp:inline>
             <wp:extent cx="5943600" cy="4753354"/>
             <wp:effectExtent b="0" l="0" r="0" t="0"/>
-            <wp:docPr descr="Figure 6: Phase 2: 1450 - 1600" title="" id="1" name="Picture"/>
+            <wp:docPr descr="Figure 7: Phase 2: 1450 - 1600" title="" id="1" name="Picture"/>
             <a:graphic>
               <a:graphicData uri="http://schemas.openxmlformats.org/drawingml/2006/picture">
                 <pic:pic>
@@ -4542,7 +5508,7 @@
                     </pic:cNvPicPr>
                   </pic:nvPicPr>
                   <pic:blipFill>
-                    <a:blip r:embed="rId44"/>
+                    <a:blip r:embed="rId55"/>
                     <a:stretch>
                       <a:fillRect/>
                     </a:stretch>
@@ -4568,14 +5534,14 @@
           </wp:inline>
         </w:drawing>
       </w:r>
-      <w:bookmarkEnd w:id="45"/>
+      <w:bookmarkEnd w:id="56"/>
     </w:p>
     <w:p>
       <w:pPr>
         <w:pStyle w:val="ImageCaption"/>
       </w:pPr>
       <w:r>
-        <w:t xml:space="preserve">Figure 6: Phase 2: 1450 - 1600</w:t>
+        <w:t xml:space="preserve">Figure 7: Phase 2: 1450 - 1600</w:t>
       </w:r>
     </w:p>
     <w:bookmarkEnd w:id="0"/>
@@ -4584,13 +5550,13 @@
       <w:pPr>
         <w:pStyle w:val="CaptionedFigure"/>
       </w:pPr>
-      <w:bookmarkStart w:id="47" w:name="fig:map_phase_3"/>
+      <w:bookmarkStart w:id="58" w:name="fig:map_phase_3"/>
       <w:r>
         <w:drawing>
           <wp:inline>
             <wp:extent cx="5943600" cy="4796454"/>
             <wp:effectExtent b="0" l="0" r="0" t="0"/>
-            <wp:docPr descr="Figure 7: Phase 3: 1600 - 1800" title="" id="1" name="Picture"/>
+            <wp:docPr descr="Figure 8: Phase 3: 1600 - 1800" title="" id="1" name="Picture"/>
             <a:graphic>
               <a:graphicData uri="http://schemas.openxmlformats.org/drawingml/2006/picture">
                 <pic:pic>
@@ -4601,7 +5567,7 @@
                     </pic:cNvPicPr>
                   </pic:nvPicPr>
                   <pic:blipFill>
-                    <a:blip r:embed="rId46"/>
+                    <a:blip r:embed="rId57"/>
                     <a:stretch>
                       <a:fillRect/>
                     </a:stretch>
@@ -4627,14 +5593,14 @@
           </wp:inline>
         </w:drawing>
       </w:r>
-      <w:bookmarkEnd w:id="47"/>
+      <w:bookmarkEnd w:id="58"/>
     </w:p>
     <w:p>
       <w:pPr>
         <w:pStyle w:val="ImageCaption"/>
       </w:pPr>
       <w:r>
-        <w:t xml:space="preserve">Figure 7: Phase 3: 1600 - 1800</w:t>
+        <w:t xml:space="preserve">Figure 8: Phase 3: 1600 - 1800</w:t>
       </w:r>
     </w:p>
     <w:bookmarkEnd w:id="0"/>
@@ -4642,14 +5608,14 @@
       <w:pPr>
         <w:pStyle w:val="Heading2"/>
       </w:pPr>
-      <w:bookmarkStart w:id="48" w:name="references"/>
+      <w:bookmarkStart w:id="59" w:name="references"/>
       <w:r>
         <w:t xml:space="preserve">References</w:t>
       </w:r>
-      <w:bookmarkEnd w:id="48"/>
+      <w:bookmarkEnd w:id="59"/>
     </w:p>
-    <w:bookmarkStart w:id="51" w:name="refs"/>
-    <w:bookmarkStart w:id="50" w:name="ref-eD3kpkYB"/>
+    <w:bookmarkStart w:id="62" w:name="refs"/>
+    <w:bookmarkStart w:id="61" w:name="ref-eD3kpkYB"/>
     <w:p>
       <w:pPr>
         <w:pStyle w:val="Bibliography"/>
@@ -4693,7 +5659,7 @@
       <w:r>
         <w:t xml:space="preserve"> </w:t>
       </w:r>
-      <w:hyperlink r:id="rId49">
+      <w:hyperlink r:id="rId60">
         <w:r>
           <w:rPr>
             <w:rStyle w:val="Hyperlink"/>
@@ -4702,27 +5668,27 @@
         </w:r>
       </w:hyperlink>
     </w:p>
-    <w:bookmarkEnd w:id="50"/>
-    <w:bookmarkEnd w:id="51"/>
+    <w:bookmarkEnd w:id="61"/>
+    <w:bookmarkEnd w:id="62"/>
     <w:p>
       <w:pPr>
         <w:pStyle w:val="Heading2"/>
       </w:pPr>
-      <w:bookmarkStart w:id="52" w:name="appendix"/>
+      <w:bookmarkStart w:id="63" w:name="appendix"/>
       <w:r>
         <w:t xml:space="preserve">Appendix</w:t>
       </w:r>
-      <w:bookmarkEnd w:id="52"/>
+      <w:bookmarkEnd w:id="63"/>
     </w:p>
     <w:p>
       <w:pPr>
         <w:pStyle w:val="Heading3"/>
       </w:pPr>
-      <w:bookmarkStart w:id="53" w:name="misc-notes"/>
+      <w:bookmarkStart w:id="64" w:name="misc-notes"/>
       <w:r>
         <w:t xml:space="preserve">Misc Notes</w:t>
       </w:r>
-      <w:bookmarkEnd w:id="53"/>
+      <w:bookmarkEnd w:id="64"/>
     </w:p>
     <w:bookmarkStart w:id="0" w:name="tbl:false_positive_summary"/>
     <w:p>
@@ -6523,118 +7489,6 @@
     <w:lvl w:ilvl="8">
       <w:numFmt w:val="bullet"/>
       <w:lvlText w:val="•"/>
-      <w:lvlJc w:val="left"/>
-      <w:pPr>
-        <w:tabs>
-          <w:tab w:val="num" w:pos="5760"/>
-        </w:tabs>
-        <w:ind w:left="6240" w:hanging="480"/>
-      </w:pPr>
-    </w:lvl>
-  </w:abstractNum>
-  <w:abstractNum w:abstractNumId="99411">
-    <w:nsid w:val="71315dca"/>
-    <w:multiLevelType w:val="multilevel"/>
-    <w:lvl w:ilvl="0">
-      <w:start w:val="1"/>
-      <w:numFmt w:val="decimal"/>
-      <w:lvlText w:val="%1."/>
-      <w:lvlJc w:val="left"/>
-      <w:pPr>
-        <w:tabs>
-          <w:tab w:val="num" w:pos="0"/>
-        </w:tabs>
-        <w:ind w:left="480" w:hanging="480"/>
-      </w:pPr>
-    </w:lvl>
-    <w:lvl w:ilvl="1">
-      <w:start w:val="1"/>
-      <w:numFmt w:val="decimal"/>
-      <w:lvlText w:val="%2."/>
-      <w:lvlJc w:val="left"/>
-      <w:pPr>
-        <w:tabs>
-          <w:tab w:val="num" w:pos="720"/>
-        </w:tabs>
-        <w:ind w:left="1200" w:hanging="480"/>
-      </w:pPr>
-    </w:lvl>
-    <w:lvl w:ilvl="2">
-      <w:start w:val="1"/>
-      <w:numFmt w:val="decimal"/>
-      <w:lvlText w:val="%3."/>
-      <w:lvlJc w:val="left"/>
-      <w:pPr>
-        <w:tabs>
-          <w:tab w:val="num" w:pos="1440"/>
-        </w:tabs>
-        <w:ind w:left="1920" w:hanging="480"/>
-      </w:pPr>
-    </w:lvl>
-    <w:lvl w:ilvl="3">
-      <w:start w:val="1"/>
-      <w:numFmt w:val="decimal"/>
-      <w:lvlText w:val="%4."/>
-      <w:lvlJc w:val="left"/>
-      <w:pPr>
-        <w:tabs>
-          <w:tab w:val="num" w:pos="2160"/>
-        </w:tabs>
-        <w:ind w:left="2640" w:hanging="480"/>
-      </w:pPr>
-    </w:lvl>
-    <w:lvl w:ilvl="4">
-      <w:start w:val="1"/>
-      <w:numFmt w:val="decimal"/>
-      <w:lvlText w:val="%5."/>
-      <w:lvlJc w:val="left"/>
-      <w:pPr>
-        <w:tabs>
-          <w:tab w:val="num" w:pos="2880"/>
-        </w:tabs>
-        <w:ind w:left="3360" w:hanging="480"/>
-      </w:pPr>
-    </w:lvl>
-    <w:lvl w:ilvl="5">
-      <w:start w:val="1"/>
-      <w:numFmt w:val="decimal"/>
-      <w:lvlText w:val="%6."/>
-      <w:lvlJc w:val="left"/>
-      <w:pPr>
-        <w:tabs>
-          <w:tab w:val="num" w:pos="3600"/>
-        </w:tabs>
-        <w:ind w:left="4080" w:hanging="480"/>
-      </w:pPr>
-    </w:lvl>
-    <w:lvl w:ilvl="6">
-      <w:start w:val="1"/>
-      <w:numFmt w:val="decimal"/>
-      <w:lvlText w:val="%7."/>
-      <w:lvlJc w:val="left"/>
-      <w:pPr>
-        <w:tabs>
-          <w:tab w:val="num" w:pos="4320"/>
-        </w:tabs>
-        <w:ind w:left="4800" w:hanging="480"/>
-      </w:pPr>
-    </w:lvl>
-    <w:lvl w:ilvl="7">
-      <w:start w:val="1"/>
-      <w:numFmt w:val="decimal"/>
-      <w:lvlText w:val="%8."/>
-      <w:lvlJc w:val="left"/>
-      <w:pPr>
-        <w:tabs>
-          <w:tab w:val="num" w:pos="5040"/>
-        </w:tabs>
-        <w:ind w:left="5520" w:hanging="480"/>
-      </w:pPr>
-    </w:lvl>
-    <w:lvl w:ilvl="8">
-      <w:start w:val="1"/>
-      <w:numFmt w:val="decimal"/>
-      <w:lvlText w:val="%9."/>
       <w:lvlJc w:val="left"/>
       <w:pPr>
         <w:tabs>
@@ -6684,34 +7538,10 @@
     <w:abstractNumId w:val="991"/>
   </w:num>
   <w:num w:numId="1002">
-    <w:abstractNumId w:val="99411"/>
-    <w:lvlOverride w:ilvl="0">
-      <w:startOverride w:val="1"/>
-    </w:lvlOverride>
-    <w:lvlOverride w:ilvl="1">
-      <w:startOverride w:val="1"/>
-    </w:lvlOverride>
-    <w:lvlOverride w:ilvl="2">
-      <w:startOverride w:val="1"/>
-    </w:lvlOverride>
-    <w:lvlOverride w:ilvl="3">
-      <w:startOverride w:val="1"/>
-    </w:lvlOverride>
-    <w:lvlOverride w:ilvl="4">
-      <w:startOverride w:val="1"/>
-    </w:lvlOverride>
-    <w:lvlOverride w:ilvl="5">
-      <w:startOverride w:val="1"/>
-    </w:lvlOverride>
-    <w:lvlOverride w:ilvl="6">
-      <w:startOverride w:val="1"/>
-    </w:lvlOverride>
-    <w:lvlOverride w:ilvl="7">
-      <w:startOverride w:val="1"/>
-    </w:lvlOverride>
-    <w:lvlOverride w:ilvl="8">
-      <w:startOverride w:val="1"/>
-    </w:lvlOverride>
+    <w:abstractNumId w:val="991"/>
+  </w:num>
+  <w:num w:numId="1003">
+    <w:abstractNumId w:val="991"/>
   </w:num>
 </w:numbering>
 </file>

</xml_diff>

<commit_message>
finish notes for 2021-07-07
</commit_message>
<xml_diff>
--- a/academic/Plague Denmark Paper.docx
+++ b/academic/Plague Denmark Paper.docx
@@ -76,7 +76,7 @@
         <w:t xml:space="preserve"> </w:t>
       </w:r>
       <w:r>
-        <w:t xml:space="preserve">on July 6, 2021.</w:t>
+        <w:t xml:space="preserve">on July 7, 2021.</w:t>
       </w:r>
       <w:r>
         <w:t xml:space="preserve"> </w:t>
@@ -3745,11 +3745,21 @@
       <w:pPr>
         <w:pStyle w:val="Heading2"/>
       </w:pPr>
-      <w:bookmarkStart w:id="40" w:name="skeletal-and-molecular-dating"/>
-      <w:r>
-        <w:t xml:space="preserve">Skeletal and Molecular Dating</w:t>
+      <w:bookmarkStart w:id="40" w:name="dating"/>
+      <w:r>
+        <w:t xml:space="preserve">Dating</w:t>
       </w:r>
       <w:bookmarkEnd w:id="40"/>
+    </w:p>
+    <w:p>
+      <w:pPr>
+        <w:pStyle w:val="Heading3"/>
+      </w:pPr>
+      <w:bookmarkStart w:id="41" w:name="archaeology"/>
+      <w:r>
+        <w:t xml:space="preserve">Archaeology</w:t>
+      </w:r>
+      <w:bookmarkEnd w:id="41"/>
     </w:p>
     <w:p>
       <w:pPr>
@@ -3833,7 +3843,7 @@
       <w:pPr>
         <w:pStyle w:val="CaptionedFigure"/>
       </w:pPr>
-      <w:bookmarkStart w:id="42" w:name="fig:dating_arm_position"/>
+      <w:bookmarkStart w:id="43" w:name="fig:dating_arm_position"/>
       <w:r>
         <w:drawing>
           <wp:inline>
@@ -3850,7 +3860,7 @@
                     </pic:cNvPicPr>
                   </pic:nvPicPr>
                   <pic:blipFill>
-                    <a:blip r:embed="rId41"/>
+                    <a:blip r:embed="rId42"/>
                     <a:stretch>
                       <a:fillRect/>
                     </a:stretch>
@@ -3876,7 +3886,7 @@
           </wp:inline>
         </w:drawing>
       </w:r>
-      <w:bookmarkEnd w:id="42"/>
+      <w:bookmarkEnd w:id="43"/>
     </w:p>
     <w:p>
       <w:pPr>
@@ -3889,7 +3899,17 @@
     <w:bookmarkEnd w:id="0"/>
     <w:p>
       <w:pPr>
-        <w:pStyle w:val="BodyText"/>
+        <w:pStyle w:val="Heading3"/>
+      </w:pPr>
+      <w:bookmarkStart w:id="44" w:name="molecular"/>
+      <w:r>
+        <w:t xml:space="preserve">Molecular</w:t>
+      </w:r>
+      <w:bookmarkEnd w:id="44"/>
+    </w:p>
+    <w:p>
+      <w:pPr>
+        <w:pStyle w:val="FirstParagraph"/>
       </w:pPr>
       <w:r>
         <w:t xml:space="preserve">The skeletal and molecular dates of the 9 high coverage</w:t>
@@ -3938,64 +3958,7 @@
         </w:r>
       </w:hyperlink>
       <w:r>
-        <w:t xml:space="preserve">. Almost all molecular dates had overlap with the archaeological dates as determined by site occupation period and burial patterns. The exception to this pattern was individual G371 from the site of Tirup. To investigate this disparity, we performed 14C radiocarbon dating on this sample (Figure</w:t>
-      </w:r>
-      <w:r>
-        <w:t xml:space="preserve"> </w:t>
-      </w:r>
-      <w:hyperlink w:anchor="fig:radiocarbon_g371">
-        <w:r>
-          <w:rPr>
-            <w:rStyle w:val="Hyperlink"/>
-          </w:rPr>
-          <w:t xml:space="preserve">3</w:t>
-        </w:r>
-      </w:hyperlink>
-      <w:r>
-        <w:t xml:space="preserve">).</w:t>
-      </w:r>
-    </w:p>
-    <w:p>
-      <w:pPr>
-        <w:pStyle w:val="BodyText"/>
-      </w:pPr>
-      <w:r>
-        <w:t xml:space="preserve">The radiocarbon estimate largely agrees with archaeological dates, with an estimated mean date of 1260 CE (+/- 75 yrs with 1 sigma). Thus there is robust evidence that the individual lived and died sometime between the late 12th and early 14th century</w:t>
-      </w:r>
-    </w:p>
-    <w:p>
-      <w:pPr>
-        <w:pStyle w:val="BodyText"/>
-      </w:pPr>
-      <w:r>
-        <w:t xml:space="preserve">However, the associated</w:t>
-      </w:r>
-      <w:r>
-        <w:t xml:space="preserve"> </w:t>
-      </w:r>
-      <w:r>
-        <w:rPr>
-          <w:i/>
-        </w:rPr>
-        <w:t xml:space="preserve">Y. pestis</w:t>
-      </w:r>
-      <w:r>
-        <w:t xml:space="preserve"> </w:t>
-      </w:r>
-      <w:r>
-        <w:t xml:space="preserve">genome is dated to the 15th century. While the 2 sigma distribution of the radiocarbon date does extends into the 15th century, there remains the substantial conflict with the known site occupation dates.</w:t>
-      </w:r>
-    </w:p>
-    <w:p>
-      <w:pPr>
-        <w:numPr>
-          <w:ilvl w:val="0"/>
-          <w:numId w:val="1003"/>
-        </w:numPr>
-        <w:pStyle w:val="Compact"/>
-      </w:pPr>
-      <w:r>
-        <w:t xml:space="preserve">How can a pathogen appear to have lived 100 years after its associated host?</w:t>
+        <w:t xml:space="preserve">. Almost all molecular dates had overlap with the archaeological dates as determined by the site occupation period and burial patterns. The exception to this pattern was individual G371 from the site of Tirup.</w:t>
       </w:r>
     </w:p>
     <w:bookmarkStart w:id="0" w:name="tbl:tip_dating_summary"/>
@@ -4870,12 +4833,67 @@
       </w:tr>
     </w:tbl>
     <w:bookmarkEnd w:id="0"/>
+    <w:p>
+      <w:pPr>
+        <w:pStyle w:val="Heading3"/>
+      </w:pPr>
+      <w:bookmarkStart w:id="45" w:name="radiocarbon"/>
+      <w:r>
+        <w:t xml:space="preserve">Radiocarbon</w:t>
+      </w:r>
+      <w:bookmarkEnd w:id="45"/>
+    </w:p>
+    <w:p>
+      <w:pPr>
+        <w:pStyle w:val="FirstParagraph"/>
+      </w:pPr>
+      <w:r>
+        <w:t xml:space="preserve">To investigate the dating disparity for G371, we performed 14C radiocarbon dating (Figure</w:t>
+      </w:r>
+      <w:r>
+        <w:t xml:space="preserve"> </w:t>
+      </w:r>
+      <w:hyperlink w:anchor="fig:radiocarbon_g371">
+        <w:r>
+          <w:rPr>
+            <w:rStyle w:val="Hyperlink"/>
+          </w:rPr>
+          <w:t xml:space="preserve">3</w:t>
+        </w:r>
+      </w:hyperlink>
+      <w:r>
+        <w:t xml:space="preserve">). The radiocarbon estimate largely agrees with the archaeological dates, with an estimated mean date of 1260 CE (+/- 75 yrs with 1 sigma). Thus there is robust evidence that the individual lived and died sometime between the late 12th and early 14th century</w:t>
+      </w:r>
+    </w:p>
+    <w:p>
+      <w:pPr>
+        <w:pStyle w:val="BodyText"/>
+      </w:pPr>
+      <w:r>
+        <w:t xml:space="preserve">However, the associated</w:t>
+      </w:r>
+      <w:r>
+        <w:t xml:space="preserve"> </w:t>
+      </w:r>
+      <w:r>
+        <w:rPr>
+          <w:i/>
+        </w:rPr>
+        <w:t xml:space="preserve">Y. pestis</w:t>
+      </w:r>
+      <w:r>
+        <w:t xml:space="preserve"> </w:t>
+      </w:r>
+      <w:r>
+        <w:t xml:space="preserve">genome is dated to the 15th century. While the 2 sigma distribution of the radiocarbon date does extends into the 15th century, there remains a substantial conflict between the date of the host and the associated pathogen.</w:t>
+      </w:r>
+    </w:p>
     <w:bookmarkStart w:id="0" w:name="fig:radiocarbon_g371"/>
     <w:p>
       <w:pPr>
         <w:pStyle w:val="CaptionedFigure"/>
       </w:pPr>
-      <w:bookmarkStart w:id="44" w:name="fig:radiocarbon_g371"/>
+      <w:bookmarkStart w:id="47" w:name="fig:radiocarbon_g371"/>
       <w:r>
         <w:drawing>
           <wp:inline>
@@ -4892,7 +4910,7 @@
                     </pic:cNvPicPr>
                   </pic:nvPicPr>
                   <pic:blipFill>
-                    <a:blip r:embed="rId43"/>
+                    <a:blip r:embed="rId46"/>
                     <a:stretch>
                       <a:fillRect/>
                     </a:stretch>
@@ -4918,7 +4936,7 @@
           </wp:inline>
         </w:drawing>
       </w:r>
-      <w:bookmarkEnd w:id="44"/>
+      <w:bookmarkEnd w:id="47"/>
     </w:p>
     <w:p>
       <w:pPr>
@@ -4934,7 +4952,7 @@
       <w:pPr>
         <w:pStyle w:val="CaptionedFigure"/>
       </w:pPr>
-      <w:bookmarkStart w:id="46" w:name="fig:timeline_sites"/>
+      <w:bookmarkStart w:id="49" w:name="fig:timeline_sites"/>
       <w:r>
         <w:drawing>
           <wp:inline>
@@ -4951,7 +4969,7 @@
                     </pic:cNvPicPr>
                   </pic:nvPicPr>
                   <pic:blipFill>
-                    <a:blip r:embed="rId45"/>
+                    <a:blip r:embed="rId48"/>
                     <a:stretch>
                       <a:fillRect/>
                     </a:stretch>
@@ -4977,7 +4995,7 @@
           </wp:inline>
         </w:drawing>
       </w:r>
-      <w:bookmarkEnd w:id="46"/>
+      <w:bookmarkEnd w:id="49"/>
     </w:p>
     <w:p>
       <w:pPr>
@@ -4992,57 +5010,35 @@
       <w:pPr>
         <w:pStyle w:val="Heading2"/>
       </w:pPr>
-      <w:bookmarkStart w:id="47" w:name="phylogeny"/>
+      <w:bookmarkStart w:id="50" w:name="phylogeny"/>
       <w:r>
         <w:t xml:space="preserve">Phylogeny</w:t>
       </w:r>
-      <w:bookmarkEnd w:id="47"/>
+      <w:bookmarkEnd w:id="50"/>
     </w:p>
+    <w:bookmarkStart w:id="0" w:name="fig:1.PRE_timeline"/>
     <w:p>
       <w:pPr>
-        <w:pStyle w:val="FirstParagraph"/>
-      </w:pPr>
-      <w:r>
-        <w:t xml:space="preserve">An examination the time-scaled phylogeny of the Second Pandemic (Figure</w:t>
-      </w:r>
-      <w:r>
-        <w:t xml:space="preserve"> </w:t>
-      </w:r>
-      <w:hyperlink w:anchor="fig:1.PRE_timetree">
-        <w:r>
-          <w:rPr>
-            <w:rStyle w:val="Hyperlink"/>
-          </w:rPr>
-          <w:t xml:space="preserve">5</w:t>
-        </w:r>
-      </w:hyperlink>
-      <w:r>
-        <w:t xml:space="preserve">) adds greater nuance to the molecular dating.</w:t>
-      </w:r>
-    </w:p>
-    <w:bookmarkStart w:id="0" w:name="fig:1.PRE_timetree"/>
-    <w:p>
-      <w:pPr>
         <w:pStyle w:val="CaptionedFigure"/>
       </w:pPr>
-      <w:bookmarkStart w:id="49" w:name="fig:1.PRE_timetree"/>
+      <w:bookmarkStart w:id="52" w:name="fig:1.PRE_timeline"/>
       <w:r>
         <w:drawing>
           <wp:inline>
-            <wp:extent cx="5943600" cy="5808688"/>
+            <wp:extent cx="5943600" cy="2339762"/>
             <wp:effectExtent b="0" l="0" r="0" t="0"/>
-            <wp:docPr descr="Figure 5: A time-scaled phylogeny of the Second Plague Pandemic. Asterisks indicate branches with strong statistical support. Grey bars indicate the 95% HPD interval on the internal node dates" title="" id="1" name="Picture"/>
+            <wp:docPr descr="Figure 5: A timeline phylogeny of the Second Plague Pandemic. Asterisks indicate branches with strong statistical support along the main branch." title="" id="1" name="Picture"/>
             <a:graphic>
               <a:graphicData uri="http://schemas.openxmlformats.org/drawingml/2006/picture">
                 <pic:pic>
                   <pic:nvPicPr>
-                    <pic:cNvPr descr="https://rawcdn.githack.com/ktmeaton/plague-phylogeography-projects/137befa/denmark/auspice/all/chromosome/full/filter30/beast/1.PRE_timetree.png" id="0" name="Picture"/>
+                    <pic:cNvPr descr="https://rawcdn.githack.com/ktmeaton/plague-phylogeography-projects/8cdeab8/denmark/beast/all/chromosome/full/filter30/relaxed_clock/dates/run/1.PRE_timeline.png" id="0" name="Picture"/>
                     <pic:cNvPicPr>
                       <a:picLocks noChangeArrowheads="1" noChangeAspect="1"/>
                     </pic:cNvPicPr>
                   </pic:nvPicPr>
                   <pic:blipFill>
-                    <a:blip r:embed="rId48"/>
+                    <a:blip r:embed="rId51"/>
                     <a:stretch>
                       <a:fillRect/>
                     </a:stretch>
@@ -5050,7 +5046,7 @@
                   <pic:spPr bwMode="auto">
                     <a:xfrm>
                       <a:off x="0" y="0"/>
-                      <a:ext cx="5943600" cy="5808688"/>
+                      <a:ext cx="5943600" cy="2339762"/>
                     </a:xfrm>
                     <a:prstGeom prst="rect">
                       <a:avLst/>
@@ -5068,14 +5064,14 @@
           </wp:inline>
         </w:drawing>
       </w:r>
-      <w:bookmarkEnd w:id="49"/>
+      <w:bookmarkEnd w:id="52"/>
     </w:p>
     <w:p>
       <w:pPr>
         <w:pStyle w:val="ImageCaption"/>
       </w:pPr>
       <w:r>
-        <w:t xml:space="preserve">Figure 5: A time-scaled phylogeny of the Second Plague Pandemic. Asterisks indicate branches with strong statistical support. Grey bars indicate the 95% HPD interval on the internal node dates</w:t>
+        <w:t xml:space="preserve">Figure 5: A timeline phylogeny of the Second Plague Pandemic. Asterisks indicate branches with strong statistical support along the main branch.</w:t>
       </w:r>
     </w:p>
     <w:bookmarkEnd w:id="0"/>
@@ -5083,11 +5079,11 @@
       <w:pPr>
         <w:pStyle w:val="Heading3"/>
       </w:pPr>
-      <w:bookmarkStart w:id="50" w:name="denmark-and-the-black-death"/>
+      <w:bookmarkStart w:id="53" w:name="denmark-and-the-black-death"/>
       <w:r>
         <w:t xml:space="preserve">Denmark and the Black Death</w:t>
       </w:r>
-      <w:bookmarkEnd w:id="50"/>
+      <w:bookmarkEnd w:id="53"/>
     </w:p>
     <w:p>
       <w:pPr>
@@ -5109,25 +5105,7 @@
         <w:t xml:space="preserve"> </w:t>
       </w:r>
       <w:r>
-        <w:t xml:space="preserve">strains dated to the 14th century. This cluster is thought to be associated with the Black Death, as the genomes are nearly identical and have been isolated from all across Europe, thus indicating rapid geographic dispersal. Given the high degree of genetic similarity, the branching order and thus migration patterns, of this epidemic clade cannot be resolved. Our understanding of this event is therefore that of a</w:t>
-      </w:r>
-      <w:r>
-        <w:t xml:space="preserve"> </w:t>
-      </w:r>
-      <w:r>
-        <w:t xml:space="preserve">“</w:t>
-      </w:r>
-      <w:r>
-        <w:t xml:space="preserve">burst</w:t>
-      </w:r>
-      <w:r>
-        <w:t xml:space="preserve">”</w:t>
-      </w:r>
-      <w:r>
-        <w:t xml:space="preserve"> </w:t>
-      </w:r>
-      <w:r>
-        <w:t xml:space="preserve">radiation, with possibly multiple waves of</w:t>
+        <w:t xml:space="preserve">strains dated to the 14th century. This cluster is thought to be associated with the Black Death, as the genomes are nearly identical and have been isolated from all across Europe, including France, Spain, England, Germany, and Norway.</w:t>
       </w:r>
       <w:r>
         <w:t xml:space="preserve"> </w:t>
@@ -5142,18 +5120,36 @@
         <w:t xml:space="preserve"> </w:t>
       </w:r>
       <w:r>
-        <w:t xml:space="preserve">that are migrating faster than the mutation rate.</w:t>
+        <w:t xml:space="preserve">in this cluster is nearly indistinguishable, thus indicating rapid geographic dispersal faster than mutations could accrue. Given this high degree of genetic similarity, the branching order and thus migration patterns of this epidemic clade cannot be resolved. Our understanding of this event is therefore that of a</w:t>
+      </w:r>
+      <w:r>
+        <w:t xml:space="preserve"> </w:t>
+      </w:r>
+      <w:r>
+        <w:t xml:space="preserve">“</w:t>
+      </w:r>
+      <w:r>
+        <w:t xml:space="preserve">burst</w:t>
+      </w:r>
+      <w:r>
+        <w:t xml:space="preserve">”</w:t>
+      </w:r>
+      <w:r>
+        <w:t xml:space="preserve"> </w:t>
+      </w:r>
+      <w:r>
+        <w:t xml:space="preserve">radiation and it is challenging to identify whether there is a single wave or multiple lineages dispersing in this period.</w:t>
       </w:r>
     </w:p>
     <w:p>
       <w:pPr>
         <w:pStyle w:val="Heading3"/>
       </w:pPr>
-      <w:bookmarkStart w:id="51" w:name="the-ancestors-of-the-third-pandemic"/>
+      <w:bookmarkStart w:id="54" w:name="the-ancestors-of-the-third-pandemic"/>
       <w:r>
         <w:t xml:space="preserve">The Ancestors of the Third Pandemic</w:t>
       </w:r>
-      <w:bookmarkEnd w:id="51"/>
+      <w:bookmarkEnd w:id="54"/>
     </w:p>
     <w:p>
       <w:pPr>
@@ -5175,7 +5171,7 @@
         <w:t xml:space="preserve"> </w:t>
       </w:r>
       <w:r>
-        <w:t xml:space="preserve">genome associated with individual G25Bx98 from Ribe (who was found in the same grave as G25A?) is genetically distinct from the earlier strains from this region. This isolate falls within a clade of high epidemiological significance, which is the ancestral group giving rise to the Third Pandemic of plague. This clade was previously hypothesized to reflect a backward migration of plague from Northern Europe back into Asia. The</w:t>
+        <w:t xml:space="preserve">genome associated with individual G25Bx98 from Ribe (who was found in the same grave as G25A?) is genetically distinct from the earlier strains from this region. This isolate falls within a clade of high epidemiological significance, which is the ancestral group giving rise to the Third Pandemic of plague. This clade was previously hypothesized to reflect a backward migration of plague from Northern Europe into Asia. The</w:t>
       </w:r>
       <w:r>
         <w:t xml:space="preserve"> </w:t>
@@ -5195,20 +5191,46 @@
     </w:p>
     <w:p>
       <w:pPr>
-        <w:pStyle w:val="Heading3"/>
-      </w:pPr>
-      <w:bookmarkStart w:id="52" w:name="regional-variation"/>
-      <w:r>
-        <w:t xml:space="preserve">Regional Variation</w:t>
-      </w:r>
-      <w:bookmarkEnd w:id="52"/>
+        <w:numPr>
+          <w:ilvl w:val="0"/>
+          <w:numId w:val="1003"/>
+        </w:numPr>
+        <w:pStyle w:val="Compact"/>
+      </w:pPr>
+      <w:r>
+        <w:t xml:space="preserve">The resolution of this clade was not reproduced in the divergence-scaled phylogeny (Figure</w:t>
+      </w:r>
+      <w:r>
+        <w:t xml:space="preserve"> </w:t>
+      </w:r>
+      <w:hyperlink w:anchor="fig:1.PRE_divtree">
+        <w:r>
+          <w:rPr>
+            <w:rStyle w:val="Hyperlink"/>
+          </w:rPr>
+          <w:t xml:space="preserve">7</w:t>
+        </w:r>
+      </w:hyperlink>
+      <w:r>
+        <w:t xml:space="preserve">).</w:t>
+      </w:r>
     </w:p>
     <w:p>
       <w:pPr>
+        <w:pStyle w:val="Heading3"/>
+      </w:pPr>
+      <w:bookmarkStart w:id="55" w:name="medieval-plague"/>
+      <w:r>
+        <w:t xml:space="preserve">Medieval Plague</w:t>
+      </w:r>
+      <w:bookmarkEnd w:id="55"/>
+    </w:p>
+    <w:p>
+      <w:pPr>
         <w:pStyle w:val="FirstParagraph"/>
       </w:pPr>
       <w:r>
-        <w:t xml:space="preserve">In contrast to the genetic homogeneity observed across Europe during the Black Death period, later isolates of</w:t>
+        <w:t xml:space="preserve">In contrast to the genetic homogeneity observed across Europe during the Black Death period, later isolates of plague from the Medieval period are easily distinguished.</w:t>
       </w:r>
       <w:r>
         <w:t xml:space="preserve"> </w:t>
@@ -5223,45 +5245,7 @@
         <w:t xml:space="preserve"> </w:t>
       </w:r>
       <w:r>
-        <w:t xml:space="preserve">show strong intra- and inter-regional variation.</w:t>
-      </w:r>
-      <w:r>
-        <w:t xml:space="preserve"> </w:t>
-      </w:r>
-      <w:r>
-        <w:t xml:space="preserve">Plague genomes collected from sites near the city of Horsens are closely related to one another but form independent lineages.</w:t>
-      </w:r>
-    </w:p>
-    <w:p>
-      <w:pPr>
-        <w:pStyle w:val="BodyText"/>
-      </w:pPr>
-      <w:r>
-        <w:t xml:space="preserve">diverges in Ole Wormsgade (A1480x1480), the cemetery of the port city of Horsens. Following this divergence, distinct lineages are observed in the rural settlements of Sejet (A146x3011) and then Tirup (G371).</w:t>
-      </w:r>
-    </w:p>
-    <w:p>
-      <w:r>
-        <w:pict>
-          <v:rect style="width:0;height:1.5pt" o:hralign="center" o:hrstd="t" o:hr="t"/>
-        </w:pict>
-      </w:r>
-    </w:p>
-    <w:p>
-      <w:pPr>
-        <w:pStyle w:val="BlockText"/>
-      </w:pPr>
-      <w:r>
-        <w:rPr>
-          <w:b/>
-        </w:rPr>
-        <w:t xml:space="preserve">Phase 1: 1300-1450</w:t>
-      </w:r>
-      <w:r>
-        <w:t xml:space="preserve"> </w:t>
-      </w:r>
-      <w:r>
-        <w:t xml:space="preserve">- All</w:t>
+        <w:t xml:space="preserve">collected from sites near Horsens and Ribe form distinct lineages that are interspersed with plague collected from other countries. This intra-regional diversity has also been observed in Germany and England, as</w:t>
       </w:r>
       <w:r>
         <w:t xml:space="preserve"> </w:t>
@@ -5276,164 +5260,190 @@
         <w:t xml:space="preserve"> </w:t>
       </w:r>
       <w:r>
-        <w:t xml:space="preserve">genomes from the 14th century cluster together.</w:t>
-      </w:r>
-      <w:r>
-        <w:t xml:space="preserve"> </w:t>
-      </w:r>
-      <w:r>
-        <w:t xml:space="preserve">- Samples from the early-mid 1300s are widely dispersed across Europe (Figure</w:t>
-      </w:r>
-      <w:r>
-        <w:t xml:space="preserve"> </w:t>
-      </w:r>
-      <w:hyperlink w:anchor="fig:map_phase_1">
+        <w:t xml:space="preserve">from these countries can be found throughout the Second Pandemic phylogeny. Medieval plague therefore exhibits cryptic geographic structure as the</w:t>
+      </w:r>
+    </w:p>
+    <w:p>
+      <w:pPr>
+        <w:pStyle w:val="BodyText"/>
+      </w:pPr>
+      <w:r>
+        <w:t xml:space="preserve">. Instead, lineages of plague typically cluster by time period up until the 16th century.</w:t>
+      </w:r>
+    </w:p>
+    <w:p>
+      <w:pPr>
+        <w:pStyle w:val="BodyText"/>
+      </w:pPr>
+      <w:r>
+        <w:t xml:space="preserve">The clustering patterns observed in the phylogeny are better explained by similar</w:t>
+      </w:r>
+    </w:p>
+    <w:p>
+      <w:pPr>
+        <w:pStyle w:val="BodyText"/>
+      </w:pPr>
+      <w:r>
+        <w:t xml:space="preserve">This suggests that outbreaks of plague in Denmark were not localized epidemics. Rather, they were connected to the rest of Europe. Interconnected network of disease dispersal.</w:t>
+      </w:r>
+    </w:p>
+    <w:p>
+      <w:pPr>
+        <w:pStyle w:val="Heading3"/>
+      </w:pPr>
+      <w:bookmarkStart w:id="56" w:name="early-modern-plague"/>
+      <w:r>
+        <w:t xml:space="preserve">Early Modern Plague</w:t>
+      </w:r>
+      <w:bookmarkEnd w:id="56"/>
+    </w:p>
+    <w:p>
+      <w:pPr>
+        <w:pStyle w:val="FirstParagraph"/>
+      </w:pPr>
+      <w:r>
+        <w:t xml:space="preserve">By the onset of the Early Modern Period (16th century), European plague splits into 2 distinct lineages.</w:t>
+      </w:r>
+      <w:r>
+        <w:t xml:space="preserve"> </w:t>
+      </w:r>
+      <w:r>
+        <w:t xml:space="preserve">1. The Baltic countries (Lithuania, Poland, Germany) and the Alps (Switzerland)</w:t>
+      </w:r>
+      <w:r>
+        <w:t xml:space="preserve"> </w:t>
+      </w:r>
+      <w:r>
+        <w:t xml:space="preserve">2. England, France, Russia</w:t>
+      </w:r>
+    </w:p>
+    <w:p>
+      <w:pPr>
+        <w:pStyle w:val="Heading3"/>
+      </w:pPr>
+      <w:bookmarkStart w:id="57" w:name="cycles-of-plague"/>
+      <w:r>
+        <w:t xml:space="preserve">Cycles of Plague</w:t>
+      </w:r>
+      <w:bookmarkEnd w:id="57"/>
+    </w:p>
+    <w:p>
+      <w:pPr>
+        <w:pStyle w:val="FirstParagraph"/>
+      </w:pPr>
+      <w:r>
+        <w:t xml:space="preserve">Reapparance/re-emergence of plague in Ribe</w:t>
+      </w:r>
+    </w:p>
+    <w:p>
+      <w:pPr>
+        <w:pStyle w:val="Heading2"/>
+      </w:pPr>
+      <w:bookmarkStart w:id="58" w:name="references"/>
+      <w:r>
+        <w:t xml:space="preserve">References</w:t>
+      </w:r>
+      <w:bookmarkEnd w:id="58"/>
+    </w:p>
+    <w:bookmarkStart w:id="61" w:name="refs"/>
+    <w:bookmarkStart w:id="60" w:name="ref-eD3kpkYB"/>
+    <w:p>
+      <w:pPr>
+        <w:pStyle w:val="Bibliography"/>
+      </w:pPr>
+      <w:r>
+        <w:t xml:space="preserve">1.</w:t>
+      </w:r>
+      <w:r>
+        <w:t xml:space="preserve"> </w:t>
+      </w:r>
+      <w:r>
+        <w:rPr>
+          <w:b/>
+        </w:rPr>
+        <w:t xml:space="preserve">Leprosy in Medieval Denmark — Osteological and epidemiological analyses</w:t>
+      </w:r>
+      <w:r>
+        <w:t xml:space="preserve"> </w:t>
+      </w:r>
+      <w:r>
+        <w:br/>
+      </w:r>
+      <w:r>
+        <w:t xml:space="preserve">Jesper L. Boldsen</w:t>
+      </w:r>
+      <w:r>
+        <w:br/>
+      </w:r>
+      <w:r>
+        <w:rPr>
+          <w:i/>
+        </w:rPr>
+        <w:t xml:space="preserve">Anthropologischer Anzeiger</w:t>
+      </w:r>
+      <w:r>
+        <w:t xml:space="preserve"> </w:t>
+      </w:r>
+      <w:r>
+        <w:t xml:space="preserve">(2009)</w:t>
+      </w:r>
+      <w:r>
+        <w:t xml:space="preserve"> </w:t>
+      </w:r>
+      <w:hyperlink r:id="rId59">
         <w:r>
           <w:rPr>
             <w:rStyle w:val="Hyperlink"/>
           </w:rPr>
-          <w:t xml:space="preserve">6</w:t>
+          <w:t xml:space="preserve">http://www.jstor.org/stable/29543069</w:t>
         </w:r>
       </w:hyperlink>
-      <w:r>
-        <w:t xml:space="preserve">), and have highly similar genetic content resulting poorly resolved branching order. This suggests rapid, epidemic spread, thought to be associated with the Black Death.</w:t>
-      </w:r>
-      <w:r>
-        <w:t xml:space="preserve"> </w:t>
-      </w:r>
-      <w:r>
-        <w:t xml:space="preserve">- Samples from the late 1300s also cluster together, and are linked to the</w:t>
-      </w:r>
-      <w:r>
-        <w:t xml:space="preserve"> </w:t>
-      </w:r>
-      <w:r>
-        <w:rPr>
-          <w:i/>
-        </w:rPr>
-        <w:t xml:space="preserve">pestis segunda</w:t>
-      </w:r>
-      <w:r>
-        <w:t xml:space="preserve"> </w:t>
-      </w:r>
-      <w:r>
-        <w:t xml:space="preserve">series of epidemics in Europe.</w:t>
-      </w:r>
-      <w:r>
-        <w:t xml:space="preserve"> </w:t>
-      </w:r>
-      <w:r>
-        <w:t xml:space="preserve">- The only Danish samples in Phase I are from Ribe, and fall within both the Black Death and</w:t>
-      </w:r>
-      <w:r>
-        <w:t xml:space="preserve"> </w:t>
-      </w:r>
-      <w:r>
-        <w:rPr>
-          <w:i/>
-        </w:rPr>
-        <w:t xml:space="preserve">pestis segunda</w:t>
-      </w:r>
-      <w:r>
-        <w:t xml:space="preserve"> </w:t>
-      </w:r>
-      <w:r>
-        <w:t xml:space="preserve">groups.</w:t>
-      </w:r>
-      <w:r>
-        <w:t xml:space="preserve"> </w:t>
-      </w:r>
-      <w:r>
-        <w:t xml:space="preserve">- These are primarily coastal sites, Germany and Russia as the exception.</w:t>
-      </w:r>
+    </w:p>
+    <w:bookmarkEnd w:id="60"/>
+    <w:bookmarkEnd w:id="61"/>
+    <w:p>
+      <w:pPr>
+        <w:pStyle w:val="Heading2"/>
+      </w:pPr>
+      <w:bookmarkStart w:id="62" w:name="appendix"/>
+      <w:r>
+        <w:t xml:space="preserve">Appendix</w:t>
+      </w:r>
+      <w:bookmarkEnd w:id="62"/>
     </w:p>
     <w:p>
       <w:pPr>
-        <w:pStyle w:val="BlockText"/>
-      </w:pPr>
-      <w:r>
-        <w:rPr>
-          <w:b/>
-        </w:rPr>
-        <w:t xml:space="preserve">Phase 2: 1450-1600</w:t>
-      </w:r>
-      <w:r>
-        <w:t xml:space="preserve"> </w:t>
-      </w:r>
-      <w:r>
-        <w:t xml:space="preserve">- A very curious branching pattern, lots of</w:t>
-      </w:r>
-      <w:r>
-        <w:t xml:space="preserve"> </w:t>
-      </w:r>
-      <w:r>
-        <w:t xml:space="preserve">‘</w:t>
-      </w:r>
-      <w:r>
-        <w:t xml:space="preserve">independent</w:t>
-      </w:r>
-      <w:r>
-        <w:t xml:space="preserve">’</w:t>
-      </w:r>
-      <w:r>
-        <w:t xml:space="preserve"> </w:t>
-      </w:r>
-      <w:r>
-        <w:t xml:space="preserve">emergences rather than monophyletic clades.</w:t>
-      </w:r>
-      <w:r>
-        <w:t xml:space="preserve"> </w:t>
-      </w:r>
-      <w:r>
-        <w:t xml:space="preserve">- All Danish samples from the Horsens region fall here, and although they have temporal overlap with each other, the lineages of plague are distinct.</w:t>
-      </w:r>
-      <w:r>
-        <w:t xml:space="preserve"> </w:t>
-      </w:r>
-      <w:r>
-        <w:t xml:space="preserve">- …</w:t>
-      </w:r>
+        <w:pStyle w:val="Heading3"/>
+      </w:pPr>
+      <w:bookmarkStart w:id="63" w:name="phylogeny-1"/>
+      <w:r>
+        <w:t xml:space="preserve">Phylogeny</w:t>
+      </w:r>
+      <w:bookmarkEnd w:id="63"/>
     </w:p>
+    <w:bookmarkStart w:id="0" w:name="fig:1.PRE_timetree"/>
     <w:p>
       <w:pPr>
-        <w:pStyle w:val="BlockText"/>
-      </w:pPr>
-      <w:r>
-        <w:rPr>
-          <w:b/>
-        </w:rPr>
-        <w:t xml:space="preserve">Phase 3: 1600-1800</w:t>
-      </w:r>
-      <w:r>
-        <w:t xml:space="preserve"> </w:t>
-      </w:r>
-      <w:r>
-        <w:t xml:space="preserve">- …</w:t>
-      </w:r>
-    </w:p>
-    <w:bookmarkStart w:id="0" w:name="fig:map_phase_1"/>
-    <w:p>
-      <w:pPr>
         <w:pStyle w:val="CaptionedFigure"/>
       </w:pPr>
-      <w:bookmarkStart w:id="54" w:name="fig:map_phase_1"/>
+      <w:bookmarkStart w:id="65" w:name="fig:1.PRE_timetree"/>
       <w:r>
         <w:drawing>
           <wp:inline>
-            <wp:extent cx="5943600" cy="4761023"/>
+            <wp:extent cx="5943600" cy="6397450"/>
             <wp:effectExtent b="0" l="0" r="0" t="0"/>
-            <wp:docPr descr="Figure 6: Phase 1: 1300 - 1450" title="" id="1" name="Picture"/>
+            <wp:docPr descr="Figure 6: A time-scaled phylogeny of the Second Plague Pandemic. Asterisks indicate branches with strong statistical support." title="" id="1" name="Picture"/>
             <a:graphic>
               <a:graphicData uri="http://schemas.openxmlformats.org/drawingml/2006/picture">
                 <pic:pic>
                   <pic:nvPicPr>
-                    <pic:cNvPr descr="https://rawcdn.githack.com/ktmeaton/obsidian-public/c233139/academic/Map%20Black%20Death%20and%20pestis%20segunda.png" id="0" name="Picture"/>
+                    <pic:cNvPr descr="https://rawcdn.githack.com/ktmeaton/plague-phylogeography-projects/3a3c1bd/denmark/auspice/all/chromosome/full/filter30/beast/1.PRE_timetree.png" id="0" name="Picture"/>
                     <pic:cNvPicPr>
                       <a:picLocks noChangeArrowheads="1" noChangeAspect="1"/>
                     </pic:cNvPicPr>
                   </pic:nvPicPr>
                   <pic:blipFill>
-                    <a:blip r:embed="rId53"/>
+                    <a:blip r:embed="rId64"/>
                     <a:stretch>
                       <a:fillRect/>
                     </a:stretch>
@@ -5441,7 +5451,7 @@
                   <pic:spPr bwMode="auto">
                     <a:xfrm>
                       <a:off x="0" y="0"/>
-                      <a:ext cx="5943600" cy="4761023"/>
+                      <a:ext cx="5943600" cy="6397450"/>
                     </a:xfrm>
                     <a:prstGeom prst="rect">
                       <a:avLst/>
@@ -5459,40 +5469,40 @@
           </wp:inline>
         </w:drawing>
       </w:r>
-      <w:bookmarkEnd w:id="54"/>
+      <w:bookmarkEnd w:id="65"/>
     </w:p>
     <w:p>
       <w:pPr>
         <w:pStyle w:val="ImageCaption"/>
       </w:pPr>
       <w:r>
-        <w:t xml:space="preserve">Figure 6: Phase 1: 1300 - 1450</w:t>
+        <w:t xml:space="preserve">Figure 6: A time-scaled phylogeny of the Second Plague Pandemic. Asterisks indicate branches with strong statistical support.</w:t>
       </w:r>
     </w:p>
     <w:bookmarkEnd w:id="0"/>
-    <w:bookmarkStart w:id="0" w:name="fig:map_phase_2"/>
+    <w:bookmarkStart w:id="0" w:name="fig:1.PRE_divtree"/>
     <w:p>
       <w:pPr>
         <w:pStyle w:val="CaptionedFigure"/>
       </w:pPr>
-      <w:bookmarkStart w:id="56" w:name="fig:map_phase_2"/>
+      <w:bookmarkStart w:id="67" w:name="fig:1.PRE_divtree"/>
       <w:r>
         <w:drawing>
           <wp:inline>
-            <wp:extent cx="5943600" cy="4753354"/>
+            <wp:extent cx="5943600" cy="7300039"/>
             <wp:effectExtent b="0" l="0" r="0" t="0"/>
-            <wp:docPr descr="Figure 7: Phase 2: 1450 - 1600" title="" id="1" name="Picture"/>
+            <wp:docPr descr="Figure 7: A divergence-scaled phylogeny of the Second Plague Pandemic. Asterisks indicate branches with strong statistical support." title="" id="1" name="Picture"/>
             <a:graphic>
               <a:graphicData uri="http://schemas.openxmlformats.org/drawingml/2006/picture">
                 <pic:pic>
                   <pic:nvPicPr>
-                    <pic:cNvPr descr="https://rawcdn.githack.com/ktmeaton/obsidian-public/c233139/academic/Map%20Phase%202.png" id="0" name="Picture"/>
+                    <pic:cNvPr descr="https://rawcdn.githack.com/ktmeaton/plague-phylogeography-projects/8cdeab8/denmark/auspice/all/chromosome/full/filter30/ml/1.PRE_divtree.png" id="0" name="Picture"/>
                     <pic:cNvPicPr>
                       <a:picLocks noChangeArrowheads="1" noChangeAspect="1"/>
                     </pic:cNvPicPr>
                   </pic:nvPicPr>
                   <pic:blipFill>
-                    <a:blip r:embed="rId55"/>
+                    <a:blip r:embed="rId66"/>
                     <a:stretch>
                       <a:fillRect/>
                     </a:stretch>
@@ -5500,7 +5510,7 @@
                   <pic:spPr bwMode="auto">
                     <a:xfrm>
                       <a:off x="0" y="0"/>
-                      <a:ext cx="5943600" cy="4753354"/>
+                      <a:ext cx="5943600" cy="7300039"/>
                     </a:xfrm>
                     <a:prstGeom prst="rect">
                       <a:avLst/>
@@ -5518,161 +5528,26 @@
           </wp:inline>
         </w:drawing>
       </w:r>
-      <w:bookmarkEnd w:id="56"/>
+      <w:bookmarkEnd w:id="67"/>
     </w:p>
     <w:p>
       <w:pPr>
         <w:pStyle w:val="ImageCaption"/>
       </w:pPr>
       <w:r>
-        <w:t xml:space="preserve">Figure 7: Phase 2: 1450 - 1600</w:t>
-      </w:r>
-    </w:p>
-    <w:bookmarkEnd w:id="0"/>
-    <w:bookmarkStart w:id="0" w:name="fig:map_phase_3"/>
-    <w:p>
-      <w:pPr>
-        <w:pStyle w:val="CaptionedFigure"/>
-      </w:pPr>
-      <w:bookmarkStart w:id="58" w:name="fig:map_phase_3"/>
-      <w:r>
-        <w:drawing>
-          <wp:inline>
-            <wp:extent cx="5943600" cy="4796454"/>
-            <wp:effectExtent b="0" l="0" r="0" t="0"/>
-            <wp:docPr descr="Figure 8: Phase 3: 1600 - 1800" title="" id="1" name="Picture"/>
-            <a:graphic>
-              <a:graphicData uri="http://schemas.openxmlformats.org/drawingml/2006/picture">
-                <pic:pic>
-                  <pic:nvPicPr>
-                    <pic:cNvPr descr="https://rawcdn.githack.com/ktmeaton/obsidian-public/c233139/academic/Map%20Phase%203.png" id="0" name="Picture"/>
-                    <pic:cNvPicPr>
-                      <a:picLocks noChangeArrowheads="1" noChangeAspect="1"/>
-                    </pic:cNvPicPr>
-                  </pic:nvPicPr>
-                  <pic:blipFill>
-                    <a:blip r:embed="rId57"/>
-                    <a:stretch>
-                      <a:fillRect/>
-                    </a:stretch>
-                  </pic:blipFill>
-                  <pic:spPr bwMode="auto">
-                    <a:xfrm>
-                      <a:off x="0" y="0"/>
-                      <a:ext cx="5943600" cy="4796454"/>
-                    </a:xfrm>
-                    <a:prstGeom prst="rect">
-                      <a:avLst/>
-                    </a:prstGeom>
-                    <a:noFill/>
-                    <a:ln w="9525">
-                      <a:noFill/>
-                      <a:headEnd/>
-                      <a:tailEnd/>
-                    </a:ln>
-                  </pic:spPr>
-                </pic:pic>
-              </a:graphicData>
-            </a:graphic>
-          </wp:inline>
-        </w:drawing>
-      </w:r>
-      <w:bookmarkEnd w:id="58"/>
-    </w:p>
-    <w:p>
-      <w:pPr>
-        <w:pStyle w:val="ImageCaption"/>
-      </w:pPr>
-      <w:r>
-        <w:t xml:space="preserve">Figure 8: Phase 3: 1600 - 1800</w:t>
+        <w:t xml:space="preserve">Figure 7: A divergence-scaled phylogeny of the Second Plague Pandemic. Asterisks indicate branches with strong statistical support.</w:t>
       </w:r>
     </w:p>
     <w:bookmarkEnd w:id="0"/>
     <w:p>
       <w:pPr>
-        <w:pStyle w:val="Heading2"/>
-      </w:pPr>
-      <w:bookmarkStart w:id="59" w:name="references"/>
-      <w:r>
-        <w:t xml:space="preserve">References</w:t>
-      </w:r>
-      <w:bookmarkEnd w:id="59"/>
-    </w:p>
-    <w:bookmarkStart w:id="62" w:name="refs"/>
-    <w:bookmarkStart w:id="61" w:name="ref-eD3kpkYB"/>
-    <w:p>
-      <w:pPr>
-        <w:pStyle w:val="Bibliography"/>
-      </w:pPr>
-      <w:r>
-        <w:t xml:space="preserve">1.</w:t>
-      </w:r>
-      <w:r>
-        <w:t xml:space="preserve"> </w:t>
-      </w:r>
-      <w:r>
-        <w:rPr>
-          <w:b/>
-        </w:rPr>
-        <w:t xml:space="preserve">Leprosy in Medieval Denmark — Osteological and epidemiological analyses</w:t>
-      </w:r>
-      <w:r>
-        <w:t xml:space="preserve"> </w:t>
-      </w:r>
-      <w:r>
-        <w:br/>
-      </w:r>
-      <w:r>
-        <w:t xml:space="preserve">Jesper L. Boldsen</w:t>
-      </w:r>
-      <w:r>
-        <w:br/>
-      </w:r>
-      <w:r>
-        <w:rPr>
-          <w:i/>
-        </w:rPr>
-        <w:t xml:space="preserve">Anthropologischer Anzeiger</w:t>
-      </w:r>
-      <w:r>
-        <w:t xml:space="preserve"> </w:t>
-      </w:r>
-      <w:r>
-        <w:t xml:space="preserve">(2009)</w:t>
-      </w:r>
-      <w:r>
-        <w:t xml:space="preserve"> </w:t>
-      </w:r>
-      <w:hyperlink r:id="rId60">
-        <w:r>
-          <w:rPr>
-            <w:rStyle w:val="Hyperlink"/>
-          </w:rPr>
-          <w:t xml:space="preserve">http://www.jstor.org/stable/29543069</w:t>
-        </w:r>
-      </w:hyperlink>
-    </w:p>
-    <w:bookmarkEnd w:id="61"/>
-    <w:bookmarkEnd w:id="62"/>
-    <w:p>
-      <w:pPr>
-        <w:pStyle w:val="Heading2"/>
-      </w:pPr>
-      <w:bookmarkStart w:id="63" w:name="appendix"/>
-      <w:r>
-        <w:t xml:space="preserve">Appendix</w:t>
-      </w:r>
-      <w:bookmarkEnd w:id="63"/>
-    </w:p>
-    <w:p>
-      <w:pPr>
         <w:pStyle w:val="Heading3"/>
       </w:pPr>
-      <w:bookmarkStart w:id="64" w:name="misc-notes"/>
-      <w:r>
-        <w:t xml:space="preserve">Misc Notes</w:t>
-      </w:r>
-      <w:bookmarkEnd w:id="64"/>
+      <w:bookmarkStart w:id="68" w:name="miscellaneous"/>
+      <w:r>
+        <w:t xml:space="preserve">Miscellaneous</w:t>
+      </w:r>
+      <w:bookmarkEnd w:id="68"/>
     </w:p>
     <w:bookmarkStart w:id="0" w:name="tbl:false_positive_summary"/>
     <w:p>
@@ -6545,7 +6420,17 @@
     <w:bookmarkEnd w:id="0"/>
     <w:p>
       <w:pPr>
-        <w:pStyle w:val="BodyText"/>
+        <w:pStyle w:val="Heading3"/>
+      </w:pPr>
+      <w:bookmarkStart w:id="69" w:name="methods"/>
+      <w:r>
+        <w:t xml:space="preserve">Methods</w:t>
+      </w:r>
+      <w:bookmarkEnd w:id="69"/>
+    </w:p>
+    <w:p>
+      <w:pPr>
+        <w:pStyle w:val="FirstParagraph"/>
       </w:pPr>
       <w:r>
         <w:t xml:space="preserve">To estimate dates for the plague-positive individuals, a Bayesian Evaluation of Temporal Signal (BETS) was first performed. Briefly, each candidate model was tested using the correct collection dates of all samples and then compared to the same model with all collection dates assumed to be contemporaneous. Bayes factors (BF) were calculated by comparing the marginal likelihoods of each model, as estimated with a generalized stepping stone (GSS) computation across 100 chains each sampled over 1,000,000 generations.</w:t>

</xml_diff>

<commit_message>
change dating section layout
</commit_message>
<xml_diff>
--- a/academic/Plague Denmark Paper.docx
+++ b/academic/Plague Denmark Paper.docx
@@ -3753,16 +3753,6 @@
     </w:p>
     <w:p>
       <w:pPr>
-        <w:pStyle w:val="Heading3"/>
-      </w:pPr>
-      <w:bookmarkStart w:id="41" w:name="archaeology"/>
-      <w:r>
-        <w:t xml:space="preserve">Archaeology</w:t>
-      </w:r>
-      <w:bookmarkEnd w:id="41"/>
-    </w:p>
-    <w:p>
-      <w:pPr>
         <w:pStyle w:val="FirstParagraph"/>
       </w:pPr>
       <w:r>
@@ -3843,7 +3833,7 @@
       <w:pPr>
         <w:pStyle w:val="CaptionedFigure"/>
       </w:pPr>
-      <w:bookmarkStart w:id="43" w:name="fig:dating_arm_position"/>
+      <w:bookmarkStart w:id="42" w:name="fig:dating_arm_position"/>
       <w:r>
         <w:drawing>
           <wp:inline>
@@ -3860,7 +3850,7 @@
                     </pic:cNvPicPr>
                   </pic:nvPicPr>
                   <pic:blipFill>
-                    <a:blip r:embed="rId42"/>
+                    <a:blip r:embed="rId41"/>
                     <a:stretch>
                       <a:fillRect/>
                     </a:stretch>
@@ -3886,7 +3876,7 @@
           </wp:inline>
         </w:drawing>
       </w:r>
-      <w:bookmarkEnd w:id="43"/>
+      <w:bookmarkEnd w:id="42"/>
     </w:p>
     <w:p>
       <w:pPr>
@@ -3899,17 +3889,7 @@
     <w:bookmarkEnd w:id="0"/>
     <w:p>
       <w:pPr>
-        <w:pStyle w:val="Heading3"/>
-      </w:pPr>
-      <w:bookmarkStart w:id="44" w:name="molecular"/>
-      <w:r>
-        <w:t xml:space="preserve">Molecular</w:t>
-      </w:r>
-      <w:bookmarkEnd w:id="44"/>
-    </w:p>
-    <w:p>
-      <w:pPr>
-        <w:pStyle w:val="FirstParagraph"/>
+        <w:pStyle w:val="BodyText"/>
       </w:pPr>
       <w:r>
         <w:t xml:space="preserve">The skeletal and molecular dates of the 9 high coverage</w:t>
@@ -4835,17 +4815,7 @@
     <w:bookmarkEnd w:id="0"/>
     <w:p>
       <w:pPr>
-        <w:pStyle w:val="Heading3"/>
-      </w:pPr>
-      <w:bookmarkStart w:id="45" w:name="radiocarbon"/>
-      <w:r>
-        <w:t xml:space="preserve">Radiocarbon</w:t>
-      </w:r>
-      <w:bookmarkEnd w:id="45"/>
-    </w:p>
-    <w:p>
-      <w:pPr>
-        <w:pStyle w:val="FirstParagraph"/>
+        <w:pStyle w:val="BodyText"/>
       </w:pPr>
       <w:r>
         <w:t xml:space="preserve">To investigate the dating disparity for G371, we performed 14C radiocarbon dating (Figure</w:t>
@@ -4893,7 +4863,7 @@
       <w:pPr>
         <w:pStyle w:val="CaptionedFigure"/>
       </w:pPr>
-      <w:bookmarkStart w:id="47" w:name="fig:radiocarbon_g371"/>
+      <w:bookmarkStart w:id="44" w:name="fig:radiocarbon_g371"/>
       <w:r>
         <w:drawing>
           <wp:inline>
@@ -4910,7 +4880,7 @@
                     </pic:cNvPicPr>
                   </pic:nvPicPr>
                   <pic:blipFill>
-                    <a:blip r:embed="rId46"/>
+                    <a:blip r:embed="rId43"/>
                     <a:stretch>
                       <a:fillRect/>
                     </a:stretch>
@@ -4936,7 +4906,7 @@
           </wp:inline>
         </w:drawing>
       </w:r>
-      <w:bookmarkEnd w:id="47"/>
+      <w:bookmarkEnd w:id="44"/>
     </w:p>
     <w:p>
       <w:pPr>
@@ -4952,7 +4922,7 @@
       <w:pPr>
         <w:pStyle w:val="CaptionedFigure"/>
       </w:pPr>
-      <w:bookmarkStart w:id="49" w:name="fig:timeline_sites"/>
+      <w:bookmarkStart w:id="46" w:name="fig:timeline_sites"/>
       <w:r>
         <w:drawing>
           <wp:inline>
@@ -4969,7 +4939,7 @@
                     </pic:cNvPicPr>
                   </pic:nvPicPr>
                   <pic:blipFill>
-                    <a:blip r:embed="rId48"/>
+                    <a:blip r:embed="rId45"/>
                     <a:stretch>
                       <a:fillRect/>
                     </a:stretch>
@@ -4995,7 +4965,7 @@
           </wp:inline>
         </w:drawing>
       </w:r>
-      <w:bookmarkEnd w:id="49"/>
+      <w:bookmarkEnd w:id="46"/>
     </w:p>
     <w:p>
       <w:pPr>
@@ -5010,18 +4980,18 @@
       <w:pPr>
         <w:pStyle w:val="Heading2"/>
       </w:pPr>
-      <w:bookmarkStart w:id="50" w:name="phylogeny"/>
+      <w:bookmarkStart w:id="47" w:name="phylogeny"/>
       <w:r>
         <w:t xml:space="preserve">Phylogeny</w:t>
       </w:r>
-      <w:bookmarkEnd w:id="50"/>
+      <w:bookmarkEnd w:id="47"/>
     </w:p>
     <w:bookmarkStart w:id="0" w:name="fig:1.PRE_timeline"/>
     <w:p>
       <w:pPr>
         <w:pStyle w:val="CaptionedFigure"/>
       </w:pPr>
-      <w:bookmarkStart w:id="52" w:name="fig:1.PRE_timeline"/>
+      <w:bookmarkStart w:id="49" w:name="fig:1.PRE_timeline"/>
       <w:r>
         <w:drawing>
           <wp:inline>
@@ -5038,7 +5008,7 @@
                     </pic:cNvPicPr>
                   </pic:nvPicPr>
                   <pic:blipFill>
-                    <a:blip r:embed="rId51"/>
+                    <a:blip r:embed="rId48"/>
                     <a:stretch>
                       <a:fillRect/>
                     </a:stretch>
@@ -5064,7 +5034,7 @@
           </wp:inline>
         </w:drawing>
       </w:r>
-      <w:bookmarkEnd w:id="52"/>
+      <w:bookmarkEnd w:id="49"/>
     </w:p>
     <w:p>
       <w:pPr>
@@ -5122,7 +5092,7 @@
       <w:pPr>
         <w:pStyle w:val="Heading3"/>
       </w:pPr>
-      <w:bookmarkStart w:id="53" w:name="the-black-death-burst"/>
+      <w:bookmarkStart w:id="50" w:name="the-black-death-burst"/>
       <w:r>
         <w:t xml:space="preserve">The Black Death</w:t>
       </w:r>
@@ -5138,7 +5108,7 @@
       <w:r>
         <w:t xml:space="preserve">”</w:t>
       </w:r>
-      <w:bookmarkEnd w:id="53"/>
+      <w:bookmarkEnd w:id="50"/>
     </w:p>
     <w:p>
       <w:pPr>
@@ -5278,11 +5248,11 @@
       <w:pPr>
         <w:pStyle w:val="Heading3"/>
       </w:pPr>
-      <w:bookmarkStart w:id="54" w:name="ancestors-of-the-third-pandemic"/>
+      <w:bookmarkStart w:id="51" w:name="ancestors-of-the-third-pandemic"/>
       <w:r>
         <w:t xml:space="preserve">Ancestors of the Third Pandemic</w:t>
       </w:r>
-      <w:bookmarkEnd w:id="54"/>
+      <w:bookmarkEnd w:id="51"/>
     </w:p>
     <w:p>
       <w:pPr>
@@ -5346,6 +5316,53 @@
       </w:r>
       <w:r>
         <w:t xml:space="preserve">genome retrieved from G25Bx98 tentatively supports this hypothesis, as it falls basal to the more derived strains from The Netherlands and Russia. However, directionality cannot be robustly inferred from four samples alone, particularly given the strong Western European sampling bias of Second Pandemic samples. It will be an important avenue of future research to further develop the relationship between Northern European plague and the only Second Pandemic lineage that is known to persist until the present.</w:t>
+      </w:r>
+    </w:p>
+    <w:p>
+      <w:pPr>
+        <w:pStyle w:val="Heading3"/>
+      </w:pPr>
+      <w:bookmarkStart w:id="52" w:name="post-black-death"/>
+      <w:r>
+        <w:t xml:space="preserve">Post Black Death</w:t>
+      </w:r>
+      <w:bookmarkEnd w:id="52"/>
+    </w:p>
+    <w:p>
+      <w:pPr>
+        <w:pStyle w:val="FirstParagraph"/>
+      </w:pPr>
+      <w:r>
+        <w:t xml:space="preserve">In contrast to the genetic homogeneity observed across Europe during the Black Death period,</w:t>
+      </w:r>
+      <w:r>
+        <w:t xml:space="preserve"> </w:t>
+      </w:r>
+      <w:r>
+        <w:t xml:space="preserve">isolates of plague in the post-Black Death period are easily distinguished. Three genomes collected from three different sites near Horsens derive from independent emergences, despite having temporal overlap. This has also been observed in Germany during this period, as samples collected in relatively close proximity are genetically distinct. This mechanism of evolution is the defining dynamic of plague during this period as all</w:t>
+      </w:r>
+      <w:r>
+        <w:t xml:space="preserve"> </w:t>
+      </w:r>
+      <w:r>
+        <w:rPr>
+          <w:i/>
+        </w:rPr>
+        <w:t xml:space="preserve">Y. pestis</w:t>
+      </w:r>
+      <w:r>
+        <w:t xml:space="preserve"> </w:t>
+      </w:r>
+      <w:r>
+        <w:t xml:space="preserve">collected after the Black Death, but prior to the Early Modern Period, are unique lineages.</w:t>
+      </w:r>
+    </w:p>
+    <w:p>
+      <w:pPr>
+        <w:pStyle w:val="BodyText"/>
+      </w:pPr>
+      <w:r>
+        <w:t xml:space="preserve">Again, the geographic origins and dispersal of plague during this period are challenging to reconstruct, given that the number of genomes (N=7) is sparsely sampled relative to the minimum number of countries (N=4) that are implicated. However, this broad geographic dispersal may suggest that plague outbreaks in Denmark during this period were not locally derived, but instead shared transmission with neighboring European countries.</w:t>
       </w:r>
     </w:p>
     <w:p>
@@ -5357,45 +5374,25 @@
         <w:pStyle w:val="Compact"/>
       </w:pPr>
       <w:r>
-        <w:t xml:space="preserve">Note: The resolution of this clade was not reproduced in the genetic distance phylogeny (Figure</w:t>
-      </w:r>
-      <w:r>
-        <w:t xml:space="preserve"> </w:t>
-      </w:r>
-      <w:hyperlink w:anchor="fig:1.PRE_divtree">
-        <w:r>
-          <w:rPr>
-            <w:rStyle w:val="Hyperlink"/>
-          </w:rPr>
-          <w:t xml:space="preserve">7</w:t>
-        </w:r>
-      </w:hyperlink>
-      <w:r>
-        <w:t xml:space="preserve">).</w:t>
+        <w:t xml:space="preserve">Epidemiologically, I don’t know the significance of this. But I think it’s interesting!</w:t>
       </w:r>
     </w:p>
     <w:p>
       <w:pPr>
         <w:pStyle w:val="Heading3"/>
       </w:pPr>
-      <w:bookmarkStart w:id="55" w:name="post-black-death"/>
-      <w:r>
-        <w:t xml:space="preserve">Post Black Death</w:t>
-      </w:r>
-      <w:bookmarkEnd w:id="55"/>
+      <w:bookmarkStart w:id="53" w:name="early-modern-plague"/>
+      <w:r>
+        <w:t xml:space="preserve">Early Modern Plague</w:t>
+      </w:r>
+      <w:bookmarkEnd w:id="53"/>
     </w:p>
     <w:p>
       <w:pPr>
         <w:pStyle w:val="FirstParagraph"/>
       </w:pPr>
       <w:r>
-        <w:t xml:space="preserve">In contrast to the genetic homogeneity observed across Europe during the Black Death period,</w:t>
-      </w:r>
-      <w:r>
-        <w:t xml:space="preserve"> </w:t>
-      </w:r>
-      <w:r>
-        <w:t xml:space="preserve">isolates of plague in the post-Black Death period are easily distinguished. Three genomes collected from three different sites near Horsens derive from independent emergences, despite having temporal overlap. This has also been observed in Germany during this period, as samples collected in relatively close proximity are genetically distinct. This mechanism of evolution is the defining dynamic of plague during this period as all</w:t>
+        <w:t xml:space="preserve">Following the Medieval Period, the evolutionary dynamic of</w:t>
       </w:r>
       <w:r>
         <w:t xml:space="preserve"> </w:t>
@@ -5410,7 +5407,40 @@
         <w:t xml:space="preserve"> </w:t>
       </w:r>
       <w:r>
-        <w:t xml:space="preserve">collected after the Black Death, but prior to the Early Modern Period, are unique lineages.</w:t>
+        <w:t xml:space="preserve">changes yet again and a second</w:t>
+      </w:r>
+      <w:r>
+        <w:t xml:space="preserve"> </w:t>
+      </w:r>
+      <w:r>
+        <w:t xml:space="preserve">“</w:t>
+      </w:r>
+      <w:r>
+        <w:t xml:space="preserve">Burst</w:t>
+      </w:r>
+      <w:r>
+        <w:t xml:space="preserve">”</w:t>
+      </w:r>
+      <w:r>
+        <w:t xml:space="preserve"> </w:t>
+      </w:r>
+      <w:r>
+        <w:t xml:space="preserve">event occurs. Similar to the Black Death</w:t>
+      </w:r>
+      <w:r>
+        <w:t xml:space="preserve"> </w:t>
+      </w:r>
+      <w:r>
+        <w:t xml:space="preserve">“</w:t>
+      </w:r>
+      <w:r>
+        <w:t xml:space="preserve">Burst</w:t>
+      </w:r>
+      <w:r>
+        <w:t xml:space="preserve">”</w:t>
+      </w:r>
+      <w:r>
+        <w:t xml:space="preserve">, this event begins with a series of divergences in quick succession, producing highly similar genomes in contemporaneous individuals from Germany, Lithuania, and Poland. Following these divergences, two major lineages emerge.</w:t>
       </w:r>
     </w:p>
     <w:p>
@@ -5418,115 +5448,29 @@
         <w:pStyle w:val="BodyText"/>
       </w:pPr>
       <w:r>
-        <w:t xml:space="preserve">Again, the geographic origins and dispersal of plague during this period are challenging to reconstruct, given that the number of genomes (N=7) is sparsely sampled relative to the minimum number of countries (N=4) that are implicated. However, this broad geographic dispersal may suggest that plague outbreaks in Denmark during this period were not locally derived, but instead shared transmission with neighboring European countries.</w:t>
+        <w:t xml:space="preserve">The first lineage, termed the Baltic-Alps, has been been previously observed in the Baltic countries (Lithuania, Poland, Germany) and the Alps (Switzerland). Three Danish genomes fall within the Baltic-Alps clade, including two samples from coastal Ribe and one sample from inland Viborg. The addition of these samples strengthens the geographic ties of this lineage to the Baltic Region. The epidemiological significance of this localization has been speculated to indicate the formation of a novel plague reservoir within Europe.</w:t>
       </w:r>
     </w:p>
     <w:p>
       <w:pPr>
-        <w:numPr>
-          <w:ilvl w:val="0"/>
-          <w:numId w:val="1005"/>
-        </w:numPr>
-        <w:pStyle w:val="Compact"/>
-      </w:pPr>
-      <w:r>
-        <w:t xml:space="preserve">Epidemiologically, I don’t know the significance of this. But I think it’s interesting!</w:t>
+        <w:pStyle w:val="BodyText"/>
+      </w:pPr>
+      <w:r>
+        <w:t xml:space="preserve">The second lineage that emerges in this period gives rise to later epidemics of plague in Russia, England, and France, including the Great Plague of Marseille (1720-1721). No Danish plague in this study is associated with this lineage. As sampling efforts intensify, it will be interesting to see if these two lineages remain geographically distinct, and to investigate what might be obstructing the flow of pathogens between them.</w:t>
       </w:r>
     </w:p>
     <w:p>
       <w:pPr>
-        <w:pStyle w:val="Heading3"/>
-      </w:pPr>
-      <w:bookmarkStart w:id="56" w:name="early-modern-plague"/>
-      <w:r>
-        <w:t xml:space="preserve">Early Modern Plague</w:t>
-      </w:r>
-      <w:bookmarkEnd w:id="56"/>
+        <w:pStyle w:val="Heading2"/>
+      </w:pPr>
+      <w:bookmarkStart w:id="54" w:name="references"/>
+      <w:r>
+        <w:t xml:space="preserve">References</w:t>
+      </w:r>
+      <w:bookmarkEnd w:id="54"/>
     </w:p>
-    <w:p>
-      <w:pPr>
-        <w:pStyle w:val="FirstParagraph"/>
-      </w:pPr>
-      <w:r>
-        <w:t xml:space="preserve">Following the Medieval Period, the evolutionary dynamic of</w:t>
-      </w:r>
-      <w:r>
-        <w:t xml:space="preserve"> </w:t>
-      </w:r>
-      <w:r>
-        <w:rPr>
-          <w:i/>
-        </w:rPr>
-        <w:t xml:space="preserve">Y. pestis</w:t>
-      </w:r>
-      <w:r>
-        <w:t xml:space="preserve"> </w:t>
-      </w:r>
-      <w:r>
-        <w:t xml:space="preserve">changes yet again and a second</w:t>
-      </w:r>
-      <w:r>
-        <w:t xml:space="preserve"> </w:t>
-      </w:r>
-      <w:r>
-        <w:t xml:space="preserve">“</w:t>
-      </w:r>
-      <w:r>
-        <w:t xml:space="preserve">Burst</w:t>
-      </w:r>
-      <w:r>
-        <w:t xml:space="preserve">”</w:t>
-      </w:r>
-      <w:r>
-        <w:t xml:space="preserve"> </w:t>
-      </w:r>
-      <w:r>
-        <w:t xml:space="preserve">event occurs. Similar to the Black Death</w:t>
-      </w:r>
-      <w:r>
-        <w:t xml:space="preserve"> </w:t>
-      </w:r>
-      <w:r>
-        <w:t xml:space="preserve">“</w:t>
-      </w:r>
-      <w:r>
-        <w:t xml:space="preserve">Burst</w:t>
-      </w:r>
-      <w:r>
-        <w:t xml:space="preserve">”</w:t>
-      </w:r>
-      <w:r>
-        <w:t xml:space="preserve">, this event begins with a series of divergences in quick succession, producing highly similar genomes in contemporaneous individuals from Germany, Lithuania, and Poland. Following these divergences, two major lineages emerge.</w:t>
-      </w:r>
-    </w:p>
-    <w:p>
-      <w:pPr>
-        <w:pStyle w:val="BodyText"/>
-      </w:pPr>
-      <w:r>
-        <w:t xml:space="preserve">The first lineage, termed the Baltic-Alps, has been been previously observed in the Baltic countries (Lithuania, Poland, Germany) and the Alps (Switzerland). Three Danish genomes fall within the Baltic-Alps clade, including two samples from coastal Ribe and one sample from inland Viborg. The addition of these samples strengthens the geographic ties of this lineage to the Baltic Region. The epidemiological significance of this localization has been speculated to indicate the formation of a novel plague reservoir within Europe.</w:t>
-      </w:r>
-    </w:p>
-    <w:p>
-      <w:pPr>
-        <w:pStyle w:val="BodyText"/>
-      </w:pPr>
-      <w:r>
-        <w:t xml:space="preserve">The second lineage that emerges in this period gives rise to later epidemics of plague in Russia, England, and France, including the Great Plague of Marseille (1720-1721). No Danish plague in this study is associated with this lineage. As sampling efforts intensify, it will be interesting to see if these two lineages remain geographically distinct, and to investigate what might be obstructing the flow of pathogens between them.</w:t>
-      </w:r>
-    </w:p>
-    <w:p>
-      <w:pPr>
-        <w:pStyle w:val="Heading2"/>
-      </w:pPr>
-      <w:bookmarkStart w:id="57" w:name="references"/>
-      <w:r>
-        <w:t xml:space="preserve">References</w:t>
-      </w:r>
-      <w:bookmarkEnd w:id="57"/>
-    </w:p>
-    <w:bookmarkStart w:id="63" w:name="refs"/>
-    <w:bookmarkStart w:id="59" w:name="ref-eD3kpkYB"/>
+    <w:bookmarkStart w:id="60" w:name="refs"/>
+    <w:bookmarkStart w:id="56" w:name="ref-eD3kpkYB"/>
     <w:p>
       <w:pPr>
         <w:pStyle w:val="Bibliography"/>
@@ -5570,7 +5514,7 @@
       <w:r>
         <w:t xml:space="preserve"> </w:t>
       </w:r>
-      <w:hyperlink r:id="rId58">
+      <w:hyperlink r:id="rId55">
         <w:r>
           <w:rPr>
             <w:rStyle w:val="Hyperlink"/>
@@ -5579,8 +5523,8 @@
         </w:r>
       </w:hyperlink>
     </w:p>
-    <w:bookmarkEnd w:id="59"/>
-    <w:bookmarkStart w:id="62" w:name="ref-1G9pdnarW"/>
+    <w:bookmarkEnd w:id="56"/>
+    <w:bookmarkStart w:id="59" w:name="ref-1G9pdnarW"/>
     <w:p>
       <w:pPr>
         <w:pStyle w:val="Bibliography"/>
@@ -5624,7 +5568,7 @@
       <w:r>
         <w:t xml:space="preserve"> </w:t>
       </w:r>
-      <w:hyperlink r:id="rId60">
+      <w:hyperlink r:id="rId57">
         <w:r>
           <w:rPr>
             <w:rStyle w:val="Hyperlink"/>
@@ -5644,7 +5588,7 @@
       <w:r>
         <w:t xml:space="preserve"> </w:t>
       </w:r>
-      <w:hyperlink r:id="rId61">
+      <w:hyperlink r:id="rId58">
         <w:r>
           <w:rPr>
             <w:rStyle w:val="Hyperlink"/>
@@ -5653,34 +5597,34 @@
         </w:r>
       </w:hyperlink>
     </w:p>
-    <w:bookmarkEnd w:id="62"/>
-    <w:bookmarkEnd w:id="63"/>
+    <w:bookmarkEnd w:id="59"/>
+    <w:bookmarkEnd w:id="60"/>
     <w:p>
       <w:pPr>
         <w:pStyle w:val="Heading2"/>
       </w:pPr>
-      <w:bookmarkStart w:id="64" w:name="appendix"/>
+      <w:bookmarkStart w:id="61" w:name="appendix"/>
       <w:r>
         <w:t xml:space="preserve">Appendix</w:t>
       </w:r>
-      <w:bookmarkEnd w:id="64"/>
+      <w:bookmarkEnd w:id="61"/>
     </w:p>
     <w:p>
       <w:pPr>
         <w:pStyle w:val="Heading3"/>
       </w:pPr>
-      <w:bookmarkStart w:id="65" w:name="phylogeny-1"/>
+      <w:bookmarkStart w:id="62" w:name="phylogeny-1"/>
       <w:r>
         <w:t xml:space="preserve">Phylogeny</w:t>
       </w:r>
-      <w:bookmarkEnd w:id="65"/>
+      <w:bookmarkEnd w:id="62"/>
     </w:p>
     <w:bookmarkStart w:id="0" w:name="fig:1.PRE_timetree"/>
     <w:p>
       <w:pPr>
         <w:pStyle w:val="CaptionedFigure"/>
       </w:pPr>
-      <w:bookmarkStart w:id="67" w:name="fig:1.PRE_timetree"/>
+      <w:bookmarkStart w:id="64" w:name="fig:1.PRE_timetree"/>
       <w:r>
         <w:drawing>
           <wp:inline>
@@ -5697,7 +5641,7 @@
                     </pic:cNvPicPr>
                   </pic:nvPicPr>
                   <pic:blipFill>
-                    <a:blip r:embed="rId66"/>
+                    <a:blip r:embed="rId63"/>
                     <a:stretch>
                       <a:fillRect/>
                     </a:stretch>
@@ -5723,7 +5667,7 @@
           </wp:inline>
         </w:drawing>
       </w:r>
-      <w:bookmarkEnd w:id="67"/>
+      <w:bookmarkEnd w:id="64"/>
     </w:p>
     <w:p>
       <w:pPr>
@@ -5739,7 +5683,7 @@
       <w:pPr>
         <w:pStyle w:val="CaptionedFigure"/>
       </w:pPr>
-      <w:bookmarkStart w:id="69" w:name="fig:1.PRE_divtree"/>
+      <w:bookmarkStart w:id="66" w:name="fig:1.PRE_divtree"/>
       <w:r>
         <w:drawing>
           <wp:inline>
@@ -5756,7 +5700,7 @@
                     </pic:cNvPicPr>
                   </pic:nvPicPr>
                   <pic:blipFill>
-                    <a:blip r:embed="rId68"/>
+                    <a:blip r:embed="rId65"/>
                     <a:stretch>
                       <a:fillRect/>
                     </a:stretch>
@@ -5782,7 +5726,7 @@
           </wp:inline>
         </w:drawing>
       </w:r>
-      <w:bookmarkEnd w:id="69"/>
+      <w:bookmarkEnd w:id="66"/>
     </w:p>
     <w:p>
       <w:pPr>
@@ -5797,11 +5741,11 @@
       <w:pPr>
         <w:pStyle w:val="Heading3"/>
       </w:pPr>
-      <w:bookmarkStart w:id="70" w:name="miscellaneous"/>
+      <w:bookmarkStart w:id="67" w:name="miscellaneous"/>
       <w:r>
         <w:t xml:space="preserve">Miscellaneous</w:t>
       </w:r>
-      <w:bookmarkEnd w:id="70"/>
+      <w:bookmarkEnd w:id="67"/>
     </w:p>
     <w:bookmarkStart w:id="0" w:name="tbl:false_positive_summary"/>
     <w:p>
@@ -6676,11 +6620,11 @@
       <w:pPr>
         <w:pStyle w:val="Heading3"/>
       </w:pPr>
-      <w:bookmarkStart w:id="71" w:name="methods"/>
+      <w:bookmarkStart w:id="68" w:name="methods"/>
       <w:r>
         <w:t xml:space="preserve">Methods</w:t>
       </w:r>
-      <w:bookmarkEnd w:id="71"/>
+      <w:bookmarkEnd w:id="68"/>
     </w:p>
     <w:p>
       <w:pPr>
@@ -7667,9 +7611,6 @@
     <w:abstractNumId w:val="991"/>
   </w:num>
   <w:num w:numId="1004">
-    <w:abstractNumId w:val="991"/>
-  </w:num>
-  <w:num w:numId="1005">
     <w:abstractNumId w:val="991"/>
   </w:num>
 </w:numbering>

</xml_diff>

<commit_message>
NCBImeta paper compile with manubot
</commit_message>
<xml_diff>
--- a/academic/Plague Denmark Paper.docx
+++ b/academic/Plague Denmark Paper.docx
@@ -168,7 +168,7 @@
           <w:rPr>
             <w:rStyle w:val="Hyperlink"/>
           </w:rPr>
-          <w:t xml:space="preserve">ktmeaton/obsidian-public@70d1bcd4</w:t>
+          <w:t xml:space="preserve">ktmeaton/obsidian-public@2dfc9687</w:t>
         </w:r>
       </w:hyperlink>
       <w:r>
@@ -1347,7 +1347,7 @@
         <w:pStyle w:val="BodyText"/>
       </w:pPr>
       <w:r>
-        <w:t xml:space="preserve">In response to this region’s historical importance and lack of genomic representation, this study samples and screens skeletal remains from Danish archaeological sites occupied over nearly a millenium, to detect the presence of</w:t>
+        <w:t xml:space="preserve">In response to this region’s historical importance and lack of genomic representation, this study samples and screens skeletal remains from Danish archaeological sites occupied over 900 years, to detect the presence of</w:t>
       </w:r>
       <w:r>
         <w:t xml:space="preserve"> </w:t>
@@ -1444,1198 +1444,7 @@
         </w:r>
       </w:hyperlink>
       <w:r>
-        <w:t xml:space="preserve">). The site occupation dates span from the 10th to 18th centuries which encompasses the Viking Age (9th - 11th century), the Medieval Period (11th - 16th century) and the Early Modern Period (16th - 19th century) in Denmark.</w:t>
-      </w:r>
-    </w:p>
-    <w:bookmarkStart w:id="0" w:name="tbl:site_summary"/>
-    <w:p>
-      <w:pPr>
-        <w:pStyle w:val="TableCaption"/>
-      </w:pPr>
-      <w:r>
-        <w:t xml:space="preserve">Table 1: Summary of archaeological sites sampled in this study.</w:t>
-      </w:r>
-      <w:r>
-        <w:t xml:space="preserve"> </w:t>
-      </w:r>
-    </w:p>
-    <w:tbl>
-      <w:tblPr>
-        <w:tblStyle w:val="Table"/>
-        <w:tblW w:type="pct" w:w="0.0"/>
-        <w:tblLook w:firstRow="1"/>
-        <w:tblCaption w:val="Table 1: Summary of archaeological sites sampled in this study. "/>
-      </w:tblPr>
-      <w:tblGrid/>
-      <w:tr>
-        <w:trPr>
-          <w:cnfStyle w:firstRow="1"/>
-        </w:trPr>
-        <w:tc>
-          <w:tcPr>
-            <w:tcBorders>
-              <w:bottom w:val="single"/>
-            </w:tcBorders>
-            <w:vAlign w:val="bottom"/>
-          </w:tcPr>
-          <w:p>
-            <w:pPr>
-              <w:pStyle w:val="Compact"/>
-              <w:jc w:val="center"/>
-            </w:pPr>
-            <w:r>
-              <w:t xml:space="preserve">Region</w:t>
-            </w:r>
-          </w:p>
-        </w:tc>
-        <w:tc>
-          <w:tcPr>
-            <w:tcBorders>
-              <w:bottom w:val="single"/>
-            </w:tcBorders>
-            <w:vAlign w:val="bottom"/>
-          </w:tcPr>
-          <w:p>
-            <w:pPr>
-              <w:pStyle w:val="Compact"/>
-              <w:jc w:val="center"/>
-            </w:pPr>
-            <w:r>
-              <w:t xml:space="preserve">Site Name</w:t>
-            </w:r>
-          </w:p>
-        </w:tc>
-        <w:tc>
-          <w:tcPr>
-            <w:tcBorders>
-              <w:bottom w:val="single"/>
-            </w:tcBorders>
-            <w:vAlign w:val="bottom"/>
-          </w:tcPr>
-          <w:p>
-            <w:pPr>
-              <w:pStyle w:val="Compact"/>
-              <w:jc w:val="center"/>
-            </w:pPr>
-            <w:r>
-              <w:t xml:space="preserve">Site Code</w:t>
-            </w:r>
-          </w:p>
-        </w:tc>
-        <w:tc>
-          <w:tcPr>
-            <w:tcBorders>
-              <w:bottom w:val="single"/>
-            </w:tcBorders>
-            <w:vAlign w:val="bottom"/>
-          </w:tcPr>
-          <w:p>
-            <w:pPr>
-              <w:pStyle w:val="Compact"/>
-              <w:jc w:val="center"/>
-            </w:pPr>
-            <w:r>
-              <w:t xml:space="preserve">Site Occupation</w:t>
-            </w:r>
-          </w:p>
-        </w:tc>
-        <w:tc>
-          <w:tcPr>
-            <w:tcBorders>
-              <w:bottom w:val="single"/>
-            </w:tcBorders>
-            <w:vAlign w:val="bottom"/>
-          </w:tcPr>
-          <w:p>
-            <w:pPr>
-              <w:pStyle w:val="Compact"/>
-              <w:jc w:val="center"/>
-            </w:pPr>
-            <w:r>
-              <w:t xml:space="preserve">Samples</w:t>
-            </w:r>
-          </w:p>
-        </w:tc>
-        <w:tc>
-          <w:tcPr>
-            <w:tcBorders>
-              <w:bottom w:val="single"/>
-            </w:tcBorders>
-            <w:vAlign w:val="bottom"/>
-          </w:tcPr>
-          <w:p>
-            <w:pPr>
-              <w:pStyle w:val="Compact"/>
-              <w:jc w:val="center"/>
-            </w:pPr>
-            <w:r>
-              <w:t xml:space="preserve">Plague Positive</w:t>
-            </w:r>
-          </w:p>
-        </w:tc>
-      </w:tr>
-      <w:tr>
-        <w:tc>
-          <w:p>
-            <w:pPr>
-              <w:pStyle w:val="Compact"/>
-              <w:jc w:val="center"/>
-            </w:pPr>
-            <w:r>
-              <w:t xml:space="preserve">Ribe</w:t>
-            </w:r>
-          </w:p>
-        </w:tc>
-        <w:tc>
-          <w:p>
-            <w:pPr>
-              <w:pStyle w:val="Compact"/>
-              <w:jc w:val="center"/>
-            </w:pPr>
-            <w:r>
-              <w:t xml:space="preserve">Ribe Gräbrødre</w:t>
-            </w:r>
-          </w:p>
-        </w:tc>
-        <w:tc>
-          <w:p>
-            <w:pPr>
-              <w:pStyle w:val="Compact"/>
-              <w:jc w:val="center"/>
-            </w:pPr>
-            <w:r>
-              <w:t xml:space="preserve">ASR 1015</w:t>
-            </w:r>
-          </w:p>
-        </w:tc>
-        <w:tc>
-          <w:p>
-            <w:pPr>
-              <w:pStyle w:val="Compact"/>
-              <w:jc w:val="center"/>
-            </w:pPr>
-            <w:r>
-              <w:t xml:space="preserve">1200 - 1560</w:t>
-            </w:r>
-          </w:p>
-        </w:tc>
-        <w:tc>
-          <w:p>
-            <w:pPr>
-              <w:pStyle w:val="Compact"/>
-              <w:jc w:val="center"/>
-            </w:pPr>
-            <w:r>
-              <w:t xml:space="preserve">53</w:t>
-            </w:r>
-          </w:p>
-        </w:tc>
-        <w:tc>
-          <w:p>
-            <w:pPr>
-              <w:pStyle w:val="Compact"/>
-              <w:jc w:val="center"/>
-            </w:pPr>
-            <w:r>
-              <w:t xml:space="preserve">5</w:t>
-            </w:r>
-          </w:p>
-        </w:tc>
-      </w:tr>
-      <w:tr>
-        <w:tc>
-          <w:p/>
-        </w:tc>
-        <w:tc>
-          <w:p>
-            <w:pPr>
-              <w:pStyle w:val="Compact"/>
-              <w:jc w:val="center"/>
-            </w:pPr>
-            <w:r>
-              <w:t xml:space="preserve">Ribe Lindegärden</w:t>
-            </w:r>
-          </w:p>
-        </w:tc>
-        <w:tc>
-          <w:p>
-            <w:pPr>
-              <w:pStyle w:val="Compact"/>
-              <w:jc w:val="center"/>
-            </w:pPr>
-            <w:r>
-              <w:t xml:space="preserve">ASR 2391</w:t>
-            </w:r>
-          </w:p>
-        </w:tc>
-        <w:tc>
-          <w:p>
-            <w:pPr>
-              <w:pStyle w:val="Compact"/>
-              <w:jc w:val="center"/>
-            </w:pPr>
-            <w:r>
-              <w:t xml:space="preserve">900 - 1000</w:t>
-            </w:r>
-          </w:p>
-        </w:tc>
-        <w:tc>
-          <w:p>
-            <w:pPr>
-              <w:pStyle w:val="Compact"/>
-              <w:jc w:val="center"/>
-            </w:pPr>
-            <w:r>
-              <w:t xml:space="preserve">5</w:t>
-            </w:r>
-          </w:p>
-        </w:tc>
-        <w:tc>
-          <w:p>
-            <w:pPr>
-              <w:pStyle w:val="Compact"/>
-              <w:jc w:val="center"/>
-            </w:pPr>
-            <w:r>
-              <w:t xml:space="preserve">0</w:t>
-            </w:r>
-          </w:p>
-        </w:tc>
-      </w:tr>
-      <w:tr>
-        <w:tc>
-          <w:p/>
-        </w:tc>
-        <w:tc>
-          <w:p/>
-        </w:tc>
-        <w:tc>
-          <w:p>
-            <w:pPr>
-              <w:pStyle w:val="Compact"/>
-              <w:jc w:val="center"/>
-            </w:pPr>
-            <w:r>
-              <w:t xml:space="preserve">ASR 13/13II</w:t>
-            </w:r>
-          </w:p>
-        </w:tc>
-        <w:tc>
-          <w:p>
-            <w:pPr>
-              <w:pStyle w:val="Compact"/>
-              <w:jc w:val="center"/>
-            </w:pPr>
-            <w:r>
-              <w:t xml:space="preserve">900 - 1000</w:t>
-            </w:r>
-          </w:p>
-        </w:tc>
-        <w:tc>
-          <w:p>
-            <w:pPr>
-              <w:pStyle w:val="Compact"/>
-              <w:jc w:val="center"/>
-            </w:pPr>
-            <w:r>
-              <w:t xml:space="preserve">15</w:t>
-            </w:r>
-          </w:p>
-        </w:tc>
-        <w:tc>
-          <w:p>
-            <w:pPr>
-              <w:pStyle w:val="Compact"/>
-              <w:jc w:val="center"/>
-            </w:pPr>
-            <w:r>
-              <w:t xml:space="preserve">0</w:t>
-            </w:r>
-          </w:p>
-        </w:tc>
-      </w:tr>
-      <w:tr>
-        <w:tc>
-          <w:p/>
-        </w:tc>
-        <w:tc>
-          <w:p/>
-        </w:tc>
-        <w:tc>
-          <w:p>
-            <w:pPr>
-              <w:pStyle w:val="Compact"/>
-              <w:jc w:val="center"/>
-            </w:pPr>
-            <w:r>
-              <w:t xml:space="preserve">ASR 13II</w:t>
-            </w:r>
-          </w:p>
-        </w:tc>
-        <w:tc>
-          <w:p>
-            <w:pPr>
-              <w:pStyle w:val="Compact"/>
-              <w:jc w:val="center"/>
-            </w:pPr>
-            <w:r>
-              <w:t xml:space="preserve">1200 - 1560</w:t>
-            </w:r>
-          </w:p>
-        </w:tc>
-        <w:tc>
-          <w:p>
-            <w:pPr>
-              <w:pStyle w:val="Compact"/>
-              <w:jc w:val="center"/>
-            </w:pPr>
-            <w:r>
-              <w:t xml:space="preserve">28</w:t>
-            </w:r>
-          </w:p>
-        </w:tc>
-        <w:tc>
-          <w:p>
-            <w:pPr>
-              <w:pStyle w:val="Compact"/>
-              <w:jc w:val="center"/>
-            </w:pPr>
-            <w:r>
-              <w:t xml:space="preserve">1</w:t>
-            </w:r>
-          </w:p>
-        </w:tc>
-      </w:tr>
-      <w:tr>
-        <w:tc>
-          <w:p>
-            <w:pPr>
-              <w:pStyle w:val="Compact"/>
-              <w:jc w:val="center"/>
-            </w:pPr>
-            <w:r>
-              <w:t xml:space="preserve">Viby</w:t>
-            </w:r>
-          </w:p>
-        </w:tc>
-        <w:tc>
-          <w:p>
-            <w:pPr>
-              <w:pStyle w:val="Compact"/>
-              <w:jc w:val="center"/>
-            </w:pPr>
-            <w:r>
-              <w:t xml:space="preserve">Nordby</w:t>
-            </w:r>
-          </w:p>
-        </w:tc>
-        <w:tc>
-          <w:p>
-            <w:pPr>
-              <w:pStyle w:val="Compact"/>
-              <w:jc w:val="center"/>
-            </w:pPr>
-            <w:r>
-              <w:t xml:space="preserve">FHM 3970</w:t>
-            </w:r>
-          </w:p>
-        </w:tc>
-        <w:tc>
-          <w:p>
-            <w:pPr>
-              <w:pStyle w:val="Compact"/>
-              <w:jc w:val="center"/>
-            </w:pPr>
-            <w:r>
-              <w:t xml:space="preserve">1050 - 1250</w:t>
-            </w:r>
-          </w:p>
-        </w:tc>
-        <w:tc>
-          <w:p>
-            <w:pPr>
-              <w:pStyle w:val="Compact"/>
-              <w:jc w:val="center"/>
-            </w:pPr>
-            <w:r>
-              <w:t xml:space="preserve">36</w:t>
-            </w:r>
-          </w:p>
-        </w:tc>
-        <w:tc>
-          <w:p>
-            <w:pPr>
-              <w:pStyle w:val="Compact"/>
-              <w:jc w:val="center"/>
-            </w:pPr>
-            <w:r>
-              <w:t xml:space="preserve">0</w:t>
-            </w:r>
-          </w:p>
-        </w:tc>
-      </w:tr>
-      <w:tr>
-        <w:tc>
-          <w:p>
-            <w:pPr>
-              <w:pStyle w:val="Compact"/>
-              <w:jc w:val="center"/>
-            </w:pPr>
-            <w:r>
-              <w:t xml:space="preserve">Horsens</w:t>
-            </w:r>
-          </w:p>
-        </w:tc>
-        <w:tc>
-          <w:p>
-            <w:pPr>
-              <w:pStyle w:val="Compact"/>
-              <w:jc w:val="center"/>
-            </w:pPr>
-            <w:r>
-              <w:t xml:space="preserve">Monastery Church</w:t>
-            </w:r>
-          </w:p>
-        </w:tc>
-        <w:tc>
-          <w:p>
-            <w:pPr>
-              <w:pStyle w:val="Compact"/>
-              <w:jc w:val="center"/>
-            </w:pPr>
-            <w:r>
-              <w:t xml:space="preserve">HOM 1272</w:t>
-            </w:r>
-          </w:p>
-        </w:tc>
-        <w:tc>
-          <w:p>
-            <w:pPr>
-              <w:pStyle w:val="Compact"/>
-              <w:jc w:val="center"/>
-            </w:pPr>
-            <w:r>
-              <w:t xml:space="preserve">1600 - 1800</w:t>
-            </w:r>
-          </w:p>
-        </w:tc>
-        <w:tc>
-          <w:p>
-            <w:pPr>
-              <w:pStyle w:val="Compact"/>
-              <w:jc w:val="center"/>
-            </w:pPr>
-            <w:r>
-              <w:t xml:space="preserve">50</w:t>
-            </w:r>
-          </w:p>
-        </w:tc>
-        <w:tc>
-          <w:p>
-            <w:pPr>
-              <w:pStyle w:val="Compact"/>
-              <w:jc w:val="center"/>
-            </w:pPr>
-            <w:r>
-              <w:t xml:space="preserve">0</w:t>
-            </w:r>
-          </w:p>
-        </w:tc>
-      </w:tr>
-      <w:tr>
-        <w:tc>
-          <w:p/>
-        </w:tc>
-        <w:tc>
-          <w:p>
-            <w:pPr>
-              <w:pStyle w:val="Compact"/>
-              <w:jc w:val="center"/>
-            </w:pPr>
-            <w:r>
-              <w:t xml:space="preserve">Ole Wormsgade</w:t>
-            </w:r>
-          </w:p>
-        </w:tc>
-        <w:tc>
-          <w:p>
-            <w:pPr>
-              <w:pStyle w:val="Compact"/>
-              <w:jc w:val="center"/>
-            </w:pPr>
-            <w:r>
-              <w:t xml:space="preserve">HOM 1649</w:t>
-            </w:r>
-          </w:p>
-        </w:tc>
-        <w:tc>
-          <w:p>
-            <w:pPr>
-              <w:pStyle w:val="Compact"/>
-              <w:jc w:val="center"/>
-            </w:pPr>
-            <w:r>
-              <w:t xml:space="preserve">1100 - 1500</w:t>
-            </w:r>
-          </w:p>
-        </w:tc>
-        <w:tc>
-          <w:p>
-            <w:pPr>
-              <w:pStyle w:val="Compact"/>
-              <w:jc w:val="center"/>
-            </w:pPr>
-            <w:r>
-              <w:t xml:space="preserve">17</w:t>
-            </w:r>
-          </w:p>
-        </w:tc>
-        <w:tc>
-          <w:p>
-            <w:pPr>
-              <w:pStyle w:val="Compact"/>
-              <w:jc w:val="center"/>
-            </w:pPr>
-            <w:r>
-              <w:t xml:space="preserve">2</w:t>
-            </w:r>
-          </w:p>
-        </w:tc>
-      </w:tr>
-      <w:tr>
-        <w:tc>
-          <w:p/>
-        </w:tc>
-        <w:tc>
-          <w:p>
-            <w:pPr>
-              <w:pStyle w:val="Compact"/>
-              <w:jc w:val="center"/>
-            </w:pPr>
-            <w:r>
-              <w:t xml:space="preserve">Sejet</w:t>
-            </w:r>
-          </w:p>
-        </w:tc>
-        <w:tc>
-          <w:p>
-            <w:pPr>
-              <w:pStyle w:val="Compact"/>
-              <w:jc w:val="center"/>
-            </w:pPr>
-            <w:r>
-              <w:t xml:space="preserve">HOM 1046</w:t>
-            </w:r>
-          </w:p>
-        </w:tc>
-        <w:tc>
-          <w:p>
-            <w:pPr>
-              <w:pStyle w:val="Compact"/>
-              <w:jc w:val="center"/>
-            </w:pPr>
-            <w:r>
-              <w:t xml:space="preserve">1150 - 1574</w:t>
-            </w:r>
-          </w:p>
-        </w:tc>
-        <w:tc>
-          <w:p>
-            <w:pPr>
-              <w:pStyle w:val="Compact"/>
-              <w:jc w:val="center"/>
-            </w:pPr>
-            <w:r>
-              <w:t xml:space="preserve">25</w:t>
-            </w:r>
-          </w:p>
-        </w:tc>
-        <w:tc>
-          <w:p>
-            <w:pPr>
-              <w:pStyle w:val="Compact"/>
-              <w:jc w:val="center"/>
-            </w:pPr>
-            <w:r>
-              <w:t xml:space="preserve">1</w:t>
-            </w:r>
-          </w:p>
-        </w:tc>
-      </w:tr>
-      <w:tr>
-        <w:tc>
-          <w:p/>
-        </w:tc>
-        <w:tc>
-          <w:p>
-            <w:pPr>
-              <w:pStyle w:val="Compact"/>
-              <w:jc w:val="center"/>
-            </w:pPr>
-            <w:r>
-              <w:t xml:space="preserve">Tirup</w:t>
-            </w:r>
-          </w:p>
-        </w:tc>
-        <w:tc>
-          <w:p>
-            <w:pPr>
-              <w:pStyle w:val="Compact"/>
-              <w:jc w:val="center"/>
-            </w:pPr>
-            <w:r>
-              <w:t xml:space="preserve">VKH 1201</w:t>
-            </w:r>
-          </w:p>
-        </w:tc>
-        <w:tc>
-          <w:p>
-            <w:pPr>
-              <w:pStyle w:val="Compact"/>
-              <w:jc w:val="center"/>
-            </w:pPr>
-            <w:r>
-              <w:t xml:space="preserve">1150 - 1350</w:t>
-            </w:r>
-          </w:p>
-        </w:tc>
-        <w:tc>
-          <w:p>
-            <w:pPr>
-              <w:pStyle w:val="Compact"/>
-              <w:jc w:val="center"/>
-            </w:pPr>
-            <w:r>
-              <w:t xml:space="preserve">12</w:t>
-            </w:r>
-          </w:p>
-        </w:tc>
-        <w:tc>
-          <w:p>
-            <w:pPr>
-              <w:pStyle w:val="Compact"/>
-              <w:jc w:val="center"/>
-            </w:pPr>
-            <w:r>
-              <w:t xml:space="preserve">1</w:t>
-            </w:r>
-          </w:p>
-        </w:tc>
-      </w:tr>
-      <w:tr>
-        <w:tc>
-          <w:p>
-            <w:pPr>
-              <w:pStyle w:val="Compact"/>
-              <w:jc w:val="center"/>
-            </w:pPr>
-            <w:r>
-              <w:t xml:space="preserve">Hågerup</w:t>
-            </w:r>
-          </w:p>
-        </w:tc>
-        <w:tc>
-          <w:p>
-            <w:pPr>
-              <w:pStyle w:val="Compact"/>
-              <w:jc w:val="center"/>
-            </w:pPr>
-            <w:r>
-              <w:t xml:space="preserve">Hågerup</w:t>
-            </w:r>
-          </w:p>
-        </w:tc>
-        <w:tc>
-          <w:p>
-            <w:pPr>
-              <w:pStyle w:val="Compact"/>
-              <w:jc w:val="center"/>
-            </w:pPr>
-            <w:r>
-              <w:t xml:space="preserve">ØHM 1247</w:t>
-            </w:r>
-          </w:p>
-        </w:tc>
-        <w:tc>
-          <w:p>
-            <w:pPr>
-              <w:pStyle w:val="Compact"/>
-              <w:jc w:val="center"/>
-            </w:pPr>
-            <w:r>
-              <w:t xml:space="preserve">1100 - 1555</w:t>
-            </w:r>
-          </w:p>
-        </w:tc>
-        <w:tc>
-          <w:p>
-            <w:pPr>
-              <w:pStyle w:val="Compact"/>
-              <w:jc w:val="center"/>
-            </w:pPr>
-            <w:r>
-              <w:t xml:space="preserve">7</w:t>
-            </w:r>
-          </w:p>
-        </w:tc>
-        <w:tc>
-          <w:p>
-            <w:pPr>
-              <w:pStyle w:val="Compact"/>
-              <w:jc w:val="center"/>
-            </w:pPr>
-            <w:r>
-              <w:t xml:space="preserve">1</w:t>
-            </w:r>
-          </w:p>
-        </w:tc>
-      </w:tr>
-      <w:tr>
-        <w:tc>
-          <w:p>
-            <w:pPr>
-              <w:pStyle w:val="Compact"/>
-              <w:jc w:val="center"/>
-            </w:pPr>
-            <w:r>
-              <w:t xml:space="preserve">Refshale</w:t>
-            </w:r>
-          </w:p>
-        </w:tc>
-        <w:tc>
-          <w:p>
-            <w:pPr>
-              <w:pStyle w:val="Compact"/>
-              <w:jc w:val="center"/>
-            </w:pPr>
-            <w:r>
-              <w:t xml:space="preserve">Refshale</w:t>
-            </w:r>
-          </w:p>
-        </w:tc>
-        <w:tc>
-          <w:p>
-            <w:pPr>
-              <w:pStyle w:val="Compact"/>
-              <w:jc w:val="center"/>
-            </w:pPr>
-            <w:r>
-              <w:t xml:space="preserve">Refshale</w:t>
-            </w:r>
-          </w:p>
-        </w:tc>
-        <w:tc>
-          <w:p>
-            <w:pPr>
-              <w:pStyle w:val="Compact"/>
-              <w:jc w:val="center"/>
-            </w:pPr>
-            <w:r>
-              <w:t xml:space="preserve">1100 - 1350</w:t>
-            </w:r>
-          </w:p>
-        </w:tc>
-        <w:tc>
-          <w:p>
-            <w:pPr>
-              <w:pStyle w:val="Compact"/>
-              <w:jc w:val="center"/>
-            </w:pPr>
-            <w:r>
-              <w:t xml:space="preserve">19</w:t>
-            </w:r>
-          </w:p>
-        </w:tc>
-        <w:tc>
-          <w:p>
-            <w:pPr>
-              <w:pStyle w:val="Compact"/>
-              <w:jc w:val="center"/>
-            </w:pPr>
-            <w:r>
-              <w:t xml:space="preserve">0</w:t>
-            </w:r>
-          </w:p>
-        </w:tc>
-      </w:tr>
-      <w:tr>
-        <w:tc>
-          <w:p>
-            <w:pPr>
-              <w:pStyle w:val="Compact"/>
-              <w:jc w:val="center"/>
-            </w:pPr>
-            <w:r>
-              <w:t xml:space="preserve">Viborg</w:t>
-            </w:r>
-          </w:p>
-        </w:tc>
-        <w:tc>
-          <w:p>
-            <w:pPr>
-              <w:pStyle w:val="Compact"/>
-              <w:jc w:val="center"/>
-            </w:pPr>
-            <w:r>
-              <w:t xml:space="preserve">Sct. Mikkel</w:t>
-            </w:r>
-          </w:p>
-        </w:tc>
-        <w:tc>
-          <w:p>
-            <w:pPr>
-              <w:pStyle w:val="Compact"/>
-              <w:jc w:val="center"/>
-            </w:pPr>
-            <w:r>
-              <w:t xml:space="preserve">JAH 1-77</w:t>
-            </w:r>
-          </w:p>
-        </w:tc>
-        <w:tc>
-          <w:p>
-            <w:pPr>
-              <w:pStyle w:val="Compact"/>
-              <w:jc w:val="center"/>
-            </w:pPr>
-            <w:r>
-              <w:t xml:space="preserve">1000 - 1529</w:t>
-            </w:r>
-          </w:p>
-        </w:tc>
-        <w:tc>
-          <w:p>
-            <w:pPr>
-              <w:pStyle w:val="Compact"/>
-              <w:jc w:val="center"/>
-            </w:pPr>
-            <w:r>
-              <w:t xml:space="preserve">4</w:t>
-            </w:r>
-          </w:p>
-        </w:tc>
-        <w:tc>
-          <w:p>
-            <w:pPr>
-              <w:pStyle w:val="Compact"/>
-              <w:jc w:val="center"/>
-            </w:pPr>
-            <w:r>
-              <w:t xml:space="preserve">0</w:t>
-            </w:r>
-          </w:p>
-        </w:tc>
-      </w:tr>
-      <w:tr>
-        <w:tc>
-          <w:p/>
-        </w:tc>
-        <w:tc>
-          <w:p>
-            <w:pPr>
-              <w:pStyle w:val="Compact"/>
-              <w:jc w:val="center"/>
-            </w:pPr>
-            <w:r>
-              <w:t xml:space="preserve">The Catholic Church</w:t>
-            </w:r>
-          </w:p>
-        </w:tc>
-        <w:tc>
-          <w:p>
-            <w:pPr>
-              <w:pStyle w:val="Compact"/>
-              <w:jc w:val="center"/>
-            </w:pPr>
-            <w:r>
-              <w:t xml:space="preserve">VSM 09264</w:t>
-            </w:r>
-          </w:p>
-        </w:tc>
-        <w:tc>
-          <w:p>
-            <w:pPr>
-              <w:pStyle w:val="Compact"/>
-              <w:jc w:val="center"/>
-            </w:pPr>
-            <w:r>
-              <w:t xml:space="preserve">1100 - 1529</w:t>
-            </w:r>
-          </w:p>
-        </w:tc>
-        <w:tc>
-          <w:p>
-            <w:pPr>
-              <w:pStyle w:val="Compact"/>
-              <w:jc w:val="center"/>
-            </w:pPr>
-            <w:r>
-              <w:t xml:space="preserve">6</w:t>
-            </w:r>
-          </w:p>
-        </w:tc>
-        <w:tc>
-          <w:p>
-            <w:pPr>
-              <w:pStyle w:val="Compact"/>
-              <w:jc w:val="center"/>
-            </w:pPr>
-            <w:r>
-              <w:t xml:space="preserve">0</w:t>
-            </w:r>
-          </w:p>
-        </w:tc>
-      </w:tr>
-      <w:tr>
-        <w:tc>
-          <w:p/>
-        </w:tc>
-        <w:tc>
-          <w:p>
-            <w:pPr>
-              <w:pStyle w:val="Compact"/>
-              <w:jc w:val="center"/>
-            </w:pPr>
-            <w:r>
-              <w:t xml:space="preserve">Sct. Mathias</w:t>
-            </w:r>
-          </w:p>
-        </w:tc>
-        <w:tc>
-          <w:p>
-            <w:pPr>
-              <w:pStyle w:val="Compact"/>
-              <w:jc w:val="center"/>
-            </w:pPr>
-            <w:r>
-              <w:t xml:space="preserve">VSM 855F/906F</w:t>
-            </w:r>
-          </w:p>
-        </w:tc>
-        <w:tc>
-          <w:p>
-            <w:pPr>
-              <w:pStyle w:val="Compact"/>
-              <w:jc w:val="center"/>
-            </w:pPr>
-            <w:r>
-              <w:t xml:space="preserve">1100 - 1529</w:t>
-            </w:r>
-          </w:p>
-        </w:tc>
-        <w:tc>
-          <w:p>
-            <w:pPr>
-              <w:pStyle w:val="Compact"/>
-              <w:jc w:val="center"/>
-            </w:pPr>
-            <w:r>
-              <w:t xml:space="preserve">23</w:t>
-            </w:r>
-          </w:p>
-        </w:tc>
-        <w:tc>
-          <w:p>
-            <w:pPr>
-              <w:pStyle w:val="Compact"/>
-              <w:jc w:val="center"/>
-            </w:pPr>
-            <w:r>
-              <w:t xml:space="preserve">0</w:t>
-            </w:r>
-          </w:p>
-        </w:tc>
-      </w:tr>
-      <w:tr>
-        <w:tc>
-          <w:p/>
-        </w:tc>
-        <w:tc>
-          <w:p>
-            <w:pPr>
-              <w:pStyle w:val="Compact"/>
-              <w:jc w:val="center"/>
-            </w:pPr>
-            <w:r>
-              <w:t xml:space="preserve">Sct. Drotten</w:t>
-            </w:r>
-          </w:p>
-        </w:tc>
-        <w:tc>
-          <w:p>
-            <w:pPr>
-              <w:pStyle w:val="Compact"/>
-              <w:jc w:val="center"/>
-            </w:pPr>
-            <w:r>
-              <w:t xml:space="preserve">VSM 902F</w:t>
-            </w:r>
-          </w:p>
-        </w:tc>
-        <w:tc>
-          <w:p>
-            <w:pPr>
-              <w:pStyle w:val="Compact"/>
-              <w:jc w:val="center"/>
-            </w:pPr>
-            <w:r>
-              <w:t xml:space="preserve">1100 - 1529</w:t>
-            </w:r>
-          </w:p>
-        </w:tc>
-        <w:tc>
-          <w:p>
-            <w:pPr>
-              <w:pStyle w:val="Compact"/>
-              <w:jc w:val="center"/>
-            </w:pPr>
-            <w:r>
-              <w:t xml:space="preserve">8</w:t>
-            </w:r>
-          </w:p>
-        </w:tc>
-        <w:tc>
-          <w:p>
-            <w:pPr>
-              <w:pStyle w:val="Compact"/>
-              <w:jc w:val="center"/>
-            </w:pPr>
-            <w:r>
-              <w:t xml:space="preserve">0</w:t>
-            </w:r>
-          </w:p>
-        </w:tc>
-      </w:tr>
-      <w:tr>
-        <w:tc>
-          <w:p/>
-        </w:tc>
-        <w:tc>
-          <w:p>
-            <w:pPr>
-              <w:pStyle w:val="Compact"/>
-              <w:jc w:val="center"/>
-            </w:pPr>
-            <w:r>
-              <w:t xml:space="preserve">Faldborg</w:t>
-            </w:r>
-          </w:p>
-        </w:tc>
-        <w:tc>
-          <w:p>
-            <w:pPr>
-              <w:pStyle w:val="Compact"/>
-              <w:jc w:val="center"/>
-            </w:pPr>
-            <w:r>
-              <w:t xml:space="preserve">VSM 29F</w:t>
-            </w:r>
-          </w:p>
-        </w:tc>
-        <w:tc>
-          <w:p>
-            <w:pPr>
-              <w:pStyle w:val="Compact"/>
-              <w:jc w:val="center"/>
-            </w:pPr>
-            <w:r>
-              <w:t xml:space="preserve">1100 - 1600</w:t>
-            </w:r>
-          </w:p>
-        </w:tc>
-        <w:tc>
-          <w:p>
-            <w:pPr>
-              <w:pStyle w:val="Compact"/>
-              <w:jc w:val="center"/>
-            </w:pPr>
-            <w:r>
-              <w:t xml:space="preserve">17</w:t>
-            </w:r>
-          </w:p>
-        </w:tc>
-        <w:tc>
-          <w:p>
-            <w:pPr>
-              <w:pStyle w:val="Compact"/>
-              <w:jc w:val="center"/>
-            </w:pPr>
-            <w:r>
-              <w:t xml:space="preserve">2</w:t>
-            </w:r>
-          </w:p>
-        </w:tc>
-      </w:tr>
-      <w:tr>
-        <w:tc>
-          <w:p>
-            <w:pPr>
-              <w:pStyle w:val="Compact"/>
-              <w:jc w:val="center"/>
-            </w:pPr>
-            <w:r>
-              <w:rPr>
-                <w:b/>
-              </w:rPr>
-              <w:t xml:space="preserve">Total</w:t>
-            </w:r>
-          </w:p>
-        </w:tc>
-        <w:tc>
-          <w:p/>
-        </w:tc>
-        <w:tc>
-          <w:p/>
-        </w:tc>
-        <w:tc>
-          <w:p/>
-        </w:tc>
-        <w:tc>
-          <w:p>
-            <w:pPr>
-              <w:pStyle w:val="Compact"/>
-              <w:jc w:val="center"/>
-            </w:pPr>
-            <w:r>
-              <w:t xml:space="preserve">325</w:t>
-            </w:r>
-          </w:p>
-        </w:tc>
-        <w:tc>
-          <w:p>
-            <w:pPr>
-              <w:pStyle w:val="Compact"/>
-              <w:jc w:val="center"/>
-            </w:pPr>
-            <w:r>
-              <w:t xml:space="preserve">13</w:t>
-            </w:r>
-          </w:p>
-        </w:tc>
-      </w:tr>
-    </w:tbl>
-    <w:bookmarkEnd w:id="0"/>
-    <w:p>
-      <w:pPr>
-        <w:pStyle w:val="BlockText"/>
-      </w:pPr>
-      <w:r>
-        <w:rPr>
-          <w:b/>
-        </w:rPr>
-        <w:t xml:space="preserve">Kat’s Note</w:t>
-      </w:r>
-      <w:r>
-        <w:t xml:space="preserve">:</w:t>
-      </w:r>
-      <w:r>
-        <w:t xml:space="preserve"> </w:t>
-      </w:r>
-      <w:r>
-        <w:t xml:space="preserve"> </w:t>
-      </w:r>
-      <w:r>
-        <w:t xml:space="preserve">If we are able to refine the skeletal estimates, I can provide narrower time intervals and sample sizes for these sites.</w:t>
+        <w:t xml:space="preserve">). The site occupation dates span from the 10th to 18th century which encompasses the Viking Age (9th - 11th century), the Medieval Period (11th - 16th century) and the Early Modern Period (16th - 19th century) in Denmark.</w:t>
       </w:r>
     </w:p>
     <w:bookmarkStart w:id="0" w:name="fig:map_sites"/>
@@ -2712,6 +1521,2662 @@
       </w:r>
     </w:p>
     <w:bookmarkEnd w:id="0"/>
+    <w:bookmarkStart w:id="0" w:name="tbl:site_summary"/>
+    <w:p>
+      <w:pPr>
+        <w:pStyle w:val="TableCaption"/>
+      </w:pPr>
+      <w:r>
+        <w:t xml:space="preserve">Table 1: Summary of archaeological sites sampled in this study.</w:t>
+      </w:r>
+      <w:r>
+        <w:t xml:space="preserve"> </w:t>
+      </w:r>
+    </w:p>
+    <w:tbl>
+      <w:tblPr>
+        <w:tblStyle w:val="Table"/>
+        <w:tblW w:type="pct" w:w="0.0"/>
+        <w:tblLook w:firstRow="1"/>
+        <w:tblCaption w:val="Table 1: Summary of archaeological sites sampled in this study. "/>
+      </w:tblPr>
+      <w:tblGrid/>
+      <w:tr>
+        <w:trPr>
+          <w:cnfStyle w:firstRow="1"/>
+        </w:trPr>
+        <w:tc>
+          <w:tcPr>
+            <w:tcBorders>
+              <w:bottom w:val="single"/>
+            </w:tcBorders>
+            <w:vAlign w:val="bottom"/>
+          </w:tcPr>
+          <w:p>
+            <w:pPr>
+              <w:pStyle w:val="Compact"/>
+              <w:jc w:val="center"/>
+            </w:pPr>
+            <w:r>
+              <w:t xml:space="preserve">Period</w:t>
+            </w:r>
+          </w:p>
+        </w:tc>
+        <w:tc>
+          <w:tcPr>
+            <w:tcBorders>
+              <w:bottom w:val="single"/>
+            </w:tcBorders>
+            <w:vAlign w:val="bottom"/>
+          </w:tcPr>
+          <w:p>
+            <w:pPr>
+              <w:pStyle w:val="Compact"/>
+              <w:jc w:val="center"/>
+            </w:pPr>
+            <w:r>
+              <w:t xml:space="preserve">Date Start</w:t>
+            </w:r>
+          </w:p>
+        </w:tc>
+        <w:tc>
+          <w:tcPr>
+            <w:tcBorders>
+              <w:bottom w:val="single"/>
+            </w:tcBorders>
+            <w:vAlign w:val="bottom"/>
+          </w:tcPr>
+          <w:p>
+            <w:pPr>
+              <w:pStyle w:val="Compact"/>
+              <w:jc w:val="center"/>
+            </w:pPr>
+            <w:r>
+              <w:t xml:space="preserve">Date End</w:t>
+            </w:r>
+          </w:p>
+        </w:tc>
+        <w:tc>
+          <w:tcPr>
+            <w:tcBorders>
+              <w:bottom w:val="single"/>
+            </w:tcBorders>
+            <w:vAlign w:val="bottom"/>
+          </w:tcPr>
+          <w:p>
+            <w:pPr>
+              <w:pStyle w:val="Compact"/>
+              <w:jc w:val="center"/>
+            </w:pPr>
+            <w:r>
+              <w:t xml:space="preserve">Region</w:t>
+            </w:r>
+          </w:p>
+        </w:tc>
+        <w:tc>
+          <w:tcPr>
+            <w:tcBorders>
+              <w:bottom w:val="single"/>
+            </w:tcBorders>
+            <w:vAlign w:val="bottom"/>
+          </w:tcPr>
+          <w:p>
+            <w:pPr>
+              <w:pStyle w:val="Compact"/>
+              <w:jc w:val="center"/>
+            </w:pPr>
+            <w:r>
+              <w:t xml:space="preserve">Site Name</w:t>
+            </w:r>
+          </w:p>
+        </w:tc>
+        <w:tc>
+          <w:tcPr>
+            <w:tcBorders>
+              <w:bottom w:val="single"/>
+            </w:tcBorders>
+            <w:vAlign w:val="bottom"/>
+          </w:tcPr>
+          <w:p>
+            <w:pPr>
+              <w:pStyle w:val="Compact"/>
+              <w:jc w:val="center"/>
+            </w:pPr>
+            <w:r>
+              <w:t xml:space="preserve">Site Code</w:t>
+            </w:r>
+          </w:p>
+        </w:tc>
+        <w:tc>
+          <w:tcPr>
+            <w:tcBorders>
+              <w:bottom w:val="single"/>
+            </w:tcBorders>
+            <w:vAlign w:val="bottom"/>
+          </w:tcPr>
+          <w:p>
+            <w:pPr>
+              <w:pStyle w:val="Compact"/>
+              <w:jc w:val="center"/>
+            </w:pPr>
+            <w:r>
+              <w:t xml:space="preserve">N</w:t>
+            </w:r>
+          </w:p>
+        </w:tc>
+        <w:tc>
+          <w:tcPr>
+            <w:tcBorders>
+              <w:bottom w:val="single"/>
+            </w:tcBorders>
+            <w:vAlign w:val="bottom"/>
+          </w:tcPr>
+          <w:p>
+            <w:pPr>
+              <w:pStyle w:val="Compact"/>
+              <w:jc w:val="center"/>
+            </w:pPr>
+            <w:r>
+              <w:t xml:space="preserve">Plague Positive</w:t>
+            </w:r>
+          </w:p>
+        </w:tc>
+      </w:tr>
+      <w:tr>
+        <w:tc>
+          <w:p>
+            <w:pPr>
+              <w:pStyle w:val="Compact"/>
+              <w:jc w:val="center"/>
+            </w:pPr>
+            <w:r>
+              <w:t xml:space="preserve">Viking</w:t>
+            </w:r>
+          </w:p>
+        </w:tc>
+        <w:tc>
+          <w:p>
+            <w:pPr>
+              <w:pStyle w:val="Compact"/>
+              <w:jc w:val="center"/>
+            </w:pPr>
+            <w:r>
+              <w:t xml:space="preserve">900</w:t>
+            </w:r>
+          </w:p>
+        </w:tc>
+        <w:tc>
+          <w:p>
+            <w:pPr>
+              <w:pStyle w:val="Compact"/>
+              <w:jc w:val="center"/>
+            </w:pPr>
+            <w:r>
+              <w:t xml:space="preserve">1000</w:t>
+            </w:r>
+          </w:p>
+        </w:tc>
+        <w:tc>
+          <w:p>
+            <w:pPr>
+              <w:pStyle w:val="Compact"/>
+              <w:jc w:val="center"/>
+            </w:pPr>
+            <w:r>
+              <w:t xml:space="preserve">Ribe</w:t>
+            </w:r>
+          </w:p>
+        </w:tc>
+        <w:tc>
+          <w:p>
+            <w:pPr>
+              <w:pStyle w:val="Compact"/>
+              <w:jc w:val="center"/>
+            </w:pPr>
+            <w:r>
+              <w:t xml:space="preserve">Ribe Lindegärden</w:t>
+            </w:r>
+          </w:p>
+        </w:tc>
+        <w:tc>
+          <w:p>
+            <w:pPr>
+              <w:pStyle w:val="Compact"/>
+              <w:jc w:val="center"/>
+            </w:pPr>
+            <w:r>
+              <w:t xml:space="preserve">ASR 13II</w:t>
+            </w:r>
+          </w:p>
+        </w:tc>
+        <w:tc>
+          <w:p>
+            <w:pPr>
+              <w:pStyle w:val="Compact"/>
+              <w:jc w:val="center"/>
+            </w:pPr>
+            <w:r>
+              <w:t xml:space="preserve">15</w:t>
+            </w:r>
+          </w:p>
+        </w:tc>
+        <w:tc>
+          <w:p>
+            <w:pPr>
+              <w:pStyle w:val="Compact"/>
+              <w:jc w:val="center"/>
+            </w:pPr>
+            <w:r>
+              <w:t xml:space="preserve">0</w:t>
+            </w:r>
+          </w:p>
+        </w:tc>
+      </w:tr>
+      <w:tr>
+        <w:tc>
+          <w:p/>
+        </w:tc>
+        <w:tc>
+          <w:p>
+            <w:pPr>
+              <w:pStyle w:val="Compact"/>
+              <w:jc w:val="center"/>
+            </w:pPr>
+            <w:r>
+              <w:t xml:space="preserve">900</w:t>
+            </w:r>
+          </w:p>
+        </w:tc>
+        <w:tc>
+          <w:p>
+            <w:pPr>
+              <w:pStyle w:val="Compact"/>
+              <w:jc w:val="center"/>
+            </w:pPr>
+            <w:r>
+              <w:t xml:space="preserve">1000</w:t>
+            </w:r>
+          </w:p>
+        </w:tc>
+        <w:tc>
+          <w:p>
+            <w:pPr>
+              <w:pStyle w:val="Compact"/>
+              <w:jc w:val="center"/>
+            </w:pPr>
+            <w:r>
+              <w:t xml:space="preserve">Ribe</w:t>
+            </w:r>
+          </w:p>
+        </w:tc>
+        <w:tc>
+          <w:p>
+            <w:pPr>
+              <w:pStyle w:val="Compact"/>
+              <w:jc w:val="center"/>
+            </w:pPr>
+            <w:r>
+              <w:t xml:space="preserve">Ribe Lindegärden</w:t>
+            </w:r>
+          </w:p>
+        </w:tc>
+        <w:tc>
+          <w:p>
+            <w:pPr>
+              <w:pStyle w:val="Compact"/>
+              <w:jc w:val="center"/>
+            </w:pPr>
+            <w:r>
+              <w:t xml:space="preserve">ASR 2391</w:t>
+            </w:r>
+          </w:p>
+        </w:tc>
+        <w:tc>
+          <w:p>
+            <w:pPr>
+              <w:pStyle w:val="Compact"/>
+              <w:jc w:val="center"/>
+            </w:pPr>
+            <w:r>
+              <w:t xml:space="preserve">4</w:t>
+            </w:r>
+          </w:p>
+        </w:tc>
+        <w:tc>
+          <w:p>
+            <w:pPr>
+              <w:pStyle w:val="Compact"/>
+              <w:jc w:val="center"/>
+            </w:pPr>
+            <w:r>
+              <w:t xml:space="preserve">0</w:t>
+            </w:r>
+          </w:p>
+        </w:tc>
+      </w:tr>
+      <w:tr>
+        <w:tc>
+          <w:p>
+            <w:pPr>
+              <w:pStyle w:val="Compact"/>
+              <w:jc w:val="center"/>
+            </w:pPr>
+            <w:r>
+              <w:t xml:space="preserve">Early Medieval</w:t>
+            </w:r>
+          </w:p>
+        </w:tc>
+        <w:tc>
+          <w:p>
+            <w:pPr>
+              <w:pStyle w:val="Compact"/>
+              <w:jc w:val="center"/>
+            </w:pPr>
+            <w:r>
+              <w:t xml:space="preserve">1150</w:t>
+            </w:r>
+          </w:p>
+        </w:tc>
+        <w:tc>
+          <w:p>
+            <w:pPr>
+              <w:pStyle w:val="Compact"/>
+              <w:jc w:val="center"/>
+            </w:pPr>
+            <w:r>
+              <w:t xml:space="preserve">1350</w:t>
+            </w:r>
+          </w:p>
+        </w:tc>
+        <w:tc>
+          <w:p>
+            <w:pPr>
+              <w:pStyle w:val="Compact"/>
+              <w:jc w:val="center"/>
+            </w:pPr>
+            <w:r>
+              <w:t xml:space="preserve">Ribe</w:t>
+            </w:r>
+          </w:p>
+        </w:tc>
+        <w:tc>
+          <w:p>
+            <w:pPr>
+              <w:pStyle w:val="Compact"/>
+              <w:jc w:val="center"/>
+            </w:pPr>
+            <w:r>
+              <w:t xml:space="preserve">Ribe Gräbrødre</w:t>
+            </w:r>
+          </w:p>
+        </w:tc>
+        <w:tc>
+          <w:p>
+            <w:pPr>
+              <w:pStyle w:val="Compact"/>
+              <w:jc w:val="center"/>
+            </w:pPr>
+            <w:r>
+              <w:t xml:space="preserve">ASR 1015</w:t>
+            </w:r>
+          </w:p>
+        </w:tc>
+        <w:tc>
+          <w:p>
+            <w:pPr>
+              <w:pStyle w:val="Compact"/>
+              <w:jc w:val="center"/>
+            </w:pPr>
+            <w:r>
+              <w:t xml:space="preserve">7</w:t>
+            </w:r>
+          </w:p>
+        </w:tc>
+        <w:tc>
+          <w:p>
+            <w:pPr>
+              <w:pStyle w:val="Compact"/>
+              <w:jc w:val="center"/>
+            </w:pPr>
+            <w:r>
+              <w:t xml:space="preserve">0</w:t>
+            </w:r>
+          </w:p>
+        </w:tc>
+      </w:tr>
+      <w:tr>
+        <w:tc>
+          <w:p/>
+        </w:tc>
+        <w:tc>
+          <w:p>
+            <w:pPr>
+              <w:pStyle w:val="Compact"/>
+              <w:jc w:val="center"/>
+            </w:pPr>
+            <w:r>
+              <w:t xml:space="preserve">1150</w:t>
+            </w:r>
+          </w:p>
+        </w:tc>
+        <w:tc>
+          <w:p>
+            <w:pPr>
+              <w:pStyle w:val="Compact"/>
+              <w:jc w:val="center"/>
+            </w:pPr>
+            <w:r>
+              <w:t xml:space="preserve">1350</w:t>
+            </w:r>
+          </w:p>
+        </w:tc>
+        <w:tc>
+          <w:p>
+            <w:pPr>
+              <w:pStyle w:val="Compact"/>
+              <w:jc w:val="center"/>
+            </w:pPr>
+            <w:r>
+              <w:t xml:space="preserve">Viby</w:t>
+            </w:r>
+          </w:p>
+        </w:tc>
+        <w:tc>
+          <w:p>
+            <w:pPr>
+              <w:pStyle w:val="Compact"/>
+              <w:jc w:val="center"/>
+            </w:pPr>
+            <w:r>
+              <w:t xml:space="preserve">Nordby</w:t>
+            </w:r>
+          </w:p>
+        </w:tc>
+        <w:tc>
+          <w:p>
+            <w:pPr>
+              <w:pStyle w:val="Compact"/>
+              <w:jc w:val="center"/>
+            </w:pPr>
+            <w:r>
+              <w:t xml:space="preserve">FHM 3970</w:t>
+            </w:r>
+          </w:p>
+        </w:tc>
+        <w:tc>
+          <w:p>
+            <w:pPr>
+              <w:pStyle w:val="Compact"/>
+              <w:jc w:val="center"/>
+            </w:pPr>
+            <w:r>
+              <w:t xml:space="preserve">35</w:t>
+            </w:r>
+          </w:p>
+        </w:tc>
+        <w:tc>
+          <w:p>
+            <w:pPr>
+              <w:pStyle w:val="Compact"/>
+              <w:jc w:val="center"/>
+            </w:pPr>
+            <w:r>
+              <w:t xml:space="preserve">0</w:t>
+            </w:r>
+          </w:p>
+        </w:tc>
+      </w:tr>
+      <w:tr>
+        <w:tc>
+          <w:p/>
+        </w:tc>
+        <w:tc>
+          <w:p>
+            <w:pPr>
+              <w:pStyle w:val="Compact"/>
+              <w:jc w:val="center"/>
+            </w:pPr>
+            <w:r>
+              <w:t xml:space="preserve">1150</w:t>
+            </w:r>
+          </w:p>
+        </w:tc>
+        <w:tc>
+          <w:p>
+            <w:pPr>
+              <w:pStyle w:val="Compact"/>
+              <w:jc w:val="center"/>
+            </w:pPr>
+            <w:r>
+              <w:t xml:space="preserve">1350</w:t>
+            </w:r>
+          </w:p>
+        </w:tc>
+        <w:tc>
+          <w:p>
+            <w:pPr>
+              <w:pStyle w:val="Compact"/>
+              <w:jc w:val="center"/>
+            </w:pPr>
+            <w:r>
+              <w:t xml:space="preserve">Viborg</w:t>
+            </w:r>
+          </w:p>
+        </w:tc>
+        <w:tc>
+          <w:p>
+            <w:pPr>
+              <w:pStyle w:val="Compact"/>
+              <w:jc w:val="center"/>
+            </w:pPr>
+            <w:r>
+              <w:t xml:space="preserve">Sct. Drotten</w:t>
+            </w:r>
+          </w:p>
+        </w:tc>
+        <w:tc>
+          <w:p>
+            <w:pPr>
+              <w:pStyle w:val="Compact"/>
+              <w:jc w:val="center"/>
+            </w:pPr>
+            <w:r>
+              <w:t xml:space="preserve">VSM 09264</w:t>
+            </w:r>
+          </w:p>
+        </w:tc>
+        <w:tc>
+          <w:p>
+            <w:pPr>
+              <w:pStyle w:val="Compact"/>
+              <w:jc w:val="center"/>
+            </w:pPr>
+            <w:r>
+              <w:t xml:space="preserve">6</w:t>
+            </w:r>
+          </w:p>
+        </w:tc>
+        <w:tc>
+          <w:p>
+            <w:pPr>
+              <w:pStyle w:val="Compact"/>
+              <w:jc w:val="center"/>
+            </w:pPr>
+            <w:r>
+              <w:t xml:space="preserve">0</w:t>
+            </w:r>
+          </w:p>
+        </w:tc>
+      </w:tr>
+      <w:tr>
+        <w:tc>
+          <w:p/>
+        </w:tc>
+        <w:tc>
+          <w:p>
+            <w:pPr>
+              <w:pStyle w:val="Compact"/>
+              <w:jc w:val="center"/>
+            </w:pPr>
+            <w:r>
+              <w:t xml:space="preserve">1150</w:t>
+            </w:r>
+          </w:p>
+        </w:tc>
+        <w:tc>
+          <w:p>
+            <w:pPr>
+              <w:pStyle w:val="Compact"/>
+              <w:jc w:val="center"/>
+            </w:pPr>
+            <w:r>
+              <w:t xml:space="preserve">1350</w:t>
+            </w:r>
+          </w:p>
+        </w:tc>
+        <w:tc>
+          <w:p>
+            <w:pPr>
+              <w:pStyle w:val="Compact"/>
+              <w:jc w:val="center"/>
+            </w:pPr>
+            <w:r>
+              <w:t xml:space="preserve">Viborg</w:t>
+            </w:r>
+          </w:p>
+        </w:tc>
+        <w:tc>
+          <w:p>
+            <w:pPr>
+              <w:pStyle w:val="Compact"/>
+              <w:jc w:val="center"/>
+            </w:pPr>
+            <w:r>
+              <w:t xml:space="preserve">Sct. Mathias</w:t>
+            </w:r>
+          </w:p>
+        </w:tc>
+        <w:tc>
+          <w:p>
+            <w:pPr>
+              <w:pStyle w:val="Compact"/>
+              <w:jc w:val="center"/>
+            </w:pPr>
+            <w:r>
+              <w:t xml:space="preserve">VSM 855F/906F</w:t>
+            </w:r>
+          </w:p>
+        </w:tc>
+        <w:tc>
+          <w:p>
+            <w:pPr>
+              <w:pStyle w:val="Compact"/>
+              <w:jc w:val="center"/>
+            </w:pPr>
+            <w:r>
+              <w:t xml:space="preserve">21</w:t>
+            </w:r>
+          </w:p>
+        </w:tc>
+        <w:tc>
+          <w:p>
+            <w:pPr>
+              <w:pStyle w:val="Compact"/>
+              <w:jc w:val="center"/>
+            </w:pPr>
+            <w:r>
+              <w:t xml:space="preserve">0</w:t>
+            </w:r>
+          </w:p>
+        </w:tc>
+      </w:tr>
+      <w:tr>
+        <w:tc>
+          <w:p/>
+        </w:tc>
+        <w:tc>
+          <w:p>
+            <w:pPr>
+              <w:pStyle w:val="Compact"/>
+              <w:jc w:val="center"/>
+            </w:pPr>
+            <w:r>
+              <w:t xml:space="preserve">1150</w:t>
+            </w:r>
+          </w:p>
+        </w:tc>
+        <w:tc>
+          <w:p>
+            <w:pPr>
+              <w:pStyle w:val="Compact"/>
+              <w:jc w:val="center"/>
+            </w:pPr>
+            <w:r>
+              <w:t xml:space="preserve">1350</w:t>
+            </w:r>
+          </w:p>
+        </w:tc>
+        <w:tc>
+          <w:p>
+            <w:pPr>
+              <w:pStyle w:val="Compact"/>
+              <w:jc w:val="center"/>
+            </w:pPr>
+            <w:r>
+              <w:t xml:space="preserve">Viborg</w:t>
+            </w:r>
+          </w:p>
+        </w:tc>
+        <w:tc>
+          <w:p>
+            <w:pPr>
+              <w:pStyle w:val="Compact"/>
+              <w:jc w:val="center"/>
+            </w:pPr>
+            <w:r>
+              <w:t xml:space="preserve">Sct. Drotten</w:t>
+            </w:r>
+          </w:p>
+        </w:tc>
+        <w:tc>
+          <w:p>
+            <w:pPr>
+              <w:pStyle w:val="Compact"/>
+              <w:jc w:val="center"/>
+            </w:pPr>
+            <w:r>
+              <w:t xml:space="preserve">VSM 902F</w:t>
+            </w:r>
+          </w:p>
+        </w:tc>
+        <w:tc>
+          <w:p>
+            <w:pPr>
+              <w:pStyle w:val="Compact"/>
+              <w:jc w:val="center"/>
+            </w:pPr>
+            <w:r>
+              <w:t xml:space="preserve">8</w:t>
+            </w:r>
+          </w:p>
+        </w:tc>
+        <w:tc>
+          <w:p>
+            <w:pPr>
+              <w:pStyle w:val="Compact"/>
+              <w:jc w:val="center"/>
+            </w:pPr>
+            <w:r>
+              <w:t xml:space="preserve">0</w:t>
+            </w:r>
+          </w:p>
+        </w:tc>
+      </w:tr>
+      <w:tr>
+        <w:tc>
+          <w:p/>
+        </w:tc>
+        <w:tc>
+          <w:p>
+            <w:pPr>
+              <w:pStyle w:val="Compact"/>
+              <w:jc w:val="center"/>
+            </w:pPr>
+            <w:r>
+              <w:t xml:space="preserve">1150</w:t>
+            </w:r>
+          </w:p>
+        </w:tc>
+        <w:tc>
+          <w:p>
+            <w:pPr>
+              <w:pStyle w:val="Compact"/>
+              <w:jc w:val="center"/>
+            </w:pPr>
+            <w:r>
+              <w:t xml:space="preserve">1350</w:t>
+            </w:r>
+          </w:p>
+        </w:tc>
+        <w:tc>
+          <w:p>
+            <w:pPr>
+              <w:pStyle w:val="Compact"/>
+              <w:jc w:val="center"/>
+            </w:pPr>
+            <w:r>
+              <w:t xml:space="preserve">Viborg</w:t>
+            </w:r>
+          </w:p>
+        </w:tc>
+        <w:tc>
+          <w:p>
+            <w:pPr>
+              <w:pStyle w:val="Compact"/>
+              <w:jc w:val="center"/>
+            </w:pPr>
+            <w:r>
+              <w:t xml:space="preserve">Faldborg</w:t>
+            </w:r>
+          </w:p>
+        </w:tc>
+        <w:tc>
+          <w:p>
+            <w:pPr>
+              <w:pStyle w:val="Compact"/>
+              <w:jc w:val="center"/>
+            </w:pPr>
+            <w:r>
+              <w:t xml:space="preserve">VSM 29F</w:t>
+            </w:r>
+          </w:p>
+        </w:tc>
+        <w:tc>
+          <w:p>
+            <w:pPr>
+              <w:pStyle w:val="Compact"/>
+              <w:jc w:val="center"/>
+            </w:pPr>
+            <w:r>
+              <w:t xml:space="preserve">2</w:t>
+            </w:r>
+          </w:p>
+        </w:tc>
+        <w:tc>
+          <w:p>
+            <w:pPr>
+              <w:pStyle w:val="Compact"/>
+              <w:jc w:val="center"/>
+            </w:pPr>
+            <w:r>
+              <w:t xml:space="preserve">0</w:t>
+            </w:r>
+          </w:p>
+        </w:tc>
+      </w:tr>
+      <w:tr>
+        <w:tc>
+          <w:p/>
+        </w:tc>
+        <w:tc>
+          <w:p>
+            <w:pPr>
+              <w:pStyle w:val="Compact"/>
+              <w:jc w:val="center"/>
+            </w:pPr>
+            <w:r>
+              <w:t xml:space="preserve">1150</w:t>
+            </w:r>
+          </w:p>
+        </w:tc>
+        <w:tc>
+          <w:p>
+            <w:pPr>
+              <w:pStyle w:val="Compact"/>
+              <w:jc w:val="center"/>
+            </w:pPr>
+            <w:r>
+              <w:t xml:space="preserve">1350</w:t>
+            </w:r>
+          </w:p>
+        </w:tc>
+        <w:tc>
+          <w:p>
+            <w:pPr>
+              <w:pStyle w:val="Compact"/>
+              <w:jc w:val="center"/>
+            </w:pPr>
+            <w:r>
+              <w:t xml:space="preserve">Refshale</w:t>
+            </w:r>
+          </w:p>
+        </w:tc>
+        <w:tc>
+          <w:p>
+            <w:pPr>
+              <w:pStyle w:val="Compact"/>
+              <w:jc w:val="center"/>
+            </w:pPr>
+            <w:r>
+              <w:t xml:space="preserve">Refshale</w:t>
+            </w:r>
+          </w:p>
+        </w:tc>
+        <w:tc>
+          <w:p>
+            <w:pPr>
+              <w:pStyle w:val="Compact"/>
+              <w:jc w:val="center"/>
+            </w:pPr>
+            <w:r>
+              <w:t xml:space="preserve">Refshale</w:t>
+            </w:r>
+          </w:p>
+        </w:tc>
+        <w:tc>
+          <w:p>
+            <w:pPr>
+              <w:pStyle w:val="Compact"/>
+              <w:jc w:val="center"/>
+            </w:pPr>
+            <w:r>
+              <w:t xml:space="preserve">19</w:t>
+            </w:r>
+          </w:p>
+        </w:tc>
+        <w:tc>
+          <w:p>
+            <w:pPr>
+              <w:pStyle w:val="Compact"/>
+              <w:jc w:val="center"/>
+            </w:pPr>
+            <w:r>
+              <w:t xml:space="preserve">0</w:t>
+            </w:r>
+          </w:p>
+        </w:tc>
+      </w:tr>
+      <w:tr>
+        <w:tc>
+          <w:p/>
+        </w:tc>
+        <w:tc>
+          <w:p>
+            <w:pPr>
+              <w:pStyle w:val="Compact"/>
+              <w:jc w:val="center"/>
+            </w:pPr>
+            <w:r>
+              <w:t xml:space="preserve">1150</w:t>
+            </w:r>
+          </w:p>
+        </w:tc>
+        <w:tc>
+          <w:p>
+            <w:pPr>
+              <w:pStyle w:val="Compact"/>
+              <w:jc w:val="center"/>
+            </w:pPr>
+            <w:r>
+              <w:t xml:space="preserve">1350</w:t>
+            </w:r>
+          </w:p>
+        </w:tc>
+        <w:tc>
+          <w:p>
+            <w:pPr>
+              <w:pStyle w:val="Compact"/>
+              <w:jc w:val="center"/>
+            </w:pPr>
+            <w:r>
+              <w:t xml:space="preserve">Horsens</w:t>
+            </w:r>
+          </w:p>
+        </w:tc>
+        <w:tc>
+          <w:p>
+            <w:pPr>
+              <w:pStyle w:val="Compact"/>
+              <w:jc w:val="center"/>
+            </w:pPr>
+            <w:r>
+              <w:t xml:space="preserve">Ole Wormsgade</w:t>
+            </w:r>
+          </w:p>
+        </w:tc>
+        <w:tc>
+          <w:p>
+            <w:pPr>
+              <w:pStyle w:val="Compact"/>
+              <w:jc w:val="center"/>
+            </w:pPr>
+            <w:r>
+              <w:t xml:space="preserve">HOM 1649</w:t>
+            </w:r>
+          </w:p>
+        </w:tc>
+        <w:tc>
+          <w:p>
+            <w:pPr>
+              <w:pStyle w:val="Compact"/>
+              <w:jc w:val="center"/>
+            </w:pPr>
+            <w:r>
+              <w:t xml:space="preserve">7</w:t>
+            </w:r>
+          </w:p>
+        </w:tc>
+        <w:tc>
+          <w:p>
+            <w:pPr>
+              <w:pStyle w:val="Compact"/>
+              <w:jc w:val="center"/>
+            </w:pPr>
+            <w:r>
+              <w:t xml:space="preserve">0</w:t>
+            </w:r>
+          </w:p>
+        </w:tc>
+      </w:tr>
+      <w:tr>
+        <w:tc>
+          <w:p/>
+        </w:tc>
+        <w:tc>
+          <w:p>
+            <w:pPr>
+              <w:pStyle w:val="Compact"/>
+              <w:jc w:val="center"/>
+            </w:pPr>
+            <w:r>
+              <w:t xml:space="preserve">1150</w:t>
+            </w:r>
+          </w:p>
+        </w:tc>
+        <w:tc>
+          <w:p>
+            <w:pPr>
+              <w:pStyle w:val="Compact"/>
+              <w:jc w:val="center"/>
+            </w:pPr>
+            <w:r>
+              <w:t xml:space="preserve">1350</w:t>
+            </w:r>
+          </w:p>
+        </w:tc>
+        <w:tc>
+          <w:p>
+            <w:pPr>
+              <w:pStyle w:val="Compact"/>
+              <w:jc w:val="center"/>
+            </w:pPr>
+            <w:r>
+              <w:t xml:space="preserve">Horsens</w:t>
+            </w:r>
+          </w:p>
+        </w:tc>
+        <w:tc>
+          <w:p>
+            <w:pPr>
+              <w:pStyle w:val="Compact"/>
+              <w:jc w:val="center"/>
+            </w:pPr>
+            <w:r>
+              <w:t xml:space="preserve">Tirup</w:t>
+            </w:r>
+          </w:p>
+        </w:tc>
+        <w:tc>
+          <w:p>
+            <w:pPr>
+              <w:pStyle w:val="Compact"/>
+              <w:jc w:val="center"/>
+            </w:pPr>
+            <w:r>
+              <w:t xml:space="preserve">VKH 1201</w:t>
+            </w:r>
+          </w:p>
+        </w:tc>
+        <w:tc>
+          <w:p>
+            <w:pPr>
+              <w:pStyle w:val="Compact"/>
+              <w:jc w:val="center"/>
+            </w:pPr>
+            <w:r>
+              <w:t xml:space="preserve">11</w:t>
+            </w:r>
+          </w:p>
+        </w:tc>
+        <w:tc>
+          <w:p>
+            <w:pPr>
+              <w:pStyle w:val="Compact"/>
+              <w:jc w:val="center"/>
+            </w:pPr>
+            <w:r>
+              <w:t xml:space="preserve">1</w:t>
+            </w:r>
+          </w:p>
+        </w:tc>
+      </w:tr>
+      <w:tr>
+        <w:tc>
+          <w:p/>
+        </w:tc>
+        <w:tc>
+          <w:p>
+            <w:pPr>
+              <w:pStyle w:val="Compact"/>
+              <w:jc w:val="center"/>
+            </w:pPr>
+            <w:r>
+              <w:t xml:space="preserve">1150</w:t>
+            </w:r>
+          </w:p>
+        </w:tc>
+        <w:tc>
+          <w:p>
+            <w:pPr>
+              <w:pStyle w:val="Compact"/>
+              <w:jc w:val="center"/>
+            </w:pPr>
+            <w:r>
+              <w:t xml:space="preserve">1350</w:t>
+            </w:r>
+          </w:p>
+        </w:tc>
+        <w:tc>
+          <w:p>
+            <w:pPr>
+              <w:pStyle w:val="Compact"/>
+              <w:jc w:val="center"/>
+            </w:pPr>
+            <w:r>
+              <w:t xml:space="preserve">Hågerup</w:t>
+            </w:r>
+          </w:p>
+        </w:tc>
+        <w:tc>
+          <w:p>
+            <w:pPr>
+              <w:pStyle w:val="Compact"/>
+              <w:jc w:val="center"/>
+            </w:pPr>
+            <w:r>
+              <w:t xml:space="preserve">Hågerup</w:t>
+            </w:r>
+          </w:p>
+        </w:tc>
+        <w:tc>
+          <w:p>
+            <w:pPr>
+              <w:pStyle w:val="Compact"/>
+              <w:jc w:val="center"/>
+            </w:pPr>
+            <w:r>
+              <w:t xml:space="preserve">ØHM 1247</w:t>
+            </w:r>
+          </w:p>
+        </w:tc>
+        <w:tc>
+          <w:p>
+            <w:pPr>
+              <w:pStyle w:val="Compact"/>
+              <w:jc w:val="center"/>
+            </w:pPr>
+            <w:r>
+              <w:t xml:space="preserve">7</w:t>
+            </w:r>
+          </w:p>
+        </w:tc>
+        <w:tc>
+          <w:p>
+            <w:pPr>
+              <w:pStyle w:val="Compact"/>
+              <w:jc w:val="center"/>
+            </w:pPr>
+            <w:r>
+              <w:t xml:space="preserve">1</w:t>
+            </w:r>
+          </w:p>
+        </w:tc>
+      </w:tr>
+      <w:tr>
+        <w:tc>
+          <w:p>
+            <w:pPr>
+              <w:pStyle w:val="Compact"/>
+              <w:jc w:val="center"/>
+            </w:pPr>
+            <w:r>
+              <w:t xml:space="preserve">Late Medieval</w:t>
+            </w:r>
+          </w:p>
+        </w:tc>
+        <w:tc>
+          <w:p>
+            <w:pPr>
+              <w:pStyle w:val="Compact"/>
+              <w:jc w:val="center"/>
+            </w:pPr>
+            <w:r>
+              <w:t xml:space="preserve">1250</w:t>
+            </w:r>
+          </w:p>
+        </w:tc>
+        <w:tc>
+          <w:p>
+            <w:pPr>
+              <w:pStyle w:val="Compact"/>
+              <w:jc w:val="center"/>
+            </w:pPr>
+            <w:r>
+              <w:t xml:space="preserve">1550</w:t>
+            </w:r>
+          </w:p>
+        </w:tc>
+        <w:tc>
+          <w:p>
+            <w:pPr>
+              <w:pStyle w:val="Compact"/>
+              <w:jc w:val="center"/>
+            </w:pPr>
+            <w:r>
+              <w:t xml:space="preserve">Ribe</w:t>
+            </w:r>
+          </w:p>
+        </w:tc>
+        <w:tc>
+          <w:p>
+            <w:pPr>
+              <w:pStyle w:val="Compact"/>
+              <w:jc w:val="center"/>
+            </w:pPr>
+            <w:r>
+              <w:t xml:space="preserve">Ribe Gräbrødre</w:t>
+            </w:r>
+          </w:p>
+        </w:tc>
+        <w:tc>
+          <w:p>
+            <w:pPr>
+              <w:pStyle w:val="Compact"/>
+              <w:jc w:val="center"/>
+            </w:pPr>
+            <w:r>
+              <w:t xml:space="preserve">ASR 1015</w:t>
+            </w:r>
+          </w:p>
+        </w:tc>
+        <w:tc>
+          <w:p>
+            <w:pPr>
+              <w:pStyle w:val="Compact"/>
+              <w:jc w:val="center"/>
+            </w:pPr>
+            <w:r>
+              <w:t xml:space="preserve">1</w:t>
+            </w:r>
+          </w:p>
+        </w:tc>
+        <w:tc>
+          <w:p>
+            <w:pPr>
+              <w:pStyle w:val="Compact"/>
+              <w:jc w:val="center"/>
+            </w:pPr>
+            <w:r>
+              <w:t xml:space="preserve">0</w:t>
+            </w:r>
+          </w:p>
+        </w:tc>
+      </w:tr>
+      <w:tr>
+        <w:tc>
+          <w:p/>
+        </w:tc>
+        <w:tc>
+          <w:p>
+            <w:pPr>
+              <w:pStyle w:val="Compact"/>
+              <w:jc w:val="center"/>
+            </w:pPr>
+            <w:r>
+              <w:t xml:space="preserve">1250</w:t>
+            </w:r>
+          </w:p>
+        </w:tc>
+        <w:tc>
+          <w:p>
+            <w:pPr>
+              <w:pStyle w:val="Compact"/>
+              <w:jc w:val="center"/>
+            </w:pPr>
+            <w:r>
+              <w:t xml:space="preserve">1450</w:t>
+            </w:r>
+          </w:p>
+        </w:tc>
+        <w:tc>
+          <w:p>
+            <w:pPr>
+              <w:pStyle w:val="Compact"/>
+              <w:jc w:val="center"/>
+            </w:pPr>
+            <w:r>
+              <w:t xml:space="preserve">Viborg</w:t>
+            </w:r>
+          </w:p>
+        </w:tc>
+        <w:tc>
+          <w:p>
+            <w:pPr>
+              <w:pStyle w:val="Compact"/>
+              <w:jc w:val="center"/>
+            </w:pPr>
+            <w:r>
+              <w:t xml:space="preserve">Faldborg</w:t>
+            </w:r>
+          </w:p>
+        </w:tc>
+        <w:tc>
+          <w:p>
+            <w:pPr>
+              <w:pStyle w:val="Compact"/>
+              <w:jc w:val="center"/>
+            </w:pPr>
+            <w:r>
+              <w:t xml:space="preserve">VSM 29F</w:t>
+            </w:r>
+          </w:p>
+        </w:tc>
+        <w:tc>
+          <w:p>
+            <w:pPr>
+              <w:pStyle w:val="Compact"/>
+              <w:jc w:val="center"/>
+            </w:pPr>
+            <w:r>
+              <w:t xml:space="preserve">2</w:t>
+            </w:r>
+          </w:p>
+        </w:tc>
+        <w:tc>
+          <w:p>
+            <w:pPr>
+              <w:pStyle w:val="Compact"/>
+              <w:jc w:val="center"/>
+            </w:pPr>
+            <w:r>
+              <w:t xml:space="preserve">0</w:t>
+            </w:r>
+          </w:p>
+        </w:tc>
+      </w:tr>
+      <w:tr>
+        <w:tc>
+          <w:p/>
+        </w:tc>
+        <w:tc>
+          <w:p>
+            <w:pPr>
+              <w:pStyle w:val="Compact"/>
+              <w:jc w:val="center"/>
+            </w:pPr>
+            <w:r>
+              <w:t xml:space="preserve">1250</w:t>
+            </w:r>
+          </w:p>
+        </w:tc>
+        <w:tc>
+          <w:p>
+            <w:pPr>
+              <w:pStyle w:val="Compact"/>
+              <w:jc w:val="center"/>
+            </w:pPr>
+            <w:r>
+              <w:t xml:space="preserve">1550</w:t>
+            </w:r>
+          </w:p>
+        </w:tc>
+        <w:tc>
+          <w:p>
+            <w:pPr>
+              <w:pStyle w:val="Compact"/>
+              <w:jc w:val="center"/>
+            </w:pPr>
+            <w:r>
+              <w:t xml:space="preserve">Ribe</w:t>
+            </w:r>
+          </w:p>
+        </w:tc>
+        <w:tc>
+          <w:p>
+            <w:pPr>
+              <w:pStyle w:val="Compact"/>
+              <w:jc w:val="center"/>
+            </w:pPr>
+            <w:r>
+              <w:t xml:space="preserve">Ribe Lindegärden</w:t>
+            </w:r>
+          </w:p>
+        </w:tc>
+        <w:tc>
+          <w:p>
+            <w:pPr>
+              <w:pStyle w:val="Compact"/>
+              <w:jc w:val="center"/>
+            </w:pPr>
+            <w:r>
+              <w:t xml:space="preserve">ASR 13II</w:t>
+            </w:r>
+          </w:p>
+        </w:tc>
+        <w:tc>
+          <w:p>
+            <w:pPr>
+              <w:pStyle w:val="Compact"/>
+              <w:jc w:val="center"/>
+            </w:pPr>
+            <w:r>
+              <w:t xml:space="preserve">9</w:t>
+            </w:r>
+          </w:p>
+        </w:tc>
+        <w:tc>
+          <w:p>
+            <w:pPr>
+              <w:pStyle w:val="Compact"/>
+              <w:jc w:val="center"/>
+            </w:pPr>
+            <w:r>
+              <w:t xml:space="preserve">0</w:t>
+            </w:r>
+          </w:p>
+        </w:tc>
+      </w:tr>
+      <w:tr>
+        <w:tc>
+          <w:p/>
+        </w:tc>
+        <w:tc>
+          <w:p>
+            <w:pPr>
+              <w:pStyle w:val="Compact"/>
+              <w:jc w:val="center"/>
+            </w:pPr>
+            <w:r>
+              <w:t xml:space="preserve">1250</w:t>
+            </w:r>
+          </w:p>
+        </w:tc>
+        <w:tc>
+          <w:p>
+            <w:pPr>
+              <w:pStyle w:val="Compact"/>
+              <w:jc w:val="center"/>
+            </w:pPr>
+            <w:r>
+              <w:t xml:space="preserve">1450</w:t>
+            </w:r>
+          </w:p>
+        </w:tc>
+        <w:tc>
+          <w:p>
+            <w:pPr>
+              <w:pStyle w:val="Compact"/>
+              <w:jc w:val="center"/>
+            </w:pPr>
+            <w:r>
+              <w:t xml:space="preserve">Horsens</w:t>
+            </w:r>
+          </w:p>
+        </w:tc>
+        <w:tc>
+          <w:p>
+            <w:pPr>
+              <w:pStyle w:val="Compact"/>
+              <w:jc w:val="center"/>
+            </w:pPr>
+            <w:r>
+              <w:t xml:space="preserve">Sejet</w:t>
+            </w:r>
+          </w:p>
+        </w:tc>
+        <w:tc>
+          <w:p>
+            <w:pPr>
+              <w:pStyle w:val="Compact"/>
+              <w:jc w:val="center"/>
+            </w:pPr>
+            <w:r>
+              <w:t xml:space="preserve">HOM 1046</w:t>
+            </w:r>
+          </w:p>
+        </w:tc>
+        <w:tc>
+          <w:p>
+            <w:pPr>
+              <w:pStyle w:val="Compact"/>
+              <w:jc w:val="center"/>
+            </w:pPr>
+            <w:r>
+              <w:t xml:space="preserve">14</w:t>
+            </w:r>
+          </w:p>
+        </w:tc>
+        <w:tc>
+          <w:p>
+            <w:pPr>
+              <w:pStyle w:val="Compact"/>
+              <w:jc w:val="center"/>
+            </w:pPr>
+            <w:r>
+              <w:t xml:space="preserve">1</w:t>
+            </w:r>
+          </w:p>
+        </w:tc>
+      </w:tr>
+      <w:tr>
+        <w:tc>
+          <w:p/>
+        </w:tc>
+        <w:tc>
+          <w:p>
+            <w:pPr>
+              <w:pStyle w:val="Compact"/>
+              <w:jc w:val="center"/>
+            </w:pPr>
+            <w:r>
+              <w:t xml:space="preserve">1350</w:t>
+            </w:r>
+          </w:p>
+        </w:tc>
+        <w:tc>
+          <w:p>
+            <w:pPr>
+              <w:pStyle w:val="Compact"/>
+              <w:jc w:val="center"/>
+            </w:pPr>
+            <w:r>
+              <w:t xml:space="preserve">1550</w:t>
+            </w:r>
+          </w:p>
+        </w:tc>
+        <w:tc>
+          <w:p>
+            <w:pPr>
+              <w:pStyle w:val="Compact"/>
+              <w:jc w:val="center"/>
+            </w:pPr>
+            <w:r>
+              <w:t xml:space="preserve">Ribe</w:t>
+            </w:r>
+          </w:p>
+        </w:tc>
+        <w:tc>
+          <w:p>
+            <w:pPr>
+              <w:pStyle w:val="Compact"/>
+              <w:jc w:val="center"/>
+            </w:pPr>
+            <w:r>
+              <w:t xml:space="preserve">Ribe Lindegärden</w:t>
+            </w:r>
+          </w:p>
+        </w:tc>
+        <w:tc>
+          <w:p>
+            <w:pPr>
+              <w:pStyle w:val="Compact"/>
+              <w:jc w:val="center"/>
+            </w:pPr>
+            <w:r>
+              <w:t xml:space="preserve">ASR 13II</w:t>
+            </w:r>
+          </w:p>
+        </w:tc>
+        <w:tc>
+          <w:p>
+            <w:pPr>
+              <w:pStyle w:val="Compact"/>
+              <w:jc w:val="center"/>
+            </w:pPr>
+            <w:r>
+              <w:t xml:space="preserve">18</w:t>
+            </w:r>
+          </w:p>
+        </w:tc>
+        <w:tc>
+          <w:p>
+            <w:pPr>
+              <w:pStyle w:val="Compact"/>
+              <w:jc w:val="center"/>
+            </w:pPr>
+            <w:r>
+              <w:t xml:space="preserve">1</w:t>
+            </w:r>
+          </w:p>
+        </w:tc>
+      </w:tr>
+      <w:tr>
+        <w:tc>
+          <w:p/>
+        </w:tc>
+        <w:tc>
+          <w:p>
+            <w:pPr>
+              <w:pStyle w:val="Compact"/>
+              <w:jc w:val="center"/>
+            </w:pPr>
+            <w:r>
+              <w:t xml:space="preserve">1350</w:t>
+            </w:r>
+          </w:p>
+        </w:tc>
+        <w:tc>
+          <w:p>
+            <w:pPr>
+              <w:pStyle w:val="Compact"/>
+              <w:jc w:val="center"/>
+            </w:pPr>
+            <w:r>
+              <w:t xml:space="preserve">1550</w:t>
+            </w:r>
+          </w:p>
+        </w:tc>
+        <w:tc>
+          <w:p>
+            <w:pPr>
+              <w:pStyle w:val="Compact"/>
+              <w:jc w:val="center"/>
+            </w:pPr>
+            <w:r>
+              <w:t xml:space="preserve">Ribe</w:t>
+            </w:r>
+          </w:p>
+        </w:tc>
+        <w:tc>
+          <w:p>
+            <w:pPr>
+              <w:pStyle w:val="Compact"/>
+              <w:jc w:val="center"/>
+            </w:pPr>
+            <w:r>
+              <w:t xml:space="preserve">Ribe Gräbrødre</w:t>
+            </w:r>
+          </w:p>
+        </w:tc>
+        <w:tc>
+          <w:p>
+            <w:pPr>
+              <w:pStyle w:val="Compact"/>
+              <w:jc w:val="center"/>
+            </w:pPr>
+            <w:r>
+              <w:t xml:space="preserve">ASR 1015</w:t>
+            </w:r>
+          </w:p>
+        </w:tc>
+        <w:tc>
+          <w:p>
+            <w:pPr>
+              <w:pStyle w:val="Compact"/>
+              <w:jc w:val="center"/>
+            </w:pPr>
+            <w:r>
+              <w:t xml:space="preserve">42</w:t>
+            </w:r>
+          </w:p>
+        </w:tc>
+        <w:tc>
+          <w:p>
+            <w:pPr>
+              <w:pStyle w:val="Compact"/>
+              <w:jc w:val="center"/>
+            </w:pPr>
+            <w:r>
+              <w:t xml:space="preserve">5</w:t>
+            </w:r>
+          </w:p>
+        </w:tc>
+      </w:tr>
+      <w:tr>
+        <w:tc>
+          <w:p/>
+        </w:tc>
+        <w:tc>
+          <w:p>
+            <w:pPr>
+              <w:pStyle w:val="Compact"/>
+              <w:jc w:val="center"/>
+            </w:pPr>
+            <w:r>
+              <w:t xml:space="preserve">1350</w:t>
+            </w:r>
+          </w:p>
+        </w:tc>
+        <w:tc>
+          <w:p>
+            <w:pPr>
+              <w:pStyle w:val="Compact"/>
+              <w:jc w:val="center"/>
+            </w:pPr>
+            <w:r>
+              <w:t xml:space="preserve">1550</w:t>
+            </w:r>
+          </w:p>
+        </w:tc>
+        <w:tc>
+          <w:p>
+            <w:pPr>
+              <w:pStyle w:val="Compact"/>
+              <w:jc w:val="center"/>
+            </w:pPr>
+            <w:r>
+              <w:t xml:space="preserve">Viborg</w:t>
+            </w:r>
+          </w:p>
+        </w:tc>
+        <w:tc>
+          <w:p>
+            <w:pPr>
+              <w:pStyle w:val="Compact"/>
+              <w:jc w:val="center"/>
+            </w:pPr>
+            <w:r>
+              <w:t xml:space="preserve">Faldborg</w:t>
+            </w:r>
+          </w:p>
+        </w:tc>
+        <w:tc>
+          <w:p>
+            <w:pPr>
+              <w:pStyle w:val="Compact"/>
+              <w:jc w:val="center"/>
+            </w:pPr>
+            <w:r>
+              <w:t xml:space="preserve">VSM 29F</w:t>
+            </w:r>
+          </w:p>
+        </w:tc>
+        <w:tc>
+          <w:p>
+            <w:pPr>
+              <w:pStyle w:val="Compact"/>
+              <w:jc w:val="center"/>
+            </w:pPr>
+            <w:r>
+              <w:t xml:space="preserve">13</w:t>
+            </w:r>
+          </w:p>
+        </w:tc>
+        <w:tc>
+          <w:p>
+            <w:pPr>
+              <w:pStyle w:val="Compact"/>
+              <w:jc w:val="center"/>
+            </w:pPr>
+            <w:r>
+              <w:t xml:space="preserve">2</w:t>
+            </w:r>
+          </w:p>
+        </w:tc>
+      </w:tr>
+      <w:tr>
+        <w:tc>
+          <w:p/>
+        </w:tc>
+        <w:tc>
+          <w:p>
+            <w:pPr>
+              <w:pStyle w:val="Compact"/>
+              <w:jc w:val="center"/>
+            </w:pPr>
+            <w:r>
+              <w:t xml:space="preserve">1350</w:t>
+            </w:r>
+          </w:p>
+        </w:tc>
+        <w:tc>
+          <w:p>
+            <w:pPr>
+              <w:pStyle w:val="Compact"/>
+              <w:jc w:val="center"/>
+            </w:pPr>
+            <w:r>
+              <w:t xml:space="preserve">1550</w:t>
+            </w:r>
+          </w:p>
+        </w:tc>
+        <w:tc>
+          <w:p>
+            <w:pPr>
+              <w:pStyle w:val="Compact"/>
+              <w:jc w:val="center"/>
+            </w:pPr>
+            <w:r>
+              <w:t xml:space="preserve">Viborg</w:t>
+            </w:r>
+          </w:p>
+        </w:tc>
+        <w:tc>
+          <w:p>
+            <w:pPr>
+              <w:pStyle w:val="Compact"/>
+              <w:jc w:val="center"/>
+            </w:pPr>
+            <w:r>
+              <w:t xml:space="preserve">Sct. Mathias</w:t>
+            </w:r>
+          </w:p>
+        </w:tc>
+        <w:tc>
+          <w:p>
+            <w:pPr>
+              <w:pStyle w:val="Compact"/>
+              <w:jc w:val="center"/>
+            </w:pPr>
+            <w:r>
+              <w:t xml:space="preserve">VSM 855F/906F</w:t>
+            </w:r>
+          </w:p>
+        </w:tc>
+        <w:tc>
+          <w:p>
+            <w:pPr>
+              <w:pStyle w:val="Compact"/>
+              <w:jc w:val="center"/>
+            </w:pPr>
+            <w:r>
+              <w:t xml:space="preserve">2</w:t>
+            </w:r>
+          </w:p>
+        </w:tc>
+        <w:tc>
+          <w:p>
+            <w:pPr>
+              <w:pStyle w:val="Compact"/>
+              <w:jc w:val="center"/>
+            </w:pPr>
+            <w:r>
+              <w:t xml:space="preserve">0</w:t>
+            </w:r>
+          </w:p>
+        </w:tc>
+      </w:tr>
+      <w:tr>
+        <w:tc>
+          <w:p/>
+        </w:tc>
+        <w:tc>
+          <w:p>
+            <w:pPr>
+              <w:pStyle w:val="Compact"/>
+              <w:jc w:val="center"/>
+            </w:pPr>
+            <w:r>
+              <w:t xml:space="preserve">1350</w:t>
+            </w:r>
+          </w:p>
+        </w:tc>
+        <w:tc>
+          <w:p>
+            <w:pPr>
+              <w:pStyle w:val="Compact"/>
+              <w:jc w:val="center"/>
+            </w:pPr>
+            <w:r>
+              <w:t xml:space="preserve">1550</w:t>
+            </w:r>
+          </w:p>
+        </w:tc>
+        <w:tc>
+          <w:p>
+            <w:pPr>
+              <w:pStyle w:val="Compact"/>
+              <w:jc w:val="center"/>
+            </w:pPr>
+            <w:r>
+              <w:t xml:space="preserve">Viborg</w:t>
+            </w:r>
+          </w:p>
+        </w:tc>
+        <w:tc>
+          <w:p>
+            <w:pPr>
+              <w:pStyle w:val="Compact"/>
+              <w:jc w:val="center"/>
+            </w:pPr>
+            <w:r>
+              <w:t xml:space="preserve">Sct. Michael</w:t>
+            </w:r>
+          </w:p>
+        </w:tc>
+        <w:tc>
+          <w:p>
+            <w:pPr>
+              <w:pStyle w:val="Compact"/>
+              <w:jc w:val="center"/>
+            </w:pPr>
+            <w:r>
+              <w:t xml:space="preserve">JAH 1-77</w:t>
+            </w:r>
+          </w:p>
+        </w:tc>
+        <w:tc>
+          <w:p>
+            <w:pPr>
+              <w:pStyle w:val="Compact"/>
+              <w:jc w:val="center"/>
+            </w:pPr>
+            <w:r>
+              <w:t xml:space="preserve">4</w:t>
+            </w:r>
+          </w:p>
+        </w:tc>
+        <w:tc>
+          <w:p>
+            <w:pPr>
+              <w:pStyle w:val="Compact"/>
+              <w:jc w:val="center"/>
+            </w:pPr>
+            <w:r>
+              <w:t xml:space="preserve">0</w:t>
+            </w:r>
+          </w:p>
+        </w:tc>
+      </w:tr>
+      <w:tr>
+        <w:tc>
+          <w:p>
+            <w:pPr>
+              <w:pStyle w:val="Compact"/>
+              <w:jc w:val="center"/>
+            </w:pPr>
+            <w:r>
+              <w:t xml:space="preserve">Early Modern</w:t>
+            </w:r>
+          </w:p>
+        </w:tc>
+        <w:tc>
+          <w:p>
+            <w:pPr>
+              <w:pStyle w:val="Compact"/>
+              <w:jc w:val="center"/>
+            </w:pPr>
+            <w:r>
+              <w:t xml:space="preserve">1600</w:t>
+            </w:r>
+          </w:p>
+        </w:tc>
+        <w:tc>
+          <w:p>
+            <w:pPr>
+              <w:pStyle w:val="Compact"/>
+              <w:jc w:val="center"/>
+            </w:pPr>
+            <w:r>
+              <w:t xml:space="preserve">1800</w:t>
+            </w:r>
+          </w:p>
+        </w:tc>
+        <w:tc>
+          <w:p>
+            <w:pPr>
+              <w:pStyle w:val="Compact"/>
+              <w:jc w:val="center"/>
+            </w:pPr>
+            <w:r>
+              <w:t xml:space="preserve">Horsens</w:t>
+            </w:r>
+          </w:p>
+        </w:tc>
+        <w:tc>
+          <w:p>
+            <w:pPr>
+              <w:pStyle w:val="Compact"/>
+              <w:jc w:val="center"/>
+            </w:pPr>
+            <w:r>
+              <w:t xml:space="preserve">Klosterkirken</w:t>
+            </w:r>
+          </w:p>
+        </w:tc>
+        <w:tc>
+          <w:p>
+            <w:pPr>
+              <w:pStyle w:val="Compact"/>
+              <w:jc w:val="center"/>
+            </w:pPr>
+            <w:r>
+              <w:t xml:space="preserve">HOM 1272</w:t>
+            </w:r>
+          </w:p>
+        </w:tc>
+        <w:tc>
+          <w:p>
+            <w:pPr>
+              <w:pStyle w:val="Compact"/>
+              <w:jc w:val="center"/>
+            </w:pPr>
+            <w:r>
+              <w:t xml:space="preserve">50</w:t>
+            </w:r>
+          </w:p>
+        </w:tc>
+        <w:tc>
+          <w:p>
+            <w:pPr>
+              <w:pStyle w:val="Compact"/>
+              <w:jc w:val="center"/>
+            </w:pPr>
+            <w:r>
+              <w:t xml:space="preserve">0</w:t>
+            </w:r>
+          </w:p>
+        </w:tc>
+      </w:tr>
+      <w:tr>
+        <w:tc>
+          <w:p/>
+        </w:tc>
+        <w:tc>
+          <w:p/>
+        </w:tc>
+        <w:tc>
+          <w:p/>
+        </w:tc>
+        <w:tc>
+          <w:p/>
+        </w:tc>
+        <w:tc>
+          <w:p/>
+        </w:tc>
+        <w:tc>
+          <w:p/>
+        </w:tc>
+        <w:tc>
+          <w:p/>
+        </w:tc>
+        <w:tc>
+          <w:p/>
+        </w:tc>
+      </w:tr>
+      <w:tr>
+        <w:tc>
+          <w:p>
+            <w:pPr>
+              <w:pStyle w:val="Compact"/>
+              <w:jc w:val="center"/>
+            </w:pPr>
+            <w:r>
+              <w:t xml:space="preserve">No Skeletal Dates</w:t>
+            </w:r>
+          </w:p>
+        </w:tc>
+        <w:tc>
+          <w:p>
+            <w:pPr>
+              <w:pStyle w:val="Compact"/>
+              <w:jc w:val="center"/>
+            </w:pPr>
+            <w:r>
+              <w:t xml:space="preserve">900</w:t>
+            </w:r>
+          </w:p>
+        </w:tc>
+        <w:tc>
+          <w:p>
+            <w:pPr>
+              <w:pStyle w:val="Compact"/>
+              <w:jc w:val="center"/>
+            </w:pPr>
+            <w:r>
+              <w:t xml:space="preserve">1000</w:t>
+            </w:r>
+          </w:p>
+        </w:tc>
+        <w:tc>
+          <w:p>
+            <w:pPr>
+              <w:pStyle w:val="Compact"/>
+              <w:jc w:val="center"/>
+            </w:pPr>
+            <w:r>
+              <w:t xml:space="preserve">Ribe</w:t>
+            </w:r>
+          </w:p>
+        </w:tc>
+        <w:tc>
+          <w:p>
+            <w:pPr>
+              <w:pStyle w:val="Compact"/>
+              <w:jc w:val="center"/>
+            </w:pPr>
+            <w:r>
+              <w:t xml:space="preserve">Ribe Lindegärden</w:t>
+            </w:r>
+          </w:p>
+        </w:tc>
+        <w:tc>
+          <w:p>
+            <w:pPr>
+              <w:pStyle w:val="Compact"/>
+              <w:jc w:val="center"/>
+            </w:pPr>
+            <w:r>
+              <w:t xml:space="preserve">ASR 2391</w:t>
+            </w:r>
+          </w:p>
+        </w:tc>
+        <w:tc>
+          <w:p>
+            <w:pPr>
+              <w:pStyle w:val="Compact"/>
+              <w:jc w:val="center"/>
+            </w:pPr>
+            <w:r>
+              <w:t xml:space="preserve">1</w:t>
+            </w:r>
+          </w:p>
+        </w:tc>
+        <w:tc>
+          <w:p>
+            <w:pPr>
+              <w:pStyle w:val="Compact"/>
+              <w:jc w:val="center"/>
+            </w:pPr>
+            <w:r>
+              <w:t xml:space="preserve">0</w:t>
+            </w:r>
+          </w:p>
+        </w:tc>
+      </w:tr>
+      <w:tr>
+        <w:tc>
+          <w:p/>
+        </w:tc>
+        <w:tc>
+          <w:p>
+            <w:pPr>
+              <w:pStyle w:val="Compact"/>
+              <w:jc w:val="center"/>
+            </w:pPr>
+            <w:r>
+              <w:t xml:space="preserve">1050</w:t>
+            </w:r>
+          </w:p>
+        </w:tc>
+        <w:tc>
+          <w:p>
+            <w:pPr>
+              <w:pStyle w:val="Compact"/>
+              <w:jc w:val="center"/>
+            </w:pPr>
+            <w:r>
+              <w:t xml:space="preserve">1250</w:t>
+            </w:r>
+          </w:p>
+        </w:tc>
+        <w:tc>
+          <w:p>
+            <w:pPr>
+              <w:pStyle w:val="Compact"/>
+              <w:jc w:val="center"/>
+            </w:pPr>
+            <w:r>
+              <w:t xml:space="preserve">Viby</w:t>
+            </w:r>
+          </w:p>
+        </w:tc>
+        <w:tc>
+          <w:p>
+            <w:pPr>
+              <w:pStyle w:val="Compact"/>
+              <w:jc w:val="center"/>
+            </w:pPr>
+            <w:r>
+              <w:t xml:space="preserve">Nordby</w:t>
+            </w:r>
+          </w:p>
+        </w:tc>
+        <w:tc>
+          <w:p>
+            <w:pPr>
+              <w:pStyle w:val="Compact"/>
+              <w:jc w:val="center"/>
+            </w:pPr>
+            <w:r>
+              <w:t xml:space="preserve">FHM 3970</w:t>
+            </w:r>
+          </w:p>
+        </w:tc>
+        <w:tc>
+          <w:p>
+            <w:pPr>
+              <w:pStyle w:val="Compact"/>
+              <w:jc w:val="center"/>
+            </w:pPr>
+            <w:r>
+              <w:t xml:space="preserve">1</w:t>
+            </w:r>
+          </w:p>
+        </w:tc>
+        <w:tc>
+          <w:p>
+            <w:pPr>
+              <w:pStyle w:val="Compact"/>
+              <w:jc w:val="center"/>
+            </w:pPr>
+            <w:r>
+              <w:t xml:space="preserve">0</w:t>
+            </w:r>
+          </w:p>
+        </w:tc>
+      </w:tr>
+      <w:tr>
+        <w:tc>
+          <w:p/>
+        </w:tc>
+        <w:tc>
+          <w:p>
+            <w:pPr>
+              <w:pStyle w:val="Compact"/>
+              <w:jc w:val="center"/>
+            </w:pPr>
+            <w:r>
+              <w:t xml:space="preserve">1100</w:t>
+            </w:r>
+          </w:p>
+        </w:tc>
+        <w:tc>
+          <w:p>
+            <w:pPr>
+              <w:pStyle w:val="Compact"/>
+              <w:jc w:val="center"/>
+            </w:pPr>
+            <w:r>
+              <w:t xml:space="preserve">1500</w:t>
+            </w:r>
+          </w:p>
+        </w:tc>
+        <w:tc>
+          <w:p>
+            <w:pPr>
+              <w:pStyle w:val="Compact"/>
+              <w:jc w:val="center"/>
+            </w:pPr>
+            <w:r>
+              <w:t xml:space="preserve">Horsens</w:t>
+            </w:r>
+          </w:p>
+        </w:tc>
+        <w:tc>
+          <w:p>
+            <w:pPr>
+              <w:pStyle w:val="Compact"/>
+              <w:jc w:val="center"/>
+            </w:pPr>
+            <w:r>
+              <w:t xml:space="preserve">Ole Wormsgade</w:t>
+            </w:r>
+          </w:p>
+        </w:tc>
+        <w:tc>
+          <w:p>
+            <w:pPr>
+              <w:pStyle w:val="Compact"/>
+              <w:jc w:val="center"/>
+            </w:pPr>
+            <w:r>
+              <w:t xml:space="preserve">HOM 1649</w:t>
+            </w:r>
+          </w:p>
+        </w:tc>
+        <w:tc>
+          <w:p>
+            <w:pPr>
+              <w:pStyle w:val="Compact"/>
+              <w:jc w:val="center"/>
+            </w:pPr>
+            <w:r>
+              <w:t xml:space="preserve">10</w:t>
+            </w:r>
+          </w:p>
+        </w:tc>
+        <w:tc>
+          <w:p>
+            <w:pPr>
+              <w:pStyle w:val="Compact"/>
+              <w:jc w:val="center"/>
+            </w:pPr>
+            <w:r>
+              <w:t xml:space="preserve">2</w:t>
+            </w:r>
+          </w:p>
+        </w:tc>
+      </w:tr>
+      <w:tr>
+        <w:tc>
+          <w:p/>
+        </w:tc>
+        <w:tc>
+          <w:p>
+            <w:pPr>
+              <w:pStyle w:val="Compact"/>
+              <w:jc w:val="center"/>
+            </w:pPr>
+            <w:r>
+              <w:t xml:space="preserve">1150</w:t>
+            </w:r>
+          </w:p>
+        </w:tc>
+        <w:tc>
+          <w:p>
+            <w:pPr>
+              <w:pStyle w:val="Compact"/>
+              <w:jc w:val="center"/>
+            </w:pPr>
+            <w:r>
+              <w:t xml:space="preserve">1350</w:t>
+            </w:r>
+          </w:p>
+        </w:tc>
+        <w:tc>
+          <w:p>
+            <w:pPr>
+              <w:pStyle w:val="Compact"/>
+              <w:jc w:val="center"/>
+            </w:pPr>
+            <w:r>
+              <w:t xml:space="preserve">Horsens</w:t>
+            </w:r>
+          </w:p>
+        </w:tc>
+        <w:tc>
+          <w:p>
+            <w:pPr>
+              <w:pStyle w:val="Compact"/>
+              <w:jc w:val="center"/>
+            </w:pPr>
+            <w:r>
+              <w:t xml:space="preserve">Tirup</w:t>
+            </w:r>
+          </w:p>
+        </w:tc>
+        <w:tc>
+          <w:p>
+            <w:pPr>
+              <w:pStyle w:val="Compact"/>
+              <w:jc w:val="center"/>
+            </w:pPr>
+            <w:r>
+              <w:t xml:space="preserve">VKH 1201</w:t>
+            </w:r>
+          </w:p>
+        </w:tc>
+        <w:tc>
+          <w:p>
+            <w:pPr>
+              <w:pStyle w:val="Compact"/>
+              <w:jc w:val="center"/>
+            </w:pPr>
+            <w:r>
+              <w:t xml:space="preserve">1</w:t>
+            </w:r>
+          </w:p>
+        </w:tc>
+        <w:tc>
+          <w:p>
+            <w:pPr>
+              <w:pStyle w:val="Compact"/>
+              <w:jc w:val="center"/>
+            </w:pPr>
+            <w:r>
+              <w:t xml:space="preserve">0</w:t>
+            </w:r>
+          </w:p>
+        </w:tc>
+      </w:tr>
+      <w:tr>
+        <w:tc>
+          <w:p/>
+        </w:tc>
+        <w:tc>
+          <w:p>
+            <w:pPr>
+              <w:pStyle w:val="Compact"/>
+              <w:jc w:val="center"/>
+            </w:pPr>
+            <w:r>
+              <w:t xml:space="preserve">1150</w:t>
+            </w:r>
+          </w:p>
+        </w:tc>
+        <w:tc>
+          <w:p>
+            <w:pPr>
+              <w:pStyle w:val="Compact"/>
+              <w:jc w:val="center"/>
+            </w:pPr>
+            <w:r>
+              <w:t xml:space="preserve">1574</w:t>
+            </w:r>
+          </w:p>
+        </w:tc>
+        <w:tc>
+          <w:p>
+            <w:pPr>
+              <w:pStyle w:val="Compact"/>
+              <w:jc w:val="center"/>
+            </w:pPr>
+            <w:r>
+              <w:t xml:space="preserve">Horsens</w:t>
+            </w:r>
+          </w:p>
+        </w:tc>
+        <w:tc>
+          <w:p>
+            <w:pPr>
+              <w:pStyle w:val="Compact"/>
+              <w:jc w:val="center"/>
+            </w:pPr>
+            <w:r>
+              <w:t xml:space="preserve">Sejet</w:t>
+            </w:r>
+          </w:p>
+        </w:tc>
+        <w:tc>
+          <w:p>
+            <w:pPr>
+              <w:pStyle w:val="Compact"/>
+              <w:jc w:val="center"/>
+            </w:pPr>
+            <w:r>
+              <w:t xml:space="preserve">HOM 1046</w:t>
+            </w:r>
+          </w:p>
+        </w:tc>
+        <w:tc>
+          <w:p>
+            <w:pPr>
+              <w:pStyle w:val="Compact"/>
+              <w:jc w:val="center"/>
+            </w:pPr>
+            <w:r>
+              <w:t xml:space="preserve">11</w:t>
+            </w:r>
+          </w:p>
+        </w:tc>
+        <w:tc>
+          <w:p>
+            <w:pPr>
+              <w:pStyle w:val="Compact"/>
+              <w:jc w:val="center"/>
+            </w:pPr>
+            <w:r>
+              <w:t xml:space="preserve">0</w:t>
+            </w:r>
+          </w:p>
+        </w:tc>
+      </w:tr>
+      <w:tr>
+        <w:tc>
+          <w:p/>
+        </w:tc>
+        <w:tc>
+          <w:p>
+            <w:pPr>
+              <w:pStyle w:val="Compact"/>
+              <w:jc w:val="center"/>
+            </w:pPr>
+            <w:r>
+              <w:t xml:space="preserve">1200</w:t>
+            </w:r>
+          </w:p>
+        </w:tc>
+        <w:tc>
+          <w:p>
+            <w:pPr>
+              <w:pStyle w:val="Compact"/>
+              <w:jc w:val="center"/>
+            </w:pPr>
+            <w:r>
+              <w:t xml:space="preserve">1560</w:t>
+            </w:r>
+          </w:p>
+        </w:tc>
+        <w:tc>
+          <w:p>
+            <w:pPr>
+              <w:pStyle w:val="Compact"/>
+              <w:jc w:val="center"/>
+            </w:pPr>
+            <w:r>
+              <w:t xml:space="preserve">Ribe</w:t>
+            </w:r>
+          </w:p>
+        </w:tc>
+        <w:tc>
+          <w:p>
+            <w:pPr>
+              <w:pStyle w:val="Compact"/>
+              <w:jc w:val="center"/>
+            </w:pPr>
+            <w:r>
+              <w:t xml:space="preserve">Ribe Lindegärden</w:t>
+            </w:r>
+          </w:p>
+        </w:tc>
+        <w:tc>
+          <w:p>
+            <w:pPr>
+              <w:pStyle w:val="Compact"/>
+              <w:jc w:val="center"/>
+            </w:pPr>
+            <w:r>
+              <w:t xml:space="preserve">ASR 13II</w:t>
+            </w:r>
+          </w:p>
+        </w:tc>
+        <w:tc>
+          <w:p>
+            <w:pPr>
+              <w:pStyle w:val="Compact"/>
+              <w:jc w:val="center"/>
+            </w:pPr>
+            <w:r>
+              <w:t xml:space="preserve">1</w:t>
+            </w:r>
+          </w:p>
+        </w:tc>
+        <w:tc>
+          <w:p>
+            <w:pPr>
+              <w:pStyle w:val="Compact"/>
+              <w:jc w:val="center"/>
+            </w:pPr>
+            <w:r>
+              <w:t xml:space="preserve">0</w:t>
+            </w:r>
+          </w:p>
+        </w:tc>
+      </w:tr>
+      <w:tr>
+        <w:tc>
+          <w:p/>
+        </w:tc>
+        <w:tc>
+          <w:p>
+            <w:pPr>
+              <w:pStyle w:val="Compact"/>
+              <w:jc w:val="center"/>
+            </w:pPr>
+            <w:r>
+              <w:t xml:space="preserve">1200</w:t>
+            </w:r>
+          </w:p>
+        </w:tc>
+        <w:tc>
+          <w:p>
+            <w:pPr>
+              <w:pStyle w:val="Compact"/>
+              <w:jc w:val="center"/>
+            </w:pPr>
+            <w:r>
+              <w:t xml:space="preserve">1560</w:t>
+            </w:r>
+          </w:p>
+        </w:tc>
+        <w:tc>
+          <w:p>
+            <w:pPr>
+              <w:pStyle w:val="Compact"/>
+              <w:jc w:val="center"/>
+            </w:pPr>
+            <w:r>
+              <w:t xml:space="preserve">Ribe</w:t>
+            </w:r>
+          </w:p>
+        </w:tc>
+        <w:tc>
+          <w:p>
+            <w:pPr>
+              <w:pStyle w:val="Compact"/>
+              <w:jc w:val="center"/>
+            </w:pPr>
+            <w:r>
+              <w:t xml:space="preserve">Ribe Gräbrødre</w:t>
+            </w:r>
+          </w:p>
+        </w:tc>
+        <w:tc>
+          <w:p>
+            <w:pPr>
+              <w:pStyle w:val="Compact"/>
+              <w:jc w:val="center"/>
+            </w:pPr>
+            <w:r>
+              <w:t xml:space="preserve">ASR 1015</w:t>
+            </w:r>
+          </w:p>
+        </w:tc>
+        <w:tc>
+          <w:p>
+            <w:pPr>
+              <w:pStyle w:val="Compact"/>
+              <w:jc w:val="center"/>
+            </w:pPr>
+            <w:r>
+              <w:t xml:space="preserve">3</w:t>
+            </w:r>
+          </w:p>
+        </w:tc>
+        <w:tc>
+          <w:p>
+            <w:pPr>
+              <w:pStyle w:val="Compact"/>
+              <w:jc w:val="center"/>
+            </w:pPr>
+            <w:r>
+              <w:t xml:space="preserve">0</w:t>
+            </w:r>
+          </w:p>
+        </w:tc>
+      </w:tr>
+      <w:tr>
+        <w:tc>
+          <w:p/>
+        </w:tc>
+        <w:tc>
+          <w:p/>
+        </w:tc>
+        <w:tc>
+          <w:p/>
+        </w:tc>
+        <w:tc>
+          <w:p/>
+        </w:tc>
+        <w:tc>
+          <w:p/>
+        </w:tc>
+        <w:tc>
+          <w:p/>
+        </w:tc>
+        <w:tc>
+          <w:p/>
+        </w:tc>
+        <w:tc>
+          <w:p/>
+        </w:tc>
+      </w:tr>
+    </w:tbl>
+    <w:bookmarkEnd w:id="0"/>
+    <w:p>
+      <w:pPr>
+        <w:pStyle w:val="BlockText"/>
+      </w:pPr>
+      <w:r>
+        <w:rPr>
+          <w:b/>
+        </w:rPr>
+        <w:t xml:space="preserve">Kat’s Note</w:t>
+      </w:r>
+      <w:r>
+        <w:t xml:space="preserve">:</w:t>
+      </w:r>
+      <w:r>
+        <w:t xml:space="preserve"> </w:t>
+      </w:r>
+      <w:r>
+        <w:t xml:space="preserve"> </w:t>
+      </w:r>
+      <w:r>
+        <w:t xml:space="preserve">This table will likely need to be discussed and edited post co-author discussion.</w:t>
+      </w:r>
+    </w:p>
     <w:p>
       <w:pPr>
         <w:pStyle w:val="Heading3"/>
@@ -2810,7 +4275,7 @@
         <w:t xml:space="preserve"> </w:t>
       </w:r>
       <w:r>
-        <w:t xml:space="preserve">was observed primarily in the Medieval Period, with no evidence of plague in the Viking Age settlements at Ribe Lindegärden or the Early Modern cemetery at Horsens. However, these positivity rates suggest that the absence of plague in Viking settlements could be a false negative as the Viking period is sparsely sampled (N=20). Absence of plague in the Monastery Church at Horsens (1600-1800) is less likely to be a false negative, as the site represents the second largest sample size (N=50) and plague was detected in every other site from the Horsens region.</w:t>
+        <w:t xml:space="preserve">was observed primarily in the Medieval Period, with no evidence of plague in the Viking Age settlements at Ribe Lindegärden or the Early Modern cemetery at Horsens. However, these positivity rates suggest that the absence of plague in Viking settlements could be a false negative as the Viking period is sparsely sampled (N=20). Absence of plague at Klosterkirken (1600-1800) is less likely to be a false negative, as the site represents the second largest sample size (N=50) and plague was detected in every other site from the Horsens region.</w:t>
       </w:r>
     </w:p>
     <w:p>
@@ -5337,38 +6802,6 @@
         <w:t xml:space="preserve">genome is dated to the 15th century. While the 2 sigma distribution of the radiocarbon date partially extends into the 15th century, there remains a substantial conflict between the date of the host, as estimated through archaeological context and radiocarbon dating, and the DNA of the associated pathogen.</w:t>
       </w:r>
     </w:p>
-    <w:p>
-      <w:pPr>
-        <w:pStyle w:val="BlockText"/>
-      </w:pPr>
-      <w:r>
-        <w:rPr>
-          <w:b/>
-        </w:rPr>
-        <w:t xml:space="preserve">Kat’s Note:</w:t>
-      </w:r>
-      <w:r>
-        <w:t xml:space="preserve"> </w:t>
-      </w:r>
-      <w:r>
-        <w:t xml:space="preserve">It is tempting to just say the</w:t>
-      </w:r>
-      <w:r>
-        <w:t xml:space="preserve"> </w:t>
-      </w:r>
-      <w:r>
-        <w:rPr>
-          <w:i/>
-        </w:rPr>
-        <w:t xml:space="preserve">Y. pestis</w:t>
-      </w:r>
-      <w:r>
-        <w:t xml:space="preserve"> </w:t>
-      </w:r>
-      <w:r>
-        <w:t xml:space="preserve">date is inaccurate. But in all other cases, the skeletal dates and the plague dates agree with each other. The phylogenetic position of G371 groups with other Horsens samples with high posterior support, which means the plague DNA for G371 isn’t an outlier…</w:t>
-      </w:r>
-    </w:p>
     <w:bookmarkStart w:id="0" w:name="tbl:tip_dating_summary"/>
     <w:p>
       <w:pPr>
@@ -7830,16 +9263,7 @@
         <w:pStyle w:val="BodyText"/>
       </w:pPr>
       <w:r>
-        <w:t xml:space="preserve">The first lineage, termed the Baltic-Alps, has been previously observed in the Baltic countries (Lithuania, Poland, Germany) and the Alps (Switzerland). Two Danish genomes from coastal Ribe (G207, G861x1035) and one sample from inland Viborg (Gr GC 15) fall within the Baltic-Alps clade. This localization of genetic diversity is highly congruent with historical documentation noting that the frequency of plague in 15</w:t>
-      </w:r>
-      <w:r>
-        <w:t xml:space="preserve">th</w:t>
-      </w:r>
-      <w:r>
-        <w:t xml:space="preserve"> </w:t>
-      </w:r>
-      <w:r>
-        <w:t xml:space="preserve">century Denmark was similar to the rest of Europe north of the Alps [</w:t>
+        <w:t xml:space="preserve">The first lineage, termed the Baltic-Alps, has been previously observed in the Baltic countries (Lithuania, Poland, Germany) and the Alps (Switzerland). Two Danish genomes from coastal Ribe (G207, G861x1035) and one sample from inland Viborg (Gr GC 15) fall within the Baltic-Alps clade. This localization of genetic diversity is highly congruent with historical documentation noting that the frequency of plague in 15th century Denmark was similar to the rest of Europe north of the Alps [</w:t>
       </w:r>
       <w:hyperlink w:anchor="ref-NS5uCsyk">
         <w:r>
@@ -7853,16 +9277,15 @@
         <w:t xml:space="preserve"> </w:t>
       </w:r>
       <w:r>
-        <w:t xml:space="preserve">p. 417. Furthermore, from the 16</w:t>
-      </w:r>
-      <w:r>
-        <w:t xml:space="preserve">th</w:t>
-      </w:r>
-      <w:r>
-        <w:t xml:space="preserve"> </w:t>
-      </w:r>
-      <w:r>
-        <w:t xml:space="preserve">century onward, historical sources often explicitly state that plague came to Denmark from northern Germany and the Baltic region.</w:t>
+        <w:t xml:space="preserve">p. 417. Furthermore, from the 16th century onward, historical sources often explicitly state that plague came to Denmark from northern Germany and the Baltic region.</w:t>
+      </w:r>
+    </w:p>
+    <w:p>
+      <w:pPr>
+        <w:pStyle w:val="BodyText"/>
+      </w:pPr>
+      <w:r>
+        <w:t xml:space="preserve">The second lineage that emerges in this period gives rise to later epidemics of plague in England, Russia, and France. These isolates have been hypothesized to derived from well-documented plague epidemics, Great Northern War Outbreak (1711-1721) and the Great Plague of Marseille (1720-1722). No Danish plague in this study is associated with this lineage.</w:t>
       </w:r>
     </w:p>
     <w:p>
@@ -7885,7 +9308,7 @@
         <w:t xml:space="preserve"> </w:t>
       </w:r>
       <w:r>
-        <w:t xml:space="preserve">in this study is dated to between 1539 and 1655 (Table</w:t>
+        <w:t xml:space="preserve">in this study dates to between 1539 and 1655 (Table</w:t>
       </w:r>
       <w:r>
         <w:t xml:space="preserve"> </w:t>
@@ -7899,23 +9322,22 @@
         </w:r>
       </w:hyperlink>
       <w:r>
-        <w:t xml:space="preserve">). Furthermore, no</w:t>
-      </w:r>
-    </w:p>
-    <w:p>
-      <w:pPr>
-        <w:pStyle w:val="BodyText"/>
-      </w:pPr>
-      <w:r>
-        <w:t xml:space="preserve">These Danish genomes therefore strengthens the geographic ties of this lineage to the Baltic Region.</w:t>
-      </w:r>
-    </w:p>
-    <w:p>
-      <w:pPr>
-        <w:pStyle w:val="BodyText"/>
-      </w:pPr>
-      <w:r>
-        <w:t xml:space="preserve">Last plague outbreak (1654-57)</w:t>
+        <w:t xml:space="preserve">). No evidence of</w:t>
+      </w:r>
+      <w:r>
+        <w:t xml:space="preserve"> </w:t>
+      </w:r>
+      <w:r>
+        <w:rPr>
+          <w:i/>
+        </w:rPr>
+        <w:t xml:space="preserve">Y. pestis</w:t>
+      </w:r>
+      <w:r>
+        <w:t xml:space="preserve"> </w:t>
+      </w:r>
+      <w:r>
+        <w:t xml:space="preserve">was found after the mid-17th century. This is in agreement with the last documented plague outbreak on the mainland (Jutland) which occurred from 1654 to 1657</w:t>
       </w:r>
       <w:r>
         <w:t xml:space="preserve"> </w:t>
@@ -7946,23 +9368,7 @@
         <w:t xml:space="preserve">]</w:t>
       </w:r>
       <w:r>
-        <w:t xml:space="preserve">.</w:t>
-      </w:r>
-    </w:p>
-    <w:p>
-      <w:pPr>
-        <w:pStyle w:val="BodyText"/>
-      </w:pPr>
-      <w:r>
-        <w:t xml:space="preserve">The epidemiological significance of this localization has been speculated to indicate the formation of a novel plague reservoir within Europe.</w:t>
-      </w:r>
-    </w:p>
-    <w:p>
-      <w:pPr>
-        <w:pStyle w:val="BodyText"/>
-      </w:pPr>
-      <w:r>
-        <w:t xml:space="preserve">The second lineage that emerges in this period gives rise to later epidemics of plague in Russia, England, and France, including the Great Plague of Marseille (1720-1721). No Danish plague in this study is associated with this lineage. As sampling efforts intensify, it will be interesting to see if these two lineages remain geographically distinct, and to investigate what might be obstructing the flow of plague between them.</w:t>
+        <w:t xml:space="preserve">. While plague would later return to Denmark in 1711 during the Great Northern War Outbreak, this final outbreak was restricted to the island of Zealand.</w:t>
       </w:r>
     </w:p>
     <w:p>
@@ -7982,18 +9388,6 @@
           <w:numId w:val="1002"/>
         </w:numPr>
       </w:pPr>
-      <w:r>
-        <w:rPr>
-          <w:b/>
-        </w:rPr>
-        <w:t xml:space="preserve">The earliest evidence of Danish</w:t>
-      </w:r>
-      <w:r>
-        <w:rPr>
-          <w:b/>
-        </w:rPr>
-        <w:t xml:space="preserve"> </w:t>
-      </w:r>
       <w:r>
         <w:rPr>
           <w:i/>
@@ -8011,10 +9405,10 @@
         <w:rPr>
           <w:b/>
         </w:rPr>
-        <w:t xml:space="preserve">is found in Ribe and dates to the mid-14th century</w:t>
-      </w:r>
-      <w:r>
-        <w:t xml:space="preserve">. This suggests that plague may have been a relatively new disease for Danish populations at the time, and was unlikely to have affected generations immediately prior. However, the Viking Age (900-1000), which is the earliest time period examined, is under-sampled and thus this absence of evidence does not prove the absence of plague in the Viking Age or earlier.</w:t>
+        <w:t xml:space="preserve">is detected across diverse individuals and mortuary practices</w:t>
+      </w:r>
+      <w:r>
+        <w:t xml:space="preserve">. Plague was identified in both adults and sub-adults, rural and urban settlements, and in single and multiple burials. This finding contributes to discourse on epidemic mortuary practices, which have primarily focused on the practice of mass graves and plague pits such as those observed in large centres such as London.</w:t>
       </w:r>
     </w:p>
     <w:p>
@@ -8024,6 +9418,18 @@
           <w:numId w:val="1002"/>
         </w:numPr>
       </w:pPr>
+      <w:r>
+        <w:rPr>
+          <w:b/>
+        </w:rPr>
+        <w:t xml:space="preserve">The earliest evidence of Danish</w:t>
+      </w:r>
+      <w:r>
+        <w:rPr>
+          <w:b/>
+        </w:rPr>
+        <w:t xml:space="preserve"> </w:t>
+      </w:r>
       <w:r>
         <w:rPr>
           <w:i/>
@@ -8041,28 +9447,10 @@
         <w:rPr>
           <w:b/>
         </w:rPr>
-        <w:t xml:space="preserve">in medieval Denmark (14th-15th century) reveals population structure that closely aligns with historically documented pestilence</w:t>
-      </w:r>
-      <w:r>
-        <w:t xml:space="preserve">. Specifically, temporal and geographic patterns are observed that follow the documentation of successive epidemics sweeping across Europe, such as the primary (Black Death), secondary (</w:t>
-      </w:r>
-      <w:r>
-        <w:rPr>
-          <w:i/>
-        </w:rPr>
-        <w:t xml:space="preserve">pestis secunda)</w:t>
-      </w:r>
-      <w:r>
-        <w:t xml:space="preserve">, and tertiary (</w:t>
-      </w:r>
-      <w:r>
-        <w:rPr>
-          <w:i/>
-        </w:rPr>
-        <w:t xml:space="preserve">pestis tertia</w:t>
-      </w:r>
-      <w:r>
-        <w:t xml:space="preserve">) waves.</w:t>
+        <w:t xml:space="preserve">is found in Ribe and dates to the mid-14th century</w:t>
+      </w:r>
+      <w:r>
+        <w:t xml:space="preserve">. This suggests that plague may have been a relatively new disease for Danish populations at the time, and was unlikely to have affected generations immediately prior. However, the Viking Age (900-1000), which is the earliest time period examined, is under-sampled and thus this absence of evidence does not prove the absence of plague in the Viking Age or earlier.</w:t>
       </w:r>
     </w:p>
     <w:p>
@@ -8089,6 +9477,54 @@
         <w:rPr>
           <w:b/>
         </w:rPr>
+        <w:t xml:space="preserve">in medieval Denmark (14th-15th century) reveals population structure that closely aligns with historically documented pestilence</w:t>
+      </w:r>
+      <w:r>
+        <w:t xml:space="preserve">. Specifically, temporal and geographic patterns are observed that follow the documentation of successive epidemics sweeping across Europe, such as the primary (Black Death), secondary (</w:t>
+      </w:r>
+      <w:r>
+        <w:rPr>
+          <w:i/>
+        </w:rPr>
+        <w:t xml:space="preserve">pestis secunda)</w:t>
+      </w:r>
+      <w:r>
+        <w:t xml:space="preserve">, and tertiary (</w:t>
+      </w:r>
+      <w:r>
+        <w:rPr>
+          <w:i/>
+        </w:rPr>
+        <w:t xml:space="preserve">pestis tertia</w:t>
+      </w:r>
+      <w:r>
+        <w:t xml:space="preserve">) waves.</w:t>
+      </w:r>
+    </w:p>
+    <w:p>
+      <w:pPr>
+        <w:numPr>
+          <w:ilvl w:val="0"/>
+          <w:numId w:val="1002"/>
+        </w:numPr>
+      </w:pPr>
+      <w:r>
+        <w:rPr>
+          <w:i/>
+          <w:b/>
+        </w:rPr>
+        <w:t xml:space="preserve">Y. pestis</w:t>
+      </w:r>
+      <w:r>
+        <w:rPr>
+          <w:b/>
+        </w:rPr>
+        <w:t xml:space="preserve"> </w:t>
+      </w:r>
+      <w:r>
+        <w:rPr>
+          <w:b/>
+        </w:rPr>
         <w:t xml:space="preserve">in pre-modern Denmark (16th century) forms a geographically-restricted lineage with other samples collected from the Baltic countries and the Alps.</w:t>
       </w:r>
       <w:r>
@@ -8126,36 +9562,6 @@
       </w:r>
       <w:r>
         <w:t xml:space="preserve">. Restoration of this virulence factor is not observed again in Denmark, although it is observed to be intermittently restored in Poland and Russia.</w:t>
-      </w:r>
-    </w:p>
-    <w:p>
-      <w:pPr>
-        <w:numPr>
-          <w:ilvl w:val="0"/>
-          <w:numId w:val="1002"/>
-        </w:numPr>
-      </w:pPr>
-      <w:r>
-        <w:rPr>
-          <w:i/>
-          <w:b/>
-        </w:rPr>
-        <w:t xml:space="preserve">Y. pestis</w:t>
-      </w:r>
-      <w:r>
-        <w:rPr>
-          <w:b/>
-        </w:rPr>
-        <w:t xml:space="preserve"> </w:t>
-      </w:r>
-      <w:r>
-        <w:rPr>
-          <w:b/>
-        </w:rPr>
-        <w:t xml:space="preserve">is detected across diverse individuals and mortuary practices</w:t>
-      </w:r>
-      <w:r>
-        <w:t xml:space="preserve">. Plague was identified in both adults and sub-adults, rural and urban settlements, and in single and multiple burials. This finding contributes to discourse on epidemic mortuary practices, which have primarily focused on the practice of mass graves and plague pits such as those observed in large centres such as London.</w:t>
       </w:r>
     </w:p>
     <w:p>

</xml_diff>